<commit_message>
music proceedings word document could be improved #19
</commit_message>
<xml_diff>
--- a/word/nime-alt-template.docx
+++ b/word/nime-alt-template.docx
@@ -1,6 +1,6 @@
 
 <file path=word/document.xml><?xml version="1.0" encoding="utf-8"?>
-<w:document xmlns:wpc="http://schemas.microsoft.com/office/word/2010/wordprocessingCanvas" xmlns:cx="http://schemas.microsoft.com/office/drawing/2014/chartex" xmlns:cx1="http://schemas.microsoft.com/office/drawing/2015/9/8/chartex" xmlns:cx2="http://schemas.microsoft.com/office/drawing/2015/10/21/chartex" xmlns:cx3="http://schemas.microsoft.com/office/drawing/2016/5/9/chartex" xmlns:cx4="http://schemas.microsoft.com/office/drawing/2016/5/10/chartex" xmlns:cx5="http://schemas.microsoft.com/office/drawing/2016/5/11/chartex" xmlns:cx6="http://schemas.microsoft.com/office/drawing/2016/5/12/chartex" xmlns:cx7="http://schemas.microsoft.com/office/drawing/2016/5/13/chartex" xmlns:cx8="http://schemas.microsoft.com/office/drawing/2016/5/14/chartex" xmlns:mc="http://schemas.openxmlformats.org/markup-compatibility/2006" xmlns:aink="http://schemas.microsoft.com/office/drawing/2016/ink" xmlns:am3d="http://schemas.microsoft.com/office/drawing/2017/model3d" xmlns:o="urn:schemas-microsoft-com:office:office" xmlns:oel="http://schemas.microsoft.com/office/2019/extlst" xmlns:r="http://schemas.openxmlformats.org/officeDocument/2006/relationships" xmlns:m="http://schemas.openxmlformats.org/officeDocument/2006/math" xmlns:v="urn:schemas-microsoft-com:vml" xmlns:wp14="http://schemas.microsoft.com/office/word/2010/wordprocessingDrawing" xmlns:wp="http://schemas.openxmlformats.org/drawingml/2006/wordprocessingDrawing" xmlns:w10="urn:schemas-microsoft-com:office:word" xmlns:w="http://schemas.openxmlformats.org/wordprocessingml/2006/main" xmlns:w14="http://schemas.microsoft.com/office/word/2010/wordml" xmlns:w15="http://schemas.microsoft.com/office/word/2012/wordml" xmlns:w16cex="http://schemas.microsoft.com/office/word/2018/wordml/cex" xmlns:w16cid="http://schemas.microsoft.com/office/word/2016/wordml/cid" xmlns:w16="http://schemas.microsoft.com/office/word/2018/wordml" xmlns:w16du="http://schemas.microsoft.com/office/word/2023/wordml/word16du" xmlns:w16sdtdh="http://schemas.microsoft.com/office/word/2020/wordml/sdtdatahash" xmlns:w16sdtfl="http://schemas.microsoft.com/office/word/2024/wordml/sdtformatlock" xmlns:w16se="http://schemas.microsoft.com/office/word/2015/wordml/symex" xmlns:wpg="http://schemas.microsoft.com/office/word/2010/wordprocessingGroup" xmlns:wpi="http://schemas.microsoft.com/office/word/2010/wordprocessingInk" xmlns:wne="http://schemas.microsoft.com/office/word/2006/wordml" xmlns:wps="http://schemas.microsoft.com/office/word/2010/wordprocessingShape" mc:Ignorable="w14 w15 w16se w16cid w16 w16cex w16sdtdh w16sdtfl w16du wp14">
+<w:document xmlns:wpc="http://schemas.microsoft.com/office/word/2010/wordprocessingCanvas" xmlns:cx="http://schemas.microsoft.com/office/drawing/2014/chartex" xmlns:cx1="http://schemas.microsoft.com/office/drawing/2015/9/8/chartex" xmlns:cx2="http://schemas.microsoft.com/office/drawing/2015/10/21/chartex" xmlns:cx3="http://schemas.microsoft.com/office/drawing/2016/5/9/chartex" xmlns:cx4="http://schemas.microsoft.com/office/drawing/2016/5/10/chartex" xmlns:cx5="http://schemas.microsoft.com/office/drawing/2016/5/11/chartex" xmlns:cx6="http://schemas.microsoft.com/office/drawing/2016/5/12/chartex" xmlns:cx7="http://schemas.microsoft.com/office/drawing/2016/5/13/chartex" xmlns:cx8="http://schemas.microsoft.com/office/drawing/2016/5/14/chartex" xmlns:mc="http://schemas.openxmlformats.org/markup-compatibility/2006" xmlns:aink="http://schemas.microsoft.com/office/drawing/2016/ink" xmlns:am3d="http://schemas.microsoft.com/office/drawing/2017/model3d" xmlns:o="urn:schemas-microsoft-com:office:office" xmlns:oel="http://schemas.microsoft.com/office/2019/extlst" xmlns:r="http://schemas.openxmlformats.org/officeDocument/2006/relationships" xmlns:m="http://schemas.openxmlformats.org/officeDocument/2006/math" xmlns:v="urn:schemas-microsoft-com:vml" xmlns:wp14="http://schemas.microsoft.com/office/word/2010/wordprocessingDrawing" xmlns:wp="http://schemas.openxmlformats.org/drawingml/2006/wordprocessingDrawing" xmlns:w10="urn:schemas-microsoft-com:office:word" xmlns:w="http://schemas.openxmlformats.org/wordprocessingml/2006/main" xmlns:w14="http://schemas.microsoft.com/office/word/2010/wordml" xmlns:w15="http://schemas.microsoft.com/office/word/2012/wordml" xmlns:w16cex="http://schemas.microsoft.com/office/word/2018/wordml/cex" xmlns:w16cid="http://schemas.microsoft.com/office/word/2016/wordml/cid" xmlns:w16="http://schemas.microsoft.com/office/word/2018/wordml" xmlns:w16du="http://schemas.microsoft.com/office/word/2023/wordml/word16du" xmlns:w16sdtdh="http://schemas.microsoft.com/office/word/2020/wordml/sdtdatahash" xmlns:w16se="http://schemas.microsoft.com/office/word/2015/wordml/symex" xmlns:wpg="http://schemas.microsoft.com/office/word/2010/wordprocessingGroup" xmlns:wpi="http://schemas.microsoft.com/office/word/2010/wordprocessingInk" xmlns:wne="http://schemas.microsoft.com/office/word/2006/wordml" xmlns:wps="http://schemas.microsoft.com/office/word/2010/wordprocessingShape" mc:Ignorable="w14 w15 w16se w16cid w16 w16cex w16sdtdh w16du wp14">
   <w:body>
     <w:p>
       <w:pPr>
@@ -1785,1776 +1785,655 @@
       </w:pPr>
     </w:p>
     <w:p>
-      <w:pPr>
-        <w:rPr>
-          <w:shd w:val="clear" w:color="auto" w:fill="FFFFFF"/>
-          <w:lang w:val="es-ES"/>
-        </w:rPr>
-      </w:pPr>
-      <w:proofErr w:type="spellStart"/>
-      <w:r>
-        <w:rPr>
-          <w:shd w:val="clear" w:color="auto" w:fill="FFFFFF"/>
-          <w:lang w:val="fr-FR"/>
-        </w:rPr>
-        <w:t>Aenean</w:t>
-      </w:r>
-      <w:proofErr w:type="spellEnd"/>
-      <w:r>
-        <w:rPr>
-          <w:shd w:val="clear" w:color="auto" w:fill="FFFFFF"/>
-          <w:lang w:val="fr-FR"/>
-        </w:rPr>
-        <w:t xml:space="preserve"> pulvinar </w:t>
-      </w:r>
-      <w:proofErr w:type="spellStart"/>
-      <w:r>
-        <w:rPr>
-          <w:shd w:val="clear" w:color="auto" w:fill="FFFFFF"/>
-          <w:lang w:val="fr-FR"/>
-        </w:rPr>
+      <w:r>
+        <w:t xml:space="preserve">Aenean pulvinar </w:t>
+      </w:r>
+      <w:proofErr w:type="spellStart"/>
+      <w:r>
         <w:t>elementum</w:t>
       </w:r>
       <w:proofErr w:type="spellEnd"/>
       <w:r>
-        <w:rPr>
-          <w:shd w:val="clear" w:color="auto" w:fill="FFFFFF"/>
-          <w:lang w:val="fr-FR"/>
-        </w:rPr>
-        <w:t xml:space="preserve"> </w:t>
-      </w:r>
-      <w:proofErr w:type="spellStart"/>
-      <w:r>
-        <w:rPr>
-          <w:shd w:val="clear" w:color="auto" w:fill="FFFFFF"/>
-          <w:lang w:val="fr-FR"/>
-        </w:rPr>
-        <w:t>lorem</w:t>
-      </w:r>
-      <w:proofErr w:type="spellEnd"/>
-      <w:r>
-        <w:rPr>
-          <w:shd w:val="clear" w:color="auto" w:fill="FFFFFF"/>
-          <w:lang w:val="fr-FR"/>
-        </w:rPr>
+        <w:t xml:space="preserve"> lorem, sit </w:t>
+      </w:r>
+      <w:proofErr w:type="spellStart"/>
+      <w:r>
+        <w:t>amet</w:t>
+      </w:r>
+      <w:proofErr w:type="spellEnd"/>
+      <w:r>
+        <w:t xml:space="preserve"> </w:t>
+      </w:r>
+      <w:proofErr w:type="spellStart"/>
+      <w:r>
+        <w:t>blandit</w:t>
+      </w:r>
+      <w:proofErr w:type="spellEnd"/>
+      <w:r>
+        <w:t xml:space="preserve"> </w:t>
+      </w:r>
+      <w:proofErr w:type="spellStart"/>
+      <w:r>
+        <w:t>odio</w:t>
+      </w:r>
+      <w:proofErr w:type="spellEnd"/>
+      <w:r>
+        <w:t xml:space="preserve"> </w:t>
+      </w:r>
+      <w:proofErr w:type="spellStart"/>
+      <w:r>
+        <w:t>posuere</w:t>
+      </w:r>
+      <w:proofErr w:type="spellEnd"/>
+      <w:r>
+        <w:t xml:space="preserve"> </w:t>
+      </w:r>
+      <w:proofErr w:type="spellStart"/>
+      <w:r>
+        <w:t>eu</w:t>
+      </w:r>
+      <w:proofErr w:type="spellEnd"/>
+      <w:r>
+        <w:t xml:space="preserve">. </w:t>
+      </w:r>
+      <w:proofErr w:type="spellStart"/>
+      <w:r>
+        <w:t>Pellentesque</w:t>
+      </w:r>
+      <w:proofErr w:type="spellEnd"/>
+      <w:r>
+        <w:t xml:space="preserve"> </w:t>
+      </w:r>
+      <w:proofErr w:type="spellStart"/>
+      <w:r>
+        <w:t>eget</w:t>
+      </w:r>
+      <w:proofErr w:type="spellEnd"/>
+      <w:r>
+        <w:t xml:space="preserve"> </w:t>
+      </w:r>
+      <w:proofErr w:type="spellStart"/>
+      <w:r>
+        <w:t>sodales</w:t>
+      </w:r>
+      <w:proofErr w:type="spellEnd"/>
+      <w:r>
+        <w:t xml:space="preserve"> </w:t>
+      </w:r>
+      <w:proofErr w:type="spellStart"/>
+      <w:r>
+        <w:t>orci</w:t>
+      </w:r>
+      <w:proofErr w:type="spellEnd"/>
+      <w:r>
+        <w:t xml:space="preserve">. Integer </w:t>
+      </w:r>
+      <w:proofErr w:type="spellStart"/>
+      <w:r>
+        <w:t>velit</w:t>
+      </w:r>
+      <w:proofErr w:type="spellEnd"/>
+      <w:r>
+        <w:t xml:space="preserve"> </w:t>
+      </w:r>
+      <w:proofErr w:type="spellStart"/>
+      <w:r>
+        <w:t>risus</w:t>
+      </w:r>
+      <w:proofErr w:type="spellEnd"/>
+      <w:r>
         <w:t xml:space="preserve">, </w:t>
       </w:r>
       <w:proofErr w:type="spellStart"/>
       <w:r>
-        <w:rPr>
-          <w:shd w:val="clear" w:color="auto" w:fill="FFFFFF"/>
-          <w:lang w:val="fr-FR"/>
-        </w:rPr>
-        <w:t>sit</w:t>
-      </w:r>
-      <w:proofErr w:type="spellEnd"/>
-      <w:r>
-        <w:rPr>
-          <w:shd w:val="clear" w:color="auto" w:fill="FFFFFF"/>
-          <w:lang w:val="fr-FR"/>
-        </w:rPr>
-        <w:t xml:space="preserve"> </w:t>
-      </w:r>
-      <w:proofErr w:type="spellStart"/>
-      <w:r>
-        <w:rPr>
-          <w:shd w:val="clear" w:color="auto" w:fill="FFFFFF"/>
-          <w:lang w:val="fr-FR"/>
-        </w:rPr>
+        <w:t>placerat</w:t>
+      </w:r>
+      <w:proofErr w:type="spellEnd"/>
+      <w:r>
+        <w:t xml:space="preserve"> </w:t>
+      </w:r>
+      <w:proofErr w:type="spellStart"/>
+      <w:r>
+        <w:t>vulputate</w:t>
+      </w:r>
+      <w:proofErr w:type="spellEnd"/>
+      <w:r>
+        <w:t xml:space="preserve"> </w:t>
+      </w:r>
+      <w:proofErr w:type="spellStart"/>
+      <w:r>
+        <w:t>nibh</w:t>
+      </w:r>
+      <w:proofErr w:type="spellEnd"/>
+      <w:r>
+        <w:t xml:space="preserve"> </w:t>
+      </w:r>
+      <w:proofErr w:type="spellStart"/>
+      <w:r>
+        <w:t>faucibus</w:t>
+      </w:r>
+      <w:proofErr w:type="spellEnd"/>
+      <w:r>
+        <w:t xml:space="preserve">, </w:t>
+      </w:r>
+      <w:proofErr w:type="spellStart"/>
+      <w:r>
+        <w:t>pellentesque</w:t>
+      </w:r>
+      <w:proofErr w:type="spellEnd"/>
+      <w:r>
+        <w:t xml:space="preserve"> </w:t>
+      </w:r>
+      <w:proofErr w:type="spellStart"/>
+      <w:r>
+        <w:t>luctus</w:t>
+      </w:r>
+      <w:proofErr w:type="spellEnd"/>
+      <w:r>
+        <w:t xml:space="preserve"> diam. Vestibulum </w:t>
+      </w:r>
+      <w:proofErr w:type="spellStart"/>
+      <w:r>
+        <w:t>felis</w:t>
+      </w:r>
+      <w:proofErr w:type="spellEnd"/>
+      <w:r>
+        <w:t xml:space="preserve"> </w:t>
+      </w:r>
+      <w:proofErr w:type="spellStart"/>
+      <w:r>
+        <w:t>nulla</w:t>
+      </w:r>
+      <w:proofErr w:type="spellEnd"/>
+      <w:r>
+        <w:t xml:space="preserve">, pulvinar vel </w:t>
+      </w:r>
+      <w:proofErr w:type="spellStart"/>
+      <w:r>
+        <w:t>erat</w:t>
+      </w:r>
+      <w:proofErr w:type="spellEnd"/>
+      <w:r>
+        <w:t xml:space="preserve"> ac, lacinia </w:t>
+      </w:r>
+      <w:proofErr w:type="spellStart"/>
+      <w:r>
+        <w:t>blandit</w:t>
+      </w:r>
+      <w:proofErr w:type="spellEnd"/>
+      <w:r>
+        <w:t xml:space="preserve"> eros. Sed vel </w:t>
+      </w:r>
+      <w:proofErr w:type="spellStart"/>
+      <w:r>
+        <w:t>massa</w:t>
+      </w:r>
+      <w:proofErr w:type="spellEnd"/>
+      <w:r>
+        <w:t xml:space="preserve"> </w:t>
+      </w:r>
+      <w:proofErr w:type="spellStart"/>
+      <w:r>
+        <w:t>eu</w:t>
+      </w:r>
+      <w:proofErr w:type="spellEnd"/>
+      <w:r>
+        <w:t xml:space="preserve"> </w:t>
+      </w:r>
+      <w:proofErr w:type="spellStart"/>
+      <w:r>
+        <w:t>metus</w:t>
+      </w:r>
+      <w:proofErr w:type="spellEnd"/>
+      <w:r>
+        <w:t xml:space="preserve"> </w:t>
+      </w:r>
+      <w:proofErr w:type="spellStart"/>
+      <w:r>
+        <w:t>ullamcorper</w:t>
+      </w:r>
+      <w:proofErr w:type="spellEnd"/>
+      <w:r>
+        <w:t xml:space="preserve"> </w:t>
+      </w:r>
+      <w:proofErr w:type="spellStart"/>
+      <w:r>
+        <w:t>facilisis</w:t>
+      </w:r>
+      <w:proofErr w:type="spellEnd"/>
+      <w:r>
+        <w:t xml:space="preserve"> sit </w:t>
+      </w:r>
+      <w:proofErr w:type="spellStart"/>
+      <w:r>
         <w:t>amet</w:t>
       </w:r>
       <w:proofErr w:type="spellEnd"/>
       <w:r>
-        <w:rPr>
-          <w:shd w:val="clear" w:color="auto" w:fill="FFFFFF"/>
-          <w:lang w:val="fr-FR"/>
-        </w:rPr>
-        <w:t xml:space="preserve"> </w:t>
-      </w:r>
-      <w:proofErr w:type="spellStart"/>
-      <w:r>
-        <w:rPr>
-          <w:shd w:val="clear" w:color="auto" w:fill="FFFFFF"/>
-          <w:lang w:val="fr-FR"/>
-        </w:rPr>
-        <w:t>blandit</w:t>
-      </w:r>
-      <w:proofErr w:type="spellEnd"/>
-      <w:r>
-        <w:rPr>
-          <w:shd w:val="clear" w:color="auto" w:fill="FFFFFF"/>
-          <w:lang w:val="fr-FR"/>
-        </w:rPr>
-        <w:t xml:space="preserve"> </w:t>
-      </w:r>
-      <w:proofErr w:type="spellStart"/>
-      <w:r>
-        <w:rPr>
-          <w:shd w:val="clear" w:color="auto" w:fill="FFFFFF"/>
-          <w:lang w:val="fr-FR"/>
-        </w:rPr>
-        <w:t>odio</w:t>
-      </w:r>
-      <w:proofErr w:type="spellEnd"/>
-      <w:r>
-        <w:rPr>
-          <w:shd w:val="clear" w:color="auto" w:fill="FFFFFF"/>
-          <w:lang w:val="fr-FR"/>
-        </w:rPr>
-        <w:t xml:space="preserve"> </w:t>
-      </w:r>
-      <w:proofErr w:type="spellStart"/>
-      <w:r>
-        <w:rPr>
-          <w:shd w:val="clear" w:color="auto" w:fill="FFFFFF"/>
-          <w:lang w:val="fr-FR"/>
-        </w:rPr>
-        <w:t>posuere</w:t>
-      </w:r>
-      <w:proofErr w:type="spellEnd"/>
-      <w:r>
-        <w:rPr>
-          <w:shd w:val="clear" w:color="auto" w:fill="FFFFFF"/>
-          <w:lang w:val="fr-FR"/>
-        </w:rPr>
-        <w:t xml:space="preserve"> eu. </w:t>
-      </w:r>
-      <w:proofErr w:type="spellStart"/>
-      <w:r>
-        <w:rPr>
-          <w:shd w:val="clear" w:color="auto" w:fill="FFFFFF"/>
-          <w:lang w:val="fr-FR"/>
-        </w:rPr>
-        <w:t>Pellentesque</w:t>
-      </w:r>
-      <w:proofErr w:type="spellEnd"/>
-      <w:r>
-        <w:rPr>
-          <w:shd w:val="clear" w:color="auto" w:fill="FFFFFF"/>
-          <w:lang w:val="fr-FR"/>
-        </w:rPr>
-        <w:t xml:space="preserve"> </w:t>
-      </w:r>
-      <w:proofErr w:type="spellStart"/>
-      <w:r>
-        <w:rPr>
-          <w:shd w:val="clear" w:color="auto" w:fill="FFFFFF"/>
-          <w:lang w:val="fr-FR"/>
-        </w:rPr>
-        <w:t>eget</w:t>
-      </w:r>
-      <w:proofErr w:type="spellEnd"/>
-      <w:r>
-        <w:rPr>
-          <w:shd w:val="clear" w:color="auto" w:fill="FFFFFF"/>
-          <w:lang w:val="fr-FR"/>
-        </w:rPr>
-        <w:t xml:space="preserve"> </w:t>
-      </w:r>
-      <w:proofErr w:type="spellStart"/>
-      <w:r>
-        <w:rPr>
-          <w:shd w:val="clear" w:color="auto" w:fill="FFFFFF"/>
-          <w:lang w:val="fr-FR"/>
-        </w:rPr>
-        <w:t>sodales</w:t>
-      </w:r>
-      <w:proofErr w:type="spellEnd"/>
-      <w:r>
-        <w:rPr>
-          <w:shd w:val="clear" w:color="auto" w:fill="FFFFFF"/>
-          <w:lang w:val="fr-FR"/>
-        </w:rPr>
-        <w:t xml:space="preserve"> </w:t>
-      </w:r>
-      <w:proofErr w:type="spellStart"/>
-      <w:r>
-        <w:rPr>
-          <w:shd w:val="clear" w:color="auto" w:fill="FFFFFF"/>
-          <w:lang w:val="fr-FR"/>
-        </w:rPr>
-        <w:t>orci</w:t>
-      </w:r>
-      <w:proofErr w:type="spellEnd"/>
-      <w:r>
-        <w:rPr>
-          <w:shd w:val="clear" w:color="auto" w:fill="FFFFFF"/>
-          <w:lang w:val="fr-FR"/>
-        </w:rPr>
-        <w:t xml:space="preserve">. Integer </w:t>
-      </w:r>
-      <w:proofErr w:type="spellStart"/>
-      <w:r>
-        <w:rPr>
-          <w:shd w:val="clear" w:color="auto" w:fill="FFFFFF"/>
-          <w:lang w:val="fr-FR"/>
-        </w:rPr>
-        <w:t>velit</w:t>
-      </w:r>
-      <w:proofErr w:type="spellEnd"/>
-      <w:r>
-        <w:rPr>
-          <w:shd w:val="clear" w:color="auto" w:fill="FFFFFF"/>
-          <w:lang w:val="fr-FR"/>
-        </w:rPr>
-        <w:t xml:space="preserve"> </w:t>
-      </w:r>
-      <w:proofErr w:type="spellStart"/>
-      <w:r>
-        <w:rPr>
-          <w:shd w:val="clear" w:color="auto" w:fill="FFFFFF"/>
-          <w:lang w:val="fr-FR"/>
-        </w:rPr>
-        <w:t>risus</w:t>
-      </w:r>
-      <w:proofErr w:type="spellEnd"/>
-      <w:r>
-        <w:rPr>
-          <w:shd w:val="clear" w:color="auto" w:fill="FFFFFF"/>
-          <w:lang w:val="fr-FR"/>
-        </w:rPr>
-        <w:t xml:space="preserve">, </w:t>
-      </w:r>
-      <w:proofErr w:type="spellStart"/>
-      <w:r>
-        <w:rPr>
-          <w:shd w:val="clear" w:color="auto" w:fill="FFFFFF"/>
-          <w:lang w:val="fr-FR"/>
-        </w:rPr>
-        <w:t>placerat</w:t>
-      </w:r>
-      <w:proofErr w:type="spellEnd"/>
-      <w:r>
-        <w:rPr>
-          <w:shd w:val="clear" w:color="auto" w:fill="FFFFFF"/>
-          <w:lang w:val="fr-FR"/>
-        </w:rPr>
-        <w:t xml:space="preserve"> </w:t>
-      </w:r>
-      <w:proofErr w:type="spellStart"/>
-      <w:r>
-        <w:rPr>
-          <w:shd w:val="clear" w:color="auto" w:fill="FFFFFF"/>
-          <w:lang w:val="fr-FR"/>
-        </w:rPr>
-        <w:t>vulputate</w:t>
-      </w:r>
-      <w:proofErr w:type="spellEnd"/>
-      <w:r>
-        <w:rPr>
-          <w:shd w:val="clear" w:color="auto" w:fill="FFFFFF"/>
-          <w:lang w:val="fr-FR"/>
-        </w:rPr>
-        <w:t xml:space="preserve"> </w:t>
-      </w:r>
-      <w:proofErr w:type="spellStart"/>
-      <w:r>
-        <w:rPr>
-          <w:shd w:val="clear" w:color="auto" w:fill="FFFFFF"/>
-          <w:lang w:val="fr-FR"/>
-        </w:rPr>
-        <w:t>nibh</w:t>
-      </w:r>
-      <w:proofErr w:type="spellEnd"/>
-      <w:r>
-        <w:rPr>
-          <w:shd w:val="clear" w:color="auto" w:fill="FFFFFF"/>
-          <w:lang w:val="fr-FR"/>
-        </w:rPr>
-        <w:t xml:space="preserve"> </w:t>
-      </w:r>
-      <w:proofErr w:type="spellStart"/>
-      <w:r>
-        <w:rPr>
-          <w:shd w:val="clear" w:color="auto" w:fill="FFFFFF"/>
-          <w:lang w:val="fr-FR"/>
-        </w:rPr>
-        <w:t>faucibus</w:t>
-      </w:r>
-      <w:proofErr w:type="spellEnd"/>
-      <w:r>
-        <w:rPr>
-          <w:shd w:val="clear" w:color="auto" w:fill="FFFFFF"/>
-          <w:lang w:val="fr-FR"/>
-        </w:rPr>
-        <w:t xml:space="preserve">, </w:t>
-      </w:r>
-      <w:proofErr w:type="spellStart"/>
-      <w:r>
-        <w:rPr>
-          <w:shd w:val="clear" w:color="auto" w:fill="FFFFFF"/>
-          <w:lang w:val="fr-FR"/>
-        </w:rPr>
-        <w:t>pellentesque</w:t>
-      </w:r>
-      <w:proofErr w:type="spellEnd"/>
-      <w:r>
-        <w:rPr>
-          <w:shd w:val="clear" w:color="auto" w:fill="FFFFFF"/>
-          <w:lang w:val="fr-FR"/>
-        </w:rPr>
-        <w:t xml:space="preserve"> </w:t>
-      </w:r>
-      <w:proofErr w:type="spellStart"/>
-      <w:r>
-        <w:rPr>
-          <w:shd w:val="clear" w:color="auto" w:fill="FFFFFF"/>
-          <w:lang w:val="fr-FR"/>
-        </w:rPr>
-        <w:t>luctus</w:t>
-      </w:r>
-      <w:proofErr w:type="spellEnd"/>
-      <w:r>
-        <w:rPr>
-          <w:shd w:val="clear" w:color="auto" w:fill="FFFFFF"/>
-          <w:lang w:val="fr-FR"/>
-        </w:rPr>
-        <w:t xml:space="preserve"> diam. </w:t>
-      </w:r>
-      <w:proofErr w:type="spellStart"/>
-      <w:r>
-        <w:rPr>
-          <w:shd w:val="clear" w:color="auto" w:fill="FFFFFF"/>
-          <w:lang w:val="es-ES"/>
-        </w:rPr>
-        <w:t>Vestibulum</w:t>
-      </w:r>
-      <w:proofErr w:type="spellEnd"/>
-      <w:r>
-        <w:rPr>
-          <w:shd w:val="clear" w:color="auto" w:fill="FFFFFF"/>
-          <w:lang w:val="es-ES"/>
-        </w:rPr>
-        <w:t xml:space="preserve"> </w:t>
-      </w:r>
-      <w:proofErr w:type="spellStart"/>
-      <w:r>
-        <w:rPr>
-          <w:shd w:val="clear" w:color="auto" w:fill="FFFFFF"/>
-          <w:lang w:val="es-ES"/>
-        </w:rPr>
-        <w:t>felis</w:t>
-      </w:r>
-      <w:proofErr w:type="spellEnd"/>
-      <w:r>
-        <w:rPr>
-          <w:shd w:val="clear" w:color="auto" w:fill="FFFFFF"/>
-          <w:lang w:val="es-ES"/>
-        </w:rPr>
-        <w:t xml:space="preserve"> </w:t>
-      </w:r>
-      <w:proofErr w:type="spellStart"/>
-      <w:r>
-        <w:rPr>
-          <w:shd w:val="clear" w:color="auto" w:fill="FFFFFF"/>
-          <w:lang w:val="es-ES"/>
-        </w:rPr>
-        <w:t>nulla</w:t>
-      </w:r>
-      <w:proofErr w:type="spellEnd"/>
-      <w:r>
-        <w:rPr>
-          <w:shd w:val="clear" w:color="auto" w:fill="FFFFFF"/>
-          <w:lang w:val="es-ES"/>
-        </w:rPr>
-        <w:t xml:space="preserve">, pulvinar </w:t>
-      </w:r>
-      <w:proofErr w:type="spellStart"/>
-      <w:r>
-        <w:rPr>
-          <w:shd w:val="clear" w:color="auto" w:fill="FFFFFF"/>
-          <w:lang w:val="es-ES"/>
-        </w:rPr>
-        <w:t>vel</w:t>
-      </w:r>
-      <w:proofErr w:type="spellEnd"/>
-      <w:r>
-        <w:rPr>
-          <w:shd w:val="clear" w:color="auto" w:fill="FFFFFF"/>
-          <w:lang w:val="es-ES"/>
-        </w:rPr>
-        <w:t xml:space="preserve"> </w:t>
-      </w:r>
-      <w:proofErr w:type="spellStart"/>
-      <w:r>
-        <w:rPr>
-          <w:shd w:val="clear" w:color="auto" w:fill="FFFFFF"/>
-          <w:lang w:val="es-ES"/>
-        </w:rPr>
-        <w:t>erat</w:t>
-      </w:r>
-      <w:proofErr w:type="spellEnd"/>
-      <w:r>
-        <w:rPr>
-          <w:shd w:val="clear" w:color="auto" w:fill="FFFFFF"/>
-          <w:lang w:val="es-ES"/>
-        </w:rPr>
-        <w:t xml:space="preserve"> ac, lacinia </w:t>
-      </w:r>
-      <w:proofErr w:type="spellStart"/>
-      <w:r>
-        <w:rPr>
-          <w:shd w:val="clear" w:color="auto" w:fill="FFFFFF"/>
-          <w:lang w:val="es-ES"/>
-        </w:rPr>
-        <w:t>blandit</w:t>
-      </w:r>
-      <w:proofErr w:type="spellEnd"/>
-      <w:r>
-        <w:rPr>
-          <w:shd w:val="clear" w:color="auto" w:fill="FFFFFF"/>
-          <w:lang w:val="es-ES"/>
-        </w:rPr>
-        <w:t xml:space="preserve"> eros. </w:t>
-      </w:r>
-      <w:r>
-        <w:rPr>
-          <w:shd w:val="clear" w:color="auto" w:fill="FFFFFF"/>
-          <w:lang w:val="es-ES"/>
-        </w:rPr>
-        <w:t xml:space="preserve">Sed </w:t>
-      </w:r>
-      <w:proofErr w:type="spellStart"/>
-      <w:r>
-        <w:rPr>
-          <w:shd w:val="clear" w:color="auto" w:fill="FFFFFF"/>
-          <w:lang w:val="es-ES"/>
-        </w:rPr>
-        <w:t>vel</w:t>
-      </w:r>
-      <w:proofErr w:type="spellEnd"/>
-      <w:r>
-        <w:rPr>
-          <w:shd w:val="clear" w:color="auto" w:fill="FFFFFF"/>
-          <w:lang w:val="es-ES"/>
-        </w:rPr>
-        <w:t xml:space="preserve"> </w:t>
-      </w:r>
-      <w:proofErr w:type="spellStart"/>
-      <w:r>
-        <w:rPr>
-          <w:shd w:val="clear" w:color="auto" w:fill="FFFFFF"/>
-          <w:lang w:val="es-ES"/>
-        </w:rPr>
-        <w:t>massa</w:t>
-      </w:r>
-      <w:proofErr w:type="spellEnd"/>
-      <w:r>
-        <w:rPr>
-          <w:shd w:val="clear" w:color="auto" w:fill="FFFFFF"/>
-          <w:lang w:val="es-ES"/>
-        </w:rPr>
-        <w:t xml:space="preserve"> </w:t>
-      </w:r>
-      <w:proofErr w:type="spellStart"/>
-      <w:r>
-        <w:rPr>
-          <w:shd w:val="clear" w:color="auto" w:fill="FFFFFF"/>
-          <w:lang w:val="es-ES"/>
-        </w:rPr>
-        <w:t>eu</w:t>
-      </w:r>
-      <w:proofErr w:type="spellEnd"/>
-      <w:r>
-        <w:rPr>
-          <w:shd w:val="clear" w:color="auto" w:fill="FFFFFF"/>
-          <w:lang w:val="es-ES"/>
-        </w:rPr>
-        <w:t xml:space="preserve"> </w:t>
-      </w:r>
-      <w:proofErr w:type="spellStart"/>
-      <w:r>
-        <w:rPr>
-          <w:shd w:val="clear" w:color="auto" w:fill="FFFFFF"/>
-          <w:lang w:val="es-ES"/>
-        </w:rPr>
-        <w:t>metus</w:t>
-      </w:r>
-      <w:proofErr w:type="spellEnd"/>
-      <w:r>
-        <w:rPr>
-          <w:shd w:val="clear" w:color="auto" w:fill="FFFFFF"/>
-          <w:lang w:val="es-ES"/>
-        </w:rPr>
-        <w:t xml:space="preserve"> </w:t>
-      </w:r>
-      <w:proofErr w:type="spellStart"/>
-      <w:r>
-        <w:rPr>
-          <w:shd w:val="clear" w:color="auto" w:fill="FFFFFF"/>
-          <w:lang w:val="es-ES"/>
-        </w:rPr>
-        <w:t>ullamcorper</w:t>
-      </w:r>
-      <w:proofErr w:type="spellEnd"/>
-      <w:r>
-        <w:rPr>
-          <w:shd w:val="clear" w:color="auto" w:fill="FFFFFF"/>
-          <w:lang w:val="es-ES"/>
-        </w:rPr>
-        <w:t xml:space="preserve"> </w:t>
-      </w:r>
-      <w:proofErr w:type="spellStart"/>
-      <w:r>
-        <w:rPr>
-          <w:shd w:val="clear" w:color="auto" w:fill="FFFFFF"/>
-          <w:lang w:val="es-ES"/>
-        </w:rPr>
-        <w:t>facilisis</w:t>
-      </w:r>
-      <w:proofErr w:type="spellEnd"/>
-      <w:r>
-        <w:rPr>
-          <w:shd w:val="clear" w:color="auto" w:fill="FFFFFF"/>
-          <w:lang w:val="es-ES"/>
-        </w:rPr>
-        <w:t xml:space="preserve"> </w:t>
-      </w:r>
-      <w:proofErr w:type="spellStart"/>
-      <w:r>
-        <w:rPr>
-          <w:shd w:val="clear" w:color="auto" w:fill="FFFFFF"/>
-          <w:lang w:val="es-ES"/>
-        </w:rPr>
-        <w:t>sit</w:t>
-      </w:r>
-      <w:proofErr w:type="spellEnd"/>
-      <w:r>
-        <w:rPr>
-          <w:shd w:val="clear" w:color="auto" w:fill="FFFFFF"/>
-          <w:lang w:val="es-ES"/>
-        </w:rPr>
-        <w:t xml:space="preserve"> </w:t>
-      </w:r>
-      <w:proofErr w:type="spellStart"/>
-      <w:r>
-        <w:rPr>
-          <w:shd w:val="clear" w:color="auto" w:fill="FFFFFF"/>
-          <w:lang w:val="es-ES"/>
-        </w:rPr>
+        <w:t xml:space="preserve"> sit </w:t>
+      </w:r>
+      <w:proofErr w:type="spellStart"/>
+      <w:r>
         <w:t>amet</w:t>
       </w:r>
       <w:proofErr w:type="spellEnd"/>
       <w:r>
-        <w:rPr>
-          <w:shd w:val="clear" w:color="auto" w:fill="FFFFFF"/>
-          <w:lang w:val="es-ES"/>
-        </w:rPr>
-        <w:t xml:space="preserve"> </w:t>
-      </w:r>
-      <w:proofErr w:type="spellStart"/>
-      <w:r>
-        <w:rPr>
-          <w:shd w:val="clear" w:color="auto" w:fill="FFFFFF"/>
-          <w:lang w:val="es-ES"/>
-        </w:rPr>
-        <w:t>sit</w:t>
-      </w:r>
-      <w:proofErr w:type="spellEnd"/>
-      <w:r>
-        <w:rPr>
-          <w:shd w:val="clear" w:color="auto" w:fill="FFFFFF"/>
-          <w:lang w:val="es-ES"/>
-        </w:rPr>
-        <w:t xml:space="preserve"> </w:t>
-      </w:r>
-      <w:proofErr w:type="spellStart"/>
-      <w:r>
-        <w:rPr>
-          <w:shd w:val="clear" w:color="auto" w:fill="FFFFFF"/>
-          <w:lang w:val="es-ES"/>
-        </w:rPr>
-        <w:t>amet</w:t>
-      </w:r>
-      <w:proofErr w:type="spellEnd"/>
-      <w:r>
-        <w:rPr>
-          <w:shd w:val="clear" w:color="auto" w:fill="FFFFFF"/>
-          <w:lang w:val="es-ES"/>
-        </w:rPr>
-        <w:t xml:space="preserve"> </w:t>
-      </w:r>
-      <w:proofErr w:type="spellStart"/>
-      <w:r>
-        <w:rPr>
-          <w:shd w:val="clear" w:color="auto" w:fill="FFFFFF"/>
-          <w:lang w:val="es-ES"/>
-        </w:rPr>
+        <w:t xml:space="preserve"> </w:t>
+      </w:r>
+      <w:proofErr w:type="spellStart"/>
+      <w:r>
         <w:t>nisl</w:t>
       </w:r>
       <w:proofErr w:type="spellEnd"/>
       <w:r>
-        <w:rPr>
-          <w:shd w:val="clear" w:color="auto" w:fill="FFFFFF"/>
-          <w:lang w:val="es-ES"/>
-        </w:rPr>
         <w:t>.</w:t>
       </w:r>
     </w:p>
     <w:p>
-      <w:pPr>
-        <w:rPr>
-          <w:rFonts w:eastAsia="Times New Roman" w:cs="Times New Roman"/>
-          <w:lang w:val="fr-FR"/>
-        </w:rPr>
-      </w:pPr>
-      <w:proofErr w:type="spellStart"/>
-      <w:r>
-        <w:rPr>
-          <w:rFonts w:eastAsia="Times New Roman"/>
-          <w:shd w:val="clear" w:color="auto" w:fill="FFFFFF"/>
-          <w:lang w:val="es-ES"/>
-        </w:rPr>
-        <w:t>Lorem</w:t>
-      </w:r>
-      <w:proofErr w:type="spellEnd"/>
-      <w:r>
-        <w:rPr>
-          <w:rFonts w:eastAsia="Times New Roman"/>
-          <w:shd w:val="clear" w:color="auto" w:fill="FFFFFF"/>
-          <w:lang w:val="es-ES"/>
-        </w:rPr>
-        <w:t xml:space="preserve"> </w:t>
-      </w:r>
-      <w:proofErr w:type="spellStart"/>
-      <w:r>
-        <w:rPr>
-          <w:rFonts w:eastAsia="Times New Roman"/>
-          <w:shd w:val="clear" w:color="auto" w:fill="FFFFFF"/>
-          <w:lang w:val="es-ES"/>
-        </w:rPr>
-        <w:t>ipsum</w:t>
-      </w:r>
-      <w:proofErr w:type="spellEnd"/>
-      <w:r>
-        <w:rPr>
-          <w:rFonts w:eastAsia="Times New Roman"/>
-          <w:shd w:val="clear" w:color="auto" w:fill="FFFFFF"/>
-          <w:lang w:val="es-ES"/>
-        </w:rPr>
-        <w:t xml:space="preserve"> dolor </w:t>
-      </w:r>
-      <w:proofErr w:type="spellStart"/>
-      <w:r>
-        <w:rPr>
-          <w:rFonts w:eastAsia="Times New Roman"/>
-          <w:shd w:val="clear" w:color="auto" w:fill="FFFFFF"/>
-          <w:lang w:val="es-ES"/>
-        </w:rPr>
-        <w:t>sit</w:t>
-      </w:r>
-      <w:proofErr w:type="spellEnd"/>
-      <w:r>
-        <w:rPr>
-          <w:rFonts w:eastAsia="Times New Roman"/>
-          <w:shd w:val="clear" w:color="auto" w:fill="FFFFFF"/>
-          <w:lang w:val="es-ES"/>
-        </w:rPr>
-        <w:t xml:space="preserve"> </w:t>
-      </w:r>
-      <w:proofErr w:type="spellStart"/>
-      <w:r>
-        <w:rPr>
-          <w:rFonts w:eastAsia="Times New Roman"/>
-          <w:shd w:val="clear" w:color="auto" w:fill="FFFFFF"/>
-          <w:lang w:val="es-ES"/>
-        </w:rPr>
+      <w:r>
+        <w:t xml:space="preserve">Lorem ipsum dolor sit </w:t>
+      </w:r>
+      <w:proofErr w:type="spellStart"/>
+      <w:r>
         <w:t>amet</w:t>
       </w:r>
       <w:proofErr w:type="spellEnd"/>
       <w:r>
-        <w:rPr>
-          <w:rFonts w:eastAsia="Times New Roman"/>
-          <w:shd w:val="clear" w:color="auto" w:fill="FFFFFF"/>
-          <w:lang w:val="es-ES"/>
-        </w:rPr>
         <w:t xml:space="preserve">, </w:t>
       </w:r>
       <w:proofErr w:type="spellStart"/>
       <w:r>
-        <w:rPr>
-          <w:rFonts w:eastAsia="Times New Roman"/>
-          <w:shd w:val="clear" w:color="auto" w:fill="FFFFFF"/>
-          <w:lang w:val="es-ES"/>
-        </w:rPr>
         <w:t>consectetur</w:t>
       </w:r>
       <w:proofErr w:type="spellEnd"/>
       <w:r>
-        <w:rPr>
-          <w:rFonts w:eastAsia="Times New Roman"/>
-          <w:shd w:val="clear" w:color="auto" w:fill="FFFFFF"/>
-          <w:lang w:val="es-ES"/>
-        </w:rPr>
-        <w:t xml:space="preserve"> </w:t>
-      </w:r>
-      <w:proofErr w:type="spellStart"/>
-      <w:r>
-        <w:rPr>
-          <w:rFonts w:eastAsia="Times New Roman"/>
-          <w:shd w:val="clear" w:color="auto" w:fill="FFFFFF"/>
-          <w:lang w:val="es-ES"/>
-        </w:rPr>
+        <w:t xml:space="preserve"> </w:t>
+      </w:r>
+      <w:proofErr w:type="spellStart"/>
+      <w:r>
         <w:t>adipiscing</w:t>
       </w:r>
       <w:proofErr w:type="spellEnd"/>
       <w:r>
-        <w:rPr>
-          <w:rFonts w:eastAsia="Times New Roman"/>
-          <w:shd w:val="clear" w:color="auto" w:fill="FFFFFF"/>
-          <w:lang w:val="es-ES"/>
-        </w:rPr>
-        <w:t xml:space="preserve"> </w:t>
-      </w:r>
-      <w:proofErr w:type="spellStart"/>
-      <w:r>
-        <w:rPr>
-          <w:rFonts w:eastAsia="Times New Roman"/>
-          <w:shd w:val="clear" w:color="auto" w:fill="FFFFFF"/>
-          <w:lang w:val="es-ES"/>
-        </w:rPr>
+        <w:t xml:space="preserve"> </w:t>
+      </w:r>
+      <w:proofErr w:type="spellStart"/>
+      <w:r>
         <w:t>elit</w:t>
       </w:r>
       <w:proofErr w:type="spellEnd"/>
       <w:r>
-        <w:rPr>
-          <w:rFonts w:eastAsia="Times New Roman"/>
-          <w:shd w:val="clear" w:color="auto" w:fill="FFFFFF"/>
-          <w:lang w:val="es-ES"/>
-        </w:rPr>
+        <w:t xml:space="preserve">. Sed </w:t>
+      </w:r>
+      <w:proofErr w:type="spellStart"/>
+      <w:r>
+        <w:t>viverra</w:t>
+      </w:r>
+      <w:proofErr w:type="spellEnd"/>
+      <w:r>
+        <w:t xml:space="preserve"> </w:t>
+      </w:r>
+      <w:proofErr w:type="spellStart"/>
+      <w:r>
+        <w:t>tellus</w:t>
+      </w:r>
+      <w:proofErr w:type="spellEnd"/>
+      <w:r>
+        <w:t xml:space="preserve"> vel </w:t>
+      </w:r>
+      <w:proofErr w:type="spellStart"/>
+      <w:r>
+        <w:t>sapien</w:t>
+      </w:r>
+      <w:proofErr w:type="spellEnd"/>
+      <w:r>
+        <w:t xml:space="preserve"> </w:t>
+      </w:r>
+      <w:proofErr w:type="spellStart"/>
+      <w:r>
+        <w:t>viverra</w:t>
+      </w:r>
+      <w:proofErr w:type="spellEnd"/>
+      <w:r>
+        <w:t xml:space="preserve">, </w:t>
+      </w:r>
+      <w:proofErr w:type="spellStart"/>
+      <w:r>
+        <w:t>eu</w:t>
+      </w:r>
+      <w:proofErr w:type="spellEnd"/>
+      <w:r>
+        <w:t xml:space="preserve"> </w:t>
+      </w:r>
+      <w:proofErr w:type="spellStart"/>
+      <w:r>
+        <w:t>hendrerit</w:t>
+      </w:r>
+      <w:proofErr w:type="spellEnd"/>
+      <w:r>
+        <w:t xml:space="preserve"> </w:t>
+      </w:r>
+      <w:proofErr w:type="spellStart"/>
+      <w:r>
+        <w:t>nisl</w:t>
+      </w:r>
+      <w:proofErr w:type="spellEnd"/>
+      <w:r>
+        <w:t xml:space="preserve"> lacinia. </w:t>
+      </w:r>
+      <w:proofErr w:type="spellStart"/>
+      <w:r>
+        <w:t>Nullam</w:t>
+      </w:r>
+      <w:proofErr w:type="spellEnd"/>
+      <w:r>
+        <w:t xml:space="preserve"> </w:t>
+      </w:r>
+      <w:proofErr w:type="spellStart"/>
+      <w:r>
+        <w:t>sagittis</w:t>
+      </w:r>
+      <w:proofErr w:type="spellEnd"/>
+      <w:r>
+        <w:t xml:space="preserve">, ligula sit </w:t>
+      </w:r>
+      <w:proofErr w:type="spellStart"/>
+      <w:r>
+        <w:t>amet</w:t>
+      </w:r>
+      <w:proofErr w:type="spellEnd"/>
+      <w:r>
+        <w:t xml:space="preserve"> dictum </w:t>
+      </w:r>
+      <w:proofErr w:type="spellStart"/>
+      <w:r>
+        <w:t>eleifend</w:t>
+      </w:r>
+      <w:proofErr w:type="spellEnd"/>
+      <w:r>
+        <w:t xml:space="preserve">, </w:t>
+      </w:r>
+      <w:proofErr w:type="spellStart"/>
+      <w:r>
+        <w:t>neque</w:t>
+      </w:r>
+      <w:proofErr w:type="spellEnd"/>
+      <w:r>
+        <w:t xml:space="preserve"> nisi cursus </w:t>
+      </w:r>
+      <w:proofErr w:type="spellStart"/>
+      <w:r>
+        <w:t>velit</w:t>
+      </w:r>
+      <w:proofErr w:type="spellEnd"/>
+      <w:r>
+        <w:t xml:space="preserve">, vitae </w:t>
+      </w:r>
+      <w:proofErr w:type="spellStart"/>
+      <w:r>
+        <w:t>ultrices</w:t>
+      </w:r>
+      <w:proofErr w:type="spellEnd"/>
+      <w:r>
+        <w:t xml:space="preserve"> </w:t>
+      </w:r>
+      <w:proofErr w:type="spellStart"/>
+      <w:r>
+        <w:t>leo</w:t>
+      </w:r>
+      <w:proofErr w:type="spellEnd"/>
+      <w:r>
+        <w:t xml:space="preserve"> </w:t>
+      </w:r>
+      <w:proofErr w:type="spellStart"/>
+      <w:r>
+        <w:t>mauris</w:t>
+      </w:r>
+      <w:proofErr w:type="spellEnd"/>
+      <w:r>
+        <w:t xml:space="preserve"> in </w:t>
+      </w:r>
+      <w:proofErr w:type="spellStart"/>
+      <w:r>
+        <w:t>odio</w:t>
+      </w:r>
+      <w:proofErr w:type="spellEnd"/>
+      <w:r>
         <w:t xml:space="preserve">. </w:t>
       </w:r>
-      <w:r>
-        <w:rPr>
-          <w:rFonts w:eastAsia="Times New Roman"/>
-          <w:shd w:val="clear" w:color="auto" w:fill="FFFFFF"/>
-          <w:lang w:val="es-ES"/>
-        </w:rPr>
-        <w:t xml:space="preserve">Sed </w:t>
-      </w:r>
-      <w:proofErr w:type="spellStart"/>
-      <w:r>
-        <w:rPr>
-          <w:rFonts w:eastAsia="Times New Roman"/>
-          <w:shd w:val="clear" w:color="auto" w:fill="FFFFFF"/>
-          <w:lang w:val="es-ES"/>
-        </w:rPr>
-        <w:t>viverra</w:t>
-      </w:r>
-      <w:proofErr w:type="spellEnd"/>
-      <w:r>
-        <w:rPr>
-          <w:rFonts w:eastAsia="Times New Roman"/>
-          <w:shd w:val="clear" w:color="auto" w:fill="FFFFFF"/>
-          <w:lang w:val="es-ES"/>
-        </w:rPr>
-        <w:t xml:space="preserve"> </w:t>
-      </w:r>
-      <w:proofErr w:type="spellStart"/>
-      <w:r>
-        <w:rPr>
-          <w:rFonts w:eastAsia="Times New Roman"/>
-          <w:shd w:val="clear" w:color="auto" w:fill="FFFFFF"/>
-          <w:lang w:val="es-ES"/>
-        </w:rPr>
-        <w:t>tellus</w:t>
-      </w:r>
-      <w:proofErr w:type="spellEnd"/>
-      <w:r>
-        <w:rPr>
-          <w:rFonts w:eastAsia="Times New Roman"/>
-          <w:shd w:val="clear" w:color="auto" w:fill="FFFFFF"/>
-          <w:lang w:val="es-ES"/>
-        </w:rPr>
-        <w:t xml:space="preserve"> </w:t>
-      </w:r>
-      <w:proofErr w:type="spellStart"/>
-      <w:r>
-        <w:rPr>
-          <w:rFonts w:eastAsia="Times New Roman"/>
-          <w:shd w:val="clear" w:color="auto" w:fill="FFFFFF"/>
-          <w:lang w:val="es-ES"/>
-        </w:rPr>
-        <w:t>vel</w:t>
-      </w:r>
-      <w:proofErr w:type="spellEnd"/>
-      <w:r>
-        <w:rPr>
-          <w:rFonts w:eastAsia="Times New Roman"/>
-          <w:shd w:val="clear" w:color="auto" w:fill="FFFFFF"/>
-          <w:lang w:val="es-ES"/>
-        </w:rPr>
-        <w:t xml:space="preserve"> </w:t>
-      </w:r>
-      <w:proofErr w:type="spellStart"/>
-      <w:r>
-        <w:rPr>
-          <w:rFonts w:eastAsia="Times New Roman"/>
-          <w:shd w:val="clear" w:color="auto" w:fill="FFFFFF"/>
-          <w:lang w:val="es-ES"/>
-        </w:rPr>
+      <w:proofErr w:type="spellStart"/>
+      <w:r>
+        <w:t>Fusce</w:t>
+      </w:r>
+      <w:proofErr w:type="spellEnd"/>
+      <w:r>
+        <w:t xml:space="preserve"> </w:t>
+      </w:r>
+      <w:proofErr w:type="spellStart"/>
+      <w:r>
+        <w:t>ultricies</w:t>
+      </w:r>
+      <w:proofErr w:type="spellEnd"/>
+      <w:r>
+        <w:t xml:space="preserve"> </w:t>
+      </w:r>
+      <w:proofErr w:type="spellStart"/>
+      <w:r>
+        <w:t>eget</w:t>
+      </w:r>
+      <w:proofErr w:type="spellEnd"/>
+      <w:r>
+        <w:t xml:space="preserve"> </w:t>
+      </w:r>
+      <w:proofErr w:type="spellStart"/>
+      <w:r>
+        <w:t>justo</w:t>
+      </w:r>
+      <w:proofErr w:type="spellEnd"/>
+      <w:r>
+        <w:t xml:space="preserve"> sed </w:t>
+      </w:r>
+      <w:proofErr w:type="spellStart"/>
+      <w:r>
+        <w:t>mollis</w:t>
+      </w:r>
+      <w:proofErr w:type="spellEnd"/>
+      <w:r>
+        <w:t xml:space="preserve">. Nam at </w:t>
+      </w:r>
+      <w:proofErr w:type="spellStart"/>
+      <w:r>
         <w:t>sapien</w:t>
       </w:r>
       <w:proofErr w:type="spellEnd"/>
       <w:r>
-        <w:rPr>
-          <w:rFonts w:eastAsia="Times New Roman"/>
-          <w:shd w:val="clear" w:color="auto" w:fill="FFFFFF"/>
-          <w:lang w:val="es-ES"/>
-        </w:rPr>
-        <w:t xml:space="preserve"> </w:t>
-      </w:r>
-      <w:proofErr w:type="spellStart"/>
-      <w:r>
-        <w:rPr>
-          <w:rFonts w:eastAsia="Times New Roman"/>
-          <w:shd w:val="clear" w:color="auto" w:fill="FFFFFF"/>
-          <w:lang w:val="es-ES"/>
-        </w:rPr>
-        <w:t>viverra</w:t>
-      </w:r>
-      <w:proofErr w:type="spellEnd"/>
-      <w:r>
-        <w:rPr>
-          <w:rFonts w:eastAsia="Times New Roman"/>
-          <w:shd w:val="clear" w:color="auto" w:fill="FFFFFF"/>
-          <w:lang w:val="es-ES"/>
-        </w:rPr>
+        <w:t xml:space="preserve"> </w:t>
+      </w:r>
+      <w:proofErr w:type="spellStart"/>
+      <w:r>
+        <w:t>eleifend</w:t>
+      </w:r>
+      <w:proofErr w:type="spellEnd"/>
+      <w:r>
         <w:t xml:space="preserve">, </w:t>
       </w:r>
       <w:proofErr w:type="spellStart"/>
       <w:r>
-        <w:rPr>
-          <w:rFonts w:eastAsia="Times New Roman"/>
-          <w:shd w:val="clear" w:color="auto" w:fill="FFFFFF"/>
-          <w:lang w:val="es-ES"/>
-        </w:rPr>
+        <w:t>scelerisque</w:t>
+      </w:r>
+      <w:proofErr w:type="spellEnd"/>
+      <w:r>
+        <w:t xml:space="preserve"> </w:t>
+      </w:r>
+      <w:proofErr w:type="spellStart"/>
+      <w:r>
+        <w:t>mauris</w:t>
+      </w:r>
+      <w:proofErr w:type="spellEnd"/>
+      <w:r>
+        <w:t xml:space="preserve"> at, </w:t>
+      </w:r>
+      <w:proofErr w:type="spellStart"/>
+      <w:r>
+        <w:t>suscipit</w:t>
+      </w:r>
+      <w:proofErr w:type="spellEnd"/>
+      <w:r>
+        <w:t xml:space="preserve"> nisi. Sed </w:t>
+      </w:r>
+      <w:proofErr w:type="spellStart"/>
+      <w:r>
+        <w:t>sollicitudin</w:t>
+      </w:r>
+      <w:proofErr w:type="spellEnd"/>
+      <w:r>
+        <w:t xml:space="preserve"> </w:t>
+      </w:r>
+      <w:proofErr w:type="spellStart"/>
+      <w:r>
+        <w:t>orci</w:t>
+      </w:r>
+      <w:proofErr w:type="spellEnd"/>
+      <w:r>
+        <w:t xml:space="preserve"> </w:t>
+      </w:r>
+      <w:proofErr w:type="spellStart"/>
+      <w:r>
+        <w:t>tortor</w:t>
+      </w:r>
+      <w:proofErr w:type="spellEnd"/>
+      <w:r>
+        <w:t xml:space="preserve">, </w:t>
+      </w:r>
+      <w:proofErr w:type="spellStart"/>
+      <w:r>
         <w:t>eu</w:t>
       </w:r>
       <w:proofErr w:type="spellEnd"/>
       <w:r>
-        <w:rPr>
-          <w:rFonts w:eastAsia="Times New Roman"/>
-          <w:shd w:val="clear" w:color="auto" w:fill="FFFFFF"/>
-          <w:lang w:val="es-ES"/>
-        </w:rPr>
-        <w:t xml:space="preserve"> </w:t>
-      </w:r>
-      <w:proofErr w:type="spellStart"/>
-      <w:r>
-        <w:rPr>
-          <w:rFonts w:eastAsia="Times New Roman"/>
-          <w:shd w:val="clear" w:color="auto" w:fill="FFFFFF"/>
-          <w:lang w:val="es-ES"/>
-        </w:rPr>
-        <w:t>hendrerit</w:t>
-      </w:r>
-      <w:proofErr w:type="spellEnd"/>
-      <w:r>
-        <w:rPr>
-          <w:rFonts w:eastAsia="Times New Roman"/>
-          <w:shd w:val="clear" w:color="auto" w:fill="FFFFFF"/>
-          <w:lang w:val="es-ES"/>
-        </w:rPr>
-        <w:t xml:space="preserve"> </w:t>
-      </w:r>
-      <w:proofErr w:type="spellStart"/>
-      <w:r>
-        <w:rPr>
-          <w:rFonts w:eastAsia="Times New Roman"/>
-          <w:shd w:val="clear" w:color="auto" w:fill="FFFFFF"/>
-          <w:lang w:val="es-ES"/>
-        </w:rPr>
-        <w:t>nisl</w:t>
-      </w:r>
-      <w:proofErr w:type="spellEnd"/>
-      <w:r>
-        <w:rPr>
-          <w:rFonts w:eastAsia="Times New Roman"/>
-          <w:shd w:val="clear" w:color="auto" w:fill="FFFFFF"/>
-          <w:lang w:val="es-ES"/>
-        </w:rPr>
-        <w:t xml:space="preserve"> lacinia. </w:t>
-      </w:r>
-      <w:proofErr w:type="spellStart"/>
-      <w:r>
-        <w:rPr>
-          <w:rFonts w:eastAsia="Times New Roman"/>
-          <w:shd w:val="clear" w:color="auto" w:fill="FFFFFF"/>
-          <w:lang w:val="fr-FR"/>
-        </w:rPr>
-        <w:t>Nullam</w:t>
-      </w:r>
-      <w:proofErr w:type="spellEnd"/>
-      <w:r>
-        <w:rPr>
-          <w:rFonts w:eastAsia="Times New Roman"/>
-          <w:shd w:val="clear" w:color="auto" w:fill="FFFFFF"/>
-          <w:lang w:val="fr-FR"/>
-        </w:rPr>
-        <w:t xml:space="preserve"> </w:t>
-      </w:r>
-      <w:proofErr w:type="spellStart"/>
-      <w:r>
-        <w:rPr>
-          <w:rFonts w:eastAsia="Times New Roman"/>
-          <w:shd w:val="clear" w:color="auto" w:fill="FFFFFF"/>
-          <w:lang w:val="fr-FR"/>
-        </w:rPr>
-        <w:t>sagittis</w:t>
-      </w:r>
-      <w:proofErr w:type="spellEnd"/>
-      <w:r>
-        <w:rPr>
-          <w:rFonts w:eastAsia="Times New Roman"/>
-          <w:shd w:val="clear" w:color="auto" w:fill="FFFFFF"/>
-          <w:lang w:val="fr-FR"/>
-        </w:rPr>
+        <w:t xml:space="preserve"> gravida ipsum vestibulum </w:t>
+      </w:r>
+      <w:proofErr w:type="spellStart"/>
+      <w:r>
+        <w:t>eu</w:t>
+      </w:r>
+      <w:proofErr w:type="spellEnd"/>
+      <w:r>
+        <w:t xml:space="preserve">. </w:t>
+      </w:r>
+      <w:proofErr w:type="spellStart"/>
+      <w:r>
+        <w:lastRenderedPageBreak/>
+        <w:t>Quisque</w:t>
+      </w:r>
+      <w:proofErr w:type="spellEnd"/>
+      <w:r>
+        <w:t xml:space="preserve"> </w:t>
+      </w:r>
+      <w:proofErr w:type="spellStart"/>
+      <w:r>
+        <w:t>mattis</w:t>
+      </w:r>
+      <w:proofErr w:type="spellEnd"/>
+      <w:r>
+        <w:t xml:space="preserve"> </w:t>
+      </w:r>
+      <w:proofErr w:type="spellStart"/>
+      <w:r>
+        <w:t>lobortis</w:t>
+      </w:r>
+      <w:proofErr w:type="spellEnd"/>
+      <w:r>
+        <w:t xml:space="preserve"> </w:t>
+      </w:r>
+      <w:proofErr w:type="spellStart"/>
+      <w:r>
+        <w:t>lacus</w:t>
+      </w:r>
+      <w:proofErr w:type="spellEnd"/>
+      <w:r>
         <w:t xml:space="preserve">, </w:t>
       </w:r>
       <w:proofErr w:type="spellStart"/>
       <w:r>
-        <w:rPr>
-          <w:rFonts w:eastAsia="Times New Roman"/>
-          <w:shd w:val="clear" w:color="auto" w:fill="FFFFFF"/>
-          <w:lang w:val="fr-FR"/>
-        </w:rPr>
-        <w:t>ligula</w:t>
-      </w:r>
-      <w:proofErr w:type="spellEnd"/>
-      <w:r>
-        <w:rPr>
-          <w:rFonts w:eastAsia="Times New Roman"/>
-          <w:shd w:val="clear" w:color="auto" w:fill="FFFFFF"/>
-          <w:lang w:val="fr-FR"/>
-        </w:rPr>
-        <w:t xml:space="preserve"> </w:t>
-      </w:r>
-      <w:proofErr w:type="spellStart"/>
-      <w:r>
-        <w:rPr>
-          <w:rFonts w:eastAsia="Times New Roman"/>
-          <w:shd w:val="clear" w:color="auto" w:fill="FFFFFF"/>
-          <w:lang w:val="fr-FR"/>
-        </w:rPr>
-        <w:t>sit</w:t>
-      </w:r>
-      <w:proofErr w:type="spellEnd"/>
-      <w:r>
-        <w:rPr>
-          <w:rFonts w:eastAsia="Times New Roman"/>
-          <w:shd w:val="clear" w:color="auto" w:fill="FFFFFF"/>
-          <w:lang w:val="fr-FR"/>
-        </w:rPr>
-        <w:t xml:space="preserve"> </w:t>
-      </w:r>
-      <w:proofErr w:type="spellStart"/>
-      <w:r>
-        <w:rPr>
-          <w:rFonts w:eastAsia="Times New Roman"/>
-          <w:shd w:val="clear" w:color="auto" w:fill="FFFFFF"/>
-          <w:lang w:val="fr-FR"/>
-        </w:rPr>
+        <w:t>eget</w:t>
+      </w:r>
+      <w:proofErr w:type="spellEnd"/>
+      <w:r>
+        <w:t xml:space="preserve"> </w:t>
+      </w:r>
+      <w:proofErr w:type="spellStart"/>
+      <w:r>
+        <w:t>pretium</w:t>
+      </w:r>
+      <w:proofErr w:type="spellEnd"/>
+      <w:r>
+        <w:t xml:space="preserve"> eros </w:t>
+      </w:r>
+      <w:proofErr w:type="spellStart"/>
+      <w:r>
+        <w:t>pretium</w:t>
+      </w:r>
+      <w:proofErr w:type="spellEnd"/>
+      <w:r>
+        <w:t xml:space="preserve"> a. Donec </w:t>
+      </w:r>
+      <w:proofErr w:type="spellStart"/>
+      <w:r>
+        <w:t>elit</w:t>
+      </w:r>
+      <w:proofErr w:type="spellEnd"/>
+      <w:r>
+        <w:t xml:space="preserve"> ligula, maximus sit </w:t>
+      </w:r>
+      <w:proofErr w:type="spellStart"/>
+      <w:r>
         <w:t>amet</w:t>
       </w:r>
       <w:proofErr w:type="spellEnd"/>
       <w:r>
-        <w:rPr>
-          <w:rFonts w:eastAsia="Times New Roman"/>
-          <w:shd w:val="clear" w:color="auto" w:fill="FFFFFF"/>
-          <w:lang w:val="fr-FR"/>
-        </w:rPr>
-        <w:t xml:space="preserve"> dictum </w:t>
-      </w:r>
-      <w:proofErr w:type="spellStart"/>
-      <w:r>
-        <w:rPr>
-          <w:rFonts w:eastAsia="Times New Roman"/>
-          <w:shd w:val="clear" w:color="auto" w:fill="FFFFFF"/>
-          <w:lang w:val="fr-FR"/>
-        </w:rPr>
-        <w:t>eleifend</w:t>
-      </w:r>
-      <w:proofErr w:type="spellEnd"/>
-      <w:r>
-        <w:rPr>
-          <w:rFonts w:eastAsia="Times New Roman"/>
-          <w:shd w:val="clear" w:color="auto" w:fill="FFFFFF"/>
-          <w:lang w:val="fr-FR"/>
-        </w:rPr>
+        <w:t xml:space="preserve"> vestibulum </w:t>
+      </w:r>
+      <w:proofErr w:type="spellStart"/>
+      <w:r>
+        <w:t>quis</w:t>
+      </w:r>
+      <w:proofErr w:type="spellEnd"/>
+      <w:r>
         <w:t xml:space="preserve">, </w:t>
       </w:r>
       <w:proofErr w:type="spellStart"/>
       <w:r>
-        <w:rPr>
-          <w:rFonts w:eastAsia="Times New Roman"/>
-          <w:shd w:val="clear" w:color="auto" w:fill="FFFFFF"/>
-          <w:lang w:val="fr-FR"/>
-        </w:rPr>
-        <w:t>neque</w:t>
-      </w:r>
-      <w:proofErr w:type="spellEnd"/>
-      <w:r>
-        <w:rPr>
-          <w:rFonts w:eastAsia="Times New Roman"/>
-          <w:shd w:val="clear" w:color="auto" w:fill="FFFFFF"/>
-          <w:lang w:val="fr-FR"/>
-        </w:rPr>
-        <w:t xml:space="preserve"> </w:t>
-      </w:r>
-      <w:proofErr w:type="spellStart"/>
-      <w:r>
-        <w:rPr>
-          <w:rFonts w:eastAsia="Times New Roman"/>
-          <w:shd w:val="clear" w:color="auto" w:fill="FFFFFF"/>
-          <w:lang w:val="fr-FR"/>
-        </w:rPr>
-        <w:t>nisi</w:t>
-      </w:r>
-      <w:proofErr w:type="spellEnd"/>
-      <w:r>
-        <w:rPr>
-          <w:rFonts w:eastAsia="Times New Roman"/>
-          <w:shd w:val="clear" w:color="auto" w:fill="FFFFFF"/>
-          <w:lang w:val="fr-FR"/>
-        </w:rPr>
-        <w:t xml:space="preserve"> cursus </w:t>
-      </w:r>
-      <w:proofErr w:type="spellStart"/>
-      <w:r>
-        <w:rPr>
-          <w:rFonts w:eastAsia="Times New Roman"/>
-          <w:shd w:val="clear" w:color="auto" w:fill="FFFFFF"/>
-          <w:lang w:val="fr-FR"/>
-        </w:rPr>
-        <w:t>velit</w:t>
-      </w:r>
-      <w:proofErr w:type="spellEnd"/>
-      <w:r>
-        <w:rPr>
-          <w:rFonts w:eastAsia="Times New Roman"/>
-          <w:shd w:val="clear" w:color="auto" w:fill="FFFFFF"/>
-          <w:lang w:val="fr-FR"/>
-        </w:rPr>
-        <w:t xml:space="preserve">, vitae </w:t>
-      </w:r>
-      <w:proofErr w:type="spellStart"/>
-      <w:r>
-        <w:rPr>
-          <w:rFonts w:eastAsia="Times New Roman"/>
-          <w:shd w:val="clear" w:color="auto" w:fill="FFFFFF"/>
-          <w:lang w:val="fr-FR"/>
-        </w:rPr>
-        <w:t>ultrices</w:t>
-      </w:r>
-      <w:proofErr w:type="spellEnd"/>
-      <w:r>
-        <w:rPr>
-          <w:rFonts w:eastAsia="Times New Roman"/>
-          <w:shd w:val="clear" w:color="auto" w:fill="FFFFFF"/>
-          <w:lang w:val="fr-FR"/>
-        </w:rPr>
-        <w:t xml:space="preserve"> </w:t>
-      </w:r>
-      <w:proofErr w:type="spellStart"/>
-      <w:r>
-        <w:rPr>
-          <w:rFonts w:eastAsia="Times New Roman"/>
-          <w:shd w:val="clear" w:color="auto" w:fill="FFFFFF"/>
-          <w:lang w:val="fr-FR"/>
-        </w:rPr>
-        <w:t>leo</w:t>
-      </w:r>
-      <w:proofErr w:type="spellEnd"/>
-      <w:r>
-        <w:rPr>
-          <w:rFonts w:eastAsia="Times New Roman"/>
-          <w:shd w:val="clear" w:color="auto" w:fill="FFFFFF"/>
-          <w:lang w:val="fr-FR"/>
-        </w:rPr>
-        <w:t xml:space="preserve"> </w:t>
-      </w:r>
-      <w:proofErr w:type="spellStart"/>
-      <w:r>
-        <w:rPr>
-          <w:rFonts w:eastAsia="Times New Roman"/>
-          <w:shd w:val="clear" w:color="auto" w:fill="FFFFFF"/>
-          <w:lang w:val="fr-FR"/>
-        </w:rPr>
+        <w:t>consequat</w:t>
+      </w:r>
+      <w:proofErr w:type="spellEnd"/>
+      <w:r>
+        <w:t xml:space="preserve"> et </w:t>
+      </w:r>
+      <w:proofErr w:type="spellStart"/>
+      <w:r>
         <w:t>mauris</w:t>
       </w:r>
       <w:proofErr w:type="spellEnd"/>
       <w:r>
-        <w:rPr>
-          <w:rFonts w:eastAsia="Times New Roman"/>
-          <w:shd w:val="clear" w:color="auto" w:fill="FFFFFF"/>
-          <w:lang w:val="fr-FR"/>
-        </w:rPr>
-        <w:t xml:space="preserve"> in </w:t>
-      </w:r>
-      <w:proofErr w:type="spellStart"/>
-      <w:r>
-        <w:rPr>
-          <w:rFonts w:eastAsia="Times New Roman"/>
-          <w:shd w:val="clear" w:color="auto" w:fill="FFFFFF"/>
-          <w:lang w:val="fr-FR"/>
-        </w:rPr>
-        <w:t>odio</w:t>
-      </w:r>
-      <w:proofErr w:type="spellEnd"/>
-      <w:r>
-        <w:rPr>
-          <w:rFonts w:eastAsia="Times New Roman"/>
-          <w:shd w:val="clear" w:color="auto" w:fill="FFFFFF"/>
-          <w:lang w:val="fr-FR"/>
-        </w:rPr>
-        <w:t xml:space="preserve">. </w:t>
-      </w:r>
-      <w:proofErr w:type="spellStart"/>
-      <w:r>
-        <w:rPr>
-          <w:rFonts w:eastAsia="Times New Roman"/>
-          <w:shd w:val="clear" w:color="auto" w:fill="FFFFFF"/>
-          <w:lang w:val="fr-FR"/>
-        </w:rPr>
-        <w:t>Fusce</w:t>
-      </w:r>
-      <w:proofErr w:type="spellEnd"/>
-      <w:r>
-        <w:rPr>
-          <w:rFonts w:eastAsia="Times New Roman"/>
-          <w:shd w:val="clear" w:color="auto" w:fill="FFFFFF"/>
-          <w:lang w:val="fr-FR"/>
-        </w:rPr>
-        <w:t xml:space="preserve"> </w:t>
-      </w:r>
-      <w:proofErr w:type="spellStart"/>
-      <w:r>
-        <w:rPr>
-          <w:rFonts w:eastAsia="Times New Roman"/>
-          <w:shd w:val="clear" w:color="auto" w:fill="FFFFFF"/>
-          <w:lang w:val="fr-FR"/>
-        </w:rPr>
-        <w:t>ultricies</w:t>
-      </w:r>
-      <w:proofErr w:type="spellEnd"/>
-      <w:r>
-        <w:rPr>
-          <w:rFonts w:eastAsia="Times New Roman"/>
-          <w:shd w:val="clear" w:color="auto" w:fill="FFFFFF"/>
-          <w:lang w:val="fr-FR"/>
-        </w:rPr>
-        <w:t xml:space="preserve"> </w:t>
-      </w:r>
-      <w:proofErr w:type="spellStart"/>
-      <w:r>
-        <w:rPr>
-          <w:rFonts w:eastAsia="Times New Roman"/>
-          <w:shd w:val="clear" w:color="auto" w:fill="FFFFFF"/>
-          <w:lang w:val="fr-FR"/>
-        </w:rPr>
-        <w:t>eget</w:t>
-      </w:r>
-      <w:proofErr w:type="spellEnd"/>
-      <w:r>
-        <w:rPr>
-          <w:rFonts w:eastAsia="Times New Roman"/>
-          <w:shd w:val="clear" w:color="auto" w:fill="FFFFFF"/>
-          <w:lang w:val="fr-FR"/>
-        </w:rPr>
-        <w:t xml:space="preserve"> </w:t>
-      </w:r>
-      <w:proofErr w:type="spellStart"/>
-      <w:r>
-        <w:rPr>
-          <w:rFonts w:eastAsia="Times New Roman"/>
-          <w:shd w:val="clear" w:color="auto" w:fill="FFFFFF"/>
-          <w:lang w:val="fr-FR"/>
-        </w:rPr>
-        <w:t>justo</w:t>
-      </w:r>
-      <w:proofErr w:type="spellEnd"/>
-      <w:r>
-        <w:rPr>
-          <w:rFonts w:eastAsia="Times New Roman"/>
-          <w:shd w:val="clear" w:color="auto" w:fill="FFFFFF"/>
-          <w:lang w:val="fr-FR"/>
-        </w:rPr>
-        <w:t xml:space="preserve"> </w:t>
-      </w:r>
-      <w:proofErr w:type="spellStart"/>
-      <w:r>
-        <w:rPr>
-          <w:rFonts w:eastAsia="Times New Roman"/>
-          <w:shd w:val="clear" w:color="auto" w:fill="FFFFFF"/>
-          <w:lang w:val="fr-FR"/>
-        </w:rPr>
-        <w:t>sed</w:t>
-      </w:r>
-      <w:proofErr w:type="spellEnd"/>
-      <w:r>
-        <w:rPr>
-          <w:rFonts w:eastAsia="Times New Roman"/>
-          <w:shd w:val="clear" w:color="auto" w:fill="FFFFFF"/>
-          <w:lang w:val="fr-FR"/>
-        </w:rPr>
-        <w:t xml:space="preserve"> mollis. Nam at </w:t>
-      </w:r>
-      <w:proofErr w:type="spellStart"/>
-      <w:r>
-        <w:rPr>
-          <w:rFonts w:eastAsia="Times New Roman"/>
-          <w:shd w:val="clear" w:color="auto" w:fill="FFFFFF"/>
-          <w:lang w:val="fr-FR"/>
-        </w:rPr>
-        <w:t>sapien</w:t>
-      </w:r>
-      <w:proofErr w:type="spellEnd"/>
-      <w:r>
-        <w:rPr>
-          <w:rFonts w:eastAsia="Times New Roman"/>
-          <w:shd w:val="clear" w:color="auto" w:fill="FFFFFF"/>
-          <w:lang w:val="fr-FR"/>
-        </w:rPr>
-        <w:t xml:space="preserve"> </w:t>
-      </w:r>
-      <w:proofErr w:type="spellStart"/>
-      <w:r>
-        <w:rPr>
-          <w:rFonts w:eastAsia="Times New Roman"/>
-          <w:shd w:val="clear" w:color="auto" w:fill="FFFFFF"/>
-          <w:lang w:val="fr-FR"/>
-        </w:rPr>
-        <w:t>eleifend</w:t>
-      </w:r>
-      <w:proofErr w:type="spellEnd"/>
-      <w:r>
-        <w:rPr>
-          <w:rFonts w:eastAsia="Times New Roman"/>
-          <w:shd w:val="clear" w:color="auto" w:fill="FFFFFF"/>
-          <w:lang w:val="fr-FR"/>
-        </w:rPr>
-        <w:t xml:space="preserve">, </w:t>
-      </w:r>
-      <w:proofErr w:type="spellStart"/>
-      <w:r>
-        <w:rPr>
-          <w:rFonts w:eastAsia="Times New Roman"/>
-          <w:shd w:val="clear" w:color="auto" w:fill="FFFFFF"/>
-          <w:lang w:val="fr-FR"/>
-        </w:rPr>
-        <w:t>scelerisque</w:t>
-      </w:r>
-      <w:proofErr w:type="spellEnd"/>
-      <w:r>
-        <w:rPr>
-          <w:rFonts w:eastAsia="Times New Roman"/>
-          <w:shd w:val="clear" w:color="auto" w:fill="FFFFFF"/>
-          <w:lang w:val="fr-FR"/>
-        </w:rPr>
-        <w:t xml:space="preserve"> </w:t>
-      </w:r>
-      <w:proofErr w:type="spellStart"/>
-      <w:r>
-        <w:rPr>
-          <w:rFonts w:eastAsia="Times New Roman"/>
-          <w:shd w:val="clear" w:color="auto" w:fill="FFFFFF"/>
-          <w:lang w:val="fr-FR"/>
-        </w:rPr>
-        <w:t>mauris</w:t>
-      </w:r>
-      <w:proofErr w:type="spellEnd"/>
-      <w:r>
-        <w:rPr>
-          <w:rFonts w:eastAsia="Times New Roman"/>
-          <w:shd w:val="clear" w:color="auto" w:fill="FFFFFF"/>
-          <w:lang w:val="fr-FR"/>
-        </w:rPr>
-        <w:t xml:space="preserve"> at, </w:t>
-      </w:r>
-      <w:proofErr w:type="spellStart"/>
-      <w:r>
-        <w:rPr>
-          <w:rFonts w:eastAsia="Times New Roman"/>
-          <w:shd w:val="clear" w:color="auto" w:fill="FFFFFF"/>
-          <w:lang w:val="fr-FR"/>
-        </w:rPr>
-        <w:t>suscipit</w:t>
-      </w:r>
-      <w:proofErr w:type="spellEnd"/>
-      <w:r>
-        <w:rPr>
-          <w:rFonts w:eastAsia="Times New Roman"/>
-          <w:shd w:val="clear" w:color="auto" w:fill="FFFFFF"/>
-          <w:lang w:val="fr-FR"/>
-        </w:rPr>
-        <w:t xml:space="preserve"> </w:t>
-      </w:r>
-      <w:proofErr w:type="spellStart"/>
-      <w:r>
-        <w:rPr>
-          <w:rFonts w:eastAsia="Times New Roman"/>
-          <w:shd w:val="clear" w:color="auto" w:fill="FFFFFF"/>
-          <w:lang w:val="fr-FR"/>
-        </w:rPr>
-        <w:t>nisi</w:t>
-      </w:r>
-      <w:proofErr w:type="spellEnd"/>
-      <w:r>
-        <w:rPr>
-          <w:rFonts w:eastAsia="Times New Roman"/>
-          <w:shd w:val="clear" w:color="auto" w:fill="FFFFFF"/>
-          <w:lang w:val="fr-FR"/>
-        </w:rPr>
-        <w:t xml:space="preserve">. </w:t>
-      </w:r>
-      <w:r>
-        <w:rPr>
-          <w:rFonts w:eastAsia="Times New Roman"/>
-          <w:shd w:val="clear" w:color="auto" w:fill="FFFFFF"/>
-          <w:lang w:val="fr-FR"/>
-        </w:rPr>
-        <w:lastRenderedPageBreak/>
-        <w:t xml:space="preserve">Sed </w:t>
-      </w:r>
-      <w:proofErr w:type="spellStart"/>
-      <w:r>
-        <w:rPr>
-          <w:rFonts w:eastAsia="Times New Roman"/>
-          <w:shd w:val="clear" w:color="auto" w:fill="FFFFFF"/>
-          <w:lang w:val="fr-FR"/>
-        </w:rPr>
-        <w:t>sollicitudin</w:t>
-      </w:r>
-      <w:proofErr w:type="spellEnd"/>
-      <w:r>
-        <w:rPr>
-          <w:rFonts w:eastAsia="Times New Roman"/>
-          <w:shd w:val="clear" w:color="auto" w:fill="FFFFFF"/>
-          <w:lang w:val="fr-FR"/>
-        </w:rPr>
-        <w:t xml:space="preserve"> </w:t>
-      </w:r>
-      <w:proofErr w:type="spellStart"/>
-      <w:r>
-        <w:rPr>
-          <w:rFonts w:eastAsia="Times New Roman"/>
-          <w:shd w:val="clear" w:color="auto" w:fill="FFFFFF"/>
-          <w:lang w:val="fr-FR"/>
-        </w:rPr>
-        <w:t>orci</w:t>
-      </w:r>
-      <w:proofErr w:type="spellEnd"/>
-      <w:r>
-        <w:rPr>
-          <w:rFonts w:eastAsia="Times New Roman"/>
-          <w:shd w:val="clear" w:color="auto" w:fill="FFFFFF"/>
-          <w:lang w:val="fr-FR"/>
-        </w:rPr>
-        <w:t xml:space="preserve"> </w:t>
-      </w:r>
-      <w:proofErr w:type="spellStart"/>
-      <w:r>
-        <w:rPr>
-          <w:rFonts w:eastAsia="Times New Roman"/>
-          <w:shd w:val="clear" w:color="auto" w:fill="FFFFFF"/>
-          <w:lang w:val="fr-FR"/>
-        </w:rPr>
-        <w:t>tortor</w:t>
-      </w:r>
-      <w:proofErr w:type="spellEnd"/>
-      <w:r>
-        <w:rPr>
-          <w:rFonts w:eastAsia="Times New Roman"/>
-          <w:shd w:val="clear" w:color="auto" w:fill="FFFFFF"/>
-          <w:lang w:val="fr-FR"/>
-        </w:rPr>
-        <w:t xml:space="preserve">, </w:t>
-      </w:r>
-      <w:proofErr w:type="spellStart"/>
-      <w:r>
-        <w:rPr>
-          <w:rFonts w:eastAsia="Times New Roman"/>
-          <w:shd w:val="clear" w:color="auto" w:fill="FFFFFF"/>
-          <w:lang w:val="fr-FR"/>
-        </w:rPr>
-        <w:t>eu</w:t>
-      </w:r>
-      <w:proofErr w:type="spellEnd"/>
-      <w:r>
-        <w:rPr>
-          <w:rFonts w:eastAsia="Times New Roman"/>
-          <w:shd w:val="clear" w:color="auto" w:fill="FFFFFF"/>
-          <w:lang w:val="fr-FR"/>
-        </w:rPr>
-        <w:t xml:space="preserve"> </w:t>
-      </w:r>
-      <w:proofErr w:type="spellStart"/>
-      <w:r>
-        <w:rPr>
-          <w:rFonts w:eastAsia="Times New Roman"/>
-          <w:shd w:val="clear" w:color="auto" w:fill="FFFFFF"/>
-          <w:lang w:val="fr-FR"/>
-        </w:rPr>
-        <w:t>gravida</w:t>
-      </w:r>
-      <w:proofErr w:type="spellEnd"/>
-      <w:r>
-        <w:rPr>
-          <w:rFonts w:eastAsia="Times New Roman"/>
-          <w:shd w:val="clear" w:color="auto" w:fill="FFFFFF"/>
-          <w:lang w:val="fr-FR"/>
-        </w:rPr>
-        <w:t xml:space="preserve"> ipsum </w:t>
-      </w:r>
-      <w:proofErr w:type="spellStart"/>
-      <w:r>
-        <w:rPr>
-          <w:rFonts w:eastAsia="Times New Roman"/>
-          <w:shd w:val="clear" w:color="auto" w:fill="FFFFFF"/>
-          <w:lang w:val="fr-FR"/>
-        </w:rPr>
-        <w:t>vestibulum</w:t>
-      </w:r>
-      <w:proofErr w:type="spellEnd"/>
-      <w:r>
-        <w:rPr>
-          <w:rFonts w:eastAsia="Times New Roman"/>
-          <w:shd w:val="clear" w:color="auto" w:fill="FFFFFF"/>
-          <w:lang w:val="fr-FR"/>
-        </w:rPr>
-        <w:t xml:space="preserve"> eu. </w:t>
-      </w:r>
-      <w:proofErr w:type="spellStart"/>
-      <w:r>
-        <w:rPr>
-          <w:rFonts w:eastAsia="Times New Roman"/>
-          <w:shd w:val="clear" w:color="auto" w:fill="FFFFFF"/>
-          <w:lang w:val="fr-FR"/>
-        </w:rPr>
-        <w:t>Quisque</w:t>
-      </w:r>
-      <w:proofErr w:type="spellEnd"/>
-      <w:r>
-        <w:rPr>
-          <w:rFonts w:eastAsia="Times New Roman"/>
-          <w:shd w:val="clear" w:color="auto" w:fill="FFFFFF"/>
-          <w:lang w:val="fr-FR"/>
-        </w:rPr>
-        <w:t xml:space="preserve"> </w:t>
-      </w:r>
-      <w:proofErr w:type="spellStart"/>
-      <w:r>
-        <w:rPr>
-          <w:rFonts w:eastAsia="Times New Roman"/>
-          <w:shd w:val="clear" w:color="auto" w:fill="FFFFFF"/>
-          <w:lang w:val="fr-FR"/>
-        </w:rPr>
-        <w:t>mattis</w:t>
-      </w:r>
-      <w:proofErr w:type="spellEnd"/>
-      <w:r>
-        <w:rPr>
-          <w:rFonts w:eastAsia="Times New Roman"/>
-          <w:shd w:val="clear" w:color="auto" w:fill="FFFFFF"/>
-          <w:lang w:val="fr-FR"/>
-        </w:rPr>
-        <w:t xml:space="preserve"> </w:t>
-      </w:r>
-      <w:proofErr w:type="spellStart"/>
-      <w:r>
-        <w:rPr>
-          <w:rFonts w:eastAsia="Times New Roman"/>
-          <w:shd w:val="clear" w:color="auto" w:fill="FFFFFF"/>
-          <w:lang w:val="fr-FR"/>
-        </w:rPr>
-        <w:t>lobortis</w:t>
-      </w:r>
-      <w:proofErr w:type="spellEnd"/>
-      <w:r>
-        <w:rPr>
-          <w:rFonts w:eastAsia="Times New Roman"/>
-          <w:shd w:val="clear" w:color="auto" w:fill="FFFFFF"/>
-          <w:lang w:val="fr-FR"/>
-        </w:rPr>
-        <w:t xml:space="preserve"> </w:t>
-      </w:r>
-      <w:proofErr w:type="spellStart"/>
-      <w:r>
-        <w:rPr>
-          <w:rFonts w:eastAsia="Times New Roman"/>
-          <w:shd w:val="clear" w:color="auto" w:fill="FFFFFF"/>
-          <w:lang w:val="fr-FR"/>
-        </w:rPr>
-        <w:t>lacus</w:t>
-      </w:r>
-      <w:proofErr w:type="spellEnd"/>
-      <w:r>
-        <w:rPr>
-          <w:rFonts w:eastAsia="Times New Roman"/>
-          <w:shd w:val="clear" w:color="auto" w:fill="FFFFFF"/>
-          <w:lang w:val="fr-FR"/>
-        </w:rPr>
-        <w:t xml:space="preserve">, </w:t>
-      </w:r>
-      <w:proofErr w:type="spellStart"/>
-      <w:r>
-        <w:rPr>
-          <w:rFonts w:eastAsia="Times New Roman"/>
-          <w:shd w:val="clear" w:color="auto" w:fill="FFFFFF"/>
-          <w:lang w:val="fr-FR"/>
-        </w:rPr>
-        <w:t>eget</w:t>
-      </w:r>
-      <w:proofErr w:type="spellEnd"/>
-      <w:r>
-        <w:rPr>
-          <w:rFonts w:eastAsia="Times New Roman"/>
-          <w:shd w:val="clear" w:color="auto" w:fill="FFFFFF"/>
-          <w:lang w:val="fr-FR"/>
-        </w:rPr>
-        <w:t xml:space="preserve"> pretium </w:t>
-      </w:r>
-      <w:proofErr w:type="spellStart"/>
-      <w:r>
-        <w:rPr>
-          <w:rFonts w:eastAsia="Times New Roman"/>
-          <w:shd w:val="clear" w:color="auto" w:fill="FFFFFF"/>
-          <w:lang w:val="fr-FR"/>
-        </w:rPr>
-        <w:t>eros</w:t>
-      </w:r>
-      <w:proofErr w:type="spellEnd"/>
-      <w:r>
-        <w:rPr>
-          <w:rFonts w:eastAsia="Times New Roman"/>
-          <w:shd w:val="clear" w:color="auto" w:fill="FFFFFF"/>
-          <w:lang w:val="fr-FR"/>
-        </w:rPr>
-        <w:t xml:space="preserve"> pretium a. </w:t>
-      </w:r>
-      <w:proofErr w:type="spellStart"/>
-      <w:r>
-        <w:rPr>
-          <w:rFonts w:eastAsia="Times New Roman"/>
-          <w:shd w:val="clear" w:color="auto" w:fill="FFFFFF"/>
-          <w:lang w:val="fr-FR"/>
-        </w:rPr>
-        <w:t>Donec</w:t>
-      </w:r>
-      <w:proofErr w:type="spellEnd"/>
-      <w:r>
-        <w:rPr>
-          <w:rFonts w:eastAsia="Times New Roman"/>
-          <w:shd w:val="clear" w:color="auto" w:fill="FFFFFF"/>
-          <w:lang w:val="fr-FR"/>
-        </w:rPr>
-        <w:t xml:space="preserve"> </w:t>
-      </w:r>
-      <w:proofErr w:type="spellStart"/>
-      <w:r>
-        <w:rPr>
-          <w:rFonts w:eastAsia="Times New Roman"/>
-          <w:shd w:val="clear" w:color="auto" w:fill="FFFFFF"/>
-          <w:lang w:val="fr-FR"/>
-        </w:rPr>
-        <w:t>elit</w:t>
-      </w:r>
-      <w:proofErr w:type="spellEnd"/>
-      <w:r>
-        <w:rPr>
-          <w:rFonts w:eastAsia="Times New Roman"/>
-          <w:shd w:val="clear" w:color="auto" w:fill="FFFFFF"/>
-          <w:lang w:val="fr-FR"/>
-        </w:rPr>
-        <w:t xml:space="preserve"> </w:t>
-      </w:r>
-      <w:proofErr w:type="spellStart"/>
-      <w:r>
-        <w:rPr>
-          <w:rFonts w:eastAsia="Times New Roman"/>
-          <w:shd w:val="clear" w:color="auto" w:fill="FFFFFF"/>
-          <w:lang w:val="fr-FR"/>
-        </w:rPr>
-        <w:t>ligula</w:t>
-      </w:r>
-      <w:proofErr w:type="spellEnd"/>
-      <w:r>
-        <w:rPr>
-          <w:rFonts w:eastAsia="Times New Roman"/>
-          <w:shd w:val="clear" w:color="auto" w:fill="FFFFFF"/>
-          <w:lang w:val="fr-FR"/>
-        </w:rPr>
-        <w:t xml:space="preserve">, </w:t>
-      </w:r>
-      <w:proofErr w:type="spellStart"/>
-      <w:r>
-        <w:rPr>
-          <w:rFonts w:eastAsia="Times New Roman"/>
-          <w:shd w:val="clear" w:color="auto" w:fill="FFFFFF"/>
-          <w:lang w:val="fr-FR"/>
-        </w:rPr>
-        <w:t>maximus</w:t>
-      </w:r>
-      <w:proofErr w:type="spellEnd"/>
-      <w:r>
-        <w:rPr>
-          <w:rFonts w:eastAsia="Times New Roman"/>
-          <w:shd w:val="clear" w:color="auto" w:fill="FFFFFF"/>
-          <w:lang w:val="fr-FR"/>
-        </w:rPr>
-        <w:t xml:space="preserve"> </w:t>
-      </w:r>
-      <w:proofErr w:type="spellStart"/>
-      <w:r>
-        <w:rPr>
-          <w:rFonts w:eastAsia="Times New Roman"/>
-          <w:shd w:val="clear" w:color="auto" w:fill="FFFFFF"/>
-          <w:lang w:val="fr-FR"/>
-        </w:rPr>
-        <w:t>sit</w:t>
-      </w:r>
-      <w:proofErr w:type="spellEnd"/>
-      <w:r>
-        <w:rPr>
-          <w:rFonts w:eastAsia="Times New Roman"/>
-          <w:shd w:val="clear" w:color="auto" w:fill="FFFFFF"/>
-          <w:lang w:val="fr-FR"/>
-        </w:rPr>
-        <w:t xml:space="preserve"> </w:t>
-      </w:r>
-      <w:proofErr w:type="spellStart"/>
-      <w:r>
-        <w:rPr>
-          <w:rFonts w:eastAsia="Times New Roman"/>
-          <w:shd w:val="clear" w:color="auto" w:fill="FFFFFF"/>
-          <w:lang w:val="fr-FR"/>
-        </w:rPr>
-        <w:t>amet</w:t>
-      </w:r>
-      <w:proofErr w:type="spellEnd"/>
-      <w:r>
-        <w:rPr>
-          <w:rFonts w:eastAsia="Times New Roman"/>
-          <w:shd w:val="clear" w:color="auto" w:fill="FFFFFF"/>
-          <w:lang w:val="fr-FR"/>
-        </w:rPr>
-        <w:t xml:space="preserve"> </w:t>
-      </w:r>
-      <w:proofErr w:type="spellStart"/>
-      <w:r>
-        <w:rPr>
-          <w:rFonts w:eastAsia="Times New Roman"/>
-          <w:shd w:val="clear" w:color="auto" w:fill="FFFFFF"/>
-          <w:lang w:val="fr-FR"/>
-        </w:rPr>
-        <w:t>vestibulum</w:t>
-      </w:r>
-      <w:proofErr w:type="spellEnd"/>
-      <w:r>
-        <w:rPr>
-          <w:rFonts w:eastAsia="Times New Roman"/>
-          <w:shd w:val="clear" w:color="auto" w:fill="FFFFFF"/>
-          <w:lang w:val="fr-FR"/>
-        </w:rPr>
-        <w:t xml:space="preserve"> </w:t>
-      </w:r>
-      <w:proofErr w:type="spellStart"/>
-      <w:r>
-        <w:rPr>
-          <w:rFonts w:eastAsia="Times New Roman"/>
-          <w:shd w:val="clear" w:color="auto" w:fill="FFFFFF"/>
-          <w:lang w:val="fr-FR"/>
-        </w:rPr>
-        <w:t>quis</w:t>
-      </w:r>
-      <w:proofErr w:type="spellEnd"/>
-      <w:r>
-        <w:rPr>
-          <w:rFonts w:eastAsia="Times New Roman"/>
-          <w:shd w:val="clear" w:color="auto" w:fill="FFFFFF"/>
-          <w:lang w:val="fr-FR"/>
-        </w:rPr>
-        <w:t xml:space="preserve">, </w:t>
-      </w:r>
-      <w:proofErr w:type="spellStart"/>
-      <w:r>
-        <w:rPr>
-          <w:rFonts w:eastAsia="Times New Roman"/>
-          <w:shd w:val="clear" w:color="auto" w:fill="FFFFFF"/>
-          <w:lang w:val="fr-FR"/>
-        </w:rPr>
-        <w:t>consequat</w:t>
-      </w:r>
-      <w:proofErr w:type="spellEnd"/>
-      <w:r>
-        <w:rPr>
-          <w:rFonts w:eastAsia="Times New Roman"/>
-          <w:shd w:val="clear" w:color="auto" w:fill="FFFFFF"/>
-          <w:lang w:val="fr-FR"/>
-        </w:rPr>
-        <w:t xml:space="preserve"> et </w:t>
-      </w:r>
-      <w:proofErr w:type="spellStart"/>
-      <w:r>
-        <w:rPr>
-          <w:rFonts w:eastAsia="Times New Roman"/>
-          <w:shd w:val="clear" w:color="auto" w:fill="FFFFFF"/>
-          <w:lang w:val="fr-FR"/>
-        </w:rPr>
-        <w:t>mauris</w:t>
-      </w:r>
-      <w:proofErr w:type="spellEnd"/>
-      <w:r>
-        <w:rPr>
-          <w:rFonts w:eastAsia="Times New Roman"/>
-          <w:shd w:val="clear" w:color="auto" w:fill="FFFFFF"/>
-          <w:lang w:val="fr-FR"/>
-        </w:rPr>
-        <w:t xml:space="preserve"> </w:t>
-      </w:r>
-      <w:r>
-        <w:rPr>
-          <w:rFonts w:eastAsia="Times New Roman"/>
-          <w:lang w:val="en-GB"/>
-        </w:rPr>
+        <w:t xml:space="preserve"> </w:t>
+      </w:r>
+      <w:r>
         <w:fldChar w:fldCharType="begin" w:fldLock="1"/>
       </w:r>
       <w:r>
-        <w:rPr>
-          <w:rFonts w:eastAsia="Times New Roman"/>
-          <w:lang w:val="fr-FR"/>
-        </w:rPr>
         <w:instrText>ADDIN CSL_CITATION {"citationItems":[{"id":"ITEM-1","itemData":{"ISBN":"089579585X","author":[{"dropping-particle":"","family":"Miranda","given":"Eduardo Reck","non-dropping-particle":"","parse-names":false,"suffix":""},{"dropping-particle":"","family":"Wanderley","given":"Marcelo M.","non-dropping-particle":"","parse-names":false,"suffix":""}],"id":"ITEM-1","issued":{"date-parts":[["2006"]]},"number-of-pages":"295","publisher":"A-R Editions, Inc.","publisher-place":"Madison, WI, USA","title":"New Digital Musical Instruments: Control And Interaction Beyond the Keyboard","type":"book"},"uris":["http://www.mendeley.com/documents/?uuid=6e605344-5f99-412f-a993-1adfd887dee4"]}],"mendeley":{"formattedCitation":"[2]","plainTextFormattedCitation":"[2]","previouslyFormattedCitation":"[2]"},"properties":{"noteIndex":0},"schema":"https://github.com/citation-style-language/schema/raw/master/csl-citation.json"}</w:instrText>
       </w:r>
       <w:r>
-        <w:rPr>
-          <w:rFonts w:eastAsia="Times New Roman"/>
-          <w:lang w:val="en-GB"/>
-        </w:rPr>
         <w:fldChar w:fldCharType="separate"/>
       </w:r>
       <w:r>
-        <w:rPr>
-          <w:rFonts w:eastAsia="Times New Roman"/>
-          <w:noProof/>
-          <w:lang w:val="fr-FR"/>
-        </w:rPr>
         <w:t>[2]</w:t>
       </w:r>
       <w:r>
-        <w:rPr>
-          <w:rFonts w:eastAsia="Times New Roman"/>
-          <w:lang w:val="en-GB"/>
-        </w:rPr>
         <w:fldChar w:fldCharType="end"/>
       </w:r>
       <w:r>
-        <w:rPr>
-          <w:rFonts w:eastAsia="Times New Roman"/>
-          <w:shd w:val="clear" w:color="auto" w:fill="FFFFFF"/>
-          <w:lang w:val="fr-FR"/>
-        </w:rPr>
         <w:t>.</w:t>
       </w:r>
     </w:p>
@@ -4711,13 +3590,13 @@
         <w:pStyle w:val="Ackhead"/>
       </w:pPr>
       <w:r>
-        <w:t>ACKNOWLEDGMENTS</w:t>
+        <w:t>A</w:t>
+      </w:r>
+      <w:r>
+        <w:t>cknowledgments</w:t>
       </w:r>
     </w:p>
     <w:p>
-      <w:pPr>
-        <w:pStyle w:val="Acktext"/>
-      </w:pPr>
       <w:r>
         <w:t>The authors would like to thank</w:t>
       </w:r>
@@ -4726,9 +3605,6 @@
       </w:r>
     </w:p>
     <w:p>
-      <w:pPr>
-        <w:pStyle w:val="Acktext"/>
-      </w:pPr>
       <w:r>
         <w:t xml:space="preserve">This work was supported by… </w:t>
       </w:r>
@@ -4738,15 +3614,20 @@
         <w:pStyle w:val="Ackhead"/>
       </w:pPr>
       <w:r>
-        <w:t>ETHICAL STANDARDS</w:t>
+        <w:t>E</w:t>
+      </w:r>
+      <w:r>
+        <w:t>thical Standards</w:t>
       </w:r>
     </w:p>
     <w:p>
-      <w:pPr>
-        <w:pStyle w:val="Acktext"/>
-      </w:pPr>
-      <w:r>
-        <w:t>Please note, that if any elements of the submitted work involve research with people or animals, authors should include a section “Compliance with Ethical Standards” before the References, including (if relevant): information regarding sources of funding, potential conflicts of interest (financial or non-financial),  informed consent if the research involved human participants, statement on welfare of animals if the research involved animals.</w:t>
+      <w:proofErr w:type="spellStart"/>
+      <w:r>
+        <w:t>Pl</w:t>
+      </w:r>
+      <w:proofErr w:type="spellEnd"/>
+      <w:r>
+        <w:t>ease note, that if any elements of the submitted work involve research with people or animals, authors should include a section “Compliance with Ethical Standards” before the References, including (if relevant): information regarding sources of funding, potential conflicts of interest (financial or non-financial), informed consent if the research involved human participants, statement on welfare of animals if the research involved animals.</w:t>
       </w:r>
     </w:p>
     <w:p>
@@ -4754,7 +3635,10 @@
         <w:pStyle w:val="ReferenceHead"/>
       </w:pPr>
       <w:r>
-        <w:t>REFERENCES</w:t>
+        <w:t>R</w:t>
+      </w:r>
+      <w:r>
+        <w:t>eferences</w:t>
       </w:r>
     </w:p>
     <w:p>
@@ -4822,11 +3706,6 @@
         <w:autoSpaceDN w:val="0"/>
         <w:adjustRightInd w:val="0"/>
         <w:ind w:left="640" w:hanging="640"/>
-        <w:rPr>
-          <w:rFonts w:ascii="Century Schoolbook" w:hAnsi="Century Schoolbook"/>
-          <w:noProof/>
-          <w:sz w:val="20"/>
-        </w:rPr>
       </w:pPr>
       <w:r>
         <w:rPr>
@@ -4863,14 +3742,6 @@
         </w:rPr>
         <w:t>. Madison, WI, USA: A-R Editions, Inc., 2006.</w:t>
       </w:r>
-    </w:p>
-    <w:p>
-      <w:pPr>
-        <w:widowControl w:val="0"/>
-        <w:autoSpaceDE w:val="0"/>
-        <w:autoSpaceDN w:val="0"/>
-        <w:adjustRightInd w:val="0"/>
-      </w:pPr>
       <w:r>
         <w:fldChar w:fldCharType="end"/>
       </w:r>
@@ -4881,7 +3752,7 @@
       <w:footerReference w:type="even" r:id="rId13"/>
       <w:footerReference w:type="default" r:id="rId14"/>
       <w:footerReference w:type="first" r:id="rId15"/>
-      <w:pgSz w:w="12240" w:h="15840" w:code="1"/>
+      <w:pgSz w:w="11906" w:h="16838"/>
       <w:pgMar w:top="1440" w:right="2160" w:bottom="1440" w:left="2160" w:header="1440" w:footer="1440" w:gutter="0"/>
       <w:cols w:space="720"/>
       <w:titlePg/>
@@ -4892,7 +3763,7 @@
 </file>
 
 <file path=word/endnotes.xml><?xml version="1.0" encoding="utf-8"?>
-<w:endnotes xmlns:wpc="http://schemas.microsoft.com/office/word/2010/wordprocessingCanvas" xmlns:cx="http://schemas.microsoft.com/office/drawing/2014/chartex" xmlns:cx1="http://schemas.microsoft.com/office/drawing/2015/9/8/chartex" xmlns:cx2="http://schemas.microsoft.com/office/drawing/2015/10/21/chartex" xmlns:cx3="http://schemas.microsoft.com/office/drawing/2016/5/9/chartex" xmlns:cx4="http://schemas.microsoft.com/office/drawing/2016/5/10/chartex" xmlns:cx5="http://schemas.microsoft.com/office/drawing/2016/5/11/chartex" xmlns:cx6="http://schemas.microsoft.com/office/drawing/2016/5/12/chartex" xmlns:cx7="http://schemas.microsoft.com/office/drawing/2016/5/13/chartex" xmlns:cx8="http://schemas.microsoft.com/office/drawing/2016/5/14/chartex" xmlns:mc="http://schemas.openxmlformats.org/markup-compatibility/2006" xmlns:aink="http://schemas.microsoft.com/office/drawing/2016/ink" xmlns:am3d="http://schemas.microsoft.com/office/drawing/2017/model3d" xmlns:o="urn:schemas-microsoft-com:office:office" xmlns:oel="http://schemas.microsoft.com/office/2019/extlst" xmlns:r="http://schemas.openxmlformats.org/officeDocument/2006/relationships" xmlns:m="http://schemas.openxmlformats.org/officeDocument/2006/math" xmlns:v="urn:schemas-microsoft-com:vml" xmlns:wp14="http://schemas.microsoft.com/office/word/2010/wordprocessingDrawing" xmlns:wp="http://schemas.openxmlformats.org/drawingml/2006/wordprocessingDrawing" xmlns:w10="urn:schemas-microsoft-com:office:word" xmlns:w="http://schemas.openxmlformats.org/wordprocessingml/2006/main" xmlns:w14="http://schemas.microsoft.com/office/word/2010/wordml" xmlns:w15="http://schemas.microsoft.com/office/word/2012/wordml" xmlns:w16cex="http://schemas.microsoft.com/office/word/2018/wordml/cex" xmlns:w16cid="http://schemas.microsoft.com/office/word/2016/wordml/cid" xmlns:w16="http://schemas.microsoft.com/office/word/2018/wordml" xmlns:w16du="http://schemas.microsoft.com/office/word/2023/wordml/word16du" xmlns:w16sdtdh="http://schemas.microsoft.com/office/word/2020/wordml/sdtdatahash" xmlns:w16sdtfl="http://schemas.microsoft.com/office/word/2024/wordml/sdtformatlock" xmlns:w16se="http://schemas.microsoft.com/office/word/2015/wordml/symex" xmlns:wpg="http://schemas.microsoft.com/office/word/2010/wordprocessingGroup" xmlns:wpi="http://schemas.microsoft.com/office/word/2010/wordprocessingInk" xmlns:wne="http://schemas.microsoft.com/office/word/2006/wordml" xmlns:wps="http://schemas.microsoft.com/office/word/2010/wordprocessingShape" mc:Ignorable="w14 w15 w16se w16cid w16 w16cex w16sdtdh w16sdtfl w16du wp14">
+<w:endnotes xmlns:wpc="http://schemas.microsoft.com/office/word/2010/wordprocessingCanvas" xmlns:cx="http://schemas.microsoft.com/office/drawing/2014/chartex" xmlns:cx1="http://schemas.microsoft.com/office/drawing/2015/9/8/chartex" xmlns:cx2="http://schemas.microsoft.com/office/drawing/2015/10/21/chartex" xmlns:cx3="http://schemas.microsoft.com/office/drawing/2016/5/9/chartex" xmlns:cx4="http://schemas.microsoft.com/office/drawing/2016/5/10/chartex" xmlns:cx5="http://schemas.microsoft.com/office/drawing/2016/5/11/chartex" xmlns:cx6="http://schemas.microsoft.com/office/drawing/2016/5/12/chartex" xmlns:cx7="http://schemas.microsoft.com/office/drawing/2016/5/13/chartex" xmlns:cx8="http://schemas.microsoft.com/office/drawing/2016/5/14/chartex" xmlns:mc="http://schemas.openxmlformats.org/markup-compatibility/2006" xmlns:aink="http://schemas.microsoft.com/office/drawing/2016/ink" xmlns:am3d="http://schemas.microsoft.com/office/drawing/2017/model3d" xmlns:o="urn:schemas-microsoft-com:office:office" xmlns:oel="http://schemas.microsoft.com/office/2019/extlst" xmlns:r="http://schemas.openxmlformats.org/officeDocument/2006/relationships" xmlns:m="http://schemas.openxmlformats.org/officeDocument/2006/math" xmlns:v="urn:schemas-microsoft-com:vml" xmlns:wp14="http://schemas.microsoft.com/office/word/2010/wordprocessingDrawing" xmlns:wp="http://schemas.openxmlformats.org/drawingml/2006/wordprocessingDrawing" xmlns:w10="urn:schemas-microsoft-com:office:word" xmlns:w="http://schemas.openxmlformats.org/wordprocessingml/2006/main" xmlns:w14="http://schemas.microsoft.com/office/word/2010/wordml" xmlns:w15="http://schemas.microsoft.com/office/word/2012/wordml" xmlns:w16cex="http://schemas.microsoft.com/office/word/2018/wordml/cex" xmlns:w16cid="http://schemas.microsoft.com/office/word/2016/wordml/cid" xmlns:w16="http://schemas.microsoft.com/office/word/2018/wordml" xmlns:w16du="http://schemas.microsoft.com/office/word/2023/wordml/word16du" xmlns:w16sdtdh="http://schemas.microsoft.com/office/word/2020/wordml/sdtdatahash" xmlns:w16se="http://schemas.microsoft.com/office/word/2015/wordml/symex" xmlns:wpg="http://schemas.microsoft.com/office/word/2010/wordprocessingGroup" xmlns:wpi="http://schemas.microsoft.com/office/word/2010/wordprocessingInk" xmlns:wne="http://schemas.microsoft.com/office/word/2006/wordml" xmlns:wps="http://schemas.microsoft.com/office/word/2010/wordprocessingShape" mc:Ignorable="w14 w15 w16se w16cid w16 w16cex w16sdtdh w16du wp14">
   <w:endnote w:type="separator" w:id="-1">
     <w:p>
       <w:pPr>
@@ -4927,7 +3798,7 @@
 </file>
 
 <file path=word/footer1.xml><?xml version="1.0" encoding="utf-8"?>
-<w:ftr xmlns:wpc="http://schemas.microsoft.com/office/word/2010/wordprocessingCanvas" xmlns:cx="http://schemas.microsoft.com/office/drawing/2014/chartex" xmlns:cx1="http://schemas.microsoft.com/office/drawing/2015/9/8/chartex" xmlns:cx2="http://schemas.microsoft.com/office/drawing/2015/10/21/chartex" xmlns:cx3="http://schemas.microsoft.com/office/drawing/2016/5/9/chartex" xmlns:cx4="http://schemas.microsoft.com/office/drawing/2016/5/10/chartex" xmlns:cx5="http://schemas.microsoft.com/office/drawing/2016/5/11/chartex" xmlns:cx6="http://schemas.microsoft.com/office/drawing/2016/5/12/chartex" xmlns:cx7="http://schemas.microsoft.com/office/drawing/2016/5/13/chartex" xmlns:cx8="http://schemas.microsoft.com/office/drawing/2016/5/14/chartex" xmlns:mc="http://schemas.openxmlformats.org/markup-compatibility/2006" xmlns:aink="http://schemas.microsoft.com/office/drawing/2016/ink" xmlns:am3d="http://schemas.microsoft.com/office/drawing/2017/model3d" xmlns:o="urn:schemas-microsoft-com:office:office" xmlns:oel="http://schemas.microsoft.com/office/2019/extlst" xmlns:r="http://schemas.openxmlformats.org/officeDocument/2006/relationships" xmlns:m="http://schemas.openxmlformats.org/officeDocument/2006/math" xmlns:v="urn:schemas-microsoft-com:vml" xmlns:wp14="http://schemas.microsoft.com/office/word/2010/wordprocessingDrawing" xmlns:wp="http://schemas.openxmlformats.org/drawingml/2006/wordprocessingDrawing" xmlns:w10="urn:schemas-microsoft-com:office:word" xmlns:w="http://schemas.openxmlformats.org/wordprocessingml/2006/main" xmlns:w14="http://schemas.microsoft.com/office/word/2010/wordml" xmlns:w15="http://schemas.microsoft.com/office/word/2012/wordml" xmlns:w16cex="http://schemas.microsoft.com/office/word/2018/wordml/cex" xmlns:w16cid="http://schemas.microsoft.com/office/word/2016/wordml/cid" xmlns:w16="http://schemas.microsoft.com/office/word/2018/wordml" xmlns:w16du="http://schemas.microsoft.com/office/word/2023/wordml/word16du" xmlns:w16sdtdh="http://schemas.microsoft.com/office/word/2020/wordml/sdtdatahash" xmlns:w16sdtfl="http://schemas.microsoft.com/office/word/2024/wordml/sdtformatlock" xmlns:w16se="http://schemas.microsoft.com/office/word/2015/wordml/symex" xmlns:wpg="http://schemas.microsoft.com/office/word/2010/wordprocessingGroup" xmlns:wpi="http://schemas.microsoft.com/office/word/2010/wordprocessingInk" xmlns:wne="http://schemas.microsoft.com/office/word/2006/wordml" xmlns:wps="http://schemas.microsoft.com/office/word/2010/wordprocessingShape" mc:Ignorable="w14 w15 w16se w16cid w16 w16cex w16sdtdh w16sdtfl w16du wp14">
+<w:ftr xmlns:wpc="http://schemas.microsoft.com/office/word/2010/wordprocessingCanvas" xmlns:cx="http://schemas.microsoft.com/office/drawing/2014/chartex" xmlns:cx1="http://schemas.microsoft.com/office/drawing/2015/9/8/chartex" xmlns:cx2="http://schemas.microsoft.com/office/drawing/2015/10/21/chartex" xmlns:cx3="http://schemas.microsoft.com/office/drawing/2016/5/9/chartex" xmlns:cx4="http://schemas.microsoft.com/office/drawing/2016/5/10/chartex" xmlns:cx5="http://schemas.microsoft.com/office/drawing/2016/5/11/chartex" xmlns:cx6="http://schemas.microsoft.com/office/drawing/2016/5/12/chartex" xmlns:cx7="http://schemas.microsoft.com/office/drawing/2016/5/13/chartex" xmlns:cx8="http://schemas.microsoft.com/office/drawing/2016/5/14/chartex" xmlns:mc="http://schemas.openxmlformats.org/markup-compatibility/2006" xmlns:aink="http://schemas.microsoft.com/office/drawing/2016/ink" xmlns:am3d="http://schemas.microsoft.com/office/drawing/2017/model3d" xmlns:o="urn:schemas-microsoft-com:office:office" xmlns:oel="http://schemas.microsoft.com/office/2019/extlst" xmlns:r="http://schemas.openxmlformats.org/officeDocument/2006/relationships" xmlns:m="http://schemas.openxmlformats.org/officeDocument/2006/math" xmlns:v="urn:schemas-microsoft-com:vml" xmlns:wp14="http://schemas.microsoft.com/office/word/2010/wordprocessingDrawing" xmlns:wp="http://schemas.openxmlformats.org/drawingml/2006/wordprocessingDrawing" xmlns:w10="urn:schemas-microsoft-com:office:word" xmlns:w="http://schemas.openxmlformats.org/wordprocessingml/2006/main" xmlns:w14="http://schemas.microsoft.com/office/word/2010/wordml" xmlns:w15="http://schemas.microsoft.com/office/word/2012/wordml" xmlns:w16cex="http://schemas.microsoft.com/office/word/2018/wordml/cex" xmlns:w16cid="http://schemas.microsoft.com/office/word/2016/wordml/cid" xmlns:w16="http://schemas.microsoft.com/office/word/2018/wordml" xmlns:w16du="http://schemas.microsoft.com/office/word/2023/wordml/word16du" xmlns:w16sdtdh="http://schemas.microsoft.com/office/word/2020/wordml/sdtdatahash" xmlns:w16se="http://schemas.microsoft.com/office/word/2015/wordml/symex" xmlns:wpg="http://schemas.microsoft.com/office/word/2010/wordprocessingGroup" xmlns:wpi="http://schemas.microsoft.com/office/word/2010/wordprocessingInk" xmlns:wne="http://schemas.microsoft.com/office/word/2006/wordml" xmlns:wps="http://schemas.microsoft.com/office/word/2010/wordprocessingShape" mc:Ignorable="w14 w15 w16se w16cid w16 w16cex w16sdtdh w16du wp14">
   <w:p>
     <w:pPr>
       <w:pStyle w:val="Footer"/>
@@ -4950,7 +3821,7 @@
 </file>
 
 <file path=word/footer2.xml><?xml version="1.0" encoding="utf-8"?>
-<w:ftr xmlns:wpc="http://schemas.microsoft.com/office/word/2010/wordprocessingCanvas" xmlns:cx="http://schemas.microsoft.com/office/drawing/2014/chartex" xmlns:cx1="http://schemas.microsoft.com/office/drawing/2015/9/8/chartex" xmlns:cx2="http://schemas.microsoft.com/office/drawing/2015/10/21/chartex" xmlns:cx3="http://schemas.microsoft.com/office/drawing/2016/5/9/chartex" xmlns:cx4="http://schemas.microsoft.com/office/drawing/2016/5/10/chartex" xmlns:cx5="http://schemas.microsoft.com/office/drawing/2016/5/11/chartex" xmlns:cx6="http://schemas.microsoft.com/office/drawing/2016/5/12/chartex" xmlns:cx7="http://schemas.microsoft.com/office/drawing/2016/5/13/chartex" xmlns:cx8="http://schemas.microsoft.com/office/drawing/2016/5/14/chartex" xmlns:mc="http://schemas.openxmlformats.org/markup-compatibility/2006" xmlns:aink="http://schemas.microsoft.com/office/drawing/2016/ink" xmlns:am3d="http://schemas.microsoft.com/office/drawing/2017/model3d" xmlns:o="urn:schemas-microsoft-com:office:office" xmlns:oel="http://schemas.microsoft.com/office/2019/extlst" xmlns:r="http://schemas.openxmlformats.org/officeDocument/2006/relationships" xmlns:m="http://schemas.openxmlformats.org/officeDocument/2006/math" xmlns:v="urn:schemas-microsoft-com:vml" xmlns:wp14="http://schemas.microsoft.com/office/word/2010/wordprocessingDrawing" xmlns:wp="http://schemas.openxmlformats.org/drawingml/2006/wordprocessingDrawing" xmlns:w10="urn:schemas-microsoft-com:office:word" xmlns:w="http://schemas.openxmlformats.org/wordprocessingml/2006/main" xmlns:w14="http://schemas.microsoft.com/office/word/2010/wordml" xmlns:w15="http://schemas.microsoft.com/office/word/2012/wordml" xmlns:w16cex="http://schemas.microsoft.com/office/word/2018/wordml/cex" xmlns:w16cid="http://schemas.microsoft.com/office/word/2016/wordml/cid" xmlns:w16="http://schemas.microsoft.com/office/word/2018/wordml" xmlns:w16du="http://schemas.microsoft.com/office/word/2023/wordml/word16du" xmlns:w16sdtdh="http://schemas.microsoft.com/office/word/2020/wordml/sdtdatahash" xmlns:w16sdtfl="http://schemas.microsoft.com/office/word/2024/wordml/sdtformatlock" xmlns:w16se="http://schemas.microsoft.com/office/word/2015/wordml/symex" xmlns:wpg="http://schemas.microsoft.com/office/word/2010/wordprocessingGroup" xmlns:wpi="http://schemas.microsoft.com/office/word/2010/wordprocessingInk" xmlns:wne="http://schemas.microsoft.com/office/word/2006/wordml" xmlns:wps="http://schemas.microsoft.com/office/word/2010/wordprocessingShape" mc:Ignorable="w14 w15 w16se w16cid w16 w16cex w16sdtdh w16sdtfl w16du wp14">
+<w:ftr xmlns:wpc="http://schemas.microsoft.com/office/word/2010/wordprocessingCanvas" xmlns:cx="http://schemas.microsoft.com/office/drawing/2014/chartex" xmlns:cx1="http://schemas.microsoft.com/office/drawing/2015/9/8/chartex" xmlns:cx2="http://schemas.microsoft.com/office/drawing/2015/10/21/chartex" xmlns:cx3="http://schemas.microsoft.com/office/drawing/2016/5/9/chartex" xmlns:cx4="http://schemas.microsoft.com/office/drawing/2016/5/10/chartex" xmlns:cx5="http://schemas.microsoft.com/office/drawing/2016/5/11/chartex" xmlns:cx6="http://schemas.microsoft.com/office/drawing/2016/5/12/chartex" xmlns:cx7="http://schemas.microsoft.com/office/drawing/2016/5/13/chartex" xmlns:cx8="http://schemas.microsoft.com/office/drawing/2016/5/14/chartex" xmlns:mc="http://schemas.openxmlformats.org/markup-compatibility/2006" xmlns:aink="http://schemas.microsoft.com/office/drawing/2016/ink" xmlns:am3d="http://schemas.microsoft.com/office/drawing/2017/model3d" xmlns:o="urn:schemas-microsoft-com:office:office" xmlns:oel="http://schemas.microsoft.com/office/2019/extlst" xmlns:r="http://schemas.openxmlformats.org/officeDocument/2006/relationships" xmlns:m="http://schemas.openxmlformats.org/officeDocument/2006/math" xmlns:v="urn:schemas-microsoft-com:vml" xmlns:wp14="http://schemas.microsoft.com/office/word/2010/wordprocessingDrawing" xmlns:wp="http://schemas.openxmlformats.org/drawingml/2006/wordprocessingDrawing" xmlns:w10="urn:schemas-microsoft-com:office:word" xmlns:w="http://schemas.openxmlformats.org/wordprocessingml/2006/main" xmlns:w14="http://schemas.microsoft.com/office/word/2010/wordml" xmlns:w15="http://schemas.microsoft.com/office/word/2012/wordml" xmlns:w16cex="http://schemas.microsoft.com/office/word/2018/wordml/cex" xmlns:w16cid="http://schemas.microsoft.com/office/word/2016/wordml/cid" xmlns:w16="http://schemas.microsoft.com/office/word/2018/wordml" xmlns:w16du="http://schemas.microsoft.com/office/word/2023/wordml/word16du" xmlns:w16sdtdh="http://schemas.microsoft.com/office/word/2020/wordml/sdtdatahash" xmlns:w16se="http://schemas.microsoft.com/office/word/2015/wordml/symex" xmlns:wpg="http://schemas.microsoft.com/office/word/2010/wordprocessingGroup" xmlns:wpi="http://schemas.microsoft.com/office/word/2010/wordprocessingInk" xmlns:wne="http://schemas.microsoft.com/office/word/2006/wordml" xmlns:wps="http://schemas.microsoft.com/office/word/2010/wordprocessingShape" mc:Ignorable="w14 w15 w16se w16cid w16 w16cex w16sdtdh w16du wp14">
   <w:p>
     <w:pPr>
       <w:pStyle w:val="Footer"/>
@@ -4970,7 +3841,7 @@
 </file>
 
 <file path=word/footer3.xml><?xml version="1.0" encoding="utf-8"?>
-<w:ftr xmlns:wpc="http://schemas.microsoft.com/office/word/2010/wordprocessingCanvas" xmlns:cx="http://schemas.microsoft.com/office/drawing/2014/chartex" xmlns:cx1="http://schemas.microsoft.com/office/drawing/2015/9/8/chartex" xmlns:cx2="http://schemas.microsoft.com/office/drawing/2015/10/21/chartex" xmlns:cx3="http://schemas.microsoft.com/office/drawing/2016/5/9/chartex" xmlns:cx4="http://schemas.microsoft.com/office/drawing/2016/5/10/chartex" xmlns:cx5="http://schemas.microsoft.com/office/drawing/2016/5/11/chartex" xmlns:cx6="http://schemas.microsoft.com/office/drawing/2016/5/12/chartex" xmlns:cx7="http://schemas.microsoft.com/office/drawing/2016/5/13/chartex" xmlns:cx8="http://schemas.microsoft.com/office/drawing/2016/5/14/chartex" xmlns:mc="http://schemas.openxmlformats.org/markup-compatibility/2006" xmlns:aink="http://schemas.microsoft.com/office/drawing/2016/ink" xmlns:am3d="http://schemas.microsoft.com/office/drawing/2017/model3d" xmlns:o="urn:schemas-microsoft-com:office:office" xmlns:oel="http://schemas.microsoft.com/office/2019/extlst" xmlns:r="http://schemas.openxmlformats.org/officeDocument/2006/relationships" xmlns:m="http://schemas.openxmlformats.org/officeDocument/2006/math" xmlns:v="urn:schemas-microsoft-com:vml" xmlns:wp14="http://schemas.microsoft.com/office/word/2010/wordprocessingDrawing" xmlns:wp="http://schemas.openxmlformats.org/drawingml/2006/wordprocessingDrawing" xmlns:w10="urn:schemas-microsoft-com:office:word" xmlns:w="http://schemas.openxmlformats.org/wordprocessingml/2006/main" xmlns:w14="http://schemas.microsoft.com/office/word/2010/wordml" xmlns:w15="http://schemas.microsoft.com/office/word/2012/wordml" xmlns:w16cex="http://schemas.microsoft.com/office/word/2018/wordml/cex" xmlns:w16cid="http://schemas.microsoft.com/office/word/2016/wordml/cid" xmlns:w16="http://schemas.microsoft.com/office/word/2018/wordml" xmlns:w16du="http://schemas.microsoft.com/office/word/2023/wordml/word16du" xmlns:w16sdtdh="http://schemas.microsoft.com/office/word/2020/wordml/sdtdatahash" xmlns:w16sdtfl="http://schemas.microsoft.com/office/word/2024/wordml/sdtformatlock" xmlns:w16se="http://schemas.microsoft.com/office/word/2015/wordml/symex" xmlns:wpg="http://schemas.microsoft.com/office/word/2010/wordprocessingGroup" xmlns:wpi="http://schemas.microsoft.com/office/word/2010/wordprocessingInk" xmlns:wne="http://schemas.microsoft.com/office/word/2006/wordml" xmlns:wps="http://schemas.microsoft.com/office/word/2010/wordprocessingShape" mc:Ignorable="w14 w15 w16se w16cid w16 w16cex w16sdtdh w16sdtfl w16du wp14">
+<w:ftr xmlns:wpc="http://schemas.microsoft.com/office/word/2010/wordprocessingCanvas" xmlns:cx="http://schemas.microsoft.com/office/drawing/2014/chartex" xmlns:cx1="http://schemas.microsoft.com/office/drawing/2015/9/8/chartex" xmlns:cx2="http://schemas.microsoft.com/office/drawing/2015/10/21/chartex" xmlns:cx3="http://schemas.microsoft.com/office/drawing/2016/5/9/chartex" xmlns:cx4="http://schemas.microsoft.com/office/drawing/2016/5/10/chartex" xmlns:cx5="http://schemas.microsoft.com/office/drawing/2016/5/11/chartex" xmlns:cx6="http://schemas.microsoft.com/office/drawing/2016/5/12/chartex" xmlns:cx7="http://schemas.microsoft.com/office/drawing/2016/5/13/chartex" xmlns:cx8="http://schemas.microsoft.com/office/drawing/2016/5/14/chartex" xmlns:mc="http://schemas.openxmlformats.org/markup-compatibility/2006" xmlns:aink="http://schemas.microsoft.com/office/drawing/2016/ink" xmlns:am3d="http://schemas.microsoft.com/office/drawing/2017/model3d" xmlns:o="urn:schemas-microsoft-com:office:office" xmlns:oel="http://schemas.microsoft.com/office/2019/extlst" xmlns:r="http://schemas.openxmlformats.org/officeDocument/2006/relationships" xmlns:m="http://schemas.openxmlformats.org/officeDocument/2006/math" xmlns:v="urn:schemas-microsoft-com:vml" xmlns:wp14="http://schemas.microsoft.com/office/word/2010/wordprocessingDrawing" xmlns:wp="http://schemas.openxmlformats.org/drawingml/2006/wordprocessingDrawing" xmlns:w10="urn:schemas-microsoft-com:office:word" xmlns:w="http://schemas.openxmlformats.org/wordprocessingml/2006/main" xmlns:w14="http://schemas.microsoft.com/office/word/2010/wordml" xmlns:w15="http://schemas.microsoft.com/office/word/2012/wordml" xmlns:w16cex="http://schemas.microsoft.com/office/word/2018/wordml/cex" xmlns:w16cid="http://schemas.microsoft.com/office/word/2016/wordml/cid" xmlns:w16="http://schemas.microsoft.com/office/word/2018/wordml" xmlns:w16du="http://schemas.microsoft.com/office/word/2023/wordml/word16du" xmlns:w16sdtdh="http://schemas.microsoft.com/office/word/2020/wordml/sdtdatahash" xmlns:w16se="http://schemas.microsoft.com/office/word/2015/wordml/symex" xmlns:wpg="http://schemas.microsoft.com/office/word/2010/wordprocessingGroup" xmlns:wpi="http://schemas.microsoft.com/office/word/2010/wordprocessingInk" xmlns:wne="http://schemas.microsoft.com/office/word/2006/wordml" xmlns:wps="http://schemas.microsoft.com/office/word/2010/wordprocessingShape" mc:Ignorable="w14 w15 w16se w16cid w16 w16cex w16sdtdh w16du wp14">
   <w:p>
     <w:pPr>
       <w:pStyle w:val="Footnote"/>
@@ -5112,7 +3983,7 @@
 </file>
 
 <file path=word/footnotes.xml><?xml version="1.0" encoding="utf-8"?>
-<w:footnotes xmlns:wpc="http://schemas.microsoft.com/office/word/2010/wordprocessingCanvas" xmlns:cx="http://schemas.microsoft.com/office/drawing/2014/chartex" xmlns:cx1="http://schemas.microsoft.com/office/drawing/2015/9/8/chartex" xmlns:cx2="http://schemas.microsoft.com/office/drawing/2015/10/21/chartex" xmlns:cx3="http://schemas.microsoft.com/office/drawing/2016/5/9/chartex" xmlns:cx4="http://schemas.microsoft.com/office/drawing/2016/5/10/chartex" xmlns:cx5="http://schemas.microsoft.com/office/drawing/2016/5/11/chartex" xmlns:cx6="http://schemas.microsoft.com/office/drawing/2016/5/12/chartex" xmlns:cx7="http://schemas.microsoft.com/office/drawing/2016/5/13/chartex" xmlns:cx8="http://schemas.microsoft.com/office/drawing/2016/5/14/chartex" xmlns:mc="http://schemas.openxmlformats.org/markup-compatibility/2006" xmlns:aink="http://schemas.microsoft.com/office/drawing/2016/ink" xmlns:am3d="http://schemas.microsoft.com/office/drawing/2017/model3d" xmlns:o="urn:schemas-microsoft-com:office:office" xmlns:oel="http://schemas.microsoft.com/office/2019/extlst" xmlns:r="http://schemas.openxmlformats.org/officeDocument/2006/relationships" xmlns:m="http://schemas.openxmlformats.org/officeDocument/2006/math" xmlns:v="urn:schemas-microsoft-com:vml" xmlns:wp14="http://schemas.microsoft.com/office/word/2010/wordprocessingDrawing" xmlns:wp="http://schemas.openxmlformats.org/drawingml/2006/wordprocessingDrawing" xmlns:w10="urn:schemas-microsoft-com:office:word" xmlns:w="http://schemas.openxmlformats.org/wordprocessingml/2006/main" xmlns:w14="http://schemas.microsoft.com/office/word/2010/wordml" xmlns:w15="http://schemas.microsoft.com/office/word/2012/wordml" xmlns:w16cex="http://schemas.microsoft.com/office/word/2018/wordml/cex" xmlns:w16cid="http://schemas.microsoft.com/office/word/2016/wordml/cid" xmlns:w16="http://schemas.microsoft.com/office/word/2018/wordml" xmlns:w16du="http://schemas.microsoft.com/office/word/2023/wordml/word16du" xmlns:w16sdtdh="http://schemas.microsoft.com/office/word/2020/wordml/sdtdatahash" xmlns:w16sdtfl="http://schemas.microsoft.com/office/word/2024/wordml/sdtformatlock" xmlns:w16se="http://schemas.microsoft.com/office/word/2015/wordml/symex" xmlns:wpg="http://schemas.microsoft.com/office/word/2010/wordprocessingGroup" xmlns:wpi="http://schemas.microsoft.com/office/word/2010/wordprocessingInk" xmlns:wne="http://schemas.microsoft.com/office/word/2006/wordml" xmlns:wps="http://schemas.microsoft.com/office/word/2010/wordprocessingShape" mc:Ignorable="w14 w15 w16se w16cid w16 w16cex w16sdtdh w16sdtfl w16du wp14">
+<w:footnotes xmlns:wpc="http://schemas.microsoft.com/office/word/2010/wordprocessingCanvas" xmlns:cx="http://schemas.microsoft.com/office/drawing/2014/chartex" xmlns:cx1="http://schemas.microsoft.com/office/drawing/2015/9/8/chartex" xmlns:cx2="http://schemas.microsoft.com/office/drawing/2015/10/21/chartex" xmlns:cx3="http://schemas.microsoft.com/office/drawing/2016/5/9/chartex" xmlns:cx4="http://schemas.microsoft.com/office/drawing/2016/5/10/chartex" xmlns:cx5="http://schemas.microsoft.com/office/drawing/2016/5/11/chartex" xmlns:cx6="http://schemas.microsoft.com/office/drawing/2016/5/12/chartex" xmlns:cx7="http://schemas.microsoft.com/office/drawing/2016/5/13/chartex" xmlns:cx8="http://schemas.microsoft.com/office/drawing/2016/5/14/chartex" xmlns:mc="http://schemas.openxmlformats.org/markup-compatibility/2006" xmlns:aink="http://schemas.microsoft.com/office/drawing/2016/ink" xmlns:am3d="http://schemas.microsoft.com/office/drawing/2017/model3d" xmlns:o="urn:schemas-microsoft-com:office:office" xmlns:oel="http://schemas.microsoft.com/office/2019/extlst" xmlns:r="http://schemas.openxmlformats.org/officeDocument/2006/relationships" xmlns:m="http://schemas.openxmlformats.org/officeDocument/2006/math" xmlns:v="urn:schemas-microsoft-com:vml" xmlns:wp14="http://schemas.microsoft.com/office/word/2010/wordprocessingDrawing" xmlns:wp="http://schemas.openxmlformats.org/drawingml/2006/wordprocessingDrawing" xmlns:w10="urn:schemas-microsoft-com:office:word" xmlns:w="http://schemas.openxmlformats.org/wordprocessingml/2006/main" xmlns:w14="http://schemas.microsoft.com/office/word/2010/wordml" xmlns:w15="http://schemas.microsoft.com/office/word/2012/wordml" xmlns:w16cex="http://schemas.microsoft.com/office/word/2018/wordml/cex" xmlns:w16cid="http://schemas.microsoft.com/office/word/2016/wordml/cid" xmlns:w16="http://schemas.microsoft.com/office/word/2018/wordml" xmlns:w16du="http://schemas.microsoft.com/office/word/2023/wordml/word16du" xmlns:w16sdtdh="http://schemas.microsoft.com/office/word/2020/wordml/sdtdatahash" xmlns:w16se="http://schemas.microsoft.com/office/word/2015/wordml/symex" xmlns:wpg="http://schemas.microsoft.com/office/word/2010/wordprocessingGroup" xmlns:wpi="http://schemas.microsoft.com/office/word/2010/wordprocessingInk" xmlns:wne="http://schemas.microsoft.com/office/word/2006/wordml" xmlns:wps="http://schemas.microsoft.com/office/word/2010/wordprocessingShape" mc:Ignorable="w14 w15 w16se w16cid w16 w16cex w16sdtdh w16du wp14">
   <w:footnote w:type="separator" w:id="-1">
     <w:p>
       <w:pPr>
@@ -5149,7 +4020,7 @@
 </file>
 
 <file path=word/header1.xml><?xml version="1.0" encoding="utf-8"?>
-<w:hdr xmlns:wpc="http://schemas.microsoft.com/office/word/2010/wordprocessingCanvas" xmlns:cx="http://schemas.microsoft.com/office/drawing/2014/chartex" xmlns:cx1="http://schemas.microsoft.com/office/drawing/2015/9/8/chartex" xmlns:cx2="http://schemas.microsoft.com/office/drawing/2015/10/21/chartex" xmlns:cx3="http://schemas.microsoft.com/office/drawing/2016/5/9/chartex" xmlns:cx4="http://schemas.microsoft.com/office/drawing/2016/5/10/chartex" xmlns:cx5="http://schemas.microsoft.com/office/drawing/2016/5/11/chartex" xmlns:cx6="http://schemas.microsoft.com/office/drawing/2016/5/12/chartex" xmlns:cx7="http://schemas.microsoft.com/office/drawing/2016/5/13/chartex" xmlns:cx8="http://schemas.microsoft.com/office/drawing/2016/5/14/chartex" xmlns:mc="http://schemas.openxmlformats.org/markup-compatibility/2006" xmlns:aink="http://schemas.microsoft.com/office/drawing/2016/ink" xmlns:am3d="http://schemas.microsoft.com/office/drawing/2017/model3d" xmlns:o="urn:schemas-microsoft-com:office:office" xmlns:oel="http://schemas.microsoft.com/office/2019/extlst" xmlns:r="http://schemas.openxmlformats.org/officeDocument/2006/relationships" xmlns:m="http://schemas.openxmlformats.org/officeDocument/2006/math" xmlns:v="urn:schemas-microsoft-com:vml" xmlns:wp14="http://schemas.microsoft.com/office/word/2010/wordprocessingDrawing" xmlns:wp="http://schemas.openxmlformats.org/drawingml/2006/wordprocessingDrawing" xmlns:w10="urn:schemas-microsoft-com:office:word" xmlns:w="http://schemas.openxmlformats.org/wordprocessingml/2006/main" xmlns:w14="http://schemas.microsoft.com/office/word/2010/wordml" xmlns:w15="http://schemas.microsoft.com/office/word/2012/wordml" xmlns:w16cex="http://schemas.microsoft.com/office/word/2018/wordml/cex" xmlns:w16cid="http://schemas.microsoft.com/office/word/2016/wordml/cid" xmlns:w16="http://schemas.microsoft.com/office/word/2018/wordml" xmlns:w16du="http://schemas.microsoft.com/office/word/2023/wordml/word16du" xmlns:w16sdtdh="http://schemas.microsoft.com/office/word/2020/wordml/sdtdatahash" xmlns:w16sdtfl="http://schemas.microsoft.com/office/word/2024/wordml/sdtformatlock" xmlns:w16se="http://schemas.microsoft.com/office/word/2015/wordml/symex" xmlns:wpg="http://schemas.microsoft.com/office/word/2010/wordprocessingGroup" xmlns:wpi="http://schemas.microsoft.com/office/word/2010/wordprocessingInk" xmlns:wne="http://schemas.microsoft.com/office/word/2006/wordml" xmlns:wps="http://schemas.microsoft.com/office/word/2010/wordprocessingShape" mc:Ignorable="w14 w15 w16se w16cid w16 w16cex w16sdtdh w16sdtfl w16du wp14">
+<w:hdr xmlns:wpc="http://schemas.microsoft.com/office/word/2010/wordprocessingCanvas" xmlns:cx="http://schemas.microsoft.com/office/drawing/2014/chartex" xmlns:cx1="http://schemas.microsoft.com/office/drawing/2015/9/8/chartex" xmlns:cx2="http://schemas.microsoft.com/office/drawing/2015/10/21/chartex" xmlns:cx3="http://schemas.microsoft.com/office/drawing/2016/5/9/chartex" xmlns:cx4="http://schemas.microsoft.com/office/drawing/2016/5/10/chartex" xmlns:cx5="http://schemas.microsoft.com/office/drawing/2016/5/11/chartex" xmlns:cx6="http://schemas.microsoft.com/office/drawing/2016/5/12/chartex" xmlns:cx7="http://schemas.microsoft.com/office/drawing/2016/5/13/chartex" xmlns:cx8="http://schemas.microsoft.com/office/drawing/2016/5/14/chartex" xmlns:mc="http://schemas.openxmlformats.org/markup-compatibility/2006" xmlns:aink="http://schemas.microsoft.com/office/drawing/2016/ink" xmlns:am3d="http://schemas.microsoft.com/office/drawing/2017/model3d" xmlns:o="urn:schemas-microsoft-com:office:office" xmlns:oel="http://schemas.microsoft.com/office/2019/extlst" xmlns:r="http://schemas.openxmlformats.org/officeDocument/2006/relationships" xmlns:m="http://schemas.openxmlformats.org/officeDocument/2006/math" xmlns:v="urn:schemas-microsoft-com:vml" xmlns:wp14="http://schemas.microsoft.com/office/word/2010/wordprocessingDrawing" xmlns:wp="http://schemas.openxmlformats.org/drawingml/2006/wordprocessingDrawing" xmlns:w10="urn:schemas-microsoft-com:office:word" xmlns:w="http://schemas.openxmlformats.org/wordprocessingml/2006/main" xmlns:w14="http://schemas.microsoft.com/office/word/2010/wordml" xmlns:w15="http://schemas.microsoft.com/office/word/2012/wordml" xmlns:w16cex="http://schemas.microsoft.com/office/word/2018/wordml/cex" xmlns:w16cid="http://schemas.microsoft.com/office/word/2016/wordml/cid" xmlns:w16="http://schemas.microsoft.com/office/word/2018/wordml" xmlns:w16du="http://schemas.microsoft.com/office/word/2023/wordml/word16du" xmlns:w16sdtdh="http://schemas.microsoft.com/office/word/2020/wordml/sdtdatahash" xmlns:w16se="http://schemas.microsoft.com/office/word/2015/wordml/symex" xmlns:wpg="http://schemas.microsoft.com/office/word/2010/wordprocessingGroup" xmlns:wpi="http://schemas.microsoft.com/office/word/2010/wordprocessingInk" xmlns:wne="http://schemas.microsoft.com/office/word/2006/wordml" xmlns:wps="http://schemas.microsoft.com/office/word/2010/wordprocessingShape" mc:Ignorable="w14 w15 w16se w16cid w16 w16cex w16sdtdh w16du wp14">
   <w:p>
     <w:pPr>
       <w:pStyle w:val="Runningheadertitleandauthors"/>
@@ -5233,7 +4104,7 @@
 </file>
 
 <file path=word/header2.xml><?xml version="1.0" encoding="utf-8"?>
-<w:hdr xmlns:wpc="http://schemas.microsoft.com/office/word/2010/wordprocessingCanvas" xmlns:cx="http://schemas.microsoft.com/office/drawing/2014/chartex" xmlns:cx1="http://schemas.microsoft.com/office/drawing/2015/9/8/chartex" xmlns:cx2="http://schemas.microsoft.com/office/drawing/2015/10/21/chartex" xmlns:cx3="http://schemas.microsoft.com/office/drawing/2016/5/9/chartex" xmlns:cx4="http://schemas.microsoft.com/office/drawing/2016/5/10/chartex" xmlns:cx5="http://schemas.microsoft.com/office/drawing/2016/5/11/chartex" xmlns:cx6="http://schemas.microsoft.com/office/drawing/2016/5/12/chartex" xmlns:cx7="http://schemas.microsoft.com/office/drawing/2016/5/13/chartex" xmlns:cx8="http://schemas.microsoft.com/office/drawing/2016/5/14/chartex" xmlns:mc="http://schemas.openxmlformats.org/markup-compatibility/2006" xmlns:aink="http://schemas.microsoft.com/office/drawing/2016/ink" xmlns:am3d="http://schemas.microsoft.com/office/drawing/2017/model3d" xmlns:o="urn:schemas-microsoft-com:office:office" xmlns:oel="http://schemas.microsoft.com/office/2019/extlst" xmlns:r="http://schemas.openxmlformats.org/officeDocument/2006/relationships" xmlns:m="http://schemas.openxmlformats.org/officeDocument/2006/math" xmlns:v="urn:schemas-microsoft-com:vml" xmlns:wp14="http://schemas.microsoft.com/office/word/2010/wordprocessingDrawing" xmlns:wp="http://schemas.openxmlformats.org/drawingml/2006/wordprocessingDrawing" xmlns:w10="urn:schemas-microsoft-com:office:word" xmlns:w="http://schemas.openxmlformats.org/wordprocessingml/2006/main" xmlns:w14="http://schemas.microsoft.com/office/word/2010/wordml" xmlns:w15="http://schemas.microsoft.com/office/word/2012/wordml" xmlns:w16cex="http://schemas.microsoft.com/office/word/2018/wordml/cex" xmlns:w16cid="http://schemas.microsoft.com/office/word/2016/wordml/cid" xmlns:w16="http://schemas.microsoft.com/office/word/2018/wordml" xmlns:w16du="http://schemas.microsoft.com/office/word/2023/wordml/word16du" xmlns:w16sdtdh="http://schemas.microsoft.com/office/word/2020/wordml/sdtdatahash" xmlns:w16sdtfl="http://schemas.microsoft.com/office/word/2024/wordml/sdtformatlock" xmlns:w16se="http://schemas.microsoft.com/office/word/2015/wordml/symex" xmlns:wpg="http://schemas.microsoft.com/office/word/2010/wordprocessingGroup" xmlns:wpi="http://schemas.microsoft.com/office/word/2010/wordprocessingInk" xmlns:wne="http://schemas.microsoft.com/office/word/2006/wordml" xmlns:wps="http://schemas.microsoft.com/office/word/2010/wordprocessingShape" mc:Ignorable="w14 w15 w16se w16cid w16 w16cex w16sdtdh w16sdtfl w16du wp14">
+<w:hdr xmlns:wpc="http://schemas.microsoft.com/office/word/2010/wordprocessingCanvas" xmlns:cx="http://schemas.microsoft.com/office/drawing/2014/chartex" xmlns:cx1="http://schemas.microsoft.com/office/drawing/2015/9/8/chartex" xmlns:cx2="http://schemas.microsoft.com/office/drawing/2015/10/21/chartex" xmlns:cx3="http://schemas.microsoft.com/office/drawing/2016/5/9/chartex" xmlns:cx4="http://schemas.microsoft.com/office/drawing/2016/5/10/chartex" xmlns:cx5="http://schemas.microsoft.com/office/drawing/2016/5/11/chartex" xmlns:cx6="http://schemas.microsoft.com/office/drawing/2016/5/12/chartex" xmlns:cx7="http://schemas.microsoft.com/office/drawing/2016/5/13/chartex" xmlns:cx8="http://schemas.microsoft.com/office/drawing/2016/5/14/chartex" xmlns:mc="http://schemas.openxmlformats.org/markup-compatibility/2006" xmlns:aink="http://schemas.microsoft.com/office/drawing/2016/ink" xmlns:am3d="http://schemas.microsoft.com/office/drawing/2017/model3d" xmlns:o="urn:schemas-microsoft-com:office:office" xmlns:oel="http://schemas.microsoft.com/office/2019/extlst" xmlns:r="http://schemas.openxmlformats.org/officeDocument/2006/relationships" xmlns:m="http://schemas.openxmlformats.org/officeDocument/2006/math" xmlns:v="urn:schemas-microsoft-com:vml" xmlns:wp14="http://schemas.microsoft.com/office/word/2010/wordprocessingDrawing" xmlns:wp="http://schemas.openxmlformats.org/drawingml/2006/wordprocessingDrawing" xmlns:w10="urn:schemas-microsoft-com:office:word" xmlns:w="http://schemas.openxmlformats.org/wordprocessingml/2006/main" xmlns:w14="http://schemas.microsoft.com/office/word/2010/wordml" xmlns:w15="http://schemas.microsoft.com/office/word/2012/wordml" xmlns:w16cex="http://schemas.microsoft.com/office/word/2018/wordml/cex" xmlns:w16cid="http://schemas.microsoft.com/office/word/2016/wordml/cid" xmlns:w16="http://schemas.microsoft.com/office/word/2018/wordml" xmlns:w16du="http://schemas.microsoft.com/office/word/2023/wordml/word16du" xmlns:w16sdtdh="http://schemas.microsoft.com/office/word/2020/wordml/sdtdatahash" xmlns:w16se="http://schemas.microsoft.com/office/word/2015/wordml/symex" xmlns:wpg="http://schemas.microsoft.com/office/word/2010/wordprocessingGroup" xmlns:wpi="http://schemas.microsoft.com/office/word/2010/wordprocessingInk" xmlns:wne="http://schemas.microsoft.com/office/word/2006/wordml" xmlns:wps="http://schemas.microsoft.com/office/word/2010/wordprocessingShape" mc:Ignorable="w14 w15 w16se w16cid w16 w16cex w16sdtdh w16du wp14">
   <w:p>
     <w:pPr>
       <w:pStyle w:val="Runningheadertitleandauthors"/>
@@ -5325,7 +4196,7 @@
 </file>
 
 <file path=word/numbering.xml><?xml version="1.0" encoding="utf-8"?>
-<w:numbering xmlns:wpc="http://schemas.microsoft.com/office/word/2010/wordprocessingCanvas" xmlns:cx="http://schemas.microsoft.com/office/drawing/2014/chartex" xmlns:cx1="http://schemas.microsoft.com/office/drawing/2015/9/8/chartex" xmlns:cx2="http://schemas.microsoft.com/office/drawing/2015/10/21/chartex" xmlns:cx3="http://schemas.microsoft.com/office/drawing/2016/5/9/chartex" xmlns:cx4="http://schemas.microsoft.com/office/drawing/2016/5/10/chartex" xmlns:cx5="http://schemas.microsoft.com/office/drawing/2016/5/11/chartex" xmlns:cx6="http://schemas.microsoft.com/office/drawing/2016/5/12/chartex" xmlns:cx7="http://schemas.microsoft.com/office/drawing/2016/5/13/chartex" xmlns:cx8="http://schemas.microsoft.com/office/drawing/2016/5/14/chartex" xmlns:mc="http://schemas.openxmlformats.org/markup-compatibility/2006" xmlns:aink="http://schemas.microsoft.com/office/drawing/2016/ink" xmlns:am3d="http://schemas.microsoft.com/office/drawing/2017/model3d" xmlns:o="urn:schemas-microsoft-com:office:office" xmlns:oel="http://schemas.microsoft.com/office/2019/extlst" xmlns:r="http://schemas.openxmlformats.org/officeDocument/2006/relationships" xmlns:m="http://schemas.openxmlformats.org/officeDocument/2006/math" xmlns:v="urn:schemas-microsoft-com:vml" xmlns:wp14="http://schemas.microsoft.com/office/word/2010/wordprocessingDrawing" xmlns:wp="http://schemas.openxmlformats.org/drawingml/2006/wordprocessingDrawing" xmlns:w10="urn:schemas-microsoft-com:office:word" xmlns:w="http://schemas.openxmlformats.org/wordprocessingml/2006/main" xmlns:w14="http://schemas.microsoft.com/office/word/2010/wordml" xmlns:w15="http://schemas.microsoft.com/office/word/2012/wordml" xmlns:w16cex="http://schemas.microsoft.com/office/word/2018/wordml/cex" xmlns:w16cid="http://schemas.microsoft.com/office/word/2016/wordml/cid" xmlns:w16="http://schemas.microsoft.com/office/word/2018/wordml" xmlns:w16du="http://schemas.microsoft.com/office/word/2023/wordml/word16du" xmlns:w16sdtdh="http://schemas.microsoft.com/office/word/2020/wordml/sdtdatahash" xmlns:w16sdtfl="http://schemas.microsoft.com/office/word/2024/wordml/sdtformatlock" xmlns:w16se="http://schemas.microsoft.com/office/word/2015/wordml/symex" xmlns:wpg="http://schemas.microsoft.com/office/word/2010/wordprocessingGroup" xmlns:wpi="http://schemas.microsoft.com/office/word/2010/wordprocessingInk" xmlns:wne="http://schemas.microsoft.com/office/word/2006/wordml" xmlns:wps="http://schemas.microsoft.com/office/word/2010/wordprocessingShape" mc:Ignorable="w14 w15 w16se w16cid w16 w16cex w16sdtdh w16sdtfl w16du wp14">
+<w:numbering xmlns:wpc="http://schemas.microsoft.com/office/word/2010/wordprocessingCanvas" xmlns:cx="http://schemas.microsoft.com/office/drawing/2014/chartex" xmlns:cx1="http://schemas.microsoft.com/office/drawing/2015/9/8/chartex" xmlns:cx2="http://schemas.microsoft.com/office/drawing/2015/10/21/chartex" xmlns:cx3="http://schemas.microsoft.com/office/drawing/2016/5/9/chartex" xmlns:cx4="http://schemas.microsoft.com/office/drawing/2016/5/10/chartex" xmlns:cx5="http://schemas.microsoft.com/office/drawing/2016/5/11/chartex" xmlns:cx6="http://schemas.microsoft.com/office/drawing/2016/5/12/chartex" xmlns:cx7="http://schemas.microsoft.com/office/drawing/2016/5/13/chartex" xmlns:cx8="http://schemas.microsoft.com/office/drawing/2016/5/14/chartex" xmlns:mc="http://schemas.openxmlformats.org/markup-compatibility/2006" xmlns:aink="http://schemas.microsoft.com/office/drawing/2016/ink" xmlns:am3d="http://schemas.microsoft.com/office/drawing/2017/model3d" xmlns:o="urn:schemas-microsoft-com:office:office" xmlns:oel="http://schemas.microsoft.com/office/2019/extlst" xmlns:r="http://schemas.openxmlformats.org/officeDocument/2006/relationships" xmlns:m="http://schemas.openxmlformats.org/officeDocument/2006/math" xmlns:v="urn:schemas-microsoft-com:vml" xmlns:wp14="http://schemas.microsoft.com/office/word/2010/wordprocessingDrawing" xmlns:wp="http://schemas.openxmlformats.org/drawingml/2006/wordprocessingDrawing" xmlns:w10="urn:schemas-microsoft-com:office:word" xmlns:w="http://schemas.openxmlformats.org/wordprocessingml/2006/main" xmlns:w14="http://schemas.microsoft.com/office/word/2010/wordml" xmlns:w15="http://schemas.microsoft.com/office/word/2012/wordml" xmlns:w16cex="http://schemas.microsoft.com/office/word/2018/wordml/cex" xmlns:w16cid="http://schemas.microsoft.com/office/word/2016/wordml/cid" xmlns:w16="http://schemas.microsoft.com/office/word/2018/wordml" xmlns:w16du="http://schemas.microsoft.com/office/word/2023/wordml/word16du" xmlns:w16sdtdh="http://schemas.microsoft.com/office/word/2020/wordml/sdtdatahash" xmlns:w16se="http://schemas.microsoft.com/office/word/2015/wordml/symex" xmlns:wpg="http://schemas.microsoft.com/office/word/2010/wordprocessingGroup" xmlns:wpi="http://schemas.microsoft.com/office/word/2010/wordprocessingInk" xmlns:wne="http://schemas.microsoft.com/office/word/2006/wordml" xmlns:wps="http://schemas.microsoft.com/office/word/2010/wordprocessingShape" mc:Ignorable="w14 w15 w16se w16cid w16 w16cex w16sdtdh w16du wp14">
   <w:abstractNum w:abstractNumId="0" w15:restartNumberingAfterBreak="0">
     <w:nsid w:val="FFFFFF7C"/>
     <w:multiLevelType w:val="singleLevel"/>
@@ -6389,7 +5260,7 @@
 </file>
 
 <file path=word/styles.xml><?xml version="1.0" encoding="utf-8"?>
-<w:styles xmlns:mc="http://schemas.openxmlformats.org/markup-compatibility/2006" xmlns:r="http://schemas.openxmlformats.org/officeDocument/2006/relationships" xmlns:w="http://schemas.openxmlformats.org/wordprocessingml/2006/main" xmlns:w14="http://schemas.microsoft.com/office/word/2010/wordml" xmlns:w15="http://schemas.microsoft.com/office/word/2012/wordml" xmlns:w16cex="http://schemas.microsoft.com/office/word/2018/wordml/cex" xmlns:w16cid="http://schemas.microsoft.com/office/word/2016/wordml/cid" xmlns:w16="http://schemas.microsoft.com/office/word/2018/wordml" xmlns:w16du="http://schemas.microsoft.com/office/word/2023/wordml/word16du" xmlns:w16sdtdh="http://schemas.microsoft.com/office/word/2020/wordml/sdtdatahash" xmlns:w16sdtfl="http://schemas.microsoft.com/office/word/2024/wordml/sdtformatlock" xmlns:w16se="http://schemas.microsoft.com/office/word/2015/wordml/symex" mc:Ignorable="w14 w15 w16se w16cid w16 w16cex w16sdtdh w16sdtfl w16du">
+<w:styles xmlns:mc="http://schemas.openxmlformats.org/markup-compatibility/2006" xmlns:r="http://schemas.openxmlformats.org/officeDocument/2006/relationships" xmlns:w="http://schemas.openxmlformats.org/wordprocessingml/2006/main" xmlns:w14="http://schemas.microsoft.com/office/word/2010/wordml" xmlns:w15="http://schemas.microsoft.com/office/word/2012/wordml" xmlns:w16cex="http://schemas.microsoft.com/office/word/2018/wordml/cex" xmlns:w16cid="http://schemas.microsoft.com/office/word/2016/wordml/cid" xmlns:w16="http://schemas.microsoft.com/office/word/2018/wordml" xmlns:w16du="http://schemas.microsoft.com/office/word/2023/wordml/word16du" xmlns:w16sdtdh="http://schemas.microsoft.com/office/word/2020/wordml/sdtdatahash" xmlns:w16se="http://schemas.microsoft.com/office/word/2015/wordml/symex" mc:Ignorable="w14 w15 w16se w16cid w16 w16cex w16sdtdh w16du">
   <w:docDefaults>
     <w:rPrDefault>
       <w:rPr>
@@ -6795,7 +5666,7 @@
     <w:link w:val="Heading1Char"/>
     <w:uiPriority w:val="99"/>
     <w:qFormat/>
-    <w:rsid w:val="00884800"/>
+    <w:rsid w:val="002258B7"/>
     <w:pPr>
       <w:keepNext/>
       <w:numPr>
@@ -6808,9 +5679,8 @@
       <w:rFonts w:ascii="Arial" w:hAnsi="Arial" w:cs="Arial"/>
       <w:b/>
       <w:bCs/>
-      <w:caps/>
       <w:kern w:val="32"/>
-      <w:sz w:val="18"/>
+      <w:sz w:val="22"/>
       <w:szCs w:val="18"/>
       <w:lang w:val="fr-FR"/>
     </w:rPr>
@@ -7030,14 +5900,12 @@
     <w:basedOn w:val="DefaultParagraphFont"/>
     <w:link w:val="Heading1"/>
     <w:uiPriority w:val="99"/>
-    <w:rsid w:val="00884800"/>
+    <w:rsid w:val="002258B7"/>
     <w:rPr>
       <w:rFonts w:ascii="Arial" w:hAnsi="Arial" w:cs="Arial"/>
       <w:b/>
       <w:bCs/>
-      <w:caps/>
       <w:kern w:val="32"/>
-      <w:sz w:val="18"/>
       <w:szCs w:val="18"/>
       <w:lang w:val="fr-FR"/>
     </w:rPr>
@@ -7349,14 +6217,14 @@
   <w:style w:type="paragraph" w:customStyle="1" w:styleId="Ackhead">
     <w:name w:val="Ack_head"/>
     <w:uiPriority w:val="99"/>
+    <w:rsid w:val="002258B7"/>
     <w:pPr>
       <w:spacing w:before="200" w:after="60"/>
     </w:pPr>
     <w:rPr>
-      <w:rFonts w:ascii="Helvetica" w:hAnsi="Helvetica" w:cs="Helvetica"/>
+      <w:rFonts w:ascii="Arial" w:hAnsi="Arial" w:cs="Helvetica"/>
       <w:b/>
       <w:bCs/>
-      <w:sz w:val="18"/>
       <w:szCs w:val="18"/>
     </w:rPr>
   </w:style>
@@ -7713,16 +6581,16 @@
     <w:name w:val="Reference Head"/>
     <w:basedOn w:val="Normal"/>
     <w:uiPriority w:val="99"/>
+    <w:rsid w:val="002258B7"/>
     <w:pPr>
       <w:spacing w:before="200" w:after="60"/>
       <w:jc w:val="both"/>
     </w:pPr>
     <w:rPr>
-      <w:rFonts w:ascii="Helvetica" w:hAnsi="Helvetica" w:cs="Helvetica"/>
+      <w:rFonts w:ascii="Arial" w:hAnsi="Arial" w:cs="Helvetica"/>
       <w:b/>
       <w:bCs/>
-      <w:caps/>
-      <w:sz w:val="18"/>
+      <w:sz w:val="22"/>
       <w:szCs w:val="18"/>
       <w:lang w:eastAsia="zh-CN"/>
     </w:rPr>
@@ -8254,19 +7122,19 @@
       <w:szCs w:val="16"/>
     </w:rPr>
   </w:style>
-  <w:style w:type="paragraph" w:styleId="E-mailSignature">
+  <w:style w:type="paragraph" w:styleId="EmailSignature">
     <w:name w:val="E-mail Signature"/>
     <w:basedOn w:val="Normal"/>
-    <w:link w:val="E-mailSignatureChar"/>
+    <w:link w:val="EmailSignatureChar"/>
     <w:uiPriority w:val="99"/>
     <w:rPr>
       <w:rFonts w:cs="Times New Roman"/>
     </w:rPr>
   </w:style>
-  <w:style w:type="character" w:customStyle="1" w:styleId="E-mailSignatureChar">
-    <w:name w:val="E-mail Signature Char"/>
+  <w:style w:type="character" w:customStyle="1" w:styleId="EmailSignatureChar">
+    <w:name w:val="Email Signature Char"/>
     <w:basedOn w:val="DefaultParagraphFont"/>
-    <w:link w:val="E-mailSignature"/>
+    <w:link w:val="EmailSignature"/>
     <w:uiPriority w:val="99"/>
     <w:rPr>
       <w:rFonts w:ascii="Times New Roman" w:hAnsi="Times New Roman" w:cs="Times New Roman"/>
@@ -9175,7 +8043,7 @@
     </w:pPr>
     <w:rPr>
       <w:rFonts w:ascii="Cambria" w:hAnsi="Cambria" w:cs="Cambria"/>
-      <w:caps w:val="0"/>
+      <w:caps/>
       <w:sz w:val="32"/>
       <w:szCs w:val="32"/>
     </w:rPr>
@@ -9328,7 +8196,7 @@
       <w:rFonts w:ascii="Arial" w:hAnsi="Arial" w:cs="Arial"/>
       <w:b/>
       <w:bCs/>
-      <w:caps/>
+      <w:caps w:val="0"/>
       <w:kern w:val="32"/>
       <w:sz w:val="18"/>
       <w:szCs w:val="18"/>

</xml_diff>

<commit_message>
fixed minor mismatch between word and latex
</commit_message>
<xml_diff>
--- a/word/nime-alt-template.docx
+++ b/word/nime-alt-template.docx
@@ -1,6 +1,6 @@
 
 <file path=word/document.xml><?xml version="1.0" encoding="utf-8"?>
-<w:document xmlns:wpc="http://schemas.microsoft.com/office/word/2010/wordprocessingCanvas" xmlns:cx="http://schemas.microsoft.com/office/drawing/2014/chartex" xmlns:cx1="http://schemas.microsoft.com/office/drawing/2015/9/8/chartex" xmlns:cx2="http://schemas.microsoft.com/office/drawing/2015/10/21/chartex" xmlns:cx3="http://schemas.microsoft.com/office/drawing/2016/5/9/chartex" xmlns:cx4="http://schemas.microsoft.com/office/drawing/2016/5/10/chartex" xmlns:cx5="http://schemas.microsoft.com/office/drawing/2016/5/11/chartex" xmlns:cx6="http://schemas.microsoft.com/office/drawing/2016/5/12/chartex" xmlns:cx7="http://schemas.microsoft.com/office/drawing/2016/5/13/chartex" xmlns:cx8="http://schemas.microsoft.com/office/drawing/2016/5/14/chartex" xmlns:mc="http://schemas.openxmlformats.org/markup-compatibility/2006" xmlns:aink="http://schemas.microsoft.com/office/drawing/2016/ink" xmlns:am3d="http://schemas.microsoft.com/office/drawing/2017/model3d" xmlns:o="urn:schemas-microsoft-com:office:office" xmlns:oel="http://schemas.microsoft.com/office/2019/extlst" xmlns:r="http://schemas.openxmlformats.org/officeDocument/2006/relationships" xmlns:m="http://schemas.openxmlformats.org/officeDocument/2006/math" xmlns:v="urn:schemas-microsoft-com:vml" xmlns:wp14="http://schemas.microsoft.com/office/word/2010/wordprocessingDrawing" xmlns:wp="http://schemas.openxmlformats.org/drawingml/2006/wordprocessingDrawing" xmlns:w10="urn:schemas-microsoft-com:office:word" xmlns:w="http://schemas.openxmlformats.org/wordprocessingml/2006/main" xmlns:w14="http://schemas.microsoft.com/office/word/2010/wordml" xmlns:w15="http://schemas.microsoft.com/office/word/2012/wordml" xmlns:w16cex="http://schemas.microsoft.com/office/word/2018/wordml/cex" xmlns:w16cid="http://schemas.microsoft.com/office/word/2016/wordml/cid" xmlns:w16="http://schemas.microsoft.com/office/word/2018/wordml" xmlns:w16du="http://schemas.microsoft.com/office/word/2023/wordml/word16du" xmlns:w16sdtdh="http://schemas.microsoft.com/office/word/2020/wordml/sdtdatahash" xmlns:w16se="http://schemas.microsoft.com/office/word/2015/wordml/symex" xmlns:wpg="http://schemas.microsoft.com/office/word/2010/wordprocessingGroup" xmlns:wpi="http://schemas.microsoft.com/office/word/2010/wordprocessingInk" xmlns:wne="http://schemas.microsoft.com/office/word/2006/wordml" xmlns:wps="http://schemas.microsoft.com/office/word/2010/wordprocessingShape" mc:Ignorable="w14 w15 w16se w16cid w16 w16cex w16sdtdh w16du wp14">
+<w:document xmlns:wpc="http://schemas.microsoft.com/office/word/2010/wordprocessingCanvas" xmlns:cx="http://schemas.microsoft.com/office/drawing/2014/chartex" xmlns:cx1="http://schemas.microsoft.com/office/drawing/2015/9/8/chartex" xmlns:cx2="http://schemas.microsoft.com/office/drawing/2015/10/21/chartex" xmlns:cx3="http://schemas.microsoft.com/office/drawing/2016/5/9/chartex" xmlns:cx4="http://schemas.microsoft.com/office/drawing/2016/5/10/chartex" xmlns:cx5="http://schemas.microsoft.com/office/drawing/2016/5/11/chartex" xmlns:cx6="http://schemas.microsoft.com/office/drawing/2016/5/12/chartex" xmlns:cx7="http://schemas.microsoft.com/office/drawing/2016/5/13/chartex" xmlns:cx8="http://schemas.microsoft.com/office/drawing/2016/5/14/chartex" xmlns:mc="http://schemas.openxmlformats.org/markup-compatibility/2006" xmlns:aink="http://schemas.microsoft.com/office/drawing/2016/ink" xmlns:am3d="http://schemas.microsoft.com/office/drawing/2017/model3d" xmlns:o="urn:schemas-microsoft-com:office:office" xmlns:oel="http://schemas.microsoft.com/office/2019/extlst" xmlns:r="http://schemas.openxmlformats.org/officeDocument/2006/relationships" xmlns:m="http://schemas.openxmlformats.org/officeDocument/2006/math" xmlns:v="urn:schemas-microsoft-com:vml" xmlns:wp14="http://schemas.microsoft.com/office/word/2010/wordprocessingDrawing" xmlns:wp="http://schemas.openxmlformats.org/drawingml/2006/wordprocessingDrawing" xmlns:w10="urn:schemas-microsoft-com:office:word" xmlns:w="http://schemas.openxmlformats.org/wordprocessingml/2006/main" xmlns:w14="http://schemas.microsoft.com/office/word/2010/wordml" xmlns:w15="http://schemas.microsoft.com/office/word/2012/wordml" xmlns:w16cex="http://schemas.microsoft.com/office/word/2018/wordml/cex" xmlns:w16cid="http://schemas.microsoft.com/office/word/2016/wordml/cid" xmlns:w16="http://schemas.microsoft.com/office/word/2018/wordml" xmlns:w16du="http://schemas.microsoft.com/office/word/2023/wordml/word16du" xmlns:w16sdtdh="http://schemas.microsoft.com/office/word/2020/wordml/sdtdatahash" xmlns:w16sdtfl="http://schemas.microsoft.com/office/word/2024/wordml/sdtformatlock" xmlns:w16se="http://schemas.microsoft.com/office/word/2015/wordml/symex" xmlns:wpg="http://schemas.microsoft.com/office/word/2010/wordprocessingGroup" xmlns:wpi="http://schemas.microsoft.com/office/word/2010/wordprocessingInk" xmlns:wne="http://schemas.microsoft.com/office/word/2006/wordml" xmlns:wps="http://schemas.microsoft.com/office/word/2010/wordprocessingShape" mc:Ignorable="w14 w15 w16se w16cid w16 w16cex w16sdtdh w16sdtfl w16du wp14">
   <w:body>
     <w:p>
       <w:pPr>
@@ -12,16 +12,11 @@
       <w:r>
         <w:t xml:space="preserve">Title: Your </w:t>
       </w:r>
-      <w:proofErr w:type="spellStart"/>
       <w:r>
         <w:t>Alt.</w:t>
       </w:r>
       <w:r>
-        <w:t>NIME</w:t>
-      </w:r>
-      <w:proofErr w:type="spellEnd"/>
-      <w:r>
-        <w:t xml:space="preserve"> </w:t>
+        <w:t xml:space="preserve">NIME </w:t>
       </w:r>
       <w:r>
         <w:t>Contribution</w:t>
@@ -133,710 +128,36 @@
           <w:rFonts w:eastAsia="Times New Roman"/>
           <w:lang w:val="en-GB"/>
         </w:rPr>
-        <w:t xml:space="preserve">Lorem ipsum </w:t>
-      </w:r>
-      <w:proofErr w:type="spellStart"/>
-      <w:r>
-        <w:rPr>
-          <w:rFonts w:eastAsia="Times New Roman"/>
-          <w:lang w:val="en-GB"/>
-        </w:rPr>
-        <w:t>dolor</w:t>
-      </w:r>
-      <w:proofErr w:type="spellEnd"/>
-      <w:r>
-        <w:rPr>
-          <w:rFonts w:eastAsia="Times New Roman"/>
-          <w:lang w:val="en-GB"/>
-        </w:rPr>
-        <w:t xml:space="preserve"> sit </w:t>
-      </w:r>
-      <w:proofErr w:type="spellStart"/>
-      <w:r>
-        <w:rPr>
-          <w:rFonts w:eastAsia="Times New Roman"/>
-          <w:lang w:val="en-GB"/>
-        </w:rPr>
-        <w:t>amet</w:t>
-      </w:r>
-      <w:proofErr w:type="spellEnd"/>
-      <w:r>
-        <w:rPr>
-          <w:rFonts w:eastAsia="Times New Roman"/>
-          <w:lang w:val="en-GB"/>
-        </w:rPr>
-        <w:t xml:space="preserve">, </w:t>
-      </w:r>
-      <w:proofErr w:type="spellStart"/>
-      <w:r>
-        <w:rPr>
-          <w:rFonts w:eastAsia="Times New Roman"/>
-          <w:lang w:val="en-GB"/>
-        </w:rPr>
-        <w:t>consectetur</w:t>
-      </w:r>
-      <w:proofErr w:type="spellEnd"/>
-      <w:r>
-        <w:rPr>
-          <w:rFonts w:eastAsia="Times New Roman"/>
-          <w:lang w:val="en-GB"/>
-        </w:rPr>
-        <w:t xml:space="preserve"> </w:t>
-      </w:r>
-      <w:proofErr w:type="spellStart"/>
-      <w:r>
-        <w:rPr>
-          <w:rFonts w:eastAsia="Times New Roman"/>
-          <w:lang w:val="en-GB"/>
-        </w:rPr>
-        <w:t>adipiscing</w:t>
-      </w:r>
-      <w:proofErr w:type="spellEnd"/>
-      <w:r>
-        <w:rPr>
-          <w:rFonts w:eastAsia="Times New Roman"/>
-          <w:lang w:val="en-GB"/>
-        </w:rPr>
-        <w:t xml:space="preserve"> </w:t>
-      </w:r>
-      <w:proofErr w:type="spellStart"/>
-      <w:r>
-        <w:rPr>
-          <w:rFonts w:eastAsia="Times New Roman"/>
-          <w:lang w:val="en-GB"/>
-        </w:rPr>
-        <w:t>elit</w:t>
-      </w:r>
-      <w:proofErr w:type="spellEnd"/>
-      <w:r>
-        <w:rPr>
-          <w:rFonts w:eastAsia="Times New Roman"/>
-          <w:lang w:val="en-GB"/>
-        </w:rPr>
-        <w:t xml:space="preserve">. </w:t>
+        <w:t xml:space="preserve">Lorem ipsum dolor sit amet, consectetur adipiscing elit. </w:t>
       </w:r>
       <w:r>
         <w:rPr>
           <w:rFonts w:eastAsia="Times New Roman"/>
           <w:lang w:val="es-ES"/>
         </w:rPr>
-        <w:t xml:space="preserve">Sed </w:t>
-      </w:r>
-      <w:proofErr w:type="spellStart"/>
+        <w:t xml:space="preserve">Sed viverra tellus vel </w:t>
+      </w:r>
+    </w:p>
+    <w:p>
+      <w:pPr>
+        <w:rPr>
+          <w:rFonts w:eastAsia="Times New Roman"/>
+          <w:lang w:val="fr-FR"/>
+        </w:rPr>
+      </w:pPr>
       <w:r>
         <w:rPr>
           <w:rFonts w:eastAsia="Times New Roman"/>
           <w:lang w:val="es-ES"/>
         </w:rPr>
-        <w:t>viverra</w:t>
-      </w:r>
-      <w:proofErr w:type="spellEnd"/>
-      <w:r>
-        <w:rPr>
-          <w:rFonts w:eastAsia="Times New Roman"/>
-          <w:lang w:val="es-ES"/>
-        </w:rPr>
-        <w:t xml:space="preserve"> </w:t>
-      </w:r>
-      <w:proofErr w:type="spellStart"/>
-      <w:r>
-        <w:rPr>
-          <w:rFonts w:eastAsia="Times New Roman"/>
-          <w:lang w:val="es-ES"/>
-        </w:rPr>
-        <w:t>tellus</w:t>
-      </w:r>
-      <w:proofErr w:type="spellEnd"/>
-      <w:r>
-        <w:rPr>
-          <w:rFonts w:eastAsia="Times New Roman"/>
-          <w:lang w:val="es-ES"/>
-        </w:rPr>
-        <w:t xml:space="preserve"> </w:t>
-      </w:r>
-      <w:proofErr w:type="spellStart"/>
-      <w:r>
-        <w:rPr>
-          <w:rFonts w:eastAsia="Times New Roman"/>
-          <w:lang w:val="es-ES"/>
-        </w:rPr>
-        <w:t>vel</w:t>
-      </w:r>
-      <w:proofErr w:type="spellEnd"/>
-      <w:r>
-        <w:rPr>
-          <w:rFonts w:eastAsia="Times New Roman"/>
-          <w:lang w:val="es-ES"/>
-        </w:rPr>
-        <w:t xml:space="preserve"> </w:t>
-      </w:r>
-    </w:p>
-    <w:p>
-      <w:pPr>
+        <w:t xml:space="preserve">sapien viverra, eu hendrerit nisl lacinia. </w:t>
+      </w:r>
+      <w:r>
         <w:rPr>
           <w:rFonts w:eastAsia="Times New Roman"/>
           <w:lang w:val="fr-FR"/>
         </w:rPr>
-      </w:pPr>
-      <w:proofErr w:type="spellStart"/>
-      <w:r>
-        <w:rPr>
-          <w:rFonts w:eastAsia="Times New Roman"/>
-          <w:lang w:val="es-ES"/>
-        </w:rPr>
-        <w:t>sapien</w:t>
-      </w:r>
-      <w:proofErr w:type="spellEnd"/>
-      <w:r>
-        <w:rPr>
-          <w:rFonts w:eastAsia="Times New Roman"/>
-          <w:lang w:val="es-ES"/>
-        </w:rPr>
-        <w:t xml:space="preserve"> </w:t>
-      </w:r>
-      <w:proofErr w:type="spellStart"/>
-      <w:r>
-        <w:rPr>
-          <w:rFonts w:eastAsia="Times New Roman"/>
-          <w:lang w:val="es-ES"/>
-        </w:rPr>
-        <w:t>viverra</w:t>
-      </w:r>
-      <w:proofErr w:type="spellEnd"/>
-      <w:r>
-        <w:rPr>
-          <w:rFonts w:eastAsia="Times New Roman"/>
-          <w:lang w:val="es-ES"/>
-        </w:rPr>
-        <w:t xml:space="preserve">, </w:t>
-      </w:r>
-      <w:proofErr w:type="spellStart"/>
-      <w:r>
-        <w:rPr>
-          <w:rFonts w:eastAsia="Times New Roman"/>
-          <w:lang w:val="es-ES"/>
-        </w:rPr>
-        <w:t>eu</w:t>
-      </w:r>
-      <w:proofErr w:type="spellEnd"/>
-      <w:r>
-        <w:rPr>
-          <w:rFonts w:eastAsia="Times New Roman"/>
-          <w:lang w:val="es-ES"/>
-        </w:rPr>
-        <w:t xml:space="preserve"> </w:t>
-      </w:r>
-      <w:proofErr w:type="spellStart"/>
-      <w:r>
-        <w:rPr>
-          <w:rFonts w:eastAsia="Times New Roman"/>
-          <w:lang w:val="es-ES"/>
-        </w:rPr>
-        <w:t>hendrerit</w:t>
-      </w:r>
-      <w:proofErr w:type="spellEnd"/>
-      <w:r>
-        <w:rPr>
-          <w:rFonts w:eastAsia="Times New Roman"/>
-          <w:lang w:val="es-ES"/>
-        </w:rPr>
-        <w:t xml:space="preserve"> </w:t>
-      </w:r>
-      <w:proofErr w:type="spellStart"/>
-      <w:r>
-        <w:rPr>
-          <w:rFonts w:eastAsia="Times New Roman"/>
-          <w:lang w:val="es-ES"/>
-        </w:rPr>
-        <w:t>nisl</w:t>
-      </w:r>
-      <w:proofErr w:type="spellEnd"/>
-      <w:r>
-        <w:rPr>
-          <w:rFonts w:eastAsia="Times New Roman"/>
-          <w:lang w:val="es-ES"/>
-        </w:rPr>
-        <w:t xml:space="preserve"> lacinia. </w:t>
-      </w:r>
-      <w:proofErr w:type="spellStart"/>
-      <w:r>
-        <w:rPr>
-          <w:rFonts w:eastAsia="Times New Roman"/>
-          <w:lang w:val="fr-FR"/>
-        </w:rPr>
-        <w:t>Nullam</w:t>
-      </w:r>
-      <w:proofErr w:type="spellEnd"/>
-      <w:r>
-        <w:rPr>
-          <w:rFonts w:eastAsia="Times New Roman"/>
-          <w:lang w:val="fr-FR"/>
-        </w:rPr>
-        <w:t xml:space="preserve"> </w:t>
-      </w:r>
-      <w:proofErr w:type="spellStart"/>
-      <w:r>
-        <w:rPr>
-          <w:rFonts w:eastAsia="Times New Roman"/>
-          <w:lang w:val="fr-FR"/>
-        </w:rPr>
-        <w:t>sagittis</w:t>
-      </w:r>
-      <w:proofErr w:type="spellEnd"/>
-      <w:r>
-        <w:rPr>
-          <w:rFonts w:eastAsia="Times New Roman"/>
-          <w:lang w:val="fr-FR"/>
-        </w:rPr>
-        <w:t xml:space="preserve">, </w:t>
-      </w:r>
-      <w:proofErr w:type="spellStart"/>
-      <w:r>
-        <w:rPr>
-          <w:rFonts w:eastAsia="Times New Roman"/>
-          <w:lang w:val="fr-FR"/>
-        </w:rPr>
-        <w:t>ligula</w:t>
-      </w:r>
-      <w:proofErr w:type="spellEnd"/>
-      <w:r>
-        <w:rPr>
-          <w:rFonts w:eastAsia="Times New Roman"/>
-          <w:lang w:val="fr-FR"/>
-        </w:rPr>
-        <w:t xml:space="preserve"> </w:t>
-      </w:r>
-      <w:proofErr w:type="spellStart"/>
-      <w:r>
-        <w:rPr>
-          <w:rFonts w:eastAsia="Times New Roman"/>
-          <w:lang w:val="fr-FR"/>
-        </w:rPr>
-        <w:t>sit</w:t>
-      </w:r>
-      <w:proofErr w:type="spellEnd"/>
-      <w:r>
-        <w:rPr>
-          <w:rFonts w:eastAsia="Times New Roman"/>
-          <w:lang w:val="fr-FR"/>
-        </w:rPr>
-        <w:t xml:space="preserve"> </w:t>
-      </w:r>
-      <w:proofErr w:type="spellStart"/>
-      <w:r>
-        <w:rPr>
-          <w:rFonts w:eastAsia="Times New Roman"/>
-          <w:lang w:val="fr-FR"/>
-        </w:rPr>
-        <w:t>amet</w:t>
-      </w:r>
-      <w:proofErr w:type="spellEnd"/>
-      <w:r>
-        <w:rPr>
-          <w:rFonts w:eastAsia="Times New Roman"/>
-          <w:lang w:val="fr-FR"/>
-        </w:rPr>
-        <w:t xml:space="preserve"> dictum </w:t>
-      </w:r>
-      <w:proofErr w:type="spellStart"/>
-      <w:r>
-        <w:rPr>
-          <w:rFonts w:eastAsia="Times New Roman"/>
-          <w:lang w:val="fr-FR"/>
-        </w:rPr>
-        <w:t>eleifend</w:t>
-      </w:r>
-      <w:proofErr w:type="spellEnd"/>
-      <w:r>
-        <w:rPr>
-          <w:rFonts w:eastAsia="Times New Roman"/>
-          <w:lang w:val="fr-FR"/>
-        </w:rPr>
-        <w:t xml:space="preserve">, </w:t>
-      </w:r>
-      <w:proofErr w:type="spellStart"/>
-      <w:r>
-        <w:rPr>
-          <w:rFonts w:eastAsia="Times New Roman"/>
-          <w:lang w:val="fr-FR"/>
-        </w:rPr>
-        <w:t>neque</w:t>
-      </w:r>
-      <w:proofErr w:type="spellEnd"/>
-      <w:r>
-        <w:rPr>
-          <w:rFonts w:eastAsia="Times New Roman"/>
-          <w:lang w:val="fr-FR"/>
-        </w:rPr>
-        <w:t xml:space="preserve"> </w:t>
-      </w:r>
-      <w:proofErr w:type="spellStart"/>
-      <w:r>
-        <w:rPr>
-          <w:rFonts w:eastAsia="Times New Roman"/>
-          <w:lang w:val="fr-FR"/>
-        </w:rPr>
-        <w:t>nisi</w:t>
-      </w:r>
-      <w:proofErr w:type="spellEnd"/>
-      <w:r>
-        <w:rPr>
-          <w:rFonts w:eastAsia="Times New Roman"/>
-          <w:lang w:val="fr-FR"/>
-        </w:rPr>
-        <w:t xml:space="preserve"> cursus </w:t>
-      </w:r>
-      <w:proofErr w:type="spellStart"/>
-      <w:r>
-        <w:rPr>
-          <w:rFonts w:eastAsia="Times New Roman"/>
-          <w:lang w:val="fr-FR"/>
-        </w:rPr>
-        <w:t>velit</w:t>
-      </w:r>
-      <w:proofErr w:type="spellEnd"/>
-      <w:r>
-        <w:rPr>
-          <w:rFonts w:eastAsia="Times New Roman"/>
-          <w:lang w:val="fr-FR"/>
-        </w:rPr>
-        <w:t xml:space="preserve">, vitae </w:t>
-      </w:r>
-      <w:proofErr w:type="spellStart"/>
-      <w:r>
-        <w:rPr>
-          <w:rFonts w:eastAsia="Times New Roman"/>
-          <w:lang w:val="fr-FR"/>
-        </w:rPr>
-        <w:t>ultrices</w:t>
-      </w:r>
-      <w:proofErr w:type="spellEnd"/>
-      <w:r>
-        <w:rPr>
-          <w:rFonts w:eastAsia="Times New Roman"/>
-          <w:lang w:val="fr-FR"/>
-        </w:rPr>
-        <w:t xml:space="preserve"> </w:t>
-      </w:r>
-      <w:proofErr w:type="spellStart"/>
-      <w:r>
-        <w:rPr>
-          <w:rFonts w:eastAsia="Times New Roman"/>
-          <w:lang w:val="fr-FR"/>
-        </w:rPr>
-        <w:t>leo</w:t>
-      </w:r>
-      <w:proofErr w:type="spellEnd"/>
-      <w:r>
-        <w:rPr>
-          <w:rFonts w:eastAsia="Times New Roman"/>
-          <w:lang w:val="fr-FR"/>
-        </w:rPr>
-        <w:t xml:space="preserve"> </w:t>
-      </w:r>
-      <w:proofErr w:type="spellStart"/>
-      <w:r>
-        <w:rPr>
-          <w:rFonts w:eastAsia="Times New Roman"/>
-          <w:lang w:val="fr-FR"/>
-        </w:rPr>
-        <w:t>mauris</w:t>
-      </w:r>
-      <w:proofErr w:type="spellEnd"/>
-      <w:r>
-        <w:rPr>
-          <w:rFonts w:eastAsia="Times New Roman"/>
-          <w:lang w:val="fr-FR"/>
-        </w:rPr>
-        <w:t xml:space="preserve"> in </w:t>
-      </w:r>
-      <w:proofErr w:type="spellStart"/>
-      <w:r>
-        <w:rPr>
-          <w:rFonts w:eastAsia="Times New Roman"/>
-          <w:lang w:val="fr-FR"/>
-        </w:rPr>
-        <w:t>odio</w:t>
-      </w:r>
-      <w:proofErr w:type="spellEnd"/>
-      <w:r>
-        <w:rPr>
-          <w:rFonts w:eastAsia="Times New Roman"/>
-          <w:lang w:val="fr-FR"/>
-        </w:rPr>
-        <w:t xml:space="preserve">. </w:t>
-      </w:r>
-      <w:proofErr w:type="spellStart"/>
-      <w:r>
-        <w:rPr>
-          <w:rFonts w:eastAsia="Times New Roman"/>
-          <w:lang w:val="fr-FR"/>
-        </w:rPr>
-        <w:t>Fusce</w:t>
-      </w:r>
-      <w:proofErr w:type="spellEnd"/>
-      <w:r>
-        <w:rPr>
-          <w:rFonts w:eastAsia="Times New Roman"/>
-          <w:lang w:val="fr-FR"/>
-        </w:rPr>
-        <w:t xml:space="preserve"> </w:t>
-      </w:r>
-      <w:proofErr w:type="spellStart"/>
-      <w:r>
-        <w:rPr>
-          <w:rFonts w:eastAsia="Times New Roman"/>
-          <w:lang w:val="fr-FR"/>
-        </w:rPr>
-        <w:t>ultricies</w:t>
-      </w:r>
-      <w:proofErr w:type="spellEnd"/>
-      <w:r>
-        <w:rPr>
-          <w:rFonts w:eastAsia="Times New Roman"/>
-          <w:lang w:val="fr-FR"/>
-        </w:rPr>
-        <w:t xml:space="preserve"> </w:t>
-      </w:r>
-      <w:proofErr w:type="spellStart"/>
-      <w:r>
-        <w:rPr>
-          <w:rFonts w:eastAsia="Times New Roman"/>
-          <w:lang w:val="fr-FR"/>
-        </w:rPr>
-        <w:t>eget</w:t>
-      </w:r>
-      <w:proofErr w:type="spellEnd"/>
-      <w:r>
-        <w:rPr>
-          <w:rFonts w:eastAsia="Times New Roman"/>
-          <w:lang w:val="fr-FR"/>
-        </w:rPr>
-        <w:t xml:space="preserve"> </w:t>
-      </w:r>
-      <w:proofErr w:type="spellStart"/>
-      <w:r>
-        <w:rPr>
-          <w:rFonts w:eastAsia="Times New Roman"/>
-          <w:lang w:val="fr-FR"/>
-        </w:rPr>
-        <w:t>justo</w:t>
-      </w:r>
-      <w:proofErr w:type="spellEnd"/>
-      <w:r>
-        <w:rPr>
-          <w:rFonts w:eastAsia="Times New Roman"/>
-          <w:lang w:val="fr-FR"/>
-        </w:rPr>
-        <w:t xml:space="preserve"> </w:t>
-      </w:r>
-      <w:proofErr w:type="spellStart"/>
-      <w:r>
-        <w:rPr>
-          <w:rFonts w:eastAsia="Times New Roman"/>
-          <w:lang w:val="fr-FR"/>
-        </w:rPr>
-        <w:t>sed</w:t>
-      </w:r>
-      <w:proofErr w:type="spellEnd"/>
-      <w:r>
-        <w:rPr>
-          <w:rFonts w:eastAsia="Times New Roman"/>
-          <w:lang w:val="fr-FR"/>
-        </w:rPr>
-        <w:t xml:space="preserve"> mollis. Nam at </w:t>
-      </w:r>
-      <w:proofErr w:type="spellStart"/>
-      <w:r>
-        <w:rPr>
-          <w:rFonts w:eastAsia="Times New Roman"/>
-          <w:lang w:val="fr-FR"/>
-        </w:rPr>
-        <w:t>sapien</w:t>
-      </w:r>
-      <w:proofErr w:type="spellEnd"/>
-      <w:r>
-        <w:rPr>
-          <w:rFonts w:eastAsia="Times New Roman"/>
-          <w:lang w:val="fr-FR"/>
-        </w:rPr>
-        <w:t xml:space="preserve"> </w:t>
-      </w:r>
-      <w:proofErr w:type="spellStart"/>
-      <w:r>
-        <w:rPr>
-          <w:rFonts w:eastAsia="Times New Roman"/>
-          <w:lang w:val="fr-FR"/>
-        </w:rPr>
-        <w:t>eleifend</w:t>
-      </w:r>
-      <w:proofErr w:type="spellEnd"/>
-      <w:r>
-        <w:rPr>
-          <w:rFonts w:eastAsia="Times New Roman"/>
-          <w:lang w:val="fr-FR"/>
-        </w:rPr>
-        <w:t xml:space="preserve">, </w:t>
-      </w:r>
-      <w:proofErr w:type="spellStart"/>
-      <w:r>
-        <w:rPr>
-          <w:rFonts w:eastAsia="Times New Roman"/>
-          <w:lang w:val="fr-FR"/>
-        </w:rPr>
-        <w:t>scelerisque</w:t>
-      </w:r>
-      <w:proofErr w:type="spellEnd"/>
-      <w:r>
-        <w:rPr>
-          <w:rFonts w:eastAsia="Times New Roman"/>
-          <w:lang w:val="fr-FR"/>
-        </w:rPr>
-        <w:t xml:space="preserve"> </w:t>
-      </w:r>
-      <w:proofErr w:type="spellStart"/>
-      <w:r>
-        <w:rPr>
-          <w:rFonts w:eastAsia="Times New Roman"/>
-          <w:lang w:val="fr-FR"/>
-        </w:rPr>
-        <w:t>mauris</w:t>
-      </w:r>
-      <w:proofErr w:type="spellEnd"/>
-      <w:r>
-        <w:rPr>
-          <w:rFonts w:eastAsia="Times New Roman"/>
-          <w:lang w:val="fr-FR"/>
-        </w:rPr>
-        <w:t xml:space="preserve"> at, </w:t>
-      </w:r>
-      <w:proofErr w:type="spellStart"/>
-      <w:r>
-        <w:rPr>
-          <w:rFonts w:eastAsia="Times New Roman"/>
-          <w:lang w:val="fr-FR"/>
-        </w:rPr>
-        <w:t>suscipit</w:t>
-      </w:r>
-      <w:proofErr w:type="spellEnd"/>
-      <w:r>
-        <w:rPr>
-          <w:rFonts w:eastAsia="Times New Roman"/>
-          <w:lang w:val="fr-FR"/>
-        </w:rPr>
-        <w:t xml:space="preserve"> </w:t>
-      </w:r>
-      <w:proofErr w:type="spellStart"/>
-      <w:r>
-        <w:rPr>
-          <w:rFonts w:eastAsia="Times New Roman"/>
-          <w:lang w:val="fr-FR"/>
-        </w:rPr>
-        <w:t>nisi</w:t>
-      </w:r>
-      <w:proofErr w:type="spellEnd"/>
-      <w:r>
-        <w:rPr>
-          <w:rFonts w:eastAsia="Times New Roman"/>
-          <w:lang w:val="fr-FR"/>
-        </w:rPr>
-        <w:t xml:space="preserve">. Sed </w:t>
-      </w:r>
-      <w:proofErr w:type="spellStart"/>
-      <w:r>
-        <w:rPr>
-          <w:rFonts w:eastAsia="Times New Roman"/>
-          <w:lang w:val="fr-FR"/>
-        </w:rPr>
-        <w:t>sollicitudin</w:t>
-      </w:r>
-      <w:proofErr w:type="spellEnd"/>
-      <w:r>
-        <w:rPr>
-          <w:rFonts w:eastAsia="Times New Roman"/>
-          <w:lang w:val="fr-FR"/>
-        </w:rPr>
-        <w:t xml:space="preserve"> </w:t>
-      </w:r>
-      <w:proofErr w:type="spellStart"/>
-      <w:r>
-        <w:rPr>
-          <w:rFonts w:eastAsia="Times New Roman"/>
-          <w:lang w:val="fr-FR"/>
-        </w:rPr>
-        <w:t>orci</w:t>
-      </w:r>
-      <w:proofErr w:type="spellEnd"/>
-      <w:r>
-        <w:rPr>
-          <w:rFonts w:eastAsia="Times New Roman"/>
-          <w:lang w:val="fr-FR"/>
-        </w:rPr>
-        <w:t xml:space="preserve"> </w:t>
-      </w:r>
-      <w:proofErr w:type="spellStart"/>
-      <w:r>
-        <w:rPr>
-          <w:rFonts w:eastAsia="Times New Roman"/>
-          <w:lang w:val="fr-FR"/>
-        </w:rPr>
-        <w:t>tortor</w:t>
-      </w:r>
-      <w:proofErr w:type="spellEnd"/>
-      <w:r>
-        <w:rPr>
-          <w:rFonts w:eastAsia="Times New Roman"/>
-          <w:lang w:val="fr-FR"/>
-        </w:rPr>
-        <w:t xml:space="preserve">, </w:t>
-      </w:r>
-      <w:proofErr w:type="spellStart"/>
-      <w:r>
-        <w:rPr>
-          <w:rFonts w:eastAsia="Times New Roman"/>
-          <w:lang w:val="fr-FR"/>
-        </w:rPr>
-        <w:t>eu</w:t>
-      </w:r>
-      <w:proofErr w:type="spellEnd"/>
-      <w:r>
-        <w:rPr>
-          <w:rFonts w:eastAsia="Times New Roman"/>
-          <w:lang w:val="fr-FR"/>
-        </w:rPr>
-        <w:t xml:space="preserve"> </w:t>
-      </w:r>
-      <w:proofErr w:type="spellStart"/>
-      <w:r>
-        <w:rPr>
-          <w:rFonts w:eastAsia="Times New Roman"/>
-          <w:lang w:val="fr-FR"/>
-        </w:rPr>
-        <w:t>gravida</w:t>
-      </w:r>
-      <w:proofErr w:type="spellEnd"/>
-      <w:r>
-        <w:rPr>
-          <w:rFonts w:eastAsia="Times New Roman"/>
-          <w:lang w:val="fr-FR"/>
-        </w:rPr>
-        <w:t xml:space="preserve"> ipsum </w:t>
-      </w:r>
-      <w:proofErr w:type="spellStart"/>
-      <w:r>
-        <w:rPr>
-          <w:rFonts w:eastAsia="Times New Roman"/>
-          <w:lang w:val="fr-FR"/>
-        </w:rPr>
-        <w:t>vestibulum</w:t>
-      </w:r>
-      <w:proofErr w:type="spellEnd"/>
-      <w:r>
-        <w:rPr>
-          <w:rFonts w:eastAsia="Times New Roman"/>
-          <w:lang w:val="fr-FR"/>
-        </w:rPr>
-        <w:t xml:space="preserve"> eu </w:t>
+        <w:t xml:space="preserve">Nullam sagittis, ligula sit amet dictum eleifend, neque nisi cursus velit, vitae ultrices leo mauris in odio. Fusce ultricies eget justo sed mollis. Nam at sapien eleifend, scelerisque mauris at, suscipit nisi. Sed sollicitudin orci tortor, eu gravida ipsum vestibulum eu </w:t>
       </w:r>
       <w:r>
         <w:rPr>
@@ -889,789 +210,19 @@
           <w:lang w:val="fr-FR"/>
         </w:rPr>
       </w:pPr>
-      <w:proofErr w:type="spellStart"/>
       <w:r>
         <w:rPr>
           <w:rFonts w:eastAsia="Times New Roman"/>
           <w:lang w:val="es-ES"/>
         </w:rPr>
-        <w:t>Donec</w:t>
-      </w:r>
-      <w:proofErr w:type="spellEnd"/>
-      <w:r>
-        <w:rPr>
-          <w:rFonts w:eastAsia="Times New Roman"/>
-          <w:lang w:val="es-ES"/>
-        </w:rPr>
-        <w:t xml:space="preserve"> </w:t>
-      </w:r>
-      <w:proofErr w:type="spellStart"/>
-      <w:r>
-        <w:rPr>
-          <w:rFonts w:eastAsia="Times New Roman"/>
-          <w:lang w:val="es-ES"/>
-        </w:rPr>
-        <w:t>dapibus</w:t>
-      </w:r>
-      <w:proofErr w:type="spellEnd"/>
-      <w:r>
-        <w:rPr>
-          <w:rFonts w:eastAsia="Times New Roman"/>
-          <w:lang w:val="es-ES"/>
-        </w:rPr>
-        <w:t xml:space="preserve"> quis tortor ut </w:t>
-      </w:r>
-      <w:proofErr w:type="spellStart"/>
-      <w:r>
-        <w:rPr>
-          <w:rFonts w:eastAsia="Times New Roman"/>
-          <w:lang w:val="es-ES"/>
-        </w:rPr>
-        <w:t>tincidunt</w:t>
-      </w:r>
-      <w:proofErr w:type="spellEnd"/>
-      <w:r>
-        <w:rPr>
-          <w:rFonts w:eastAsia="Times New Roman"/>
-          <w:lang w:val="es-ES"/>
-        </w:rPr>
-        <w:t xml:space="preserve">. </w:t>
-      </w:r>
-      <w:proofErr w:type="spellStart"/>
-      <w:r>
-        <w:rPr>
-          <w:rFonts w:eastAsia="Times New Roman"/>
-          <w:lang w:val="es-ES"/>
-        </w:rPr>
-        <w:t>Etiam</w:t>
-      </w:r>
-      <w:proofErr w:type="spellEnd"/>
-      <w:r>
-        <w:rPr>
-          <w:rFonts w:eastAsia="Times New Roman"/>
-          <w:lang w:val="es-ES"/>
-        </w:rPr>
-        <w:t xml:space="preserve"> </w:t>
-      </w:r>
-      <w:proofErr w:type="spellStart"/>
-      <w:r>
-        <w:rPr>
-          <w:rFonts w:eastAsia="Times New Roman"/>
-          <w:lang w:val="es-ES"/>
-        </w:rPr>
-        <w:t>viverra</w:t>
-      </w:r>
-      <w:proofErr w:type="spellEnd"/>
-      <w:r>
-        <w:rPr>
-          <w:rFonts w:eastAsia="Times New Roman"/>
-          <w:lang w:val="es-ES"/>
-        </w:rPr>
-        <w:t xml:space="preserve"> </w:t>
-      </w:r>
-      <w:proofErr w:type="spellStart"/>
-      <w:r>
-        <w:rPr>
-          <w:rFonts w:eastAsia="Times New Roman"/>
-          <w:lang w:val="es-ES"/>
-        </w:rPr>
-        <w:t>purus</w:t>
-      </w:r>
-      <w:proofErr w:type="spellEnd"/>
-      <w:r>
-        <w:rPr>
-          <w:rFonts w:eastAsia="Times New Roman"/>
-          <w:lang w:val="es-ES"/>
-        </w:rPr>
-        <w:t xml:space="preserve"> </w:t>
-      </w:r>
-      <w:proofErr w:type="spellStart"/>
-      <w:r>
-        <w:rPr>
-          <w:rFonts w:eastAsia="Times New Roman"/>
-          <w:lang w:val="es-ES"/>
-        </w:rPr>
-        <w:t>eu</w:t>
-      </w:r>
-      <w:proofErr w:type="spellEnd"/>
-      <w:r>
-        <w:rPr>
-          <w:rFonts w:eastAsia="Times New Roman"/>
-          <w:lang w:val="es-ES"/>
-        </w:rPr>
-        <w:t xml:space="preserve"> </w:t>
-      </w:r>
-      <w:proofErr w:type="spellStart"/>
-      <w:r>
-        <w:rPr>
-          <w:rFonts w:eastAsia="Times New Roman"/>
-          <w:lang w:val="es-ES"/>
-        </w:rPr>
-        <w:t>fringilla</w:t>
-      </w:r>
-      <w:proofErr w:type="spellEnd"/>
-      <w:r>
-        <w:rPr>
-          <w:rFonts w:eastAsia="Times New Roman"/>
-          <w:lang w:val="es-ES"/>
-        </w:rPr>
-        <w:t xml:space="preserve"> </w:t>
-      </w:r>
-      <w:proofErr w:type="spellStart"/>
-      <w:r>
-        <w:rPr>
-          <w:rFonts w:eastAsia="Times New Roman"/>
-          <w:lang w:val="es-ES"/>
-        </w:rPr>
-        <w:t>mattis</w:t>
-      </w:r>
-      <w:proofErr w:type="spellEnd"/>
-      <w:r>
-        <w:rPr>
-          <w:rFonts w:eastAsia="Times New Roman"/>
-          <w:lang w:val="es-ES"/>
-        </w:rPr>
-        <w:t xml:space="preserve">. </w:t>
-      </w:r>
-      <w:proofErr w:type="spellStart"/>
+        <w:t xml:space="preserve">Donec dapibus quis tortor ut tincidunt. Etiam viverra purus eu fringilla mattis. </w:t>
+      </w:r>
       <w:r>
         <w:rPr>
           <w:rFonts w:eastAsia="Times New Roman"/>
           <w:lang w:val="fr-FR"/>
         </w:rPr>
-        <w:t>Vivamus</w:t>
-      </w:r>
-      <w:proofErr w:type="spellEnd"/>
-      <w:r>
-        <w:rPr>
-          <w:rFonts w:eastAsia="Times New Roman"/>
-          <w:lang w:val="fr-FR"/>
-        </w:rPr>
-        <w:t xml:space="preserve"> </w:t>
-      </w:r>
-      <w:proofErr w:type="spellStart"/>
-      <w:r>
-        <w:rPr>
-          <w:rFonts w:eastAsia="Times New Roman"/>
-          <w:lang w:val="fr-FR"/>
-        </w:rPr>
-        <w:t>iaculis</w:t>
-      </w:r>
-      <w:proofErr w:type="spellEnd"/>
-      <w:r>
-        <w:rPr>
-          <w:rFonts w:eastAsia="Times New Roman"/>
-          <w:lang w:val="fr-FR"/>
-        </w:rPr>
-        <w:t xml:space="preserve"> vitae </w:t>
-      </w:r>
-      <w:proofErr w:type="spellStart"/>
-      <w:r>
-        <w:rPr>
-          <w:rFonts w:eastAsia="Times New Roman"/>
-          <w:lang w:val="fr-FR"/>
-        </w:rPr>
-        <w:t>metus</w:t>
-      </w:r>
-      <w:proofErr w:type="spellEnd"/>
-      <w:r>
-        <w:rPr>
-          <w:rFonts w:eastAsia="Times New Roman"/>
-          <w:lang w:val="fr-FR"/>
-        </w:rPr>
-        <w:t xml:space="preserve"> </w:t>
-      </w:r>
-      <w:proofErr w:type="spellStart"/>
-      <w:r>
-        <w:rPr>
-          <w:rFonts w:eastAsia="Times New Roman"/>
-          <w:lang w:val="fr-FR"/>
-        </w:rPr>
-        <w:t>lobortis</w:t>
-      </w:r>
-      <w:proofErr w:type="spellEnd"/>
-      <w:r>
-        <w:rPr>
-          <w:rFonts w:eastAsia="Times New Roman"/>
-          <w:lang w:val="fr-FR"/>
-        </w:rPr>
-        <w:t xml:space="preserve"> </w:t>
-      </w:r>
-      <w:proofErr w:type="spellStart"/>
-      <w:r>
-        <w:rPr>
-          <w:rFonts w:eastAsia="Times New Roman"/>
-          <w:lang w:val="fr-FR"/>
-        </w:rPr>
-        <w:t>vehicula</w:t>
-      </w:r>
-      <w:proofErr w:type="spellEnd"/>
-      <w:r>
-        <w:rPr>
-          <w:rFonts w:eastAsia="Times New Roman"/>
-          <w:lang w:val="fr-FR"/>
-        </w:rPr>
-        <w:t xml:space="preserve">. </w:t>
-      </w:r>
-      <w:proofErr w:type="spellStart"/>
-      <w:r>
-        <w:rPr>
-          <w:rFonts w:eastAsia="Times New Roman"/>
-          <w:lang w:val="fr-FR"/>
-        </w:rPr>
-        <w:t>Orci</w:t>
-      </w:r>
-      <w:proofErr w:type="spellEnd"/>
-      <w:r>
-        <w:rPr>
-          <w:rFonts w:eastAsia="Times New Roman"/>
-          <w:lang w:val="fr-FR"/>
-        </w:rPr>
-        <w:t xml:space="preserve"> </w:t>
-      </w:r>
-      <w:proofErr w:type="spellStart"/>
-      <w:r>
-        <w:rPr>
-          <w:rFonts w:eastAsia="Times New Roman"/>
-          <w:lang w:val="fr-FR"/>
-        </w:rPr>
-        <w:t>varius</w:t>
-      </w:r>
-      <w:proofErr w:type="spellEnd"/>
-      <w:r>
-        <w:rPr>
-          <w:rFonts w:eastAsia="Times New Roman"/>
-          <w:lang w:val="fr-FR"/>
-        </w:rPr>
-        <w:t xml:space="preserve"> </w:t>
-      </w:r>
-      <w:proofErr w:type="spellStart"/>
-      <w:r>
-        <w:rPr>
-          <w:rFonts w:eastAsia="Times New Roman"/>
-          <w:lang w:val="fr-FR"/>
-        </w:rPr>
-        <w:t>natoque</w:t>
-      </w:r>
-      <w:proofErr w:type="spellEnd"/>
-      <w:r>
-        <w:rPr>
-          <w:rFonts w:eastAsia="Times New Roman"/>
-          <w:lang w:val="fr-FR"/>
-        </w:rPr>
-        <w:t xml:space="preserve"> </w:t>
-      </w:r>
-      <w:proofErr w:type="spellStart"/>
-      <w:r>
-        <w:rPr>
-          <w:rFonts w:eastAsia="Times New Roman"/>
-          <w:lang w:val="fr-FR"/>
-        </w:rPr>
-        <w:t>penatibus</w:t>
-      </w:r>
-      <w:proofErr w:type="spellEnd"/>
-      <w:r>
-        <w:rPr>
-          <w:rFonts w:eastAsia="Times New Roman"/>
-          <w:lang w:val="fr-FR"/>
-        </w:rPr>
-        <w:t xml:space="preserve"> et </w:t>
-      </w:r>
-      <w:proofErr w:type="spellStart"/>
-      <w:r>
-        <w:rPr>
-          <w:rFonts w:eastAsia="Times New Roman"/>
-          <w:lang w:val="fr-FR"/>
-        </w:rPr>
-        <w:t>magnis</w:t>
-      </w:r>
-      <w:proofErr w:type="spellEnd"/>
-      <w:r>
-        <w:rPr>
-          <w:rFonts w:eastAsia="Times New Roman"/>
-          <w:lang w:val="fr-FR"/>
-        </w:rPr>
-        <w:t xml:space="preserve"> </w:t>
-      </w:r>
-      <w:proofErr w:type="spellStart"/>
-      <w:r>
-        <w:rPr>
-          <w:rFonts w:eastAsia="Times New Roman"/>
-          <w:lang w:val="fr-FR"/>
-        </w:rPr>
-        <w:t>dis</w:t>
-      </w:r>
-      <w:proofErr w:type="spellEnd"/>
-      <w:r>
-        <w:rPr>
-          <w:rFonts w:eastAsia="Times New Roman"/>
-          <w:lang w:val="fr-FR"/>
-        </w:rPr>
-        <w:t xml:space="preserve"> </w:t>
-      </w:r>
-      <w:proofErr w:type="spellStart"/>
-      <w:r>
-        <w:rPr>
-          <w:rFonts w:eastAsia="Times New Roman"/>
-          <w:lang w:val="fr-FR"/>
-        </w:rPr>
-        <w:t>parturient</w:t>
-      </w:r>
-      <w:proofErr w:type="spellEnd"/>
-      <w:r>
-        <w:rPr>
-          <w:rFonts w:eastAsia="Times New Roman"/>
-          <w:lang w:val="fr-FR"/>
-        </w:rPr>
-        <w:t xml:space="preserve"> montes, </w:t>
-      </w:r>
-      <w:proofErr w:type="spellStart"/>
-      <w:r>
-        <w:rPr>
-          <w:rFonts w:eastAsia="Times New Roman"/>
-          <w:lang w:val="fr-FR"/>
-        </w:rPr>
-        <w:t>nascetur</w:t>
-      </w:r>
-      <w:proofErr w:type="spellEnd"/>
-      <w:r>
-        <w:rPr>
-          <w:rFonts w:eastAsia="Times New Roman"/>
-          <w:lang w:val="fr-FR"/>
-        </w:rPr>
-        <w:t xml:space="preserve"> </w:t>
-      </w:r>
-      <w:proofErr w:type="spellStart"/>
-      <w:r>
-        <w:rPr>
-          <w:rFonts w:eastAsia="Times New Roman"/>
-          <w:lang w:val="fr-FR"/>
-        </w:rPr>
-        <w:t>ridiculus</w:t>
-      </w:r>
-      <w:proofErr w:type="spellEnd"/>
-      <w:r>
-        <w:rPr>
-          <w:rFonts w:eastAsia="Times New Roman"/>
-          <w:lang w:val="fr-FR"/>
-        </w:rPr>
-        <w:t xml:space="preserve"> mus. Nam at </w:t>
-      </w:r>
-      <w:proofErr w:type="spellStart"/>
-      <w:r>
-        <w:rPr>
-          <w:rFonts w:eastAsia="Times New Roman"/>
-          <w:lang w:val="fr-FR"/>
-        </w:rPr>
-        <w:t>fermentum</w:t>
-      </w:r>
-      <w:proofErr w:type="spellEnd"/>
-      <w:r>
-        <w:rPr>
-          <w:rFonts w:eastAsia="Times New Roman"/>
-          <w:lang w:val="fr-FR"/>
-        </w:rPr>
-        <w:t xml:space="preserve"> </w:t>
-      </w:r>
-      <w:proofErr w:type="spellStart"/>
-      <w:r>
-        <w:rPr>
-          <w:rFonts w:eastAsia="Times New Roman"/>
-          <w:lang w:val="fr-FR"/>
-        </w:rPr>
-        <w:t>nisi</w:t>
-      </w:r>
-      <w:proofErr w:type="spellEnd"/>
-      <w:r>
-        <w:rPr>
-          <w:rFonts w:eastAsia="Times New Roman"/>
-          <w:lang w:val="fr-FR"/>
-        </w:rPr>
-        <w:t xml:space="preserve">. </w:t>
-      </w:r>
-      <w:proofErr w:type="spellStart"/>
-      <w:r>
-        <w:rPr>
-          <w:rFonts w:eastAsia="Times New Roman"/>
-          <w:lang w:val="fr-FR"/>
-        </w:rPr>
-        <w:t>Mauris</w:t>
-      </w:r>
-      <w:proofErr w:type="spellEnd"/>
-      <w:r>
-        <w:rPr>
-          <w:rFonts w:eastAsia="Times New Roman"/>
-          <w:lang w:val="fr-FR"/>
-        </w:rPr>
-        <w:t xml:space="preserve"> </w:t>
-      </w:r>
-      <w:proofErr w:type="spellStart"/>
-      <w:r>
-        <w:rPr>
-          <w:rFonts w:eastAsia="Times New Roman"/>
-          <w:lang w:val="fr-FR"/>
-        </w:rPr>
-        <w:t>varius</w:t>
-      </w:r>
-      <w:proofErr w:type="spellEnd"/>
-      <w:r>
-        <w:rPr>
-          <w:rFonts w:eastAsia="Times New Roman"/>
-          <w:lang w:val="fr-FR"/>
-        </w:rPr>
-        <w:t xml:space="preserve"> </w:t>
-      </w:r>
-      <w:proofErr w:type="spellStart"/>
-      <w:r>
-        <w:rPr>
-          <w:rFonts w:eastAsia="Times New Roman"/>
-          <w:lang w:val="fr-FR"/>
-        </w:rPr>
-        <w:t>neque</w:t>
-      </w:r>
-      <w:proofErr w:type="spellEnd"/>
-      <w:r>
-        <w:rPr>
-          <w:rFonts w:eastAsia="Times New Roman"/>
-          <w:lang w:val="fr-FR"/>
-        </w:rPr>
-        <w:t xml:space="preserve"> </w:t>
-      </w:r>
-      <w:proofErr w:type="spellStart"/>
-      <w:r>
-        <w:rPr>
-          <w:rFonts w:eastAsia="Times New Roman"/>
-          <w:lang w:val="fr-FR"/>
-        </w:rPr>
-        <w:t>nisl</w:t>
-      </w:r>
-      <w:proofErr w:type="spellEnd"/>
-      <w:r>
-        <w:rPr>
-          <w:rFonts w:eastAsia="Times New Roman"/>
-          <w:lang w:val="fr-FR"/>
-        </w:rPr>
-        <w:t xml:space="preserve">, in </w:t>
-      </w:r>
-      <w:proofErr w:type="spellStart"/>
-      <w:r>
-        <w:rPr>
-          <w:rFonts w:eastAsia="Times New Roman"/>
-          <w:lang w:val="fr-FR"/>
-        </w:rPr>
-        <w:t>lobortis</w:t>
-      </w:r>
-      <w:proofErr w:type="spellEnd"/>
-      <w:r>
-        <w:rPr>
-          <w:rFonts w:eastAsia="Times New Roman"/>
-          <w:lang w:val="fr-FR"/>
-        </w:rPr>
-        <w:t xml:space="preserve"> </w:t>
-      </w:r>
-      <w:proofErr w:type="spellStart"/>
-      <w:r>
-        <w:rPr>
-          <w:rFonts w:eastAsia="Times New Roman"/>
-          <w:lang w:val="fr-FR"/>
-        </w:rPr>
-        <w:t>elit</w:t>
-      </w:r>
-      <w:proofErr w:type="spellEnd"/>
-      <w:r>
-        <w:rPr>
-          <w:rFonts w:eastAsia="Times New Roman"/>
-          <w:lang w:val="fr-FR"/>
-        </w:rPr>
-        <w:t xml:space="preserve"> </w:t>
-      </w:r>
-      <w:proofErr w:type="spellStart"/>
-      <w:r>
-        <w:rPr>
-          <w:rFonts w:eastAsia="Times New Roman"/>
-          <w:lang w:val="fr-FR"/>
-        </w:rPr>
-        <w:t>sagittis</w:t>
-      </w:r>
-      <w:proofErr w:type="spellEnd"/>
-      <w:r>
-        <w:rPr>
-          <w:rFonts w:eastAsia="Times New Roman"/>
-          <w:lang w:val="fr-FR"/>
-        </w:rPr>
-        <w:t xml:space="preserve"> </w:t>
-      </w:r>
-      <w:proofErr w:type="spellStart"/>
-      <w:r>
-        <w:rPr>
-          <w:rFonts w:eastAsia="Times New Roman"/>
-          <w:lang w:val="fr-FR"/>
-        </w:rPr>
-        <w:t>tincidunt</w:t>
-      </w:r>
-      <w:proofErr w:type="spellEnd"/>
-      <w:r>
-        <w:rPr>
-          <w:rFonts w:eastAsia="Times New Roman"/>
-          <w:lang w:val="fr-FR"/>
-        </w:rPr>
-        <w:t xml:space="preserve">. </w:t>
-      </w:r>
-      <w:proofErr w:type="spellStart"/>
-      <w:r>
-        <w:rPr>
-          <w:rFonts w:eastAsia="Times New Roman"/>
-          <w:lang w:val="fr-FR"/>
-        </w:rPr>
-        <w:t>Vestibulum</w:t>
-      </w:r>
-      <w:proofErr w:type="spellEnd"/>
-      <w:r>
-        <w:rPr>
-          <w:rFonts w:eastAsia="Times New Roman"/>
-          <w:lang w:val="fr-FR"/>
-        </w:rPr>
-        <w:t xml:space="preserve"> </w:t>
-      </w:r>
-      <w:proofErr w:type="spellStart"/>
-      <w:r>
-        <w:rPr>
-          <w:rFonts w:eastAsia="Times New Roman"/>
-          <w:lang w:val="fr-FR"/>
-        </w:rPr>
-        <w:t>leo</w:t>
-      </w:r>
-      <w:proofErr w:type="spellEnd"/>
-      <w:r>
-        <w:rPr>
-          <w:rFonts w:eastAsia="Times New Roman"/>
-          <w:lang w:val="fr-FR"/>
-        </w:rPr>
-        <w:t xml:space="preserve"> </w:t>
-      </w:r>
-      <w:proofErr w:type="spellStart"/>
-      <w:r>
-        <w:rPr>
-          <w:rFonts w:eastAsia="Times New Roman"/>
-          <w:lang w:val="fr-FR"/>
-        </w:rPr>
-        <w:t>arcu</w:t>
-      </w:r>
-      <w:proofErr w:type="spellEnd"/>
-      <w:r>
-        <w:rPr>
-          <w:rFonts w:eastAsia="Times New Roman"/>
-          <w:lang w:val="fr-FR"/>
-        </w:rPr>
-        <w:t xml:space="preserve">, </w:t>
-      </w:r>
-      <w:proofErr w:type="spellStart"/>
-      <w:r>
-        <w:rPr>
-          <w:rFonts w:eastAsia="Times New Roman"/>
-          <w:lang w:val="fr-FR"/>
-        </w:rPr>
-        <w:t>suscipit</w:t>
-      </w:r>
-      <w:proofErr w:type="spellEnd"/>
-      <w:r>
-        <w:rPr>
-          <w:rFonts w:eastAsia="Times New Roman"/>
-          <w:lang w:val="fr-FR"/>
-        </w:rPr>
-        <w:t xml:space="preserve"> a erat </w:t>
-      </w:r>
-      <w:proofErr w:type="spellStart"/>
-      <w:r>
-        <w:rPr>
-          <w:rFonts w:eastAsia="Times New Roman"/>
-          <w:lang w:val="fr-FR"/>
-        </w:rPr>
-        <w:t>sed</w:t>
-      </w:r>
-      <w:proofErr w:type="spellEnd"/>
-      <w:r>
-        <w:rPr>
-          <w:rFonts w:eastAsia="Times New Roman"/>
-          <w:lang w:val="fr-FR"/>
-        </w:rPr>
-        <w:t xml:space="preserve">, </w:t>
-      </w:r>
-      <w:proofErr w:type="spellStart"/>
-      <w:r>
-        <w:rPr>
-          <w:rFonts w:eastAsia="Times New Roman"/>
-          <w:lang w:val="fr-FR"/>
-        </w:rPr>
-        <w:t>hendrerit</w:t>
-      </w:r>
-      <w:proofErr w:type="spellEnd"/>
-      <w:r>
-        <w:rPr>
-          <w:rFonts w:eastAsia="Times New Roman"/>
-          <w:lang w:val="fr-FR"/>
-        </w:rPr>
-        <w:t xml:space="preserve"> </w:t>
-      </w:r>
-      <w:proofErr w:type="spellStart"/>
-      <w:r>
-        <w:rPr>
-          <w:rFonts w:eastAsia="Times New Roman"/>
-          <w:lang w:val="fr-FR"/>
-        </w:rPr>
-        <w:t>mattis</w:t>
-      </w:r>
-      <w:proofErr w:type="spellEnd"/>
-      <w:r>
-        <w:rPr>
-          <w:rFonts w:eastAsia="Times New Roman"/>
-          <w:lang w:val="fr-FR"/>
-        </w:rPr>
-        <w:t xml:space="preserve"> erat. Duis </w:t>
-      </w:r>
-      <w:proofErr w:type="spellStart"/>
-      <w:r>
-        <w:rPr>
-          <w:rFonts w:eastAsia="Times New Roman"/>
-          <w:lang w:val="fr-FR"/>
-        </w:rPr>
-        <w:t>eget</w:t>
-      </w:r>
-      <w:proofErr w:type="spellEnd"/>
-      <w:r>
-        <w:rPr>
-          <w:rFonts w:eastAsia="Times New Roman"/>
-          <w:lang w:val="fr-FR"/>
-        </w:rPr>
-        <w:t xml:space="preserve"> </w:t>
-      </w:r>
-      <w:proofErr w:type="spellStart"/>
-      <w:r>
-        <w:rPr>
-          <w:rFonts w:eastAsia="Times New Roman"/>
-          <w:lang w:val="fr-FR"/>
-        </w:rPr>
-        <w:t>sollicitudin</w:t>
-      </w:r>
-      <w:proofErr w:type="spellEnd"/>
-      <w:r>
-        <w:rPr>
-          <w:rFonts w:eastAsia="Times New Roman"/>
-          <w:lang w:val="fr-FR"/>
-        </w:rPr>
-        <w:t xml:space="preserve"> ex. </w:t>
-      </w:r>
-      <w:proofErr w:type="spellStart"/>
-      <w:r>
-        <w:rPr>
-          <w:rFonts w:eastAsia="Times New Roman"/>
-          <w:lang w:val="fr-FR"/>
-        </w:rPr>
-        <w:t>Etiam</w:t>
-      </w:r>
-      <w:proofErr w:type="spellEnd"/>
-      <w:r>
-        <w:rPr>
-          <w:rFonts w:eastAsia="Times New Roman"/>
-          <w:lang w:val="fr-FR"/>
-        </w:rPr>
-        <w:t xml:space="preserve"> </w:t>
-      </w:r>
-      <w:proofErr w:type="spellStart"/>
-      <w:r>
-        <w:rPr>
-          <w:rFonts w:eastAsia="Times New Roman"/>
-          <w:lang w:val="fr-FR"/>
-        </w:rPr>
-        <w:t>leo</w:t>
-      </w:r>
-      <w:proofErr w:type="spellEnd"/>
-      <w:r>
-        <w:rPr>
-          <w:rFonts w:eastAsia="Times New Roman"/>
-          <w:lang w:val="fr-FR"/>
-        </w:rPr>
-        <w:t xml:space="preserve"> </w:t>
-      </w:r>
-      <w:proofErr w:type="spellStart"/>
-      <w:r>
-        <w:rPr>
-          <w:rFonts w:eastAsia="Times New Roman"/>
-          <w:lang w:val="fr-FR"/>
-        </w:rPr>
-        <w:t>nisl</w:t>
-      </w:r>
-      <w:proofErr w:type="spellEnd"/>
-      <w:r>
-        <w:rPr>
-          <w:rFonts w:eastAsia="Times New Roman"/>
-          <w:lang w:val="fr-FR"/>
-        </w:rPr>
-        <w:t xml:space="preserve">, </w:t>
-      </w:r>
-      <w:proofErr w:type="spellStart"/>
-      <w:r>
-        <w:rPr>
-          <w:rFonts w:eastAsia="Times New Roman"/>
-          <w:lang w:val="fr-FR"/>
-        </w:rPr>
-        <w:t>auctor</w:t>
-      </w:r>
-      <w:proofErr w:type="spellEnd"/>
-      <w:r>
-        <w:rPr>
-          <w:rFonts w:eastAsia="Times New Roman"/>
-          <w:lang w:val="fr-FR"/>
-        </w:rPr>
-        <w:t xml:space="preserve"> </w:t>
-      </w:r>
-      <w:proofErr w:type="spellStart"/>
-      <w:r>
-        <w:rPr>
-          <w:rFonts w:eastAsia="Times New Roman"/>
-          <w:lang w:val="fr-FR"/>
-        </w:rPr>
-        <w:t>sed</w:t>
-      </w:r>
-      <w:proofErr w:type="spellEnd"/>
-      <w:r>
-        <w:rPr>
-          <w:rFonts w:eastAsia="Times New Roman"/>
-          <w:lang w:val="fr-FR"/>
-        </w:rPr>
-        <w:t xml:space="preserve"> </w:t>
-      </w:r>
-      <w:proofErr w:type="spellStart"/>
-      <w:r>
-        <w:rPr>
-          <w:rFonts w:eastAsia="Times New Roman"/>
-          <w:lang w:val="fr-FR"/>
-        </w:rPr>
-        <w:t>gravida</w:t>
-      </w:r>
-      <w:proofErr w:type="spellEnd"/>
-      <w:r>
-        <w:rPr>
-          <w:rFonts w:eastAsia="Times New Roman"/>
-          <w:lang w:val="fr-FR"/>
-        </w:rPr>
-        <w:t xml:space="preserve"> non, dictum </w:t>
-      </w:r>
-      <w:proofErr w:type="spellStart"/>
-      <w:r>
-        <w:rPr>
-          <w:rFonts w:eastAsia="Times New Roman"/>
-          <w:lang w:val="fr-FR"/>
-        </w:rPr>
-        <w:t>sed</w:t>
-      </w:r>
-      <w:proofErr w:type="spellEnd"/>
-      <w:r>
-        <w:rPr>
-          <w:rFonts w:eastAsia="Times New Roman"/>
-          <w:lang w:val="fr-FR"/>
-        </w:rPr>
-        <w:t xml:space="preserve"> mi.</w:t>
+        <w:t>Vivamus iaculis vitae metus lobortis vehicula. Orci varius natoque penatibus et magnis dis parturient montes, nascetur ridiculus mus. Nam at fermentum nisi. Mauris varius neque nisl, in lobortis elit sagittis tincidunt. Vestibulum leo arcu, suscipit a erat sed, hendrerit mattis erat. Duis eget sollicitudin ex. Etiam leo nisl, auctor sed gravida non, dictum sed mi.</w:t>
       </w:r>
     </w:p>
     <w:p>
@@ -1786,635 +337,17 @@
     </w:p>
     <w:p>
       <w:r>
-        <w:t xml:space="preserve">Aenean pulvinar </w:t>
-      </w:r>
-      <w:proofErr w:type="spellStart"/>
-      <w:r>
-        <w:t>elementum</w:t>
-      </w:r>
-      <w:proofErr w:type="spellEnd"/>
-      <w:r>
-        <w:t xml:space="preserve"> lorem, sit </w:t>
-      </w:r>
-      <w:proofErr w:type="spellStart"/>
-      <w:r>
-        <w:t>amet</w:t>
-      </w:r>
-      <w:proofErr w:type="spellEnd"/>
-      <w:r>
-        <w:t xml:space="preserve"> </w:t>
-      </w:r>
-      <w:proofErr w:type="spellStart"/>
-      <w:r>
-        <w:t>blandit</w:t>
-      </w:r>
-      <w:proofErr w:type="spellEnd"/>
-      <w:r>
-        <w:t xml:space="preserve"> </w:t>
-      </w:r>
-      <w:proofErr w:type="spellStart"/>
-      <w:r>
-        <w:t>odio</w:t>
-      </w:r>
-      <w:proofErr w:type="spellEnd"/>
-      <w:r>
-        <w:t xml:space="preserve"> </w:t>
-      </w:r>
-      <w:proofErr w:type="spellStart"/>
-      <w:r>
-        <w:t>posuere</w:t>
-      </w:r>
-      <w:proofErr w:type="spellEnd"/>
-      <w:r>
-        <w:t xml:space="preserve"> </w:t>
-      </w:r>
-      <w:proofErr w:type="spellStart"/>
-      <w:r>
-        <w:t>eu</w:t>
-      </w:r>
-      <w:proofErr w:type="spellEnd"/>
-      <w:r>
-        <w:t xml:space="preserve">. </w:t>
-      </w:r>
-      <w:proofErr w:type="spellStart"/>
-      <w:r>
-        <w:t>Pellentesque</w:t>
-      </w:r>
-      <w:proofErr w:type="spellEnd"/>
-      <w:r>
-        <w:t xml:space="preserve"> </w:t>
-      </w:r>
-      <w:proofErr w:type="spellStart"/>
-      <w:r>
-        <w:t>eget</w:t>
-      </w:r>
-      <w:proofErr w:type="spellEnd"/>
-      <w:r>
-        <w:t xml:space="preserve"> </w:t>
-      </w:r>
-      <w:proofErr w:type="spellStart"/>
-      <w:r>
-        <w:t>sodales</w:t>
-      </w:r>
-      <w:proofErr w:type="spellEnd"/>
-      <w:r>
-        <w:t xml:space="preserve"> </w:t>
-      </w:r>
-      <w:proofErr w:type="spellStart"/>
-      <w:r>
-        <w:t>orci</w:t>
-      </w:r>
-      <w:proofErr w:type="spellEnd"/>
-      <w:r>
-        <w:t xml:space="preserve">. Integer </w:t>
-      </w:r>
-      <w:proofErr w:type="spellStart"/>
-      <w:r>
-        <w:t>velit</w:t>
-      </w:r>
-      <w:proofErr w:type="spellEnd"/>
-      <w:r>
-        <w:t xml:space="preserve"> </w:t>
-      </w:r>
-      <w:proofErr w:type="spellStart"/>
-      <w:r>
-        <w:t>risus</w:t>
-      </w:r>
-      <w:proofErr w:type="spellEnd"/>
-      <w:r>
-        <w:t xml:space="preserve">, </w:t>
-      </w:r>
-      <w:proofErr w:type="spellStart"/>
-      <w:r>
-        <w:t>placerat</w:t>
-      </w:r>
-      <w:proofErr w:type="spellEnd"/>
-      <w:r>
-        <w:t xml:space="preserve"> </w:t>
-      </w:r>
-      <w:proofErr w:type="spellStart"/>
-      <w:r>
-        <w:t>vulputate</w:t>
-      </w:r>
-      <w:proofErr w:type="spellEnd"/>
-      <w:r>
-        <w:t xml:space="preserve"> </w:t>
-      </w:r>
-      <w:proofErr w:type="spellStart"/>
-      <w:r>
-        <w:t>nibh</w:t>
-      </w:r>
-      <w:proofErr w:type="spellEnd"/>
-      <w:r>
-        <w:t xml:space="preserve"> </w:t>
-      </w:r>
-      <w:proofErr w:type="spellStart"/>
-      <w:r>
-        <w:t>faucibus</w:t>
-      </w:r>
-      <w:proofErr w:type="spellEnd"/>
-      <w:r>
-        <w:t xml:space="preserve">, </w:t>
-      </w:r>
-      <w:proofErr w:type="spellStart"/>
-      <w:r>
-        <w:t>pellentesque</w:t>
-      </w:r>
-      <w:proofErr w:type="spellEnd"/>
-      <w:r>
-        <w:t xml:space="preserve"> </w:t>
-      </w:r>
-      <w:proofErr w:type="spellStart"/>
-      <w:r>
-        <w:t>luctus</w:t>
-      </w:r>
-      <w:proofErr w:type="spellEnd"/>
-      <w:r>
-        <w:t xml:space="preserve"> diam. Vestibulum </w:t>
-      </w:r>
-      <w:proofErr w:type="spellStart"/>
-      <w:r>
-        <w:t>felis</w:t>
-      </w:r>
-      <w:proofErr w:type="spellEnd"/>
-      <w:r>
-        <w:t xml:space="preserve"> </w:t>
-      </w:r>
-      <w:proofErr w:type="spellStart"/>
-      <w:r>
-        <w:t>nulla</w:t>
-      </w:r>
-      <w:proofErr w:type="spellEnd"/>
-      <w:r>
-        <w:t xml:space="preserve">, pulvinar vel </w:t>
-      </w:r>
-      <w:proofErr w:type="spellStart"/>
-      <w:r>
-        <w:t>erat</w:t>
-      </w:r>
-      <w:proofErr w:type="spellEnd"/>
-      <w:r>
-        <w:t xml:space="preserve"> ac, lacinia </w:t>
-      </w:r>
-      <w:proofErr w:type="spellStart"/>
-      <w:r>
-        <w:t>blandit</w:t>
-      </w:r>
-      <w:proofErr w:type="spellEnd"/>
-      <w:r>
-        <w:t xml:space="preserve"> eros. Sed vel </w:t>
-      </w:r>
-      <w:proofErr w:type="spellStart"/>
-      <w:r>
-        <w:t>massa</w:t>
-      </w:r>
-      <w:proofErr w:type="spellEnd"/>
-      <w:r>
-        <w:t xml:space="preserve"> </w:t>
-      </w:r>
-      <w:proofErr w:type="spellStart"/>
-      <w:r>
-        <w:t>eu</w:t>
-      </w:r>
-      <w:proofErr w:type="spellEnd"/>
-      <w:r>
-        <w:t xml:space="preserve"> </w:t>
-      </w:r>
-      <w:proofErr w:type="spellStart"/>
-      <w:r>
-        <w:t>metus</w:t>
-      </w:r>
-      <w:proofErr w:type="spellEnd"/>
-      <w:r>
-        <w:t xml:space="preserve"> </w:t>
-      </w:r>
-      <w:proofErr w:type="spellStart"/>
-      <w:r>
-        <w:t>ullamcorper</w:t>
-      </w:r>
-      <w:proofErr w:type="spellEnd"/>
-      <w:r>
-        <w:t xml:space="preserve"> </w:t>
-      </w:r>
-      <w:proofErr w:type="spellStart"/>
-      <w:r>
-        <w:t>facilisis</w:t>
-      </w:r>
-      <w:proofErr w:type="spellEnd"/>
-      <w:r>
-        <w:t xml:space="preserve"> sit </w:t>
-      </w:r>
-      <w:proofErr w:type="spellStart"/>
-      <w:r>
-        <w:t>amet</w:t>
-      </w:r>
-      <w:proofErr w:type="spellEnd"/>
-      <w:r>
-        <w:t xml:space="preserve"> sit </w:t>
-      </w:r>
-      <w:proofErr w:type="spellStart"/>
-      <w:r>
-        <w:t>amet</w:t>
-      </w:r>
-      <w:proofErr w:type="spellEnd"/>
-      <w:r>
-        <w:t xml:space="preserve"> </w:t>
-      </w:r>
-      <w:proofErr w:type="spellStart"/>
-      <w:r>
-        <w:t>nisl</w:t>
-      </w:r>
-      <w:proofErr w:type="spellEnd"/>
-      <w:r>
-        <w:t>.</w:t>
+        <w:t>Aenean pulvinar elementum lorem, sit amet blandit odio posuere eu. Pellentesque eget sodales orci. Integer velit risus, placerat vulputate nibh faucibus, pellentesque luctus diam. Vestibulum felis nulla, pulvinar vel erat ac, lacinia blandit eros. Sed vel massa eu metus ullamcorper facilisis sit amet sit amet nisl.</w:t>
       </w:r>
     </w:p>
     <w:p>
       <w:r>
-        <w:t xml:space="preserve">Lorem ipsum dolor sit </w:t>
-      </w:r>
-      <w:proofErr w:type="spellStart"/>
-      <w:r>
-        <w:t>amet</w:t>
-      </w:r>
-      <w:proofErr w:type="spellEnd"/>
-      <w:r>
-        <w:t xml:space="preserve">, </w:t>
-      </w:r>
-      <w:proofErr w:type="spellStart"/>
-      <w:r>
-        <w:t>consectetur</w:t>
-      </w:r>
-      <w:proofErr w:type="spellEnd"/>
-      <w:r>
-        <w:t xml:space="preserve"> </w:t>
-      </w:r>
-      <w:proofErr w:type="spellStart"/>
-      <w:r>
-        <w:t>adipiscing</w:t>
-      </w:r>
-      <w:proofErr w:type="spellEnd"/>
-      <w:r>
-        <w:t xml:space="preserve"> </w:t>
-      </w:r>
-      <w:proofErr w:type="spellStart"/>
-      <w:r>
-        <w:t>elit</w:t>
-      </w:r>
-      <w:proofErr w:type="spellEnd"/>
-      <w:r>
-        <w:t xml:space="preserve">. Sed </w:t>
-      </w:r>
-      <w:proofErr w:type="spellStart"/>
-      <w:r>
-        <w:t>viverra</w:t>
-      </w:r>
-      <w:proofErr w:type="spellEnd"/>
-      <w:r>
-        <w:t xml:space="preserve"> </w:t>
-      </w:r>
-      <w:proofErr w:type="spellStart"/>
-      <w:r>
-        <w:t>tellus</w:t>
-      </w:r>
-      <w:proofErr w:type="spellEnd"/>
-      <w:r>
-        <w:t xml:space="preserve"> vel </w:t>
-      </w:r>
-      <w:proofErr w:type="spellStart"/>
-      <w:r>
-        <w:t>sapien</w:t>
-      </w:r>
-      <w:proofErr w:type="spellEnd"/>
-      <w:r>
-        <w:t xml:space="preserve"> </w:t>
-      </w:r>
-      <w:proofErr w:type="spellStart"/>
-      <w:r>
-        <w:t>viverra</w:t>
-      </w:r>
-      <w:proofErr w:type="spellEnd"/>
-      <w:r>
-        <w:t xml:space="preserve">, </w:t>
-      </w:r>
-      <w:proofErr w:type="spellStart"/>
-      <w:r>
-        <w:t>eu</w:t>
-      </w:r>
-      <w:proofErr w:type="spellEnd"/>
-      <w:r>
-        <w:t xml:space="preserve"> </w:t>
-      </w:r>
-      <w:proofErr w:type="spellStart"/>
-      <w:r>
-        <w:t>hendrerit</w:t>
-      </w:r>
-      <w:proofErr w:type="spellEnd"/>
-      <w:r>
-        <w:t xml:space="preserve"> </w:t>
-      </w:r>
-      <w:proofErr w:type="spellStart"/>
-      <w:r>
-        <w:t>nisl</w:t>
-      </w:r>
-      <w:proofErr w:type="spellEnd"/>
-      <w:r>
-        <w:t xml:space="preserve"> lacinia. </w:t>
-      </w:r>
-      <w:proofErr w:type="spellStart"/>
-      <w:r>
-        <w:t>Nullam</w:t>
-      </w:r>
-      <w:proofErr w:type="spellEnd"/>
-      <w:r>
-        <w:t xml:space="preserve"> </w:t>
-      </w:r>
-      <w:proofErr w:type="spellStart"/>
-      <w:r>
-        <w:t>sagittis</w:t>
-      </w:r>
-      <w:proofErr w:type="spellEnd"/>
-      <w:r>
-        <w:t xml:space="preserve">, ligula sit </w:t>
-      </w:r>
-      <w:proofErr w:type="spellStart"/>
-      <w:r>
-        <w:t>amet</w:t>
-      </w:r>
-      <w:proofErr w:type="spellEnd"/>
-      <w:r>
-        <w:t xml:space="preserve"> dictum </w:t>
-      </w:r>
-      <w:proofErr w:type="spellStart"/>
-      <w:r>
-        <w:t>eleifend</w:t>
-      </w:r>
-      <w:proofErr w:type="spellEnd"/>
-      <w:r>
-        <w:t xml:space="preserve">, </w:t>
-      </w:r>
-      <w:proofErr w:type="spellStart"/>
-      <w:r>
-        <w:t>neque</w:t>
-      </w:r>
-      <w:proofErr w:type="spellEnd"/>
-      <w:r>
-        <w:t xml:space="preserve"> nisi cursus </w:t>
-      </w:r>
-      <w:proofErr w:type="spellStart"/>
-      <w:r>
-        <w:t>velit</w:t>
-      </w:r>
-      <w:proofErr w:type="spellEnd"/>
-      <w:r>
-        <w:t xml:space="preserve">, vitae </w:t>
-      </w:r>
-      <w:proofErr w:type="spellStart"/>
-      <w:r>
-        <w:t>ultrices</w:t>
-      </w:r>
-      <w:proofErr w:type="spellEnd"/>
-      <w:r>
-        <w:t xml:space="preserve"> </w:t>
-      </w:r>
-      <w:proofErr w:type="spellStart"/>
-      <w:r>
-        <w:t>leo</w:t>
-      </w:r>
-      <w:proofErr w:type="spellEnd"/>
-      <w:r>
-        <w:t xml:space="preserve"> </w:t>
-      </w:r>
-      <w:proofErr w:type="spellStart"/>
-      <w:r>
-        <w:t>mauris</w:t>
-      </w:r>
-      <w:proofErr w:type="spellEnd"/>
-      <w:r>
-        <w:t xml:space="preserve"> in </w:t>
-      </w:r>
-      <w:proofErr w:type="spellStart"/>
-      <w:r>
-        <w:t>odio</w:t>
-      </w:r>
-      <w:proofErr w:type="spellEnd"/>
-      <w:r>
-        <w:t xml:space="preserve">. </w:t>
-      </w:r>
-      <w:proofErr w:type="spellStart"/>
-      <w:r>
-        <w:t>Fusce</w:t>
-      </w:r>
-      <w:proofErr w:type="spellEnd"/>
-      <w:r>
-        <w:t xml:space="preserve"> </w:t>
-      </w:r>
-      <w:proofErr w:type="spellStart"/>
-      <w:r>
-        <w:t>ultricies</w:t>
-      </w:r>
-      <w:proofErr w:type="spellEnd"/>
-      <w:r>
-        <w:t xml:space="preserve"> </w:t>
-      </w:r>
-      <w:proofErr w:type="spellStart"/>
-      <w:r>
-        <w:t>eget</w:t>
-      </w:r>
-      <w:proofErr w:type="spellEnd"/>
-      <w:r>
-        <w:t xml:space="preserve"> </w:t>
-      </w:r>
-      <w:proofErr w:type="spellStart"/>
-      <w:r>
-        <w:t>justo</w:t>
-      </w:r>
-      <w:proofErr w:type="spellEnd"/>
-      <w:r>
-        <w:t xml:space="preserve"> sed </w:t>
-      </w:r>
-      <w:proofErr w:type="spellStart"/>
-      <w:r>
-        <w:t>mollis</w:t>
-      </w:r>
-      <w:proofErr w:type="spellEnd"/>
-      <w:r>
-        <w:t xml:space="preserve">. Nam at </w:t>
-      </w:r>
-      <w:proofErr w:type="spellStart"/>
-      <w:r>
-        <w:t>sapien</w:t>
-      </w:r>
-      <w:proofErr w:type="spellEnd"/>
-      <w:r>
-        <w:t xml:space="preserve"> </w:t>
-      </w:r>
-      <w:proofErr w:type="spellStart"/>
-      <w:r>
-        <w:t>eleifend</w:t>
-      </w:r>
-      <w:proofErr w:type="spellEnd"/>
-      <w:r>
-        <w:t xml:space="preserve">, </w:t>
-      </w:r>
-      <w:proofErr w:type="spellStart"/>
-      <w:r>
-        <w:t>scelerisque</w:t>
-      </w:r>
-      <w:proofErr w:type="spellEnd"/>
-      <w:r>
-        <w:t xml:space="preserve"> </w:t>
-      </w:r>
-      <w:proofErr w:type="spellStart"/>
-      <w:r>
-        <w:t>mauris</w:t>
-      </w:r>
-      <w:proofErr w:type="spellEnd"/>
-      <w:r>
-        <w:t xml:space="preserve"> at, </w:t>
-      </w:r>
-      <w:proofErr w:type="spellStart"/>
-      <w:r>
-        <w:t>suscipit</w:t>
-      </w:r>
-      <w:proofErr w:type="spellEnd"/>
-      <w:r>
-        <w:t xml:space="preserve"> nisi. Sed </w:t>
-      </w:r>
-      <w:proofErr w:type="spellStart"/>
-      <w:r>
-        <w:t>sollicitudin</w:t>
-      </w:r>
-      <w:proofErr w:type="spellEnd"/>
-      <w:r>
-        <w:t xml:space="preserve"> </w:t>
-      </w:r>
-      <w:proofErr w:type="spellStart"/>
-      <w:r>
-        <w:t>orci</w:t>
-      </w:r>
-      <w:proofErr w:type="spellEnd"/>
-      <w:r>
-        <w:t xml:space="preserve"> </w:t>
-      </w:r>
-      <w:proofErr w:type="spellStart"/>
-      <w:r>
-        <w:t>tortor</w:t>
-      </w:r>
-      <w:proofErr w:type="spellEnd"/>
-      <w:r>
-        <w:t xml:space="preserve">, </w:t>
-      </w:r>
-      <w:proofErr w:type="spellStart"/>
-      <w:r>
-        <w:t>eu</w:t>
-      </w:r>
-      <w:proofErr w:type="spellEnd"/>
-      <w:r>
-        <w:t xml:space="preserve"> gravida ipsum vestibulum </w:t>
-      </w:r>
-      <w:proofErr w:type="spellStart"/>
-      <w:r>
-        <w:t>eu</w:t>
-      </w:r>
-      <w:proofErr w:type="spellEnd"/>
-      <w:r>
-        <w:t xml:space="preserve">. </w:t>
-      </w:r>
-      <w:proofErr w:type="spellStart"/>
+        <w:t xml:space="preserve">Lorem ipsum dolor sit amet, consectetur adipiscing elit. Sed viverra tellus vel sapien viverra, eu hendrerit nisl lacinia. Nullam sagittis, ligula sit amet dictum eleifend, neque nisi cursus velit, vitae ultrices leo mauris in odio. Fusce ultricies eget justo sed mollis. Nam at sapien eleifend, scelerisque mauris at, suscipit nisi. Sed sollicitudin orci tortor, eu gravida ipsum vestibulum eu. </w:t>
+      </w:r>
       <w:r>
         <w:lastRenderedPageBreak/>
-        <w:t>Quisque</w:t>
-      </w:r>
-      <w:proofErr w:type="spellEnd"/>
-      <w:r>
-        <w:t xml:space="preserve"> </w:t>
-      </w:r>
-      <w:proofErr w:type="spellStart"/>
-      <w:r>
-        <w:t>mattis</w:t>
-      </w:r>
-      <w:proofErr w:type="spellEnd"/>
-      <w:r>
-        <w:t xml:space="preserve"> </w:t>
-      </w:r>
-      <w:proofErr w:type="spellStart"/>
-      <w:r>
-        <w:t>lobortis</w:t>
-      </w:r>
-      <w:proofErr w:type="spellEnd"/>
-      <w:r>
-        <w:t xml:space="preserve"> </w:t>
-      </w:r>
-      <w:proofErr w:type="spellStart"/>
-      <w:r>
-        <w:t>lacus</w:t>
-      </w:r>
-      <w:proofErr w:type="spellEnd"/>
-      <w:r>
-        <w:t xml:space="preserve">, </w:t>
-      </w:r>
-      <w:proofErr w:type="spellStart"/>
-      <w:r>
-        <w:t>eget</w:t>
-      </w:r>
-      <w:proofErr w:type="spellEnd"/>
-      <w:r>
-        <w:t xml:space="preserve"> </w:t>
-      </w:r>
-      <w:proofErr w:type="spellStart"/>
-      <w:r>
-        <w:t>pretium</w:t>
-      </w:r>
-      <w:proofErr w:type="spellEnd"/>
-      <w:r>
-        <w:t xml:space="preserve"> eros </w:t>
-      </w:r>
-      <w:proofErr w:type="spellStart"/>
-      <w:r>
-        <w:t>pretium</w:t>
-      </w:r>
-      <w:proofErr w:type="spellEnd"/>
-      <w:r>
-        <w:t xml:space="preserve"> a. Donec </w:t>
-      </w:r>
-      <w:proofErr w:type="spellStart"/>
-      <w:r>
-        <w:t>elit</w:t>
-      </w:r>
-      <w:proofErr w:type="spellEnd"/>
-      <w:r>
-        <w:t xml:space="preserve"> ligula, maximus sit </w:t>
-      </w:r>
-      <w:proofErr w:type="spellStart"/>
-      <w:r>
-        <w:t>amet</w:t>
-      </w:r>
-      <w:proofErr w:type="spellEnd"/>
-      <w:r>
-        <w:t xml:space="preserve"> vestibulum </w:t>
-      </w:r>
-      <w:proofErr w:type="spellStart"/>
-      <w:r>
-        <w:t>quis</w:t>
-      </w:r>
-      <w:proofErr w:type="spellEnd"/>
-      <w:r>
-        <w:t xml:space="preserve">, </w:t>
-      </w:r>
-      <w:proofErr w:type="spellStart"/>
-      <w:r>
-        <w:t>consequat</w:t>
-      </w:r>
-      <w:proofErr w:type="spellEnd"/>
-      <w:r>
-        <w:t xml:space="preserve"> et </w:t>
-      </w:r>
-      <w:proofErr w:type="spellStart"/>
-      <w:r>
-        <w:t>mauris</w:t>
-      </w:r>
-      <w:proofErr w:type="spellEnd"/>
+        <w:t>Quisque mattis lobortis lacus, eget pretium eros pretium a. Donec elit ligula, maximus sit amet vestibulum quis, consequat et mauris</w:t>
+      </w:r>
       <w:r>
         <w:t xml:space="preserve"> </w:t>
       </w:r>
@@ -2489,7 +422,6 @@
             <w:pPr>
               <w:pStyle w:val="Tablebody"/>
             </w:pPr>
-            <w:proofErr w:type="spellStart"/>
             <w:r>
               <w:t>TERRAIN</w:t>
             </w:r>
@@ -2499,7 +431,6 @@
               </w:rPr>
               <w:t>a</w:t>
             </w:r>
-            <w:proofErr w:type="spellEnd"/>
           </w:p>
         </w:tc>
         <w:tc>
@@ -2850,7 +781,6 @@
                 <w:rFonts w:ascii="Times New Roman" w:hAnsi="Times New Roman"/>
               </w:rPr>
             </w:pPr>
-            <w:proofErr w:type="spellStart"/>
             <w:r>
               <w:rPr>
                 <w:vertAlign w:val="superscript"/>
@@ -2858,11 +788,7 @@
               <w:t>a</w:t>
             </w:r>
             <w:r>
-              <w:t>This</w:t>
-            </w:r>
-            <w:proofErr w:type="spellEnd"/>
-            <w:r>
-              <w:t xml:space="preserve"> is a table footnote. This is a table footnote. </w:t>
+              <w:t xml:space="preserve">This is a table footnote. This is a table footnote. </w:t>
             </w:r>
           </w:p>
         </w:tc>
@@ -2882,7 +808,13 @@
         <w:t>Technical</w:t>
       </w:r>
       <w:r>
-        <w:t xml:space="preserve"> notes</w:t>
+        <w:t xml:space="preserve"> </w:t>
+      </w:r>
+      <w:r>
+        <w:t>N</w:t>
+      </w:r>
+      <w:r>
+        <w:t>otes</w:t>
       </w:r>
     </w:p>
     <w:p>
@@ -2892,641 +824,13 @@
         </w:rPr>
       </w:pPr>
       <w:r>
-        <w:t xml:space="preserve">Lorem ipsum dolor sit </w:t>
-      </w:r>
-      <w:proofErr w:type="spellStart"/>
-      <w:r>
-        <w:t>amet</w:t>
-      </w:r>
-      <w:proofErr w:type="spellEnd"/>
-      <w:r>
-        <w:t xml:space="preserve">, </w:t>
-      </w:r>
-      <w:proofErr w:type="spellStart"/>
-      <w:r>
-        <w:t>consectetur</w:t>
-      </w:r>
-      <w:proofErr w:type="spellEnd"/>
-      <w:r>
-        <w:t xml:space="preserve"> </w:t>
-      </w:r>
-      <w:proofErr w:type="spellStart"/>
-      <w:r>
-        <w:t>adipiscing</w:t>
-      </w:r>
-      <w:proofErr w:type="spellEnd"/>
-      <w:r>
-        <w:t xml:space="preserve"> </w:t>
-      </w:r>
-      <w:proofErr w:type="spellStart"/>
-      <w:r>
-        <w:t>elit</w:t>
-      </w:r>
-      <w:proofErr w:type="spellEnd"/>
-      <w:r>
-        <w:t xml:space="preserve">. </w:t>
-      </w:r>
-      <w:proofErr w:type="spellStart"/>
+        <w:t xml:space="preserve">Lorem ipsum dolor sit amet, consectetur adipiscing elit. </w:t>
+      </w:r>
       <w:r>
         <w:rPr>
           <w:lang w:val="es-ES"/>
         </w:rPr>
-        <w:t>Nulla</w:t>
-      </w:r>
-      <w:proofErr w:type="spellEnd"/>
-      <w:r>
-        <w:rPr>
-          <w:lang w:val="es-ES"/>
-        </w:rPr>
-        <w:t xml:space="preserve"> </w:t>
-      </w:r>
-      <w:proofErr w:type="spellStart"/>
-      <w:r>
-        <w:rPr>
-          <w:lang w:val="es-ES"/>
-        </w:rPr>
-        <w:t>posuere</w:t>
-      </w:r>
-      <w:proofErr w:type="spellEnd"/>
-      <w:r>
-        <w:rPr>
-          <w:lang w:val="es-ES"/>
-        </w:rPr>
-        <w:t xml:space="preserve"> odio </w:t>
-      </w:r>
-      <w:proofErr w:type="spellStart"/>
-      <w:r>
-        <w:rPr>
-          <w:lang w:val="es-ES"/>
-        </w:rPr>
-        <w:t>orci</w:t>
-      </w:r>
-      <w:proofErr w:type="spellEnd"/>
-      <w:r>
-        <w:rPr>
-          <w:lang w:val="es-ES"/>
-        </w:rPr>
-        <w:t xml:space="preserve">, ut </w:t>
-      </w:r>
-      <w:proofErr w:type="spellStart"/>
-      <w:r>
-        <w:rPr>
-          <w:lang w:val="es-ES"/>
-        </w:rPr>
-        <w:t>imperdiet</w:t>
-      </w:r>
-      <w:proofErr w:type="spellEnd"/>
-      <w:r>
-        <w:rPr>
-          <w:lang w:val="es-ES"/>
-        </w:rPr>
-        <w:t xml:space="preserve"> </w:t>
-      </w:r>
-      <w:proofErr w:type="spellStart"/>
-      <w:r>
-        <w:rPr>
-          <w:lang w:val="es-ES"/>
-        </w:rPr>
-        <w:t>nisl</w:t>
-      </w:r>
-      <w:proofErr w:type="spellEnd"/>
-      <w:r>
-        <w:rPr>
-          <w:lang w:val="es-ES"/>
-        </w:rPr>
-        <w:t xml:space="preserve"> </w:t>
-      </w:r>
-      <w:proofErr w:type="spellStart"/>
-      <w:r>
-        <w:rPr>
-          <w:lang w:val="es-ES"/>
-        </w:rPr>
-        <w:t>egestas</w:t>
-      </w:r>
-      <w:proofErr w:type="spellEnd"/>
-      <w:r>
-        <w:rPr>
-          <w:lang w:val="es-ES"/>
-        </w:rPr>
-        <w:t xml:space="preserve"> ac. </w:t>
-      </w:r>
-      <w:proofErr w:type="spellStart"/>
-      <w:r>
-        <w:rPr>
-          <w:lang w:val="es-ES"/>
-        </w:rPr>
-        <w:t>Phasellus</w:t>
-      </w:r>
-      <w:proofErr w:type="spellEnd"/>
-      <w:r>
-        <w:rPr>
-          <w:lang w:val="es-ES"/>
-        </w:rPr>
-        <w:t xml:space="preserve"> </w:t>
-      </w:r>
-      <w:proofErr w:type="spellStart"/>
-      <w:r>
-        <w:rPr>
-          <w:lang w:val="es-ES"/>
-        </w:rPr>
-        <w:t>lobortis</w:t>
-      </w:r>
-      <w:proofErr w:type="spellEnd"/>
-      <w:r>
-        <w:rPr>
-          <w:lang w:val="es-ES"/>
-        </w:rPr>
-        <w:t xml:space="preserve"> </w:t>
-      </w:r>
-      <w:proofErr w:type="spellStart"/>
-      <w:r>
-        <w:rPr>
-          <w:lang w:val="es-ES"/>
-        </w:rPr>
-        <w:t>congue</w:t>
-      </w:r>
-      <w:proofErr w:type="spellEnd"/>
-      <w:r>
-        <w:rPr>
-          <w:lang w:val="es-ES"/>
-        </w:rPr>
-        <w:t xml:space="preserve"> </w:t>
-      </w:r>
-      <w:proofErr w:type="spellStart"/>
-      <w:r>
-        <w:rPr>
-          <w:lang w:val="es-ES"/>
-        </w:rPr>
-        <w:t>massa</w:t>
-      </w:r>
-      <w:proofErr w:type="spellEnd"/>
-      <w:r>
-        <w:rPr>
-          <w:lang w:val="es-ES"/>
-        </w:rPr>
-        <w:t xml:space="preserve">. </w:t>
-      </w:r>
-      <w:proofErr w:type="spellStart"/>
-      <w:r>
-        <w:rPr>
-          <w:lang w:val="es-ES"/>
-        </w:rPr>
-        <w:t>Curabitur</w:t>
-      </w:r>
-      <w:proofErr w:type="spellEnd"/>
-      <w:r>
-        <w:rPr>
-          <w:lang w:val="es-ES"/>
-        </w:rPr>
-        <w:t xml:space="preserve"> </w:t>
-      </w:r>
-      <w:proofErr w:type="spellStart"/>
-      <w:r>
-        <w:rPr>
-          <w:lang w:val="es-ES"/>
-        </w:rPr>
-        <w:t>velit</w:t>
-      </w:r>
-      <w:proofErr w:type="spellEnd"/>
-      <w:r>
-        <w:rPr>
-          <w:lang w:val="es-ES"/>
-        </w:rPr>
-        <w:t xml:space="preserve"> </w:t>
-      </w:r>
-      <w:proofErr w:type="spellStart"/>
-      <w:r>
-        <w:rPr>
-          <w:lang w:val="es-ES"/>
-        </w:rPr>
-        <w:t>est</w:t>
-      </w:r>
-      <w:proofErr w:type="spellEnd"/>
-      <w:r>
-        <w:rPr>
-          <w:lang w:val="es-ES"/>
-        </w:rPr>
-        <w:t xml:space="preserve">, </w:t>
-      </w:r>
-      <w:proofErr w:type="spellStart"/>
-      <w:r>
-        <w:rPr>
-          <w:lang w:val="es-ES"/>
-        </w:rPr>
-        <w:t>egestas</w:t>
-      </w:r>
-      <w:proofErr w:type="spellEnd"/>
-      <w:r>
-        <w:rPr>
-          <w:lang w:val="es-ES"/>
-        </w:rPr>
-        <w:t xml:space="preserve"> vitae mauris ut, </w:t>
-      </w:r>
-      <w:proofErr w:type="spellStart"/>
-      <w:r>
-        <w:rPr>
-          <w:lang w:val="es-ES"/>
-        </w:rPr>
-        <w:t>semper</w:t>
-      </w:r>
-      <w:proofErr w:type="spellEnd"/>
-      <w:r>
-        <w:rPr>
-          <w:lang w:val="es-ES"/>
-        </w:rPr>
-        <w:t xml:space="preserve"> </w:t>
-      </w:r>
-      <w:proofErr w:type="spellStart"/>
-      <w:r>
-        <w:rPr>
-          <w:lang w:val="es-ES"/>
-        </w:rPr>
-        <w:t>lobortis</w:t>
-      </w:r>
-      <w:proofErr w:type="spellEnd"/>
-      <w:r>
-        <w:rPr>
-          <w:lang w:val="es-ES"/>
-        </w:rPr>
-        <w:t xml:space="preserve"> </w:t>
-      </w:r>
-      <w:proofErr w:type="spellStart"/>
-      <w:r>
-        <w:rPr>
-          <w:lang w:val="es-ES"/>
-        </w:rPr>
-        <w:t>quam</w:t>
-      </w:r>
-      <w:proofErr w:type="spellEnd"/>
-      <w:r>
-        <w:rPr>
-          <w:lang w:val="es-ES"/>
-        </w:rPr>
-        <w:t xml:space="preserve">. Mauris </w:t>
-      </w:r>
-      <w:proofErr w:type="spellStart"/>
-      <w:r>
-        <w:rPr>
-          <w:lang w:val="es-ES"/>
-        </w:rPr>
-        <w:t>vel</w:t>
-      </w:r>
-      <w:proofErr w:type="spellEnd"/>
-      <w:r>
-        <w:rPr>
-          <w:lang w:val="es-ES"/>
-        </w:rPr>
-        <w:t xml:space="preserve"> ex </w:t>
-      </w:r>
-      <w:proofErr w:type="spellStart"/>
-      <w:r>
-        <w:rPr>
-          <w:lang w:val="es-ES"/>
-        </w:rPr>
-        <w:t>sit</w:t>
-      </w:r>
-      <w:proofErr w:type="spellEnd"/>
-      <w:r>
-        <w:rPr>
-          <w:lang w:val="es-ES"/>
-        </w:rPr>
-        <w:t xml:space="preserve"> </w:t>
-      </w:r>
-      <w:proofErr w:type="spellStart"/>
-      <w:r>
-        <w:rPr>
-          <w:lang w:val="es-ES"/>
-        </w:rPr>
-        <w:t>amet</w:t>
-      </w:r>
-      <w:proofErr w:type="spellEnd"/>
-      <w:r>
-        <w:rPr>
-          <w:lang w:val="es-ES"/>
-        </w:rPr>
-        <w:t xml:space="preserve"> magna </w:t>
-      </w:r>
-      <w:proofErr w:type="spellStart"/>
-      <w:r>
-        <w:rPr>
-          <w:lang w:val="es-ES"/>
-        </w:rPr>
-        <w:t>consectetur</w:t>
-      </w:r>
-      <w:proofErr w:type="spellEnd"/>
-      <w:r>
-        <w:rPr>
-          <w:lang w:val="es-ES"/>
-        </w:rPr>
-        <w:t xml:space="preserve"> </w:t>
-      </w:r>
-      <w:proofErr w:type="spellStart"/>
-      <w:r>
-        <w:rPr>
-          <w:lang w:val="es-ES"/>
-        </w:rPr>
-        <w:t>egestas</w:t>
-      </w:r>
-      <w:proofErr w:type="spellEnd"/>
-      <w:r>
-        <w:rPr>
-          <w:lang w:val="es-ES"/>
-        </w:rPr>
-        <w:t xml:space="preserve"> sed ac </w:t>
-      </w:r>
-      <w:proofErr w:type="spellStart"/>
-      <w:r>
-        <w:rPr>
-          <w:lang w:val="es-ES"/>
-        </w:rPr>
-        <w:t>velit</w:t>
-      </w:r>
-      <w:proofErr w:type="spellEnd"/>
-      <w:r>
-        <w:rPr>
-          <w:lang w:val="es-ES"/>
-        </w:rPr>
-        <w:t xml:space="preserve">. Nunc </w:t>
-      </w:r>
-      <w:proofErr w:type="spellStart"/>
-      <w:r>
-        <w:rPr>
-          <w:lang w:val="es-ES"/>
-        </w:rPr>
-        <w:t>eget</w:t>
-      </w:r>
-      <w:proofErr w:type="spellEnd"/>
-      <w:r>
-        <w:rPr>
-          <w:lang w:val="es-ES"/>
-        </w:rPr>
-        <w:t xml:space="preserve"> dolor </w:t>
-      </w:r>
-      <w:proofErr w:type="spellStart"/>
-      <w:r>
-        <w:rPr>
-          <w:lang w:val="es-ES"/>
-        </w:rPr>
-        <w:t>volutpat</w:t>
-      </w:r>
-      <w:proofErr w:type="spellEnd"/>
-      <w:r>
-        <w:rPr>
-          <w:lang w:val="es-ES"/>
-        </w:rPr>
-        <w:t xml:space="preserve">, </w:t>
-      </w:r>
-      <w:proofErr w:type="spellStart"/>
-      <w:r>
-        <w:rPr>
-          <w:lang w:val="es-ES"/>
-        </w:rPr>
-        <w:t>cursus</w:t>
-      </w:r>
-      <w:proofErr w:type="spellEnd"/>
-      <w:r>
-        <w:rPr>
-          <w:lang w:val="es-ES"/>
-        </w:rPr>
-        <w:t xml:space="preserve"> </w:t>
-      </w:r>
-      <w:proofErr w:type="spellStart"/>
-      <w:r>
-        <w:rPr>
-          <w:lang w:val="es-ES"/>
-        </w:rPr>
-        <w:t>nulla</w:t>
-      </w:r>
-      <w:proofErr w:type="spellEnd"/>
-      <w:r>
-        <w:rPr>
-          <w:lang w:val="es-ES"/>
-        </w:rPr>
-        <w:t xml:space="preserve"> at, </w:t>
-      </w:r>
-      <w:proofErr w:type="spellStart"/>
-      <w:r>
-        <w:rPr>
-          <w:lang w:val="es-ES"/>
-        </w:rPr>
-        <w:t>dictum</w:t>
-      </w:r>
-      <w:proofErr w:type="spellEnd"/>
-      <w:r>
-        <w:rPr>
-          <w:lang w:val="es-ES"/>
-        </w:rPr>
-        <w:t xml:space="preserve"> tortor. </w:t>
-      </w:r>
-      <w:proofErr w:type="spellStart"/>
-      <w:r>
-        <w:rPr>
-          <w:lang w:val="es-ES"/>
-        </w:rPr>
-        <w:t>Duis</w:t>
-      </w:r>
-      <w:proofErr w:type="spellEnd"/>
-      <w:r>
-        <w:rPr>
-          <w:lang w:val="es-ES"/>
-        </w:rPr>
-        <w:t xml:space="preserve"> </w:t>
-      </w:r>
-      <w:proofErr w:type="spellStart"/>
-      <w:r>
-        <w:rPr>
-          <w:lang w:val="es-ES"/>
-        </w:rPr>
-        <w:t>dignissim</w:t>
-      </w:r>
-      <w:proofErr w:type="spellEnd"/>
-      <w:r>
-        <w:rPr>
-          <w:lang w:val="es-ES"/>
-        </w:rPr>
-        <w:t xml:space="preserve"> nunc a </w:t>
-      </w:r>
-      <w:proofErr w:type="spellStart"/>
-      <w:r>
-        <w:rPr>
-          <w:lang w:val="es-ES"/>
-        </w:rPr>
-        <w:t>maximus</w:t>
-      </w:r>
-      <w:proofErr w:type="spellEnd"/>
-      <w:r>
-        <w:rPr>
-          <w:lang w:val="es-ES"/>
-        </w:rPr>
-        <w:t xml:space="preserve"> </w:t>
-      </w:r>
-      <w:proofErr w:type="spellStart"/>
-      <w:r>
-        <w:rPr>
-          <w:lang w:val="es-ES"/>
-        </w:rPr>
-        <w:t>rutrum</w:t>
-      </w:r>
-      <w:proofErr w:type="spellEnd"/>
-      <w:r>
-        <w:rPr>
-          <w:lang w:val="es-ES"/>
-        </w:rPr>
-        <w:t xml:space="preserve">. </w:t>
-      </w:r>
-      <w:proofErr w:type="spellStart"/>
-      <w:r>
-        <w:rPr>
-          <w:lang w:val="es-ES"/>
-        </w:rPr>
-        <w:t>Aenean</w:t>
-      </w:r>
-      <w:proofErr w:type="spellEnd"/>
-      <w:r>
-        <w:rPr>
-          <w:lang w:val="es-ES"/>
-        </w:rPr>
-        <w:t xml:space="preserve"> </w:t>
-      </w:r>
-      <w:proofErr w:type="spellStart"/>
-      <w:r>
-        <w:rPr>
-          <w:lang w:val="es-ES"/>
-        </w:rPr>
-        <w:t>cursus</w:t>
-      </w:r>
-      <w:proofErr w:type="spellEnd"/>
-      <w:r>
-        <w:rPr>
-          <w:lang w:val="es-ES"/>
-        </w:rPr>
-        <w:t xml:space="preserve"> </w:t>
-      </w:r>
-      <w:proofErr w:type="spellStart"/>
-      <w:r>
-        <w:rPr>
-          <w:lang w:val="es-ES"/>
-        </w:rPr>
-        <w:t>hendrerit</w:t>
-      </w:r>
-      <w:proofErr w:type="spellEnd"/>
-      <w:r>
-        <w:rPr>
-          <w:lang w:val="es-ES"/>
-        </w:rPr>
-        <w:t xml:space="preserve"> </w:t>
-      </w:r>
-      <w:proofErr w:type="spellStart"/>
-      <w:r>
-        <w:rPr>
-          <w:lang w:val="es-ES"/>
-        </w:rPr>
-        <w:t>gravida</w:t>
-      </w:r>
-      <w:proofErr w:type="spellEnd"/>
-      <w:r>
-        <w:rPr>
-          <w:lang w:val="es-ES"/>
-        </w:rPr>
-        <w:t xml:space="preserve">. </w:t>
-      </w:r>
-      <w:proofErr w:type="spellStart"/>
-      <w:r>
-        <w:rPr>
-          <w:lang w:val="es-ES"/>
-        </w:rPr>
-        <w:t>Proin</w:t>
-      </w:r>
-      <w:proofErr w:type="spellEnd"/>
-      <w:r>
-        <w:rPr>
-          <w:lang w:val="es-ES"/>
-        </w:rPr>
-        <w:t xml:space="preserve"> dolor </w:t>
-      </w:r>
-      <w:proofErr w:type="spellStart"/>
-      <w:r>
-        <w:rPr>
-          <w:lang w:val="es-ES"/>
-        </w:rPr>
-        <w:t>nulla</w:t>
-      </w:r>
-      <w:proofErr w:type="spellEnd"/>
-      <w:r>
-        <w:rPr>
-          <w:lang w:val="es-ES"/>
-        </w:rPr>
-        <w:t xml:space="preserve">, </w:t>
-      </w:r>
-      <w:proofErr w:type="spellStart"/>
-      <w:r>
-        <w:rPr>
-          <w:lang w:val="es-ES"/>
-        </w:rPr>
-        <w:t>facilisis</w:t>
-      </w:r>
-      <w:proofErr w:type="spellEnd"/>
-      <w:r>
-        <w:rPr>
-          <w:lang w:val="es-ES"/>
-        </w:rPr>
-        <w:t xml:space="preserve"> </w:t>
-      </w:r>
-      <w:proofErr w:type="spellStart"/>
-      <w:r>
-        <w:rPr>
-          <w:lang w:val="es-ES"/>
-        </w:rPr>
-        <w:t>molestie</w:t>
-      </w:r>
-      <w:proofErr w:type="spellEnd"/>
-      <w:r>
-        <w:rPr>
-          <w:lang w:val="es-ES"/>
-        </w:rPr>
-        <w:t xml:space="preserve"> </w:t>
-      </w:r>
-      <w:proofErr w:type="spellStart"/>
-      <w:r>
-        <w:rPr>
-          <w:lang w:val="es-ES"/>
-        </w:rPr>
-        <w:t>condimentum</w:t>
-      </w:r>
-      <w:proofErr w:type="spellEnd"/>
-      <w:r>
-        <w:rPr>
-          <w:lang w:val="es-ES"/>
-        </w:rPr>
-        <w:t xml:space="preserve"> ut, </w:t>
-      </w:r>
-      <w:proofErr w:type="spellStart"/>
-      <w:r>
-        <w:rPr>
-          <w:lang w:val="es-ES"/>
-        </w:rPr>
-        <w:t>consequat</w:t>
-      </w:r>
-      <w:proofErr w:type="spellEnd"/>
-      <w:r>
-        <w:rPr>
-          <w:lang w:val="es-ES"/>
-        </w:rPr>
-        <w:t xml:space="preserve"> in </w:t>
-      </w:r>
-      <w:proofErr w:type="spellStart"/>
-      <w:r>
-        <w:rPr>
-          <w:lang w:val="es-ES"/>
-        </w:rPr>
-        <w:t>tellus</w:t>
-      </w:r>
-      <w:proofErr w:type="spellEnd"/>
-      <w:r>
-        <w:rPr>
-          <w:lang w:val="es-ES"/>
-        </w:rPr>
-        <w:t>.</w:t>
+        <w:t>Nulla posuere odio orci, ut imperdiet nisl egestas ac. Phasellus lobortis congue massa. Curabitur velit est, egestas vitae mauris ut, semper lobortis quam. Mauris vel ex sit amet magna consectetur egestas sed ac velit. Nunc eget dolor volutpat, cursus nulla at, dictum tortor. Duis dignissim nunc a maximus rutrum. Aenean cursus hendrerit gravida. Proin dolor nulla, facilisis molestie condimentum ut, consequat in tellus.</w:t>
       </w:r>
     </w:p>
     <w:p>
@@ -3621,13 +925,8 @@
       </w:r>
     </w:p>
     <w:p>
-      <w:proofErr w:type="spellStart"/>
-      <w:r>
-        <w:t>Pl</w:t>
-      </w:r>
-      <w:proofErr w:type="spellEnd"/>
-      <w:r>
-        <w:t>ease note, that if any elements of the submitted work involve research with people or animals, authors should include a section “Compliance with Ethical Standards” before the References, including (if relevant): information regarding sources of funding, potential conflicts of interest (financial or non-financial), informed consent if the research involved human participants, statement on welfare of animals if the research involved animals.</w:t>
+      <w:r>
+        <w:t>Please note, that if any elements of the submitted work involve research with people or animals, authors should include a section “Compliance with Ethical Standards” before the References, including (if relevant): information regarding sources of funding, potential conflicts of interest (financial or non-financial), informed consent if the research involved human participants, statement on welfare of animals if the research involved animals.</w:t>
       </w:r>
     </w:p>
     <w:p>
@@ -3763,7 +1062,7 @@
 </file>
 
 <file path=word/endnotes.xml><?xml version="1.0" encoding="utf-8"?>
-<w:endnotes xmlns:wpc="http://schemas.microsoft.com/office/word/2010/wordprocessingCanvas" xmlns:cx="http://schemas.microsoft.com/office/drawing/2014/chartex" xmlns:cx1="http://schemas.microsoft.com/office/drawing/2015/9/8/chartex" xmlns:cx2="http://schemas.microsoft.com/office/drawing/2015/10/21/chartex" xmlns:cx3="http://schemas.microsoft.com/office/drawing/2016/5/9/chartex" xmlns:cx4="http://schemas.microsoft.com/office/drawing/2016/5/10/chartex" xmlns:cx5="http://schemas.microsoft.com/office/drawing/2016/5/11/chartex" xmlns:cx6="http://schemas.microsoft.com/office/drawing/2016/5/12/chartex" xmlns:cx7="http://schemas.microsoft.com/office/drawing/2016/5/13/chartex" xmlns:cx8="http://schemas.microsoft.com/office/drawing/2016/5/14/chartex" xmlns:mc="http://schemas.openxmlformats.org/markup-compatibility/2006" xmlns:aink="http://schemas.microsoft.com/office/drawing/2016/ink" xmlns:am3d="http://schemas.microsoft.com/office/drawing/2017/model3d" xmlns:o="urn:schemas-microsoft-com:office:office" xmlns:oel="http://schemas.microsoft.com/office/2019/extlst" xmlns:r="http://schemas.openxmlformats.org/officeDocument/2006/relationships" xmlns:m="http://schemas.openxmlformats.org/officeDocument/2006/math" xmlns:v="urn:schemas-microsoft-com:vml" xmlns:wp14="http://schemas.microsoft.com/office/word/2010/wordprocessingDrawing" xmlns:wp="http://schemas.openxmlformats.org/drawingml/2006/wordprocessingDrawing" xmlns:w10="urn:schemas-microsoft-com:office:word" xmlns:w="http://schemas.openxmlformats.org/wordprocessingml/2006/main" xmlns:w14="http://schemas.microsoft.com/office/word/2010/wordml" xmlns:w15="http://schemas.microsoft.com/office/word/2012/wordml" xmlns:w16cex="http://schemas.microsoft.com/office/word/2018/wordml/cex" xmlns:w16cid="http://schemas.microsoft.com/office/word/2016/wordml/cid" xmlns:w16="http://schemas.microsoft.com/office/word/2018/wordml" xmlns:w16du="http://schemas.microsoft.com/office/word/2023/wordml/word16du" xmlns:w16sdtdh="http://schemas.microsoft.com/office/word/2020/wordml/sdtdatahash" xmlns:w16se="http://schemas.microsoft.com/office/word/2015/wordml/symex" xmlns:wpg="http://schemas.microsoft.com/office/word/2010/wordprocessingGroup" xmlns:wpi="http://schemas.microsoft.com/office/word/2010/wordprocessingInk" xmlns:wne="http://schemas.microsoft.com/office/word/2006/wordml" xmlns:wps="http://schemas.microsoft.com/office/word/2010/wordprocessingShape" mc:Ignorable="w14 w15 w16se w16cid w16 w16cex w16sdtdh w16du wp14">
+<w:endnotes xmlns:wpc="http://schemas.microsoft.com/office/word/2010/wordprocessingCanvas" xmlns:cx="http://schemas.microsoft.com/office/drawing/2014/chartex" xmlns:cx1="http://schemas.microsoft.com/office/drawing/2015/9/8/chartex" xmlns:cx2="http://schemas.microsoft.com/office/drawing/2015/10/21/chartex" xmlns:cx3="http://schemas.microsoft.com/office/drawing/2016/5/9/chartex" xmlns:cx4="http://schemas.microsoft.com/office/drawing/2016/5/10/chartex" xmlns:cx5="http://schemas.microsoft.com/office/drawing/2016/5/11/chartex" xmlns:cx6="http://schemas.microsoft.com/office/drawing/2016/5/12/chartex" xmlns:cx7="http://schemas.microsoft.com/office/drawing/2016/5/13/chartex" xmlns:cx8="http://schemas.microsoft.com/office/drawing/2016/5/14/chartex" xmlns:mc="http://schemas.openxmlformats.org/markup-compatibility/2006" xmlns:aink="http://schemas.microsoft.com/office/drawing/2016/ink" xmlns:am3d="http://schemas.microsoft.com/office/drawing/2017/model3d" xmlns:o="urn:schemas-microsoft-com:office:office" xmlns:oel="http://schemas.microsoft.com/office/2019/extlst" xmlns:r="http://schemas.openxmlformats.org/officeDocument/2006/relationships" xmlns:m="http://schemas.openxmlformats.org/officeDocument/2006/math" xmlns:v="urn:schemas-microsoft-com:vml" xmlns:wp14="http://schemas.microsoft.com/office/word/2010/wordprocessingDrawing" xmlns:wp="http://schemas.openxmlformats.org/drawingml/2006/wordprocessingDrawing" xmlns:w10="urn:schemas-microsoft-com:office:word" xmlns:w="http://schemas.openxmlformats.org/wordprocessingml/2006/main" xmlns:w14="http://schemas.microsoft.com/office/word/2010/wordml" xmlns:w15="http://schemas.microsoft.com/office/word/2012/wordml" xmlns:w16cex="http://schemas.microsoft.com/office/word/2018/wordml/cex" xmlns:w16cid="http://schemas.microsoft.com/office/word/2016/wordml/cid" xmlns:w16="http://schemas.microsoft.com/office/word/2018/wordml" xmlns:w16du="http://schemas.microsoft.com/office/word/2023/wordml/word16du" xmlns:w16sdtdh="http://schemas.microsoft.com/office/word/2020/wordml/sdtdatahash" xmlns:w16sdtfl="http://schemas.microsoft.com/office/word/2024/wordml/sdtformatlock" xmlns:w16se="http://schemas.microsoft.com/office/word/2015/wordml/symex" xmlns:wpg="http://schemas.microsoft.com/office/word/2010/wordprocessingGroup" xmlns:wpi="http://schemas.microsoft.com/office/word/2010/wordprocessingInk" xmlns:wne="http://schemas.microsoft.com/office/word/2006/wordml" xmlns:wps="http://schemas.microsoft.com/office/word/2010/wordprocessingShape" mc:Ignorable="w14 w15 w16se w16cid w16 w16cex w16sdtdh w16sdtfl w16du wp14">
   <w:endnote w:type="separator" w:id="-1">
     <w:p>
       <w:pPr>
@@ -3798,7 +1097,7 @@
 </file>
 
 <file path=word/footer1.xml><?xml version="1.0" encoding="utf-8"?>
-<w:ftr xmlns:wpc="http://schemas.microsoft.com/office/word/2010/wordprocessingCanvas" xmlns:cx="http://schemas.microsoft.com/office/drawing/2014/chartex" xmlns:cx1="http://schemas.microsoft.com/office/drawing/2015/9/8/chartex" xmlns:cx2="http://schemas.microsoft.com/office/drawing/2015/10/21/chartex" xmlns:cx3="http://schemas.microsoft.com/office/drawing/2016/5/9/chartex" xmlns:cx4="http://schemas.microsoft.com/office/drawing/2016/5/10/chartex" xmlns:cx5="http://schemas.microsoft.com/office/drawing/2016/5/11/chartex" xmlns:cx6="http://schemas.microsoft.com/office/drawing/2016/5/12/chartex" xmlns:cx7="http://schemas.microsoft.com/office/drawing/2016/5/13/chartex" xmlns:cx8="http://schemas.microsoft.com/office/drawing/2016/5/14/chartex" xmlns:mc="http://schemas.openxmlformats.org/markup-compatibility/2006" xmlns:aink="http://schemas.microsoft.com/office/drawing/2016/ink" xmlns:am3d="http://schemas.microsoft.com/office/drawing/2017/model3d" xmlns:o="urn:schemas-microsoft-com:office:office" xmlns:oel="http://schemas.microsoft.com/office/2019/extlst" xmlns:r="http://schemas.openxmlformats.org/officeDocument/2006/relationships" xmlns:m="http://schemas.openxmlformats.org/officeDocument/2006/math" xmlns:v="urn:schemas-microsoft-com:vml" xmlns:wp14="http://schemas.microsoft.com/office/word/2010/wordprocessingDrawing" xmlns:wp="http://schemas.openxmlformats.org/drawingml/2006/wordprocessingDrawing" xmlns:w10="urn:schemas-microsoft-com:office:word" xmlns:w="http://schemas.openxmlformats.org/wordprocessingml/2006/main" xmlns:w14="http://schemas.microsoft.com/office/word/2010/wordml" xmlns:w15="http://schemas.microsoft.com/office/word/2012/wordml" xmlns:w16cex="http://schemas.microsoft.com/office/word/2018/wordml/cex" xmlns:w16cid="http://schemas.microsoft.com/office/word/2016/wordml/cid" xmlns:w16="http://schemas.microsoft.com/office/word/2018/wordml" xmlns:w16du="http://schemas.microsoft.com/office/word/2023/wordml/word16du" xmlns:w16sdtdh="http://schemas.microsoft.com/office/word/2020/wordml/sdtdatahash" xmlns:w16se="http://schemas.microsoft.com/office/word/2015/wordml/symex" xmlns:wpg="http://schemas.microsoft.com/office/word/2010/wordprocessingGroup" xmlns:wpi="http://schemas.microsoft.com/office/word/2010/wordprocessingInk" xmlns:wne="http://schemas.microsoft.com/office/word/2006/wordml" xmlns:wps="http://schemas.microsoft.com/office/word/2010/wordprocessingShape" mc:Ignorable="w14 w15 w16se w16cid w16 w16cex w16sdtdh w16du wp14">
+<w:ftr xmlns:wpc="http://schemas.microsoft.com/office/word/2010/wordprocessingCanvas" xmlns:cx="http://schemas.microsoft.com/office/drawing/2014/chartex" xmlns:cx1="http://schemas.microsoft.com/office/drawing/2015/9/8/chartex" xmlns:cx2="http://schemas.microsoft.com/office/drawing/2015/10/21/chartex" xmlns:cx3="http://schemas.microsoft.com/office/drawing/2016/5/9/chartex" xmlns:cx4="http://schemas.microsoft.com/office/drawing/2016/5/10/chartex" xmlns:cx5="http://schemas.microsoft.com/office/drawing/2016/5/11/chartex" xmlns:cx6="http://schemas.microsoft.com/office/drawing/2016/5/12/chartex" xmlns:cx7="http://schemas.microsoft.com/office/drawing/2016/5/13/chartex" xmlns:cx8="http://schemas.microsoft.com/office/drawing/2016/5/14/chartex" xmlns:mc="http://schemas.openxmlformats.org/markup-compatibility/2006" xmlns:aink="http://schemas.microsoft.com/office/drawing/2016/ink" xmlns:am3d="http://schemas.microsoft.com/office/drawing/2017/model3d" xmlns:o="urn:schemas-microsoft-com:office:office" xmlns:oel="http://schemas.microsoft.com/office/2019/extlst" xmlns:r="http://schemas.openxmlformats.org/officeDocument/2006/relationships" xmlns:m="http://schemas.openxmlformats.org/officeDocument/2006/math" xmlns:v="urn:schemas-microsoft-com:vml" xmlns:wp14="http://schemas.microsoft.com/office/word/2010/wordprocessingDrawing" xmlns:wp="http://schemas.openxmlformats.org/drawingml/2006/wordprocessingDrawing" xmlns:w10="urn:schemas-microsoft-com:office:word" xmlns:w="http://schemas.openxmlformats.org/wordprocessingml/2006/main" xmlns:w14="http://schemas.microsoft.com/office/word/2010/wordml" xmlns:w15="http://schemas.microsoft.com/office/word/2012/wordml" xmlns:w16cex="http://schemas.microsoft.com/office/word/2018/wordml/cex" xmlns:w16cid="http://schemas.microsoft.com/office/word/2016/wordml/cid" xmlns:w16="http://schemas.microsoft.com/office/word/2018/wordml" xmlns:w16du="http://schemas.microsoft.com/office/word/2023/wordml/word16du" xmlns:w16sdtdh="http://schemas.microsoft.com/office/word/2020/wordml/sdtdatahash" xmlns:w16sdtfl="http://schemas.microsoft.com/office/word/2024/wordml/sdtformatlock" xmlns:w16se="http://schemas.microsoft.com/office/word/2015/wordml/symex" xmlns:wpg="http://schemas.microsoft.com/office/word/2010/wordprocessingGroup" xmlns:wpi="http://schemas.microsoft.com/office/word/2010/wordprocessingInk" xmlns:wne="http://schemas.microsoft.com/office/word/2006/wordml" xmlns:wps="http://schemas.microsoft.com/office/word/2010/wordprocessingShape" mc:Ignorable="w14 w15 w16se w16cid w16 w16cex w16sdtdh w16sdtfl w16du wp14">
   <w:p>
     <w:pPr>
       <w:pStyle w:val="Footer"/>
@@ -3821,7 +1120,7 @@
 </file>
 
 <file path=word/footer2.xml><?xml version="1.0" encoding="utf-8"?>
-<w:ftr xmlns:wpc="http://schemas.microsoft.com/office/word/2010/wordprocessingCanvas" xmlns:cx="http://schemas.microsoft.com/office/drawing/2014/chartex" xmlns:cx1="http://schemas.microsoft.com/office/drawing/2015/9/8/chartex" xmlns:cx2="http://schemas.microsoft.com/office/drawing/2015/10/21/chartex" xmlns:cx3="http://schemas.microsoft.com/office/drawing/2016/5/9/chartex" xmlns:cx4="http://schemas.microsoft.com/office/drawing/2016/5/10/chartex" xmlns:cx5="http://schemas.microsoft.com/office/drawing/2016/5/11/chartex" xmlns:cx6="http://schemas.microsoft.com/office/drawing/2016/5/12/chartex" xmlns:cx7="http://schemas.microsoft.com/office/drawing/2016/5/13/chartex" xmlns:cx8="http://schemas.microsoft.com/office/drawing/2016/5/14/chartex" xmlns:mc="http://schemas.openxmlformats.org/markup-compatibility/2006" xmlns:aink="http://schemas.microsoft.com/office/drawing/2016/ink" xmlns:am3d="http://schemas.microsoft.com/office/drawing/2017/model3d" xmlns:o="urn:schemas-microsoft-com:office:office" xmlns:oel="http://schemas.microsoft.com/office/2019/extlst" xmlns:r="http://schemas.openxmlformats.org/officeDocument/2006/relationships" xmlns:m="http://schemas.openxmlformats.org/officeDocument/2006/math" xmlns:v="urn:schemas-microsoft-com:vml" xmlns:wp14="http://schemas.microsoft.com/office/word/2010/wordprocessingDrawing" xmlns:wp="http://schemas.openxmlformats.org/drawingml/2006/wordprocessingDrawing" xmlns:w10="urn:schemas-microsoft-com:office:word" xmlns:w="http://schemas.openxmlformats.org/wordprocessingml/2006/main" xmlns:w14="http://schemas.microsoft.com/office/word/2010/wordml" xmlns:w15="http://schemas.microsoft.com/office/word/2012/wordml" xmlns:w16cex="http://schemas.microsoft.com/office/word/2018/wordml/cex" xmlns:w16cid="http://schemas.microsoft.com/office/word/2016/wordml/cid" xmlns:w16="http://schemas.microsoft.com/office/word/2018/wordml" xmlns:w16du="http://schemas.microsoft.com/office/word/2023/wordml/word16du" xmlns:w16sdtdh="http://schemas.microsoft.com/office/word/2020/wordml/sdtdatahash" xmlns:w16se="http://schemas.microsoft.com/office/word/2015/wordml/symex" xmlns:wpg="http://schemas.microsoft.com/office/word/2010/wordprocessingGroup" xmlns:wpi="http://schemas.microsoft.com/office/word/2010/wordprocessingInk" xmlns:wne="http://schemas.microsoft.com/office/word/2006/wordml" xmlns:wps="http://schemas.microsoft.com/office/word/2010/wordprocessingShape" mc:Ignorable="w14 w15 w16se w16cid w16 w16cex w16sdtdh w16du wp14">
+<w:ftr xmlns:wpc="http://schemas.microsoft.com/office/word/2010/wordprocessingCanvas" xmlns:cx="http://schemas.microsoft.com/office/drawing/2014/chartex" xmlns:cx1="http://schemas.microsoft.com/office/drawing/2015/9/8/chartex" xmlns:cx2="http://schemas.microsoft.com/office/drawing/2015/10/21/chartex" xmlns:cx3="http://schemas.microsoft.com/office/drawing/2016/5/9/chartex" xmlns:cx4="http://schemas.microsoft.com/office/drawing/2016/5/10/chartex" xmlns:cx5="http://schemas.microsoft.com/office/drawing/2016/5/11/chartex" xmlns:cx6="http://schemas.microsoft.com/office/drawing/2016/5/12/chartex" xmlns:cx7="http://schemas.microsoft.com/office/drawing/2016/5/13/chartex" xmlns:cx8="http://schemas.microsoft.com/office/drawing/2016/5/14/chartex" xmlns:mc="http://schemas.openxmlformats.org/markup-compatibility/2006" xmlns:aink="http://schemas.microsoft.com/office/drawing/2016/ink" xmlns:am3d="http://schemas.microsoft.com/office/drawing/2017/model3d" xmlns:o="urn:schemas-microsoft-com:office:office" xmlns:oel="http://schemas.microsoft.com/office/2019/extlst" xmlns:r="http://schemas.openxmlformats.org/officeDocument/2006/relationships" xmlns:m="http://schemas.openxmlformats.org/officeDocument/2006/math" xmlns:v="urn:schemas-microsoft-com:vml" xmlns:wp14="http://schemas.microsoft.com/office/word/2010/wordprocessingDrawing" xmlns:wp="http://schemas.openxmlformats.org/drawingml/2006/wordprocessingDrawing" xmlns:w10="urn:schemas-microsoft-com:office:word" xmlns:w="http://schemas.openxmlformats.org/wordprocessingml/2006/main" xmlns:w14="http://schemas.microsoft.com/office/word/2010/wordml" xmlns:w15="http://schemas.microsoft.com/office/word/2012/wordml" xmlns:w16cex="http://schemas.microsoft.com/office/word/2018/wordml/cex" xmlns:w16cid="http://schemas.microsoft.com/office/word/2016/wordml/cid" xmlns:w16="http://schemas.microsoft.com/office/word/2018/wordml" xmlns:w16du="http://schemas.microsoft.com/office/word/2023/wordml/word16du" xmlns:w16sdtdh="http://schemas.microsoft.com/office/word/2020/wordml/sdtdatahash" xmlns:w16sdtfl="http://schemas.microsoft.com/office/word/2024/wordml/sdtformatlock" xmlns:w16se="http://schemas.microsoft.com/office/word/2015/wordml/symex" xmlns:wpg="http://schemas.microsoft.com/office/word/2010/wordprocessingGroup" xmlns:wpi="http://schemas.microsoft.com/office/word/2010/wordprocessingInk" xmlns:wne="http://schemas.microsoft.com/office/word/2006/wordml" xmlns:wps="http://schemas.microsoft.com/office/word/2010/wordprocessingShape" mc:Ignorable="w14 w15 w16se w16cid w16 w16cex w16sdtdh w16sdtfl w16du wp14">
   <w:p>
     <w:pPr>
       <w:pStyle w:val="Footer"/>
@@ -3841,7 +1140,7 @@
 </file>
 
 <file path=word/footer3.xml><?xml version="1.0" encoding="utf-8"?>
-<w:ftr xmlns:wpc="http://schemas.microsoft.com/office/word/2010/wordprocessingCanvas" xmlns:cx="http://schemas.microsoft.com/office/drawing/2014/chartex" xmlns:cx1="http://schemas.microsoft.com/office/drawing/2015/9/8/chartex" xmlns:cx2="http://schemas.microsoft.com/office/drawing/2015/10/21/chartex" xmlns:cx3="http://schemas.microsoft.com/office/drawing/2016/5/9/chartex" xmlns:cx4="http://schemas.microsoft.com/office/drawing/2016/5/10/chartex" xmlns:cx5="http://schemas.microsoft.com/office/drawing/2016/5/11/chartex" xmlns:cx6="http://schemas.microsoft.com/office/drawing/2016/5/12/chartex" xmlns:cx7="http://schemas.microsoft.com/office/drawing/2016/5/13/chartex" xmlns:cx8="http://schemas.microsoft.com/office/drawing/2016/5/14/chartex" xmlns:mc="http://schemas.openxmlformats.org/markup-compatibility/2006" xmlns:aink="http://schemas.microsoft.com/office/drawing/2016/ink" xmlns:am3d="http://schemas.microsoft.com/office/drawing/2017/model3d" xmlns:o="urn:schemas-microsoft-com:office:office" xmlns:oel="http://schemas.microsoft.com/office/2019/extlst" xmlns:r="http://schemas.openxmlformats.org/officeDocument/2006/relationships" xmlns:m="http://schemas.openxmlformats.org/officeDocument/2006/math" xmlns:v="urn:schemas-microsoft-com:vml" xmlns:wp14="http://schemas.microsoft.com/office/word/2010/wordprocessingDrawing" xmlns:wp="http://schemas.openxmlformats.org/drawingml/2006/wordprocessingDrawing" xmlns:w10="urn:schemas-microsoft-com:office:word" xmlns:w="http://schemas.openxmlformats.org/wordprocessingml/2006/main" xmlns:w14="http://schemas.microsoft.com/office/word/2010/wordml" xmlns:w15="http://schemas.microsoft.com/office/word/2012/wordml" xmlns:w16cex="http://schemas.microsoft.com/office/word/2018/wordml/cex" xmlns:w16cid="http://schemas.microsoft.com/office/word/2016/wordml/cid" xmlns:w16="http://schemas.microsoft.com/office/word/2018/wordml" xmlns:w16du="http://schemas.microsoft.com/office/word/2023/wordml/word16du" xmlns:w16sdtdh="http://schemas.microsoft.com/office/word/2020/wordml/sdtdatahash" xmlns:w16se="http://schemas.microsoft.com/office/word/2015/wordml/symex" xmlns:wpg="http://schemas.microsoft.com/office/word/2010/wordprocessingGroup" xmlns:wpi="http://schemas.microsoft.com/office/word/2010/wordprocessingInk" xmlns:wne="http://schemas.microsoft.com/office/word/2006/wordml" xmlns:wps="http://schemas.microsoft.com/office/word/2010/wordprocessingShape" mc:Ignorable="w14 w15 w16se w16cid w16 w16cex w16sdtdh w16du wp14">
+<w:ftr xmlns:wpc="http://schemas.microsoft.com/office/word/2010/wordprocessingCanvas" xmlns:cx="http://schemas.microsoft.com/office/drawing/2014/chartex" xmlns:cx1="http://schemas.microsoft.com/office/drawing/2015/9/8/chartex" xmlns:cx2="http://schemas.microsoft.com/office/drawing/2015/10/21/chartex" xmlns:cx3="http://schemas.microsoft.com/office/drawing/2016/5/9/chartex" xmlns:cx4="http://schemas.microsoft.com/office/drawing/2016/5/10/chartex" xmlns:cx5="http://schemas.microsoft.com/office/drawing/2016/5/11/chartex" xmlns:cx6="http://schemas.microsoft.com/office/drawing/2016/5/12/chartex" xmlns:cx7="http://schemas.microsoft.com/office/drawing/2016/5/13/chartex" xmlns:cx8="http://schemas.microsoft.com/office/drawing/2016/5/14/chartex" xmlns:mc="http://schemas.openxmlformats.org/markup-compatibility/2006" xmlns:aink="http://schemas.microsoft.com/office/drawing/2016/ink" xmlns:am3d="http://schemas.microsoft.com/office/drawing/2017/model3d" xmlns:o="urn:schemas-microsoft-com:office:office" xmlns:oel="http://schemas.microsoft.com/office/2019/extlst" xmlns:r="http://schemas.openxmlformats.org/officeDocument/2006/relationships" xmlns:m="http://schemas.openxmlformats.org/officeDocument/2006/math" xmlns:v="urn:schemas-microsoft-com:vml" xmlns:wp14="http://schemas.microsoft.com/office/word/2010/wordprocessingDrawing" xmlns:wp="http://schemas.openxmlformats.org/drawingml/2006/wordprocessingDrawing" xmlns:w10="urn:schemas-microsoft-com:office:word" xmlns:w="http://schemas.openxmlformats.org/wordprocessingml/2006/main" xmlns:w14="http://schemas.microsoft.com/office/word/2010/wordml" xmlns:w15="http://schemas.microsoft.com/office/word/2012/wordml" xmlns:w16cex="http://schemas.microsoft.com/office/word/2018/wordml/cex" xmlns:w16cid="http://schemas.microsoft.com/office/word/2016/wordml/cid" xmlns:w16="http://schemas.microsoft.com/office/word/2018/wordml" xmlns:w16du="http://schemas.microsoft.com/office/word/2023/wordml/word16du" xmlns:w16sdtdh="http://schemas.microsoft.com/office/word/2020/wordml/sdtdatahash" xmlns:w16sdtfl="http://schemas.microsoft.com/office/word/2024/wordml/sdtformatlock" xmlns:w16se="http://schemas.microsoft.com/office/word/2015/wordml/symex" xmlns:wpg="http://schemas.microsoft.com/office/word/2010/wordprocessingGroup" xmlns:wpi="http://schemas.microsoft.com/office/word/2010/wordprocessingInk" xmlns:wne="http://schemas.microsoft.com/office/word/2006/wordml" xmlns:wps="http://schemas.microsoft.com/office/word/2010/wordprocessingShape" mc:Ignorable="w14 w15 w16se w16cid w16 w16cex w16sdtdh w16sdtfl w16du wp14">
   <w:p>
     <w:pPr>
       <w:pStyle w:val="Footnote"/>
@@ -3983,7 +1282,7 @@
 </file>
 
 <file path=word/footnotes.xml><?xml version="1.0" encoding="utf-8"?>
-<w:footnotes xmlns:wpc="http://schemas.microsoft.com/office/word/2010/wordprocessingCanvas" xmlns:cx="http://schemas.microsoft.com/office/drawing/2014/chartex" xmlns:cx1="http://schemas.microsoft.com/office/drawing/2015/9/8/chartex" xmlns:cx2="http://schemas.microsoft.com/office/drawing/2015/10/21/chartex" xmlns:cx3="http://schemas.microsoft.com/office/drawing/2016/5/9/chartex" xmlns:cx4="http://schemas.microsoft.com/office/drawing/2016/5/10/chartex" xmlns:cx5="http://schemas.microsoft.com/office/drawing/2016/5/11/chartex" xmlns:cx6="http://schemas.microsoft.com/office/drawing/2016/5/12/chartex" xmlns:cx7="http://schemas.microsoft.com/office/drawing/2016/5/13/chartex" xmlns:cx8="http://schemas.microsoft.com/office/drawing/2016/5/14/chartex" xmlns:mc="http://schemas.openxmlformats.org/markup-compatibility/2006" xmlns:aink="http://schemas.microsoft.com/office/drawing/2016/ink" xmlns:am3d="http://schemas.microsoft.com/office/drawing/2017/model3d" xmlns:o="urn:schemas-microsoft-com:office:office" xmlns:oel="http://schemas.microsoft.com/office/2019/extlst" xmlns:r="http://schemas.openxmlformats.org/officeDocument/2006/relationships" xmlns:m="http://schemas.openxmlformats.org/officeDocument/2006/math" xmlns:v="urn:schemas-microsoft-com:vml" xmlns:wp14="http://schemas.microsoft.com/office/word/2010/wordprocessingDrawing" xmlns:wp="http://schemas.openxmlformats.org/drawingml/2006/wordprocessingDrawing" xmlns:w10="urn:schemas-microsoft-com:office:word" xmlns:w="http://schemas.openxmlformats.org/wordprocessingml/2006/main" xmlns:w14="http://schemas.microsoft.com/office/word/2010/wordml" xmlns:w15="http://schemas.microsoft.com/office/word/2012/wordml" xmlns:w16cex="http://schemas.microsoft.com/office/word/2018/wordml/cex" xmlns:w16cid="http://schemas.microsoft.com/office/word/2016/wordml/cid" xmlns:w16="http://schemas.microsoft.com/office/word/2018/wordml" xmlns:w16du="http://schemas.microsoft.com/office/word/2023/wordml/word16du" xmlns:w16sdtdh="http://schemas.microsoft.com/office/word/2020/wordml/sdtdatahash" xmlns:w16se="http://schemas.microsoft.com/office/word/2015/wordml/symex" xmlns:wpg="http://schemas.microsoft.com/office/word/2010/wordprocessingGroup" xmlns:wpi="http://schemas.microsoft.com/office/word/2010/wordprocessingInk" xmlns:wne="http://schemas.microsoft.com/office/word/2006/wordml" xmlns:wps="http://schemas.microsoft.com/office/word/2010/wordprocessingShape" mc:Ignorable="w14 w15 w16se w16cid w16 w16cex w16sdtdh w16du wp14">
+<w:footnotes xmlns:wpc="http://schemas.microsoft.com/office/word/2010/wordprocessingCanvas" xmlns:cx="http://schemas.microsoft.com/office/drawing/2014/chartex" xmlns:cx1="http://schemas.microsoft.com/office/drawing/2015/9/8/chartex" xmlns:cx2="http://schemas.microsoft.com/office/drawing/2015/10/21/chartex" xmlns:cx3="http://schemas.microsoft.com/office/drawing/2016/5/9/chartex" xmlns:cx4="http://schemas.microsoft.com/office/drawing/2016/5/10/chartex" xmlns:cx5="http://schemas.microsoft.com/office/drawing/2016/5/11/chartex" xmlns:cx6="http://schemas.microsoft.com/office/drawing/2016/5/12/chartex" xmlns:cx7="http://schemas.microsoft.com/office/drawing/2016/5/13/chartex" xmlns:cx8="http://schemas.microsoft.com/office/drawing/2016/5/14/chartex" xmlns:mc="http://schemas.openxmlformats.org/markup-compatibility/2006" xmlns:aink="http://schemas.microsoft.com/office/drawing/2016/ink" xmlns:am3d="http://schemas.microsoft.com/office/drawing/2017/model3d" xmlns:o="urn:schemas-microsoft-com:office:office" xmlns:oel="http://schemas.microsoft.com/office/2019/extlst" xmlns:r="http://schemas.openxmlformats.org/officeDocument/2006/relationships" xmlns:m="http://schemas.openxmlformats.org/officeDocument/2006/math" xmlns:v="urn:schemas-microsoft-com:vml" xmlns:wp14="http://schemas.microsoft.com/office/word/2010/wordprocessingDrawing" xmlns:wp="http://schemas.openxmlformats.org/drawingml/2006/wordprocessingDrawing" xmlns:w10="urn:schemas-microsoft-com:office:word" xmlns:w="http://schemas.openxmlformats.org/wordprocessingml/2006/main" xmlns:w14="http://schemas.microsoft.com/office/word/2010/wordml" xmlns:w15="http://schemas.microsoft.com/office/word/2012/wordml" xmlns:w16cex="http://schemas.microsoft.com/office/word/2018/wordml/cex" xmlns:w16cid="http://schemas.microsoft.com/office/word/2016/wordml/cid" xmlns:w16="http://schemas.microsoft.com/office/word/2018/wordml" xmlns:w16du="http://schemas.microsoft.com/office/word/2023/wordml/word16du" xmlns:w16sdtdh="http://schemas.microsoft.com/office/word/2020/wordml/sdtdatahash" xmlns:w16sdtfl="http://schemas.microsoft.com/office/word/2024/wordml/sdtformatlock" xmlns:w16se="http://schemas.microsoft.com/office/word/2015/wordml/symex" xmlns:wpg="http://schemas.microsoft.com/office/word/2010/wordprocessingGroup" xmlns:wpi="http://schemas.microsoft.com/office/word/2010/wordprocessingInk" xmlns:wne="http://schemas.microsoft.com/office/word/2006/wordml" xmlns:wps="http://schemas.microsoft.com/office/word/2010/wordprocessingShape" mc:Ignorable="w14 w15 w16se w16cid w16 w16cex w16sdtdh w16sdtfl w16du wp14">
   <w:footnote w:type="separator" w:id="-1">
     <w:p>
       <w:pPr>
@@ -4020,7 +1319,7 @@
 </file>
 
 <file path=word/header1.xml><?xml version="1.0" encoding="utf-8"?>
-<w:hdr xmlns:wpc="http://schemas.microsoft.com/office/word/2010/wordprocessingCanvas" xmlns:cx="http://schemas.microsoft.com/office/drawing/2014/chartex" xmlns:cx1="http://schemas.microsoft.com/office/drawing/2015/9/8/chartex" xmlns:cx2="http://schemas.microsoft.com/office/drawing/2015/10/21/chartex" xmlns:cx3="http://schemas.microsoft.com/office/drawing/2016/5/9/chartex" xmlns:cx4="http://schemas.microsoft.com/office/drawing/2016/5/10/chartex" xmlns:cx5="http://schemas.microsoft.com/office/drawing/2016/5/11/chartex" xmlns:cx6="http://schemas.microsoft.com/office/drawing/2016/5/12/chartex" xmlns:cx7="http://schemas.microsoft.com/office/drawing/2016/5/13/chartex" xmlns:cx8="http://schemas.microsoft.com/office/drawing/2016/5/14/chartex" xmlns:mc="http://schemas.openxmlformats.org/markup-compatibility/2006" xmlns:aink="http://schemas.microsoft.com/office/drawing/2016/ink" xmlns:am3d="http://schemas.microsoft.com/office/drawing/2017/model3d" xmlns:o="urn:schemas-microsoft-com:office:office" xmlns:oel="http://schemas.microsoft.com/office/2019/extlst" xmlns:r="http://schemas.openxmlformats.org/officeDocument/2006/relationships" xmlns:m="http://schemas.openxmlformats.org/officeDocument/2006/math" xmlns:v="urn:schemas-microsoft-com:vml" xmlns:wp14="http://schemas.microsoft.com/office/word/2010/wordprocessingDrawing" xmlns:wp="http://schemas.openxmlformats.org/drawingml/2006/wordprocessingDrawing" xmlns:w10="urn:schemas-microsoft-com:office:word" xmlns:w="http://schemas.openxmlformats.org/wordprocessingml/2006/main" xmlns:w14="http://schemas.microsoft.com/office/word/2010/wordml" xmlns:w15="http://schemas.microsoft.com/office/word/2012/wordml" xmlns:w16cex="http://schemas.microsoft.com/office/word/2018/wordml/cex" xmlns:w16cid="http://schemas.microsoft.com/office/word/2016/wordml/cid" xmlns:w16="http://schemas.microsoft.com/office/word/2018/wordml" xmlns:w16du="http://schemas.microsoft.com/office/word/2023/wordml/word16du" xmlns:w16sdtdh="http://schemas.microsoft.com/office/word/2020/wordml/sdtdatahash" xmlns:w16se="http://schemas.microsoft.com/office/word/2015/wordml/symex" xmlns:wpg="http://schemas.microsoft.com/office/word/2010/wordprocessingGroup" xmlns:wpi="http://schemas.microsoft.com/office/word/2010/wordprocessingInk" xmlns:wne="http://schemas.microsoft.com/office/word/2006/wordml" xmlns:wps="http://schemas.microsoft.com/office/word/2010/wordprocessingShape" mc:Ignorable="w14 w15 w16se w16cid w16 w16cex w16sdtdh w16du wp14">
+<w:hdr xmlns:wpc="http://schemas.microsoft.com/office/word/2010/wordprocessingCanvas" xmlns:cx="http://schemas.microsoft.com/office/drawing/2014/chartex" xmlns:cx1="http://schemas.microsoft.com/office/drawing/2015/9/8/chartex" xmlns:cx2="http://schemas.microsoft.com/office/drawing/2015/10/21/chartex" xmlns:cx3="http://schemas.microsoft.com/office/drawing/2016/5/9/chartex" xmlns:cx4="http://schemas.microsoft.com/office/drawing/2016/5/10/chartex" xmlns:cx5="http://schemas.microsoft.com/office/drawing/2016/5/11/chartex" xmlns:cx6="http://schemas.microsoft.com/office/drawing/2016/5/12/chartex" xmlns:cx7="http://schemas.microsoft.com/office/drawing/2016/5/13/chartex" xmlns:cx8="http://schemas.microsoft.com/office/drawing/2016/5/14/chartex" xmlns:mc="http://schemas.openxmlformats.org/markup-compatibility/2006" xmlns:aink="http://schemas.microsoft.com/office/drawing/2016/ink" xmlns:am3d="http://schemas.microsoft.com/office/drawing/2017/model3d" xmlns:o="urn:schemas-microsoft-com:office:office" xmlns:oel="http://schemas.microsoft.com/office/2019/extlst" xmlns:r="http://schemas.openxmlformats.org/officeDocument/2006/relationships" xmlns:m="http://schemas.openxmlformats.org/officeDocument/2006/math" xmlns:v="urn:schemas-microsoft-com:vml" xmlns:wp14="http://schemas.microsoft.com/office/word/2010/wordprocessingDrawing" xmlns:wp="http://schemas.openxmlformats.org/drawingml/2006/wordprocessingDrawing" xmlns:w10="urn:schemas-microsoft-com:office:word" xmlns:w="http://schemas.openxmlformats.org/wordprocessingml/2006/main" xmlns:w14="http://schemas.microsoft.com/office/word/2010/wordml" xmlns:w15="http://schemas.microsoft.com/office/word/2012/wordml" xmlns:w16cex="http://schemas.microsoft.com/office/word/2018/wordml/cex" xmlns:w16cid="http://schemas.microsoft.com/office/word/2016/wordml/cid" xmlns:w16="http://schemas.microsoft.com/office/word/2018/wordml" xmlns:w16du="http://schemas.microsoft.com/office/word/2023/wordml/word16du" xmlns:w16sdtdh="http://schemas.microsoft.com/office/word/2020/wordml/sdtdatahash" xmlns:w16sdtfl="http://schemas.microsoft.com/office/word/2024/wordml/sdtformatlock" xmlns:w16se="http://schemas.microsoft.com/office/word/2015/wordml/symex" xmlns:wpg="http://schemas.microsoft.com/office/word/2010/wordprocessingGroup" xmlns:wpi="http://schemas.microsoft.com/office/word/2010/wordprocessingInk" xmlns:wne="http://schemas.microsoft.com/office/word/2006/wordml" xmlns:wps="http://schemas.microsoft.com/office/word/2010/wordprocessingShape" mc:Ignorable="w14 w15 w16se w16cid w16 w16cex w16sdtdh w16sdtfl w16du wp14">
   <w:p>
     <w:pPr>
       <w:pStyle w:val="Runningheadertitleandauthors"/>
@@ -4104,7 +1403,7 @@
 </file>
 
 <file path=word/header2.xml><?xml version="1.0" encoding="utf-8"?>
-<w:hdr xmlns:wpc="http://schemas.microsoft.com/office/word/2010/wordprocessingCanvas" xmlns:cx="http://schemas.microsoft.com/office/drawing/2014/chartex" xmlns:cx1="http://schemas.microsoft.com/office/drawing/2015/9/8/chartex" xmlns:cx2="http://schemas.microsoft.com/office/drawing/2015/10/21/chartex" xmlns:cx3="http://schemas.microsoft.com/office/drawing/2016/5/9/chartex" xmlns:cx4="http://schemas.microsoft.com/office/drawing/2016/5/10/chartex" xmlns:cx5="http://schemas.microsoft.com/office/drawing/2016/5/11/chartex" xmlns:cx6="http://schemas.microsoft.com/office/drawing/2016/5/12/chartex" xmlns:cx7="http://schemas.microsoft.com/office/drawing/2016/5/13/chartex" xmlns:cx8="http://schemas.microsoft.com/office/drawing/2016/5/14/chartex" xmlns:mc="http://schemas.openxmlformats.org/markup-compatibility/2006" xmlns:aink="http://schemas.microsoft.com/office/drawing/2016/ink" xmlns:am3d="http://schemas.microsoft.com/office/drawing/2017/model3d" xmlns:o="urn:schemas-microsoft-com:office:office" xmlns:oel="http://schemas.microsoft.com/office/2019/extlst" xmlns:r="http://schemas.openxmlformats.org/officeDocument/2006/relationships" xmlns:m="http://schemas.openxmlformats.org/officeDocument/2006/math" xmlns:v="urn:schemas-microsoft-com:vml" xmlns:wp14="http://schemas.microsoft.com/office/word/2010/wordprocessingDrawing" xmlns:wp="http://schemas.openxmlformats.org/drawingml/2006/wordprocessingDrawing" xmlns:w10="urn:schemas-microsoft-com:office:word" xmlns:w="http://schemas.openxmlformats.org/wordprocessingml/2006/main" xmlns:w14="http://schemas.microsoft.com/office/word/2010/wordml" xmlns:w15="http://schemas.microsoft.com/office/word/2012/wordml" xmlns:w16cex="http://schemas.microsoft.com/office/word/2018/wordml/cex" xmlns:w16cid="http://schemas.microsoft.com/office/word/2016/wordml/cid" xmlns:w16="http://schemas.microsoft.com/office/word/2018/wordml" xmlns:w16du="http://schemas.microsoft.com/office/word/2023/wordml/word16du" xmlns:w16sdtdh="http://schemas.microsoft.com/office/word/2020/wordml/sdtdatahash" xmlns:w16se="http://schemas.microsoft.com/office/word/2015/wordml/symex" xmlns:wpg="http://schemas.microsoft.com/office/word/2010/wordprocessingGroup" xmlns:wpi="http://schemas.microsoft.com/office/word/2010/wordprocessingInk" xmlns:wne="http://schemas.microsoft.com/office/word/2006/wordml" xmlns:wps="http://schemas.microsoft.com/office/word/2010/wordprocessingShape" mc:Ignorable="w14 w15 w16se w16cid w16 w16cex w16sdtdh w16du wp14">
+<w:hdr xmlns:wpc="http://schemas.microsoft.com/office/word/2010/wordprocessingCanvas" xmlns:cx="http://schemas.microsoft.com/office/drawing/2014/chartex" xmlns:cx1="http://schemas.microsoft.com/office/drawing/2015/9/8/chartex" xmlns:cx2="http://schemas.microsoft.com/office/drawing/2015/10/21/chartex" xmlns:cx3="http://schemas.microsoft.com/office/drawing/2016/5/9/chartex" xmlns:cx4="http://schemas.microsoft.com/office/drawing/2016/5/10/chartex" xmlns:cx5="http://schemas.microsoft.com/office/drawing/2016/5/11/chartex" xmlns:cx6="http://schemas.microsoft.com/office/drawing/2016/5/12/chartex" xmlns:cx7="http://schemas.microsoft.com/office/drawing/2016/5/13/chartex" xmlns:cx8="http://schemas.microsoft.com/office/drawing/2016/5/14/chartex" xmlns:mc="http://schemas.openxmlformats.org/markup-compatibility/2006" xmlns:aink="http://schemas.microsoft.com/office/drawing/2016/ink" xmlns:am3d="http://schemas.microsoft.com/office/drawing/2017/model3d" xmlns:o="urn:schemas-microsoft-com:office:office" xmlns:oel="http://schemas.microsoft.com/office/2019/extlst" xmlns:r="http://schemas.openxmlformats.org/officeDocument/2006/relationships" xmlns:m="http://schemas.openxmlformats.org/officeDocument/2006/math" xmlns:v="urn:schemas-microsoft-com:vml" xmlns:wp14="http://schemas.microsoft.com/office/word/2010/wordprocessingDrawing" xmlns:wp="http://schemas.openxmlformats.org/drawingml/2006/wordprocessingDrawing" xmlns:w10="urn:schemas-microsoft-com:office:word" xmlns:w="http://schemas.openxmlformats.org/wordprocessingml/2006/main" xmlns:w14="http://schemas.microsoft.com/office/word/2010/wordml" xmlns:w15="http://schemas.microsoft.com/office/word/2012/wordml" xmlns:w16cex="http://schemas.microsoft.com/office/word/2018/wordml/cex" xmlns:w16cid="http://schemas.microsoft.com/office/word/2016/wordml/cid" xmlns:w16="http://schemas.microsoft.com/office/word/2018/wordml" xmlns:w16du="http://schemas.microsoft.com/office/word/2023/wordml/word16du" xmlns:w16sdtdh="http://schemas.microsoft.com/office/word/2020/wordml/sdtdatahash" xmlns:w16sdtfl="http://schemas.microsoft.com/office/word/2024/wordml/sdtformatlock" xmlns:w16se="http://schemas.microsoft.com/office/word/2015/wordml/symex" xmlns:wpg="http://schemas.microsoft.com/office/word/2010/wordprocessingGroup" xmlns:wpi="http://schemas.microsoft.com/office/word/2010/wordprocessingInk" xmlns:wne="http://schemas.microsoft.com/office/word/2006/wordml" xmlns:wps="http://schemas.microsoft.com/office/word/2010/wordprocessingShape" mc:Ignorable="w14 w15 w16se w16cid w16 w16cex w16sdtdh w16sdtfl w16du wp14">
   <w:p>
     <w:pPr>
       <w:pStyle w:val="Runningheadertitleandauthors"/>
@@ -4196,7 +1495,7 @@
 </file>
 
 <file path=word/numbering.xml><?xml version="1.0" encoding="utf-8"?>
-<w:numbering xmlns:wpc="http://schemas.microsoft.com/office/word/2010/wordprocessingCanvas" xmlns:cx="http://schemas.microsoft.com/office/drawing/2014/chartex" xmlns:cx1="http://schemas.microsoft.com/office/drawing/2015/9/8/chartex" xmlns:cx2="http://schemas.microsoft.com/office/drawing/2015/10/21/chartex" xmlns:cx3="http://schemas.microsoft.com/office/drawing/2016/5/9/chartex" xmlns:cx4="http://schemas.microsoft.com/office/drawing/2016/5/10/chartex" xmlns:cx5="http://schemas.microsoft.com/office/drawing/2016/5/11/chartex" xmlns:cx6="http://schemas.microsoft.com/office/drawing/2016/5/12/chartex" xmlns:cx7="http://schemas.microsoft.com/office/drawing/2016/5/13/chartex" xmlns:cx8="http://schemas.microsoft.com/office/drawing/2016/5/14/chartex" xmlns:mc="http://schemas.openxmlformats.org/markup-compatibility/2006" xmlns:aink="http://schemas.microsoft.com/office/drawing/2016/ink" xmlns:am3d="http://schemas.microsoft.com/office/drawing/2017/model3d" xmlns:o="urn:schemas-microsoft-com:office:office" xmlns:oel="http://schemas.microsoft.com/office/2019/extlst" xmlns:r="http://schemas.openxmlformats.org/officeDocument/2006/relationships" xmlns:m="http://schemas.openxmlformats.org/officeDocument/2006/math" xmlns:v="urn:schemas-microsoft-com:vml" xmlns:wp14="http://schemas.microsoft.com/office/word/2010/wordprocessingDrawing" xmlns:wp="http://schemas.openxmlformats.org/drawingml/2006/wordprocessingDrawing" xmlns:w10="urn:schemas-microsoft-com:office:word" xmlns:w="http://schemas.openxmlformats.org/wordprocessingml/2006/main" xmlns:w14="http://schemas.microsoft.com/office/word/2010/wordml" xmlns:w15="http://schemas.microsoft.com/office/word/2012/wordml" xmlns:w16cex="http://schemas.microsoft.com/office/word/2018/wordml/cex" xmlns:w16cid="http://schemas.microsoft.com/office/word/2016/wordml/cid" xmlns:w16="http://schemas.microsoft.com/office/word/2018/wordml" xmlns:w16du="http://schemas.microsoft.com/office/word/2023/wordml/word16du" xmlns:w16sdtdh="http://schemas.microsoft.com/office/word/2020/wordml/sdtdatahash" xmlns:w16se="http://schemas.microsoft.com/office/word/2015/wordml/symex" xmlns:wpg="http://schemas.microsoft.com/office/word/2010/wordprocessingGroup" xmlns:wpi="http://schemas.microsoft.com/office/word/2010/wordprocessingInk" xmlns:wne="http://schemas.microsoft.com/office/word/2006/wordml" xmlns:wps="http://schemas.microsoft.com/office/word/2010/wordprocessingShape" mc:Ignorable="w14 w15 w16se w16cid w16 w16cex w16sdtdh w16du wp14">
+<w:numbering xmlns:wpc="http://schemas.microsoft.com/office/word/2010/wordprocessingCanvas" xmlns:cx="http://schemas.microsoft.com/office/drawing/2014/chartex" xmlns:cx1="http://schemas.microsoft.com/office/drawing/2015/9/8/chartex" xmlns:cx2="http://schemas.microsoft.com/office/drawing/2015/10/21/chartex" xmlns:cx3="http://schemas.microsoft.com/office/drawing/2016/5/9/chartex" xmlns:cx4="http://schemas.microsoft.com/office/drawing/2016/5/10/chartex" xmlns:cx5="http://schemas.microsoft.com/office/drawing/2016/5/11/chartex" xmlns:cx6="http://schemas.microsoft.com/office/drawing/2016/5/12/chartex" xmlns:cx7="http://schemas.microsoft.com/office/drawing/2016/5/13/chartex" xmlns:cx8="http://schemas.microsoft.com/office/drawing/2016/5/14/chartex" xmlns:mc="http://schemas.openxmlformats.org/markup-compatibility/2006" xmlns:aink="http://schemas.microsoft.com/office/drawing/2016/ink" xmlns:am3d="http://schemas.microsoft.com/office/drawing/2017/model3d" xmlns:o="urn:schemas-microsoft-com:office:office" xmlns:oel="http://schemas.microsoft.com/office/2019/extlst" xmlns:r="http://schemas.openxmlformats.org/officeDocument/2006/relationships" xmlns:m="http://schemas.openxmlformats.org/officeDocument/2006/math" xmlns:v="urn:schemas-microsoft-com:vml" xmlns:wp14="http://schemas.microsoft.com/office/word/2010/wordprocessingDrawing" xmlns:wp="http://schemas.openxmlformats.org/drawingml/2006/wordprocessingDrawing" xmlns:w10="urn:schemas-microsoft-com:office:word" xmlns:w="http://schemas.openxmlformats.org/wordprocessingml/2006/main" xmlns:w14="http://schemas.microsoft.com/office/word/2010/wordml" xmlns:w15="http://schemas.microsoft.com/office/word/2012/wordml" xmlns:w16cex="http://schemas.microsoft.com/office/word/2018/wordml/cex" xmlns:w16cid="http://schemas.microsoft.com/office/word/2016/wordml/cid" xmlns:w16="http://schemas.microsoft.com/office/word/2018/wordml" xmlns:w16du="http://schemas.microsoft.com/office/word/2023/wordml/word16du" xmlns:w16sdtdh="http://schemas.microsoft.com/office/word/2020/wordml/sdtdatahash" xmlns:w16sdtfl="http://schemas.microsoft.com/office/word/2024/wordml/sdtformatlock" xmlns:w16se="http://schemas.microsoft.com/office/word/2015/wordml/symex" xmlns:wpg="http://schemas.microsoft.com/office/word/2010/wordprocessingGroup" xmlns:wpi="http://schemas.microsoft.com/office/word/2010/wordprocessingInk" xmlns:wne="http://schemas.microsoft.com/office/word/2006/wordml" xmlns:wps="http://schemas.microsoft.com/office/word/2010/wordprocessingShape" mc:Ignorable="w14 w15 w16se w16cid w16 w16cex w16sdtdh w16sdtfl w16du wp14">
   <w:abstractNum w:abstractNumId="0" w15:restartNumberingAfterBreak="0">
     <w:nsid w:val="FFFFFF7C"/>
     <w:multiLevelType w:val="singleLevel"/>
@@ -5260,7 +2559,7 @@
 </file>
 
 <file path=word/styles.xml><?xml version="1.0" encoding="utf-8"?>
-<w:styles xmlns:mc="http://schemas.openxmlformats.org/markup-compatibility/2006" xmlns:r="http://schemas.openxmlformats.org/officeDocument/2006/relationships" xmlns:w="http://schemas.openxmlformats.org/wordprocessingml/2006/main" xmlns:w14="http://schemas.microsoft.com/office/word/2010/wordml" xmlns:w15="http://schemas.microsoft.com/office/word/2012/wordml" xmlns:w16cex="http://schemas.microsoft.com/office/word/2018/wordml/cex" xmlns:w16cid="http://schemas.microsoft.com/office/word/2016/wordml/cid" xmlns:w16="http://schemas.microsoft.com/office/word/2018/wordml" xmlns:w16du="http://schemas.microsoft.com/office/word/2023/wordml/word16du" xmlns:w16sdtdh="http://schemas.microsoft.com/office/word/2020/wordml/sdtdatahash" xmlns:w16se="http://schemas.microsoft.com/office/word/2015/wordml/symex" mc:Ignorable="w14 w15 w16se w16cid w16 w16cex w16sdtdh w16du">
+<w:styles xmlns:mc="http://schemas.openxmlformats.org/markup-compatibility/2006" xmlns:r="http://schemas.openxmlformats.org/officeDocument/2006/relationships" xmlns:w="http://schemas.openxmlformats.org/wordprocessingml/2006/main" xmlns:w14="http://schemas.microsoft.com/office/word/2010/wordml" xmlns:w15="http://schemas.microsoft.com/office/word/2012/wordml" xmlns:w16cex="http://schemas.microsoft.com/office/word/2018/wordml/cex" xmlns:w16cid="http://schemas.microsoft.com/office/word/2016/wordml/cid" xmlns:w16="http://schemas.microsoft.com/office/word/2018/wordml" xmlns:w16du="http://schemas.microsoft.com/office/word/2023/wordml/word16du" xmlns:w16sdtdh="http://schemas.microsoft.com/office/word/2020/wordml/sdtdatahash" xmlns:w16sdtfl="http://schemas.microsoft.com/office/word/2024/wordml/sdtformatlock" xmlns:w16se="http://schemas.microsoft.com/office/word/2015/wordml/symex" mc:Ignorable="w14 w15 w16se w16cid w16 w16cex w16sdtdh w16sdtfl w16du">
   <w:docDefaults>
     <w:rPrDefault>
       <w:rPr>
@@ -7122,19 +4421,19 @@
       <w:szCs w:val="16"/>
     </w:rPr>
   </w:style>
-  <w:style w:type="paragraph" w:styleId="EmailSignature">
+  <w:style w:type="paragraph" w:styleId="E-mailSignature">
     <w:name w:val="E-mail Signature"/>
     <w:basedOn w:val="Normal"/>
-    <w:link w:val="EmailSignatureChar"/>
-    <w:uiPriority w:val="99"/>
-    <w:rPr>
-      <w:rFonts w:cs="Times New Roman"/>
-    </w:rPr>
-  </w:style>
-  <w:style w:type="character" w:customStyle="1" w:styleId="EmailSignatureChar">
-    <w:name w:val="Email Signature Char"/>
+    <w:link w:val="E-mailSignatureChar"/>
+    <w:uiPriority w:val="99"/>
+    <w:rPr>
+      <w:rFonts w:cs="Times New Roman"/>
+    </w:rPr>
+  </w:style>
+  <w:style w:type="character" w:customStyle="1" w:styleId="E-mailSignatureChar">
+    <w:name w:val="E-mail Signature Char"/>
     <w:basedOn w:val="DefaultParagraphFont"/>
-    <w:link w:val="EmailSignature"/>
+    <w:link w:val="E-mailSignature"/>
     <w:uiPriority w:val="99"/>
     <w:rPr>
       <w:rFonts w:ascii="Times New Roman" w:hAnsi="Times New Roman" w:cs="Times New Roman"/>

</xml_diff>

<commit_message>
fixed margins word templates #19
</commit_message>
<xml_diff>
--- a/word/nime-alt-template.docx
+++ b/word/nime-alt-template.docx
@@ -1,6 +1,6 @@
 
 <file path=word/document.xml><?xml version="1.0" encoding="utf-8"?>
-<w:document xmlns:wpc="http://schemas.microsoft.com/office/word/2010/wordprocessingCanvas" xmlns:cx="http://schemas.microsoft.com/office/drawing/2014/chartex" xmlns:cx1="http://schemas.microsoft.com/office/drawing/2015/9/8/chartex" xmlns:cx2="http://schemas.microsoft.com/office/drawing/2015/10/21/chartex" xmlns:cx3="http://schemas.microsoft.com/office/drawing/2016/5/9/chartex" xmlns:cx4="http://schemas.microsoft.com/office/drawing/2016/5/10/chartex" xmlns:cx5="http://schemas.microsoft.com/office/drawing/2016/5/11/chartex" xmlns:cx6="http://schemas.microsoft.com/office/drawing/2016/5/12/chartex" xmlns:cx7="http://schemas.microsoft.com/office/drawing/2016/5/13/chartex" xmlns:cx8="http://schemas.microsoft.com/office/drawing/2016/5/14/chartex" xmlns:mc="http://schemas.openxmlformats.org/markup-compatibility/2006" xmlns:aink="http://schemas.microsoft.com/office/drawing/2016/ink" xmlns:am3d="http://schemas.microsoft.com/office/drawing/2017/model3d" xmlns:o="urn:schemas-microsoft-com:office:office" xmlns:oel="http://schemas.microsoft.com/office/2019/extlst" xmlns:r="http://schemas.openxmlformats.org/officeDocument/2006/relationships" xmlns:m="http://schemas.openxmlformats.org/officeDocument/2006/math" xmlns:v="urn:schemas-microsoft-com:vml" xmlns:wp14="http://schemas.microsoft.com/office/word/2010/wordprocessingDrawing" xmlns:wp="http://schemas.openxmlformats.org/drawingml/2006/wordprocessingDrawing" xmlns:w10="urn:schemas-microsoft-com:office:word" xmlns:w="http://schemas.openxmlformats.org/wordprocessingml/2006/main" xmlns:w14="http://schemas.microsoft.com/office/word/2010/wordml" xmlns:w15="http://schemas.microsoft.com/office/word/2012/wordml" xmlns:w16cex="http://schemas.microsoft.com/office/word/2018/wordml/cex" xmlns:w16cid="http://schemas.microsoft.com/office/word/2016/wordml/cid" xmlns:w16="http://schemas.microsoft.com/office/word/2018/wordml" xmlns:w16du="http://schemas.microsoft.com/office/word/2023/wordml/word16du" xmlns:w16sdtdh="http://schemas.microsoft.com/office/word/2020/wordml/sdtdatahash" xmlns:w16sdtfl="http://schemas.microsoft.com/office/word/2024/wordml/sdtformatlock" xmlns:w16se="http://schemas.microsoft.com/office/word/2015/wordml/symex" xmlns:wpg="http://schemas.microsoft.com/office/word/2010/wordprocessingGroup" xmlns:wpi="http://schemas.microsoft.com/office/word/2010/wordprocessingInk" xmlns:wne="http://schemas.microsoft.com/office/word/2006/wordml" xmlns:wps="http://schemas.microsoft.com/office/word/2010/wordprocessingShape" mc:Ignorable="w14 w15 w16se w16cid w16 w16cex w16sdtdh w16sdtfl w16du wp14">
+<w:document xmlns:wpc="http://schemas.microsoft.com/office/word/2010/wordprocessingCanvas" xmlns:cx="http://schemas.microsoft.com/office/drawing/2014/chartex" xmlns:cx1="http://schemas.microsoft.com/office/drawing/2015/9/8/chartex" xmlns:cx2="http://schemas.microsoft.com/office/drawing/2015/10/21/chartex" xmlns:cx3="http://schemas.microsoft.com/office/drawing/2016/5/9/chartex" xmlns:cx4="http://schemas.microsoft.com/office/drawing/2016/5/10/chartex" xmlns:cx5="http://schemas.microsoft.com/office/drawing/2016/5/11/chartex" xmlns:cx6="http://schemas.microsoft.com/office/drawing/2016/5/12/chartex" xmlns:cx7="http://schemas.microsoft.com/office/drawing/2016/5/13/chartex" xmlns:cx8="http://schemas.microsoft.com/office/drawing/2016/5/14/chartex" xmlns:mc="http://schemas.openxmlformats.org/markup-compatibility/2006" xmlns:aink="http://schemas.microsoft.com/office/drawing/2016/ink" xmlns:am3d="http://schemas.microsoft.com/office/drawing/2017/model3d" xmlns:o="urn:schemas-microsoft-com:office:office" xmlns:oel="http://schemas.microsoft.com/office/2019/extlst" xmlns:r="http://schemas.openxmlformats.org/officeDocument/2006/relationships" xmlns:m="http://schemas.openxmlformats.org/officeDocument/2006/math" xmlns:v="urn:schemas-microsoft-com:vml" xmlns:wp14="http://schemas.microsoft.com/office/word/2010/wordprocessingDrawing" xmlns:wp="http://schemas.openxmlformats.org/drawingml/2006/wordprocessingDrawing" xmlns:w10="urn:schemas-microsoft-com:office:word" xmlns:w="http://schemas.openxmlformats.org/wordprocessingml/2006/main" xmlns:w14="http://schemas.microsoft.com/office/word/2010/wordml" xmlns:w15="http://schemas.microsoft.com/office/word/2012/wordml" xmlns:w16cex="http://schemas.microsoft.com/office/word/2018/wordml/cex" xmlns:w16cid="http://schemas.microsoft.com/office/word/2016/wordml/cid" xmlns:w16="http://schemas.microsoft.com/office/word/2018/wordml" xmlns:w16du="http://schemas.microsoft.com/office/word/2023/wordml/word16du" xmlns:w16sdtdh="http://schemas.microsoft.com/office/word/2020/wordml/sdtdatahash" xmlns:w16se="http://schemas.microsoft.com/office/word/2015/wordml/symex" xmlns:wpg="http://schemas.microsoft.com/office/word/2010/wordprocessingGroup" xmlns:wpi="http://schemas.microsoft.com/office/word/2010/wordprocessingInk" xmlns:wne="http://schemas.microsoft.com/office/word/2006/wordml" xmlns:wps="http://schemas.microsoft.com/office/word/2010/wordprocessingShape" mc:Ignorable="w14 w15 w16se w16cid w16 w16cex w16sdtdh w16du wp14">
   <w:body>
     <w:p>
       <w:pPr>
@@ -12,11 +12,16 @@
       <w:r>
         <w:t xml:space="preserve">Title: Your </w:t>
       </w:r>
+      <w:proofErr w:type="spellStart"/>
       <w:r>
         <w:t>Alt.</w:t>
       </w:r>
       <w:r>
-        <w:t xml:space="preserve">NIME </w:t>
+        <w:t>NIME</w:t>
+      </w:r>
+      <w:proofErr w:type="spellEnd"/>
+      <w:r>
+        <w:t xml:space="preserve"> </w:t>
       </w:r>
       <w:r>
         <w:t>Contribution</w:t>
@@ -51,6 +56,12 @@
         </w:rPr>
         <w:t>Affiliation #1</w:t>
       </w:r>
+      <w:r>
+        <w:rPr>
+          <w:rStyle w:val="AuthorsAffiliation"/>
+        </w:rPr>
+        <w:t>, Country</w:t>
+      </w:r>
     </w:p>
     <w:p>
       <w:pPr>
@@ -74,6 +85,12 @@
         </w:rPr>
         <w:t>Affiliation #2</w:t>
       </w:r>
+      <w:r>
+        <w:rPr>
+          <w:rStyle w:val="AuthorsAffiliation"/>
+        </w:rPr>
+        <w:t>, Country</w:t>
+      </w:r>
     </w:p>
     <w:p>
       <w:pPr>
@@ -96,6 +113,12 @@
           <w:rStyle w:val="AuthorsAffiliation"/>
         </w:rPr>
         <w:t>Affiliation #3</w:t>
+      </w:r>
+      <w:r>
+        <w:rPr>
+          <w:rStyle w:val="AuthorsAffiliation"/>
+        </w:rPr>
+        <w:t>, Country</w:t>
       </w:r>
     </w:p>
     <w:p>
@@ -120,7 +143,7 @@
       <w:pPr>
         <w:rPr>
           <w:rFonts w:eastAsia="Times New Roman"/>
-          <w:lang w:val="es-ES"/>
+          <w:lang w:val="fr-FR"/>
         </w:rPr>
       </w:pPr>
       <w:r>
@@ -128,14 +151,745 @@
           <w:rFonts w:eastAsia="Times New Roman"/>
           <w:lang w:val="en-GB"/>
         </w:rPr>
-        <w:t xml:space="preserve">Lorem ipsum dolor sit amet, consectetur adipiscing elit. </w:t>
-      </w:r>
-      <w:r>
-        <w:rPr>
-          <w:rFonts w:eastAsia="Times New Roman"/>
-          <w:lang w:val="es-ES"/>
-        </w:rPr>
-        <w:t xml:space="preserve">Sed viverra tellus vel </w:t>
+        <w:t xml:space="preserve">Lorem ipsum </w:t>
+      </w:r>
+      <w:proofErr w:type="spellStart"/>
+      <w:r>
+        <w:rPr>
+          <w:rFonts w:eastAsia="Times New Roman"/>
+          <w:lang w:val="en-GB"/>
+        </w:rPr>
+        <w:t>dolor</w:t>
+      </w:r>
+      <w:proofErr w:type="spellEnd"/>
+      <w:r>
+        <w:rPr>
+          <w:rFonts w:eastAsia="Times New Roman"/>
+          <w:lang w:val="en-GB"/>
+        </w:rPr>
+        <w:t xml:space="preserve"> sit </w:t>
+      </w:r>
+      <w:proofErr w:type="spellStart"/>
+      <w:r>
+        <w:rPr>
+          <w:rFonts w:eastAsia="Times New Roman"/>
+          <w:lang w:val="en-GB"/>
+        </w:rPr>
+        <w:t>amet</w:t>
+      </w:r>
+      <w:proofErr w:type="spellEnd"/>
+      <w:r>
+        <w:rPr>
+          <w:rFonts w:eastAsia="Times New Roman"/>
+          <w:lang w:val="en-GB"/>
+        </w:rPr>
+        <w:t xml:space="preserve">, </w:t>
+      </w:r>
+      <w:proofErr w:type="spellStart"/>
+      <w:r>
+        <w:rPr>
+          <w:rFonts w:eastAsia="Times New Roman"/>
+          <w:lang w:val="en-GB"/>
+        </w:rPr>
+        <w:t>consectetur</w:t>
+      </w:r>
+      <w:proofErr w:type="spellEnd"/>
+      <w:r>
+        <w:rPr>
+          <w:rFonts w:eastAsia="Times New Roman"/>
+          <w:lang w:val="en-GB"/>
+        </w:rPr>
+        <w:t xml:space="preserve"> </w:t>
+      </w:r>
+      <w:proofErr w:type="spellStart"/>
+      <w:r>
+        <w:rPr>
+          <w:rFonts w:eastAsia="Times New Roman"/>
+          <w:lang w:val="en-GB"/>
+        </w:rPr>
+        <w:t>adipiscing</w:t>
+      </w:r>
+      <w:proofErr w:type="spellEnd"/>
+      <w:r>
+        <w:rPr>
+          <w:rFonts w:eastAsia="Times New Roman"/>
+          <w:lang w:val="en-GB"/>
+        </w:rPr>
+        <w:t xml:space="preserve"> </w:t>
+      </w:r>
+      <w:proofErr w:type="spellStart"/>
+      <w:r>
+        <w:rPr>
+          <w:rFonts w:eastAsia="Times New Roman"/>
+          <w:lang w:val="en-GB"/>
+        </w:rPr>
+        <w:t>elit</w:t>
+      </w:r>
+      <w:proofErr w:type="spellEnd"/>
+      <w:r>
+        <w:rPr>
+          <w:rFonts w:eastAsia="Times New Roman"/>
+          <w:lang w:val="en-GB"/>
+        </w:rPr>
+        <w:t xml:space="preserve">. </w:t>
+      </w:r>
+      <w:r>
+        <w:rPr>
+          <w:rFonts w:eastAsia="Times New Roman"/>
+          <w:lang w:val="es-ES"/>
+        </w:rPr>
+        <w:t xml:space="preserve">Sed </w:t>
+      </w:r>
+      <w:proofErr w:type="spellStart"/>
+      <w:r>
+        <w:rPr>
+          <w:rFonts w:eastAsia="Times New Roman"/>
+          <w:lang w:val="es-ES"/>
+        </w:rPr>
+        <w:t>viverra</w:t>
+      </w:r>
+      <w:proofErr w:type="spellEnd"/>
+      <w:r>
+        <w:rPr>
+          <w:rFonts w:eastAsia="Times New Roman"/>
+          <w:lang w:val="es-ES"/>
+        </w:rPr>
+        <w:t xml:space="preserve"> </w:t>
+      </w:r>
+      <w:proofErr w:type="spellStart"/>
+      <w:r>
+        <w:rPr>
+          <w:rFonts w:eastAsia="Times New Roman"/>
+          <w:lang w:val="es-ES"/>
+        </w:rPr>
+        <w:t>tellus</w:t>
+      </w:r>
+      <w:proofErr w:type="spellEnd"/>
+      <w:r>
+        <w:rPr>
+          <w:rFonts w:eastAsia="Times New Roman"/>
+          <w:lang w:val="es-ES"/>
+        </w:rPr>
+        <w:t xml:space="preserve"> </w:t>
+      </w:r>
+      <w:proofErr w:type="spellStart"/>
+      <w:r>
+        <w:rPr>
+          <w:rFonts w:eastAsia="Times New Roman"/>
+          <w:lang w:val="es-ES"/>
+        </w:rPr>
+        <w:t>vel</w:t>
+      </w:r>
+      <w:proofErr w:type="spellEnd"/>
+      <w:r>
+        <w:rPr>
+          <w:rFonts w:eastAsia="Times New Roman"/>
+          <w:lang w:val="es-ES"/>
+        </w:rPr>
+        <w:t xml:space="preserve"> </w:t>
+      </w:r>
+      <w:proofErr w:type="spellStart"/>
+      <w:r>
+        <w:rPr>
+          <w:rFonts w:eastAsia="Times New Roman"/>
+          <w:lang w:val="es-ES"/>
+        </w:rPr>
+        <w:t>sapien</w:t>
+      </w:r>
+      <w:proofErr w:type="spellEnd"/>
+      <w:r>
+        <w:rPr>
+          <w:rFonts w:eastAsia="Times New Roman"/>
+          <w:lang w:val="es-ES"/>
+        </w:rPr>
+        <w:t xml:space="preserve"> </w:t>
+      </w:r>
+      <w:proofErr w:type="spellStart"/>
+      <w:r>
+        <w:rPr>
+          <w:rFonts w:eastAsia="Times New Roman"/>
+          <w:lang w:val="es-ES"/>
+        </w:rPr>
+        <w:t>viverra</w:t>
+      </w:r>
+      <w:proofErr w:type="spellEnd"/>
+      <w:r>
+        <w:rPr>
+          <w:rFonts w:eastAsia="Times New Roman"/>
+          <w:lang w:val="es-ES"/>
+        </w:rPr>
+        <w:t xml:space="preserve">, </w:t>
+      </w:r>
+      <w:proofErr w:type="spellStart"/>
+      <w:r>
+        <w:rPr>
+          <w:rFonts w:eastAsia="Times New Roman"/>
+          <w:lang w:val="es-ES"/>
+        </w:rPr>
+        <w:t>eu</w:t>
+      </w:r>
+      <w:proofErr w:type="spellEnd"/>
+      <w:r>
+        <w:rPr>
+          <w:rFonts w:eastAsia="Times New Roman"/>
+          <w:lang w:val="es-ES"/>
+        </w:rPr>
+        <w:t xml:space="preserve"> </w:t>
+      </w:r>
+      <w:proofErr w:type="spellStart"/>
+      <w:r>
+        <w:rPr>
+          <w:rFonts w:eastAsia="Times New Roman"/>
+          <w:lang w:val="es-ES"/>
+        </w:rPr>
+        <w:t>hendrerit</w:t>
+      </w:r>
+      <w:proofErr w:type="spellEnd"/>
+      <w:r>
+        <w:rPr>
+          <w:rFonts w:eastAsia="Times New Roman"/>
+          <w:lang w:val="es-ES"/>
+        </w:rPr>
+        <w:t xml:space="preserve"> </w:t>
+      </w:r>
+      <w:proofErr w:type="spellStart"/>
+      <w:r>
+        <w:rPr>
+          <w:rFonts w:eastAsia="Times New Roman"/>
+          <w:lang w:val="es-ES"/>
+        </w:rPr>
+        <w:t>nisl</w:t>
+      </w:r>
+      <w:proofErr w:type="spellEnd"/>
+      <w:r>
+        <w:rPr>
+          <w:rFonts w:eastAsia="Times New Roman"/>
+          <w:lang w:val="es-ES"/>
+        </w:rPr>
+        <w:t xml:space="preserve"> lacinia. </w:t>
+      </w:r>
+      <w:proofErr w:type="spellStart"/>
+      <w:r>
+        <w:rPr>
+          <w:rFonts w:eastAsia="Times New Roman"/>
+          <w:lang w:val="fr-FR"/>
+        </w:rPr>
+        <w:t>Nullam</w:t>
+      </w:r>
+      <w:proofErr w:type="spellEnd"/>
+      <w:r>
+        <w:rPr>
+          <w:rFonts w:eastAsia="Times New Roman"/>
+          <w:lang w:val="fr-FR"/>
+        </w:rPr>
+        <w:t xml:space="preserve"> </w:t>
+      </w:r>
+      <w:proofErr w:type="spellStart"/>
+      <w:r>
+        <w:rPr>
+          <w:rFonts w:eastAsia="Times New Roman"/>
+          <w:lang w:val="fr-FR"/>
+        </w:rPr>
+        <w:t>sagittis</w:t>
+      </w:r>
+      <w:proofErr w:type="spellEnd"/>
+      <w:r>
+        <w:rPr>
+          <w:rFonts w:eastAsia="Times New Roman"/>
+          <w:lang w:val="fr-FR"/>
+        </w:rPr>
+        <w:t xml:space="preserve">, </w:t>
+      </w:r>
+      <w:proofErr w:type="spellStart"/>
+      <w:r>
+        <w:rPr>
+          <w:rFonts w:eastAsia="Times New Roman"/>
+          <w:lang w:val="fr-FR"/>
+        </w:rPr>
+        <w:t>ligula</w:t>
+      </w:r>
+      <w:proofErr w:type="spellEnd"/>
+      <w:r>
+        <w:rPr>
+          <w:rFonts w:eastAsia="Times New Roman"/>
+          <w:lang w:val="fr-FR"/>
+        </w:rPr>
+        <w:t xml:space="preserve"> </w:t>
+      </w:r>
+      <w:proofErr w:type="spellStart"/>
+      <w:r>
+        <w:rPr>
+          <w:rFonts w:eastAsia="Times New Roman"/>
+          <w:lang w:val="fr-FR"/>
+        </w:rPr>
+        <w:t>sit</w:t>
+      </w:r>
+      <w:proofErr w:type="spellEnd"/>
+      <w:r>
+        <w:rPr>
+          <w:rFonts w:eastAsia="Times New Roman"/>
+          <w:lang w:val="fr-FR"/>
+        </w:rPr>
+        <w:t xml:space="preserve"> </w:t>
+      </w:r>
+      <w:proofErr w:type="spellStart"/>
+      <w:r>
+        <w:rPr>
+          <w:rFonts w:eastAsia="Times New Roman"/>
+          <w:lang w:val="fr-FR"/>
+        </w:rPr>
+        <w:t>amet</w:t>
+      </w:r>
+      <w:proofErr w:type="spellEnd"/>
+      <w:r>
+        <w:rPr>
+          <w:rFonts w:eastAsia="Times New Roman"/>
+          <w:lang w:val="fr-FR"/>
+        </w:rPr>
+        <w:t xml:space="preserve"> dictum </w:t>
+      </w:r>
+      <w:proofErr w:type="spellStart"/>
+      <w:r>
+        <w:rPr>
+          <w:rFonts w:eastAsia="Times New Roman"/>
+          <w:lang w:val="fr-FR"/>
+        </w:rPr>
+        <w:t>eleifend</w:t>
+      </w:r>
+      <w:proofErr w:type="spellEnd"/>
+      <w:r>
+        <w:rPr>
+          <w:rFonts w:eastAsia="Times New Roman"/>
+          <w:lang w:val="fr-FR"/>
+        </w:rPr>
+        <w:t xml:space="preserve">, </w:t>
+      </w:r>
+      <w:proofErr w:type="spellStart"/>
+      <w:r>
+        <w:rPr>
+          <w:rFonts w:eastAsia="Times New Roman"/>
+          <w:lang w:val="fr-FR"/>
+        </w:rPr>
+        <w:t>neque</w:t>
+      </w:r>
+      <w:proofErr w:type="spellEnd"/>
+      <w:r>
+        <w:rPr>
+          <w:rFonts w:eastAsia="Times New Roman"/>
+          <w:lang w:val="fr-FR"/>
+        </w:rPr>
+        <w:t xml:space="preserve"> </w:t>
+      </w:r>
+      <w:proofErr w:type="spellStart"/>
+      <w:r>
+        <w:rPr>
+          <w:rFonts w:eastAsia="Times New Roman"/>
+          <w:lang w:val="fr-FR"/>
+        </w:rPr>
+        <w:t>nisi</w:t>
+      </w:r>
+      <w:proofErr w:type="spellEnd"/>
+      <w:r>
+        <w:rPr>
+          <w:rFonts w:eastAsia="Times New Roman"/>
+          <w:lang w:val="fr-FR"/>
+        </w:rPr>
+        <w:t xml:space="preserve"> cursus </w:t>
+      </w:r>
+      <w:proofErr w:type="spellStart"/>
+      <w:r>
+        <w:rPr>
+          <w:rFonts w:eastAsia="Times New Roman"/>
+          <w:lang w:val="fr-FR"/>
+        </w:rPr>
+        <w:t>velit</w:t>
+      </w:r>
+      <w:proofErr w:type="spellEnd"/>
+      <w:r>
+        <w:rPr>
+          <w:rFonts w:eastAsia="Times New Roman"/>
+          <w:lang w:val="fr-FR"/>
+        </w:rPr>
+        <w:t xml:space="preserve">, vitae </w:t>
+      </w:r>
+      <w:proofErr w:type="spellStart"/>
+      <w:r>
+        <w:rPr>
+          <w:rFonts w:eastAsia="Times New Roman"/>
+          <w:lang w:val="fr-FR"/>
+        </w:rPr>
+        <w:t>ultrices</w:t>
+      </w:r>
+      <w:proofErr w:type="spellEnd"/>
+      <w:r>
+        <w:rPr>
+          <w:rFonts w:eastAsia="Times New Roman"/>
+          <w:lang w:val="fr-FR"/>
+        </w:rPr>
+        <w:t xml:space="preserve"> </w:t>
+      </w:r>
+      <w:proofErr w:type="spellStart"/>
+      <w:r>
+        <w:rPr>
+          <w:rFonts w:eastAsia="Times New Roman"/>
+          <w:lang w:val="fr-FR"/>
+        </w:rPr>
+        <w:t>leo</w:t>
+      </w:r>
+      <w:proofErr w:type="spellEnd"/>
+      <w:r>
+        <w:rPr>
+          <w:rFonts w:eastAsia="Times New Roman"/>
+          <w:lang w:val="fr-FR"/>
+        </w:rPr>
+        <w:t xml:space="preserve"> </w:t>
+      </w:r>
+      <w:proofErr w:type="spellStart"/>
+      <w:r>
+        <w:rPr>
+          <w:rFonts w:eastAsia="Times New Roman"/>
+          <w:lang w:val="fr-FR"/>
+        </w:rPr>
+        <w:t>mauris</w:t>
+      </w:r>
+      <w:proofErr w:type="spellEnd"/>
+      <w:r>
+        <w:rPr>
+          <w:rFonts w:eastAsia="Times New Roman"/>
+          <w:lang w:val="fr-FR"/>
+        </w:rPr>
+        <w:t xml:space="preserve"> in </w:t>
+      </w:r>
+      <w:proofErr w:type="spellStart"/>
+      <w:r>
+        <w:rPr>
+          <w:rFonts w:eastAsia="Times New Roman"/>
+          <w:lang w:val="fr-FR"/>
+        </w:rPr>
+        <w:t>odio</w:t>
+      </w:r>
+      <w:proofErr w:type="spellEnd"/>
+      <w:r>
+        <w:rPr>
+          <w:rFonts w:eastAsia="Times New Roman"/>
+          <w:lang w:val="fr-FR"/>
+        </w:rPr>
+        <w:t xml:space="preserve">. </w:t>
+      </w:r>
+      <w:proofErr w:type="spellStart"/>
+      <w:r>
+        <w:rPr>
+          <w:rFonts w:eastAsia="Times New Roman"/>
+          <w:lang w:val="fr-FR"/>
+        </w:rPr>
+        <w:t>Fusce</w:t>
+      </w:r>
+      <w:proofErr w:type="spellEnd"/>
+      <w:r>
+        <w:rPr>
+          <w:rFonts w:eastAsia="Times New Roman"/>
+          <w:lang w:val="fr-FR"/>
+        </w:rPr>
+        <w:t xml:space="preserve"> </w:t>
+      </w:r>
+      <w:proofErr w:type="spellStart"/>
+      <w:r>
+        <w:rPr>
+          <w:rFonts w:eastAsia="Times New Roman"/>
+          <w:lang w:val="fr-FR"/>
+        </w:rPr>
+        <w:t>ultricies</w:t>
+      </w:r>
+      <w:proofErr w:type="spellEnd"/>
+      <w:r>
+        <w:rPr>
+          <w:rFonts w:eastAsia="Times New Roman"/>
+          <w:lang w:val="fr-FR"/>
+        </w:rPr>
+        <w:t xml:space="preserve"> </w:t>
+      </w:r>
+      <w:proofErr w:type="spellStart"/>
+      <w:r>
+        <w:rPr>
+          <w:rFonts w:eastAsia="Times New Roman"/>
+          <w:lang w:val="fr-FR"/>
+        </w:rPr>
+        <w:t>eget</w:t>
+      </w:r>
+      <w:proofErr w:type="spellEnd"/>
+      <w:r>
+        <w:rPr>
+          <w:rFonts w:eastAsia="Times New Roman"/>
+          <w:lang w:val="fr-FR"/>
+        </w:rPr>
+        <w:t xml:space="preserve"> </w:t>
+      </w:r>
+      <w:proofErr w:type="spellStart"/>
+      <w:r>
+        <w:rPr>
+          <w:rFonts w:eastAsia="Times New Roman"/>
+          <w:lang w:val="fr-FR"/>
+        </w:rPr>
+        <w:t>justo</w:t>
+      </w:r>
+      <w:proofErr w:type="spellEnd"/>
+      <w:r>
+        <w:rPr>
+          <w:rFonts w:eastAsia="Times New Roman"/>
+          <w:lang w:val="fr-FR"/>
+        </w:rPr>
+        <w:t xml:space="preserve"> </w:t>
+      </w:r>
+      <w:proofErr w:type="spellStart"/>
+      <w:r>
+        <w:rPr>
+          <w:rFonts w:eastAsia="Times New Roman"/>
+          <w:lang w:val="fr-FR"/>
+        </w:rPr>
+        <w:t>sed</w:t>
+      </w:r>
+      <w:proofErr w:type="spellEnd"/>
+      <w:r>
+        <w:rPr>
+          <w:rFonts w:eastAsia="Times New Roman"/>
+          <w:lang w:val="fr-FR"/>
+        </w:rPr>
+        <w:t xml:space="preserve"> mollis. Nam at </w:t>
+      </w:r>
+      <w:proofErr w:type="spellStart"/>
+      <w:r>
+        <w:rPr>
+          <w:rFonts w:eastAsia="Times New Roman"/>
+          <w:lang w:val="fr-FR"/>
+        </w:rPr>
+        <w:t>sapien</w:t>
+      </w:r>
+      <w:proofErr w:type="spellEnd"/>
+      <w:r>
+        <w:rPr>
+          <w:rFonts w:eastAsia="Times New Roman"/>
+          <w:lang w:val="fr-FR"/>
+        </w:rPr>
+        <w:t xml:space="preserve"> </w:t>
+      </w:r>
+      <w:proofErr w:type="spellStart"/>
+      <w:r>
+        <w:rPr>
+          <w:rFonts w:eastAsia="Times New Roman"/>
+          <w:lang w:val="fr-FR"/>
+        </w:rPr>
+        <w:t>eleifend</w:t>
+      </w:r>
+      <w:proofErr w:type="spellEnd"/>
+      <w:r>
+        <w:rPr>
+          <w:rFonts w:eastAsia="Times New Roman"/>
+          <w:lang w:val="fr-FR"/>
+        </w:rPr>
+        <w:t xml:space="preserve">, </w:t>
+      </w:r>
+      <w:proofErr w:type="spellStart"/>
+      <w:r>
+        <w:rPr>
+          <w:rFonts w:eastAsia="Times New Roman"/>
+          <w:lang w:val="fr-FR"/>
+        </w:rPr>
+        <w:t>scelerisque</w:t>
+      </w:r>
+      <w:proofErr w:type="spellEnd"/>
+      <w:r>
+        <w:rPr>
+          <w:rFonts w:eastAsia="Times New Roman"/>
+          <w:lang w:val="fr-FR"/>
+        </w:rPr>
+        <w:t xml:space="preserve"> </w:t>
+      </w:r>
+      <w:proofErr w:type="spellStart"/>
+      <w:r>
+        <w:rPr>
+          <w:rFonts w:eastAsia="Times New Roman"/>
+          <w:lang w:val="fr-FR"/>
+        </w:rPr>
+        <w:t>mauris</w:t>
+      </w:r>
+      <w:proofErr w:type="spellEnd"/>
+      <w:r>
+        <w:rPr>
+          <w:rFonts w:eastAsia="Times New Roman"/>
+          <w:lang w:val="fr-FR"/>
+        </w:rPr>
+        <w:t xml:space="preserve"> at, </w:t>
+      </w:r>
+      <w:proofErr w:type="spellStart"/>
+      <w:r>
+        <w:rPr>
+          <w:rFonts w:eastAsia="Times New Roman"/>
+          <w:lang w:val="fr-FR"/>
+        </w:rPr>
+        <w:t>suscipit</w:t>
+      </w:r>
+      <w:proofErr w:type="spellEnd"/>
+      <w:r>
+        <w:rPr>
+          <w:rFonts w:eastAsia="Times New Roman"/>
+          <w:lang w:val="fr-FR"/>
+        </w:rPr>
+        <w:t xml:space="preserve"> </w:t>
+      </w:r>
+      <w:proofErr w:type="spellStart"/>
+      <w:r>
+        <w:rPr>
+          <w:rFonts w:eastAsia="Times New Roman"/>
+          <w:lang w:val="fr-FR"/>
+        </w:rPr>
+        <w:t>nisi</w:t>
+      </w:r>
+      <w:proofErr w:type="spellEnd"/>
+      <w:r>
+        <w:rPr>
+          <w:rFonts w:eastAsia="Times New Roman"/>
+          <w:lang w:val="fr-FR"/>
+        </w:rPr>
+        <w:t xml:space="preserve">. Sed </w:t>
+      </w:r>
+      <w:proofErr w:type="spellStart"/>
+      <w:r>
+        <w:rPr>
+          <w:rFonts w:eastAsia="Times New Roman"/>
+          <w:lang w:val="fr-FR"/>
+        </w:rPr>
+        <w:t>sollicitudin</w:t>
+      </w:r>
+      <w:proofErr w:type="spellEnd"/>
+      <w:r>
+        <w:rPr>
+          <w:rFonts w:eastAsia="Times New Roman"/>
+          <w:lang w:val="fr-FR"/>
+        </w:rPr>
+        <w:t xml:space="preserve"> </w:t>
+      </w:r>
+      <w:proofErr w:type="spellStart"/>
+      <w:r>
+        <w:rPr>
+          <w:rFonts w:eastAsia="Times New Roman"/>
+          <w:lang w:val="fr-FR"/>
+        </w:rPr>
+        <w:t>orci</w:t>
+      </w:r>
+      <w:proofErr w:type="spellEnd"/>
+      <w:r>
+        <w:rPr>
+          <w:rFonts w:eastAsia="Times New Roman"/>
+          <w:lang w:val="fr-FR"/>
+        </w:rPr>
+        <w:t xml:space="preserve"> </w:t>
+      </w:r>
+      <w:proofErr w:type="spellStart"/>
+      <w:r>
+        <w:rPr>
+          <w:rFonts w:eastAsia="Times New Roman"/>
+          <w:lang w:val="fr-FR"/>
+        </w:rPr>
+        <w:t>tortor</w:t>
+      </w:r>
+      <w:proofErr w:type="spellEnd"/>
+      <w:r>
+        <w:rPr>
+          <w:rFonts w:eastAsia="Times New Roman"/>
+          <w:lang w:val="fr-FR"/>
+        </w:rPr>
+        <w:t xml:space="preserve">, </w:t>
+      </w:r>
+      <w:proofErr w:type="spellStart"/>
+      <w:r>
+        <w:rPr>
+          <w:rFonts w:eastAsia="Times New Roman"/>
+          <w:lang w:val="fr-FR"/>
+        </w:rPr>
+        <w:t>eu</w:t>
+      </w:r>
+      <w:proofErr w:type="spellEnd"/>
+      <w:r>
+        <w:rPr>
+          <w:rFonts w:eastAsia="Times New Roman"/>
+          <w:lang w:val="fr-FR"/>
+        </w:rPr>
+        <w:t xml:space="preserve"> </w:t>
+      </w:r>
+      <w:proofErr w:type="spellStart"/>
+      <w:r>
+        <w:rPr>
+          <w:rFonts w:eastAsia="Times New Roman"/>
+          <w:lang w:val="fr-FR"/>
+        </w:rPr>
+        <w:t>gravida</w:t>
+      </w:r>
+      <w:proofErr w:type="spellEnd"/>
+      <w:r>
+        <w:rPr>
+          <w:rFonts w:eastAsia="Times New Roman"/>
+          <w:lang w:val="fr-FR"/>
+        </w:rPr>
+        <w:t xml:space="preserve"> ipsum </w:t>
+      </w:r>
+      <w:proofErr w:type="spellStart"/>
+      <w:r>
+        <w:rPr>
+          <w:rFonts w:eastAsia="Times New Roman"/>
+          <w:lang w:val="fr-FR"/>
+        </w:rPr>
+        <w:t>vestibulum</w:t>
+      </w:r>
+      <w:proofErr w:type="spellEnd"/>
+      <w:r>
+        <w:rPr>
+          <w:rFonts w:eastAsia="Times New Roman"/>
+          <w:lang w:val="fr-FR"/>
+        </w:rPr>
+        <w:t xml:space="preserve"> eu </w:t>
+      </w:r>
+      <w:r>
+        <w:rPr>
+          <w:rFonts w:eastAsia="Times New Roman"/>
+          <w:lang w:val="en-GB"/>
+        </w:rPr>
+        <w:fldChar w:fldCharType="begin" w:fldLock="1"/>
+      </w:r>
+      <w:r>
+        <w:rPr>
+          <w:rFonts w:eastAsia="Times New Roman"/>
+          <w:lang w:val="fr-FR"/>
+        </w:rPr>
+        <w:instrText>ADDIN CSL_CITATION {"citationItems":[{"id":"ITEM-1","itemData":{"DOI":"10.1007/978-3-319-47214-0","ISBN":"978-3-319-47213-3","abstract":"What is a musical instrument? What are the musical instruments of the future? This anthology presents thirty papers selected from the fifteen year long...","author":[{"dropping-particle":"","family":"Jensenius","given":"Alexander Refsum","non-dropping-particle":"","parse-names":false,"suffix":""},{"dropping-particle":"","family":"Lyons","given":"Michael J","non-dropping-particle":"","parse-names":false,"suffix":""}],"collection-title":"Current Research in Systematic Musicology","editor":[{"dropping-particle":"","family":"Jensenius","given":"Alexander Refsum","non-dropping-particle":"","parse-names":false,"suffix":""},{"dropping-particle":"","family":"Lyons","given":"Michael J.","non-dropping-particle":"","parse-names":false,"suffix":""}],"id":"ITEM-1","issued":{"date-parts":[["2017"]]},"publisher":"Springer International Publishing","publisher-place":"Cham","title":"A NIME Reader","type":"book","volume":"3"},"uris":["http://www.mendeley.com/documents/?uuid=dbb97f91-9e74-3ae2-8545-2ebb2fa4da68"]}],"mendeley":{"formattedCitation":"[1]","plainTextFormattedCitation":"[1]","previouslyFormattedCitation":"[1]"},"properties":{"noteIndex":0},"schema":"https://github.com/citation-style-language/schema/raw/master/csl-citation.json"}</w:instrText>
+      </w:r>
+      <w:r>
+        <w:rPr>
+          <w:rFonts w:eastAsia="Times New Roman"/>
+          <w:lang w:val="en-GB"/>
+        </w:rPr>
+        <w:fldChar w:fldCharType="separate"/>
+      </w:r>
+      <w:r>
+        <w:rPr>
+          <w:rFonts w:eastAsia="Times New Roman"/>
+          <w:noProof/>
+          <w:lang w:val="fr-FR"/>
+        </w:rPr>
+        <w:t>[1]</w:t>
+      </w:r>
+      <w:r>
+        <w:rPr>
+          <w:rFonts w:eastAsia="Times New Roman"/>
+          <w:lang w:val="en-GB"/>
+        </w:rPr>
+        <w:fldChar w:fldCharType="end"/>
+      </w:r>
+      <w:r>
+        <w:rPr>
+          <w:rFonts w:eastAsia="Times New Roman"/>
+          <w:lang w:val="fr-FR"/>
+        </w:rPr>
+        <w:t>.</w:t>
       </w:r>
     </w:p>
     <w:p>
@@ -145,119 +899,819 @@
           <w:lang w:val="fr-FR"/>
         </w:rPr>
       </w:pPr>
-      <w:r>
-        <w:rPr>
-          <w:rFonts w:eastAsia="Times New Roman"/>
-          <w:lang w:val="es-ES"/>
-        </w:rPr>
-        <w:t xml:space="preserve">sapien viverra, eu hendrerit nisl lacinia. </w:t>
-      </w:r>
-      <w:r>
-        <w:rPr>
-          <w:rFonts w:eastAsia="Times New Roman"/>
-          <w:lang w:val="fr-FR"/>
-        </w:rPr>
-        <w:t xml:space="preserve">Nullam sagittis, ligula sit amet dictum eleifend, neque nisi cursus velit, vitae ultrices leo mauris in odio. Fusce ultricies eget justo sed mollis. Nam at sapien eleifend, scelerisque mauris at, suscipit nisi. Sed sollicitudin orci tortor, eu gravida ipsum vestibulum eu </w:t>
-      </w:r>
-      <w:r>
-        <w:rPr>
-          <w:rFonts w:eastAsia="Times New Roman"/>
-          <w:lang w:val="en-GB"/>
-        </w:rPr>
-        <w:fldChar w:fldCharType="begin" w:fldLock="1"/>
-      </w:r>
-      <w:r>
-        <w:rPr>
-          <w:rFonts w:eastAsia="Times New Roman"/>
-          <w:lang w:val="fr-FR"/>
-        </w:rPr>
-        <w:instrText>ADDIN CSL_CITATION {"citationItems":[{"id":"ITEM-1","itemData":{"DOI":"10.1007/978-3-319-47214-0","ISBN":"978-3-319-47213-3","abstract":"What is a musical instrument? What are the musical instruments of the future? This anthology presents thirty papers selected from the fifteen year long...","author":[{"dropping-particle":"","family":"Jensenius","given":"Alexander Refsum","non-dropping-particle":"","parse-names":false,"suffix":""},{"dropping-particle":"","family":"Lyons","given":"Michael J","non-dropping-particle":"","parse-names":false,"suffix":""}],"collection-title":"Current Research in Systematic Musicology","editor":[{"dropping-particle":"","family":"Jensenius","given":"Alexander Refsum","non-dropping-particle":"","parse-names":false,"suffix":""},{"dropping-particle":"","family":"Lyons","given":"Michael J.","non-dropping-particle":"","parse-names":false,"suffix":""}],"id":"ITEM-1","issued":{"date-parts":[["2017"]]},"publisher":"Springer International Publishing","publisher-place":"Cham","title":"A NIME Reader","type":"book","volume":"3"},"uris":["http://www.mendeley.com/documents/?uuid=dbb97f91-9e74-3ae2-8545-2ebb2fa4da68"]}],"mendeley":{"formattedCitation":"[1]","plainTextFormattedCitation":"[1]","previouslyFormattedCitation":"[1]"},"properties":{"noteIndex":0},"schema":"https://github.com/citation-style-language/schema/raw/master/csl-citation.json"}</w:instrText>
-      </w:r>
-      <w:r>
-        <w:rPr>
-          <w:rFonts w:eastAsia="Times New Roman"/>
-          <w:lang w:val="en-GB"/>
-        </w:rPr>
-        <w:fldChar w:fldCharType="separate"/>
-      </w:r>
-      <w:r>
-        <w:rPr>
-          <w:rFonts w:eastAsia="Times New Roman"/>
-          <w:noProof/>
-          <w:lang w:val="fr-FR"/>
-        </w:rPr>
-        <w:t>[1]</w:t>
-      </w:r>
-      <w:r>
-        <w:rPr>
-          <w:rFonts w:eastAsia="Times New Roman"/>
-          <w:lang w:val="en-GB"/>
-        </w:rPr>
-        <w:fldChar w:fldCharType="end"/>
-      </w:r>
-      <w:r>
-        <w:rPr>
-          <w:rFonts w:eastAsia="Times New Roman"/>
-          <w:lang w:val="fr-FR"/>
-        </w:rPr>
-        <w:t>.</w:t>
+      <w:proofErr w:type="spellStart"/>
+      <w:r>
+        <w:rPr>
+          <w:rFonts w:eastAsia="Times New Roman"/>
+          <w:lang w:val="es-ES"/>
+        </w:rPr>
+        <w:t>Donec</w:t>
+      </w:r>
+      <w:proofErr w:type="spellEnd"/>
+      <w:r>
+        <w:rPr>
+          <w:rFonts w:eastAsia="Times New Roman"/>
+          <w:lang w:val="es-ES"/>
+        </w:rPr>
+        <w:t xml:space="preserve"> </w:t>
+      </w:r>
+      <w:proofErr w:type="spellStart"/>
+      <w:r>
+        <w:rPr>
+          <w:rFonts w:eastAsia="Times New Roman"/>
+          <w:lang w:val="es-ES"/>
+        </w:rPr>
+        <w:t>dapibus</w:t>
+      </w:r>
+      <w:proofErr w:type="spellEnd"/>
+      <w:r>
+        <w:rPr>
+          <w:rFonts w:eastAsia="Times New Roman"/>
+          <w:lang w:val="es-ES"/>
+        </w:rPr>
+        <w:t xml:space="preserve"> quis tortor ut </w:t>
+      </w:r>
+      <w:proofErr w:type="spellStart"/>
+      <w:r>
+        <w:rPr>
+          <w:rFonts w:eastAsia="Times New Roman"/>
+          <w:lang w:val="es-ES"/>
+        </w:rPr>
+        <w:t>tincidunt</w:t>
+      </w:r>
+      <w:proofErr w:type="spellEnd"/>
+      <w:r>
+        <w:rPr>
+          <w:rFonts w:eastAsia="Times New Roman"/>
+          <w:lang w:val="es-ES"/>
+        </w:rPr>
+        <w:t xml:space="preserve">. </w:t>
+      </w:r>
+      <w:proofErr w:type="spellStart"/>
+      <w:r>
+        <w:rPr>
+          <w:rFonts w:eastAsia="Times New Roman"/>
+          <w:lang w:val="es-ES"/>
+        </w:rPr>
+        <w:t>Etiam</w:t>
+      </w:r>
+      <w:proofErr w:type="spellEnd"/>
+      <w:r>
+        <w:rPr>
+          <w:rFonts w:eastAsia="Times New Roman"/>
+          <w:lang w:val="es-ES"/>
+        </w:rPr>
+        <w:t xml:space="preserve"> </w:t>
+      </w:r>
+      <w:proofErr w:type="spellStart"/>
+      <w:r>
+        <w:rPr>
+          <w:rFonts w:eastAsia="Times New Roman"/>
+          <w:lang w:val="es-ES"/>
+        </w:rPr>
+        <w:t>viverra</w:t>
+      </w:r>
+      <w:proofErr w:type="spellEnd"/>
+      <w:r>
+        <w:rPr>
+          <w:rFonts w:eastAsia="Times New Roman"/>
+          <w:lang w:val="es-ES"/>
+        </w:rPr>
+        <w:t xml:space="preserve"> </w:t>
+      </w:r>
+      <w:proofErr w:type="spellStart"/>
+      <w:r>
+        <w:rPr>
+          <w:rFonts w:eastAsia="Times New Roman"/>
+          <w:lang w:val="es-ES"/>
+        </w:rPr>
+        <w:t>purus</w:t>
+      </w:r>
+      <w:proofErr w:type="spellEnd"/>
+      <w:r>
+        <w:rPr>
+          <w:rFonts w:eastAsia="Times New Roman"/>
+          <w:lang w:val="es-ES"/>
+        </w:rPr>
+        <w:t xml:space="preserve"> </w:t>
+      </w:r>
+      <w:proofErr w:type="spellStart"/>
+      <w:r>
+        <w:rPr>
+          <w:rFonts w:eastAsia="Times New Roman"/>
+          <w:lang w:val="es-ES"/>
+        </w:rPr>
+        <w:t>eu</w:t>
+      </w:r>
+      <w:proofErr w:type="spellEnd"/>
+      <w:r>
+        <w:rPr>
+          <w:rFonts w:eastAsia="Times New Roman"/>
+          <w:lang w:val="es-ES"/>
+        </w:rPr>
+        <w:t xml:space="preserve"> </w:t>
+      </w:r>
+      <w:proofErr w:type="spellStart"/>
+      <w:r>
+        <w:rPr>
+          <w:rFonts w:eastAsia="Times New Roman"/>
+          <w:lang w:val="es-ES"/>
+        </w:rPr>
+        <w:t>fringilla</w:t>
+      </w:r>
+      <w:proofErr w:type="spellEnd"/>
+      <w:r>
+        <w:rPr>
+          <w:rFonts w:eastAsia="Times New Roman"/>
+          <w:lang w:val="es-ES"/>
+        </w:rPr>
+        <w:t xml:space="preserve"> </w:t>
+      </w:r>
+      <w:proofErr w:type="spellStart"/>
+      <w:r>
+        <w:rPr>
+          <w:rFonts w:eastAsia="Times New Roman"/>
+          <w:lang w:val="es-ES"/>
+        </w:rPr>
+        <w:t>mattis</w:t>
+      </w:r>
+      <w:proofErr w:type="spellEnd"/>
+      <w:r>
+        <w:rPr>
+          <w:rFonts w:eastAsia="Times New Roman"/>
+          <w:lang w:val="es-ES"/>
+        </w:rPr>
+        <w:t xml:space="preserve">. </w:t>
+      </w:r>
+      <w:proofErr w:type="spellStart"/>
+      <w:r>
+        <w:rPr>
+          <w:rFonts w:eastAsia="Times New Roman"/>
+          <w:lang w:val="fr-FR"/>
+        </w:rPr>
+        <w:t>Vivamus</w:t>
+      </w:r>
+      <w:proofErr w:type="spellEnd"/>
+      <w:r>
+        <w:rPr>
+          <w:rFonts w:eastAsia="Times New Roman"/>
+          <w:lang w:val="fr-FR"/>
+        </w:rPr>
+        <w:t xml:space="preserve"> </w:t>
+      </w:r>
+      <w:proofErr w:type="spellStart"/>
+      <w:r>
+        <w:rPr>
+          <w:rFonts w:eastAsia="Times New Roman"/>
+          <w:lang w:val="fr-FR"/>
+        </w:rPr>
+        <w:t>iaculis</w:t>
+      </w:r>
+      <w:proofErr w:type="spellEnd"/>
+      <w:r>
+        <w:rPr>
+          <w:rFonts w:eastAsia="Times New Roman"/>
+          <w:lang w:val="fr-FR"/>
+        </w:rPr>
+        <w:t xml:space="preserve"> vitae </w:t>
+      </w:r>
+      <w:proofErr w:type="spellStart"/>
+      <w:r>
+        <w:rPr>
+          <w:rFonts w:eastAsia="Times New Roman"/>
+          <w:lang w:val="fr-FR"/>
+        </w:rPr>
+        <w:t>metus</w:t>
+      </w:r>
+      <w:proofErr w:type="spellEnd"/>
+      <w:r>
+        <w:rPr>
+          <w:rFonts w:eastAsia="Times New Roman"/>
+          <w:lang w:val="fr-FR"/>
+        </w:rPr>
+        <w:t xml:space="preserve"> </w:t>
+      </w:r>
+      <w:proofErr w:type="spellStart"/>
+      <w:r>
+        <w:rPr>
+          <w:rFonts w:eastAsia="Times New Roman"/>
+          <w:lang w:val="fr-FR"/>
+        </w:rPr>
+        <w:t>lobortis</w:t>
+      </w:r>
+      <w:proofErr w:type="spellEnd"/>
+      <w:r>
+        <w:rPr>
+          <w:rFonts w:eastAsia="Times New Roman"/>
+          <w:lang w:val="fr-FR"/>
+        </w:rPr>
+        <w:t xml:space="preserve"> </w:t>
+      </w:r>
+      <w:proofErr w:type="spellStart"/>
+      <w:r>
+        <w:rPr>
+          <w:rFonts w:eastAsia="Times New Roman"/>
+          <w:lang w:val="fr-FR"/>
+        </w:rPr>
+        <w:t>vehicula</w:t>
+      </w:r>
+      <w:proofErr w:type="spellEnd"/>
+      <w:r>
+        <w:rPr>
+          <w:rFonts w:eastAsia="Times New Roman"/>
+          <w:lang w:val="fr-FR"/>
+        </w:rPr>
+        <w:t xml:space="preserve">. </w:t>
+      </w:r>
+      <w:proofErr w:type="spellStart"/>
+      <w:r>
+        <w:rPr>
+          <w:rFonts w:eastAsia="Times New Roman"/>
+          <w:lang w:val="fr-FR"/>
+        </w:rPr>
+        <w:t>Orci</w:t>
+      </w:r>
+      <w:proofErr w:type="spellEnd"/>
+      <w:r>
+        <w:rPr>
+          <w:rFonts w:eastAsia="Times New Roman"/>
+          <w:lang w:val="fr-FR"/>
+        </w:rPr>
+        <w:t xml:space="preserve"> </w:t>
+      </w:r>
+      <w:proofErr w:type="spellStart"/>
+      <w:r>
+        <w:rPr>
+          <w:rFonts w:eastAsia="Times New Roman"/>
+          <w:lang w:val="fr-FR"/>
+        </w:rPr>
+        <w:t>varius</w:t>
+      </w:r>
+      <w:proofErr w:type="spellEnd"/>
+      <w:r>
+        <w:rPr>
+          <w:rFonts w:eastAsia="Times New Roman"/>
+          <w:lang w:val="fr-FR"/>
+        </w:rPr>
+        <w:t xml:space="preserve"> </w:t>
+      </w:r>
+      <w:proofErr w:type="spellStart"/>
+      <w:r>
+        <w:rPr>
+          <w:rFonts w:eastAsia="Times New Roman"/>
+          <w:lang w:val="fr-FR"/>
+        </w:rPr>
+        <w:t>natoque</w:t>
+      </w:r>
+      <w:proofErr w:type="spellEnd"/>
+      <w:r>
+        <w:rPr>
+          <w:rFonts w:eastAsia="Times New Roman"/>
+          <w:lang w:val="fr-FR"/>
+        </w:rPr>
+        <w:t xml:space="preserve"> </w:t>
+      </w:r>
+      <w:proofErr w:type="spellStart"/>
+      <w:r>
+        <w:rPr>
+          <w:rFonts w:eastAsia="Times New Roman"/>
+          <w:lang w:val="fr-FR"/>
+        </w:rPr>
+        <w:t>penatibus</w:t>
+      </w:r>
+      <w:proofErr w:type="spellEnd"/>
+      <w:r>
+        <w:rPr>
+          <w:rFonts w:eastAsia="Times New Roman"/>
+          <w:lang w:val="fr-FR"/>
+        </w:rPr>
+        <w:t xml:space="preserve"> et </w:t>
+      </w:r>
+      <w:proofErr w:type="spellStart"/>
+      <w:r>
+        <w:rPr>
+          <w:rFonts w:eastAsia="Times New Roman"/>
+          <w:lang w:val="fr-FR"/>
+        </w:rPr>
+        <w:t>magnis</w:t>
+      </w:r>
+      <w:proofErr w:type="spellEnd"/>
+      <w:r>
+        <w:rPr>
+          <w:rFonts w:eastAsia="Times New Roman"/>
+          <w:lang w:val="fr-FR"/>
+        </w:rPr>
+        <w:t xml:space="preserve"> </w:t>
+      </w:r>
+      <w:proofErr w:type="spellStart"/>
+      <w:r>
+        <w:rPr>
+          <w:rFonts w:eastAsia="Times New Roman"/>
+          <w:lang w:val="fr-FR"/>
+        </w:rPr>
+        <w:t>dis</w:t>
+      </w:r>
+      <w:proofErr w:type="spellEnd"/>
+      <w:r>
+        <w:rPr>
+          <w:rFonts w:eastAsia="Times New Roman"/>
+          <w:lang w:val="fr-FR"/>
+        </w:rPr>
+        <w:t xml:space="preserve"> </w:t>
+      </w:r>
+      <w:proofErr w:type="spellStart"/>
+      <w:r>
+        <w:rPr>
+          <w:rFonts w:eastAsia="Times New Roman"/>
+          <w:lang w:val="fr-FR"/>
+        </w:rPr>
+        <w:t>parturient</w:t>
+      </w:r>
+      <w:proofErr w:type="spellEnd"/>
+      <w:r>
+        <w:rPr>
+          <w:rFonts w:eastAsia="Times New Roman"/>
+          <w:lang w:val="fr-FR"/>
+        </w:rPr>
+        <w:t xml:space="preserve"> montes, </w:t>
+      </w:r>
+      <w:proofErr w:type="spellStart"/>
+      <w:r>
+        <w:rPr>
+          <w:rFonts w:eastAsia="Times New Roman"/>
+          <w:lang w:val="fr-FR"/>
+        </w:rPr>
+        <w:t>nascetur</w:t>
+      </w:r>
+      <w:proofErr w:type="spellEnd"/>
+      <w:r>
+        <w:rPr>
+          <w:rFonts w:eastAsia="Times New Roman"/>
+          <w:lang w:val="fr-FR"/>
+        </w:rPr>
+        <w:t xml:space="preserve"> </w:t>
+      </w:r>
+      <w:proofErr w:type="spellStart"/>
+      <w:r>
+        <w:rPr>
+          <w:rFonts w:eastAsia="Times New Roman"/>
+          <w:lang w:val="fr-FR"/>
+        </w:rPr>
+        <w:t>ridiculus</w:t>
+      </w:r>
+      <w:proofErr w:type="spellEnd"/>
+      <w:r>
+        <w:rPr>
+          <w:rFonts w:eastAsia="Times New Roman"/>
+          <w:lang w:val="fr-FR"/>
+        </w:rPr>
+        <w:t xml:space="preserve"> mus. Nam at </w:t>
+      </w:r>
+      <w:proofErr w:type="spellStart"/>
+      <w:r>
+        <w:rPr>
+          <w:rFonts w:eastAsia="Times New Roman"/>
+          <w:lang w:val="fr-FR"/>
+        </w:rPr>
+        <w:t>fermentum</w:t>
+      </w:r>
+      <w:proofErr w:type="spellEnd"/>
+      <w:r>
+        <w:rPr>
+          <w:rFonts w:eastAsia="Times New Roman"/>
+          <w:lang w:val="fr-FR"/>
+        </w:rPr>
+        <w:t xml:space="preserve"> </w:t>
+      </w:r>
+      <w:proofErr w:type="spellStart"/>
+      <w:r>
+        <w:rPr>
+          <w:rFonts w:eastAsia="Times New Roman"/>
+          <w:lang w:val="fr-FR"/>
+        </w:rPr>
+        <w:t>nisi</w:t>
+      </w:r>
+      <w:proofErr w:type="spellEnd"/>
+      <w:r>
+        <w:rPr>
+          <w:rFonts w:eastAsia="Times New Roman"/>
+          <w:lang w:val="fr-FR"/>
+        </w:rPr>
+        <w:t xml:space="preserve">. </w:t>
+      </w:r>
+      <w:proofErr w:type="spellStart"/>
+      <w:r>
+        <w:rPr>
+          <w:rFonts w:eastAsia="Times New Roman"/>
+          <w:lang w:val="fr-FR"/>
+        </w:rPr>
+        <w:t>Mauris</w:t>
+      </w:r>
+      <w:proofErr w:type="spellEnd"/>
+      <w:r>
+        <w:rPr>
+          <w:rFonts w:eastAsia="Times New Roman"/>
+          <w:lang w:val="fr-FR"/>
+        </w:rPr>
+        <w:t xml:space="preserve"> </w:t>
+      </w:r>
+      <w:proofErr w:type="spellStart"/>
+      <w:r>
+        <w:rPr>
+          <w:rFonts w:eastAsia="Times New Roman"/>
+          <w:lang w:val="fr-FR"/>
+        </w:rPr>
+        <w:t>varius</w:t>
+      </w:r>
+      <w:proofErr w:type="spellEnd"/>
+      <w:r>
+        <w:rPr>
+          <w:rFonts w:eastAsia="Times New Roman"/>
+          <w:lang w:val="fr-FR"/>
+        </w:rPr>
+        <w:t xml:space="preserve"> </w:t>
+      </w:r>
+      <w:proofErr w:type="spellStart"/>
+      <w:r>
+        <w:rPr>
+          <w:rFonts w:eastAsia="Times New Roman"/>
+          <w:lang w:val="fr-FR"/>
+        </w:rPr>
+        <w:t>neque</w:t>
+      </w:r>
+      <w:proofErr w:type="spellEnd"/>
+      <w:r>
+        <w:rPr>
+          <w:rFonts w:eastAsia="Times New Roman"/>
+          <w:lang w:val="fr-FR"/>
+        </w:rPr>
+        <w:t xml:space="preserve"> </w:t>
+      </w:r>
+      <w:proofErr w:type="spellStart"/>
+      <w:r>
+        <w:rPr>
+          <w:rFonts w:eastAsia="Times New Roman"/>
+          <w:lang w:val="fr-FR"/>
+        </w:rPr>
+        <w:t>nisl</w:t>
+      </w:r>
+      <w:proofErr w:type="spellEnd"/>
+      <w:r>
+        <w:rPr>
+          <w:rFonts w:eastAsia="Times New Roman"/>
+          <w:lang w:val="fr-FR"/>
+        </w:rPr>
+        <w:t xml:space="preserve">, in </w:t>
+      </w:r>
+      <w:proofErr w:type="spellStart"/>
+      <w:r>
+        <w:rPr>
+          <w:rFonts w:eastAsia="Times New Roman"/>
+          <w:lang w:val="fr-FR"/>
+        </w:rPr>
+        <w:t>lobortis</w:t>
+      </w:r>
+      <w:proofErr w:type="spellEnd"/>
+      <w:r>
+        <w:rPr>
+          <w:rFonts w:eastAsia="Times New Roman"/>
+          <w:lang w:val="fr-FR"/>
+        </w:rPr>
+        <w:t xml:space="preserve"> </w:t>
+      </w:r>
+      <w:proofErr w:type="spellStart"/>
+      <w:r>
+        <w:rPr>
+          <w:rFonts w:eastAsia="Times New Roman"/>
+          <w:lang w:val="fr-FR"/>
+        </w:rPr>
+        <w:t>elit</w:t>
+      </w:r>
+      <w:proofErr w:type="spellEnd"/>
+      <w:r>
+        <w:rPr>
+          <w:rFonts w:eastAsia="Times New Roman"/>
+          <w:lang w:val="fr-FR"/>
+        </w:rPr>
+        <w:t xml:space="preserve"> </w:t>
+      </w:r>
+      <w:proofErr w:type="spellStart"/>
+      <w:r>
+        <w:rPr>
+          <w:rFonts w:eastAsia="Times New Roman"/>
+          <w:lang w:val="fr-FR"/>
+        </w:rPr>
+        <w:t>sagittis</w:t>
+      </w:r>
+      <w:proofErr w:type="spellEnd"/>
+      <w:r>
+        <w:rPr>
+          <w:rFonts w:eastAsia="Times New Roman"/>
+          <w:lang w:val="fr-FR"/>
+        </w:rPr>
+        <w:t xml:space="preserve"> </w:t>
+      </w:r>
+      <w:proofErr w:type="spellStart"/>
+      <w:r>
+        <w:rPr>
+          <w:rFonts w:eastAsia="Times New Roman"/>
+          <w:lang w:val="fr-FR"/>
+        </w:rPr>
+        <w:t>tincidunt</w:t>
+      </w:r>
+      <w:proofErr w:type="spellEnd"/>
+      <w:r>
+        <w:rPr>
+          <w:rFonts w:eastAsia="Times New Roman"/>
+          <w:lang w:val="fr-FR"/>
+        </w:rPr>
+        <w:t xml:space="preserve">. </w:t>
+      </w:r>
+      <w:proofErr w:type="spellStart"/>
+      <w:r>
+        <w:rPr>
+          <w:rFonts w:eastAsia="Times New Roman"/>
+          <w:lang w:val="fr-FR"/>
+        </w:rPr>
+        <w:t>Vestibulum</w:t>
+      </w:r>
+      <w:proofErr w:type="spellEnd"/>
+      <w:r>
+        <w:rPr>
+          <w:rFonts w:eastAsia="Times New Roman"/>
+          <w:lang w:val="fr-FR"/>
+        </w:rPr>
+        <w:t xml:space="preserve"> </w:t>
+      </w:r>
+      <w:proofErr w:type="spellStart"/>
+      <w:r>
+        <w:rPr>
+          <w:rFonts w:eastAsia="Times New Roman"/>
+          <w:lang w:val="fr-FR"/>
+        </w:rPr>
+        <w:t>leo</w:t>
+      </w:r>
+      <w:proofErr w:type="spellEnd"/>
+      <w:r>
+        <w:rPr>
+          <w:rFonts w:eastAsia="Times New Roman"/>
+          <w:lang w:val="fr-FR"/>
+        </w:rPr>
+        <w:t xml:space="preserve"> </w:t>
+      </w:r>
+      <w:proofErr w:type="spellStart"/>
+      <w:r>
+        <w:rPr>
+          <w:rFonts w:eastAsia="Times New Roman"/>
+          <w:lang w:val="fr-FR"/>
+        </w:rPr>
+        <w:t>arcu</w:t>
+      </w:r>
+      <w:proofErr w:type="spellEnd"/>
+      <w:r>
+        <w:rPr>
+          <w:rFonts w:eastAsia="Times New Roman"/>
+          <w:lang w:val="fr-FR"/>
+        </w:rPr>
+        <w:t xml:space="preserve">, </w:t>
+      </w:r>
+      <w:proofErr w:type="spellStart"/>
+      <w:r>
+        <w:rPr>
+          <w:rFonts w:eastAsia="Times New Roman"/>
+          <w:lang w:val="fr-FR"/>
+        </w:rPr>
+        <w:t>suscipit</w:t>
+      </w:r>
+      <w:proofErr w:type="spellEnd"/>
+      <w:r>
+        <w:rPr>
+          <w:rFonts w:eastAsia="Times New Roman"/>
+          <w:lang w:val="fr-FR"/>
+        </w:rPr>
+        <w:t xml:space="preserve"> a erat </w:t>
+      </w:r>
+      <w:proofErr w:type="spellStart"/>
+      <w:r>
+        <w:rPr>
+          <w:rFonts w:eastAsia="Times New Roman"/>
+          <w:lang w:val="fr-FR"/>
+        </w:rPr>
+        <w:t>sed</w:t>
+      </w:r>
+      <w:proofErr w:type="spellEnd"/>
+      <w:r>
+        <w:rPr>
+          <w:rFonts w:eastAsia="Times New Roman"/>
+          <w:lang w:val="fr-FR"/>
+        </w:rPr>
+        <w:t xml:space="preserve">, </w:t>
+      </w:r>
+      <w:proofErr w:type="spellStart"/>
+      <w:r>
+        <w:rPr>
+          <w:rFonts w:eastAsia="Times New Roman"/>
+          <w:lang w:val="fr-FR"/>
+        </w:rPr>
+        <w:t>hendrerit</w:t>
+      </w:r>
+      <w:proofErr w:type="spellEnd"/>
+      <w:r>
+        <w:rPr>
+          <w:rFonts w:eastAsia="Times New Roman"/>
+          <w:lang w:val="fr-FR"/>
+        </w:rPr>
+        <w:t xml:space="preserve"> </w:t>
+      </w:r>
+      <w:proofErr w:type="spellStart"/>
+      <w:r>
+        <w:rPr>
+          <w:rFonts w:eastAsia="Times New Roman"/>
+          <w:lang w:val="fr-FR"/>
+        </w:rPr>
+        <w:t>mattis</w:t>
+      </w:r>
+      <w:proofErr w:type="spellEnd"/>
+      <w:r>
+        <w:rPr>
+          <w:rFonts w:eastAsia="Times New Roman"/>
+          <w:lang w:val="fr-FR"/>
+        </w:rPr>
+        <w:t xml:space="preserve"> erat. Duis </w:t>
+      </w:r>
+      <w:proofErr w:type="spellStart"/>
+      <w:r>
+        <w:rPr>
+          <w:rFonts w:eastAsia="Times New Roman"/>
+          <w:lang w:val="fr-FR"/>
+        </w:rPr>
+        <w:t>eget</w:t>
+      </w:r>
+      <w:proofErr w:type="spellEnd"/>
+      <w:r>
+        <w:rPr>
+          <w:rFonts w:eastAsia="Times New Roman"/>
+          <w:lang w:val="fr-FR"/>
+        </w:rPr>
+        <w:t xml:space="preserve"> </w:t>
+      </w:r>
+      <w:proofErr w:type="spellStart"/>
+      <w:r>
+        <w:rPr>
+          <w:rFonts w:eastAsia="Times New Roman"/>
+          <w:lang w:val="fr-FR"/>
+        </w:rPr>
+        <w:t>sollicitudin</w:t>
+      </w:r>
+      <w:proofErr w:type="spellEnd"/>
+      <w:r>
+        <w:rPr>
+          <w:rFonts w:eastAsia="Times New Roman"/>
+          <w:lang w:val="fr-FR"/>
+        </w:rPr>
+        <w:t xml:space="preserve"> ex. </w:t>
+      </w:r>
+      <w:proofErr w:type="spellStart"/>
+      <w:r>
+        <w:rPr>
+          <w:rFonts w:eastAsia="Times New Roman"/>
+          <w:lang w:val="fr-FR"/>
+        </w:rPr>
+        <w:t>Etiam</w:t>
+      </w:r>
+      <w:proofErr w:type="spellEnd"/>
+      <w:r>
+        <w:rPr>
+          <w:rFonts w:eastAsia="Times New Roman"/>
+          <w:lang w:val="fr-FR"/>
+        </w:rPr>
+        <w:t xml:space="preserve"> </w:t>
+      </w:r>
+      <w:proofErr w:type="spellStart"/>
+      <w:r>
+        <w:rPr>
+          <w:rFonts w:eastAsia="Times New Roman"/>
+          <w:lang w:val="fr-FR"/>
+        </w:rPr>
+        <w:t>leo</w:t>
+      </w:r>
+      <w:proofErr w:type="spellEnd"/>
+      <w:r>
+        <w:rPr>
+          <w:rFonts w:eastAsia="Times New Roman"/>
+          <w:lang w:val="fr-FR"/>
+        </w:rPr>
+        <w:t xml:space="preserve"> </w:t>
+      </w:r>
+      <w:proofErr w:type="spellStart"/>
+      <w:r>
+        <w:rPr>
+          <w:rFonts w:eastAsia="Times New Roman"/>
+          <w:lang w:val="fr-FR"/>
+        </w:rPr>
+        <w:t>nisl</w:t>
+      </w:r>
+      <w:proofErr w:type="spellEnd"/>
+      <w:r>
+        <w:rPr>
+          <w:rFonts w:eastAsia="Times New Roman"/>
+          <w:lang w:val="fr-FR"/>
+        </w:rPr>
+        <w:t xml:space="preserve">, </w:t>
+      </w:r>
+      <w:proofErr w:type="spellStart"/>
+      <w:r>
+        <w:rPr>
+          <w:rFonts w:eastAsia="Times New Roman"/>
+          <w:lang w:val="fr-FR"/>
+        </w:rPr>
+        <w:t>auctor</w:t>
+      </w:r>
+      <w:proofErr w:type="spellEnd"/>
+      <w:r>
+        <w:rPr>
+          <w:rFonts w:eastAsia="Times New Roman"/>
+          <w:lang w:val="fr-FR"/>
+        </w:rPr>
+        <w:t xml:space="preserve"> </w:t>
+      </w:r>
+      <w:proofErr w:type="spellStart"/>
+      <w:r>
+        <w:rPr>
+          <w:rFonts w:eastAsia="Times New Roman"/>
+          <w:lang w:val="fr-FR"/>
+        </w:rPr>
+        <w:t>sed</w:t>
+      </w:r>
+      <w:proofErr w:type="spellEnd"/>
+      <w:r>
+        <w:rPr>
+          <w:rFonts w:eastAsia="Times New Roman"/>
+          <w:lang w:val="fr-FR"/>
+        </w:rPr>
+        <w:t xml:space="preserve"> </w:t>
+      </w:r>
+      <w:proofErr w:type="spellStart"/>
+      <w:r>
+        <w:rPr>
+          <w:rFonts w:eastAsia="Times New Roman"/>
+          <w:lang w:val="fr-FR"/>
+        </w:rPr>
+        <w:t>gravida</w:t>
+      </w:r>
+      <w:proofErr w:type="spellEnd"/>
+      <w:r>
+        <w:rPr>
+          <w:rFonts w:eastAsia="Times New Roman"/>
+          <w:lang w:val="fr-FR"/>
+        </w:rPr>
+        <w:t xml:space="preserve"> non, dictum </w:t>
+      </w:r>
+      <w:proofErr w:type="spellStart"/>
+      <w:r>
+        <w:rPr>
+          <w:rFonts w:eastAsia="Times New Roman"/>
+          <w:lang w:val="fr-FR"/>
+        </w:rPr>
+        <w:t>sed</w:t>
+      </w:r>
+      <w:proofErr w:type="spellEnd"/>
+      <w:r>
+        <w:rPr>
+          <w:rFonts w:eastAsia="Times New Roman"/>
+          <w:lang w:val="fr-FR"/>
+        </w:rPr>
+        <w:t xml:space="preserve"> mi.</w:t>
       </w:r>
     </w:p>
     <w:p>
       <w:pPr>
         <w:rPr>
-          <w:rFonts w:eastAsia="Times New Roman"/>
-          <w:lang w:val="fr-FR"/>
-        </w:rPr>
-      </w:pPr>
-      <w:r>
-        <w:rPr>
-          <w:rFonts w:eastAsia="Times New Roman"/>
-          <w:lang w:val="es-ES"/>
-        </w:rPr>
-        <w:t xml:space="preserve">Donec dapibus quis tortor ut tincidunt. Etiam viverra purus eu fringilla mattis. </w:t>
-      </w:r>
-      <w:r>
-        <w:rPr>
-          <w:rFonts w:eastAsia="Times New Roman"/>
-          <w:lang w:val="fr-FR"/>
-        </w:rPr>
-        <w:t>Vivamus iaculis vitae metus lobortis vehicula. Orci varius natoque penatibus et magnis dis parturient montes, nascetur ridiculus mus. Nam at fermentum nisi. Mauris varius neque nisl, in lobortis elit sagittis tincidunt. Vestibulum leo arcu, suscipit a erat sed, hendrerit mattis erat. Duis eget sollicitudin ex. Etiam leo nisl, auctor sed gravida non, dictum sed mi.</w:t>
-      </w:r>
+          <w:lang w:val="fr-FR"/>
+        </w:rPr>
+      </w:pPr>
     </w:p>
     <w:p>
       <w:pPr>
-        <w:rPr>
-          <w:lang w:val="fr-FR"/>
-        </w:rPr>
-      </w:pPr>
+        <w:pStyle w:val="Heading1"/>
+      </w:pPr>
+      <w:r>
+        <w:t>Project Description</w:t>
+      </w:r>
     </w:p>
     <w:p>
       <w:pPr>
-        <w:pStyle w:val="Heading1"/>
-      </w:pPr>
-      <w:r>
-        <w:t>Project Description</w:t>
-      </w:r>
+        <w:rPr>
+          <w:rFonts w:eastAsia="Times New Roman"/>
+          <w:lang w:val="fr-FR"/>
+        </w:rPr>
+      </w:pPr>
     </w:p>
     <w:p>
       <w:pPr>
-        <w:rPr>
-          <w:rFonts w:eastAsia="Times New Roman"/>
-          <w:lang w:val="fr-FR"/>
-        </w:rPr>
-      </w:pPr>
-    </w:p>
-    <w:p>
-      <w:pPr>
         <w:pStyle w:val="InitialBodyText"/>
-      </w:pPr>
-      <w:r>
-        <w:rPr>
-          <w:lang w:val="fr-FR"/>
-        </w:rPr>
-        <w:t xml:space="preserve">                                             </w:t>
-      </w:r>
+        <w:jc w:val="center"/>
+      </w:pPr>
       <w:r>
         <w:rPr>
           <w:noProof/>
@@ -337,17 +1791,635 @@
     </w:p>
     <w:p>
       <w:r>
-        <w:t>Aenean pulvinar elementum lorem, sit amet blandit odio posuere eu. Pellentesque eget sodales orci. Integer velit risus, placerat vulputate nibh faucibus, pellentesque luctus diam. Vestibulum felis nulla, pulvinar vel erat ac, lacinia blandit eros. Sed vel massa eu metus ullamcorper facilisis sit amet sit amet nisl.</w:t>
+        <w:t xml:space="preserve">Aenean pulvinar </w:t>
+      </w:r>
+      <w:proofErr w:type="spellStart"/>
+      <w:r>
+        <w:t>elementum</w:t>
+      </w:r>
+      <w:proofErr w:type="spellEnd"/>
+      <w:r>
+        <w:t xml:space="preserve"> lorem, sit </w:t>
+      </w:r>
+      <w:proofErr w:type="spellStart"/>
+      <w:r>
+        <w:t>amet</w:t>
+      </w:r>
+      <w:proofErr w:type="spellEnd"/>
+      <w:r>
+        <w:t xml:space="preserve"> </w:t>
+      </w:r>
+      <w:proofErr w:type="spellStart"/>
+      <w:r>
+        <w:t>blandit</w:t>
+      </w:r>
+      <w:proofErr w:type="spellEnd"/>
+      <w:r>
+        <w:t xml:space="preserve"> </w:t>
+      </w:r>
+      <w:proofErr w:type="spellStart"/>
+      <w:r>
+        <w:t>odio</w:t>
+      </w:r>
+      <w:proofErr w:type="spellEnd"/>
+      <w:r>
+        <w:t xml:space="preserve"> </w:t>
+      </w:r>
+      <w:proofErr w:type="spellStart"/>
+      <w:r>
+        <w:t>posuere</w:t>
+      </w:r>
+      <w:proofErr w:type="spellEnd"/>
+      <w:r>
+        <w:t xml:space="preserve"> </w:t>
+      </w:r>
+      <w:proofErr w:type="spellStart"/>
+      <w:r>
+        <w:t>eu</w:t>
+      </w:r>
+      <w:proofErr w:type="spellEnd"/>
+      <w:r>
+        <w:t xml:space="preserve">. </w:t>
+      </w:r>
+      <w:proofErr w:type="spellStart"/>
+      <w:r>
+        <w:t>Pellentesque</w:t>
+      </w:r>
+      <w:proofErr w:type="spellEnd"/>
+      <w:r>
+        <w:t xml:space="preserve"> </w:t>
+      </w:r>
+      <w:proofErr w:type="spellStart"/>
+      <w:r>
+        <w:t>eget</w:t>
+      </w:r>
+      <w:proofErr w:type="spellEnd"/>
+      <w:r>
+        <w:t xml:space="preserve"> </w:t>
+      </w:r>
+      <w:proofErr w:type="spellStart"/>
+      <w:r>
+        <w:t>sodales</w:t>
+      </w:r>
+      <w:proofErr w:type="spellEnd"/>
+      <w:r>
+        <w:t xml:space="preserve"> </w:t>
+      </w:r>
+      <w:proofErr w:type="spellStart"/>
+      <w:r>
+        <w:t>orci</w:t>
+      </w:r>
+      <w:proofErr w:type="spellEnd"/>
+      <w:r>
+        <w:t xml:space="preserve">. Integer </w:t>
+      </w:r>
+      <w:proofErr w:type="spellStart"/>
+      <w:r>
+        <w:t>velit</w:t>
+      </w:r>
+      <w:proofErr w:type="spellEnd"/>
+      <w:r>
+        <w:t xml:space="preserve"> </w:t>
+      </w:r>
+      <w:proofErr w:type="spellStart"/>
+      <w:r>
+        <w:t>risus</w:t>
+      </w:r>
+      <w:proofErr w:type="spellEnd"/>
+      <w:r>
+        <w:t xml:space="preserve">, </w:t>
+      </w:r>
+      <w:proofErr w:type="spellStart"/>
+      <w:r>
+        <w:t>placerat</w:t>
+      </w:r>
+      <w:proofErr w:type="spellEnd"/>
+      <w:r>
+        <w:t xml:space="preserve"> </w:t>
+      </w:r>
+      <w:proofErr w:type="spellStart"/>
+      <w:r>
+        <w:t>vulputate</w:t>
+      </w:r>
+      <w:proofErr w:type="spellEnd"/>
+      <w:r>
+        <w:t xml:space="preserve"> </w:t>
+      </w:r>
+      <w:proofErr w:type="spellStart"/>
+      <w:r>
+        <w:t>nibh</w:t>
+      </w:r>
+      <w:proofErr w:type="spellEnd"/>
+      <w:r>
+        <w:t xml:space="preserve"> </w:t>
+      </w:r>
+      <w:proofErr w:type="spellStart"/>
+      <w:r>
+        <w:t>faucibus</w:t>
+      </w:r>
+      <w:proofErr w:type="spellEnd"/>
+      <w:r>
+        <w:t xml:space="preserve">, </w:t>
+      </w:r>
+      <w:proofErr w:type="spellStart"/>
+      <w:r>
+        <w:t>pellentesque</w:t>
+      </w:r>
+      <w:proofErr w:type="spellEnd"/>
+      <w:r>
+        <w:t xml:space="preserve"> </w:t>
+      </w:r>
+      <w:proofErr w:type="spellStart"/>
+      <w:r>
+        <w:t>luctus</w:t>
+      </w:r>
+      <w:proofErr w:type="spellEnd"/>
+      <w:r>
+        <w:t xml:space="preserve"> diam. Vestibulum </w:t>
+      </w:r>
+      <w:proofErr w:type="spellStart"/>
+      <w:r>
+        <w:t>felis</w:t>
+      </w:r>
+      <w:proofErr w:type="spellEnd"/>
+      <w:r>
+        <w:t xml:space="preserve"> </w:t>
+      </w:r>
+      <w:proofErr w:type="spellStart"/>
+      <w:r>
+        <w:t>nulla</w:t>
+      </w:r>
+      <w:proofErr w:type="spellEnd"/>
+      <w:r>
+        <w:t xml:space="preserve">, pulvinar vel </w:t>
+      </w:r>
+      <w:proofErr w:type="spellStart"/>
+      <w:r>
+        <w:t>erat</w:t>
+      </w:r>
+      <w:proofErr w:type="spellEnd"/>
+      <w:r>
+        <w:t xml:space="preserve"> ac, lacinia </w:t>
+      </w:r>
+      <w:proofErr w:type="spellStart"/>
+      <w:r>
+        <w:t>blandit</w:t>
+      </w:r>
+      <w:proofErr w:type="spellEnd"/>
+      <w:r>
+        <w:t xml:space="preserve"> eros. Sed vel </w:t>
+      </w:r>
+      <w:proofErr w:type="spellStart"/>
+      <w:r>
+        <w:t>massa</w:t>
+      </w:r>
+      <w:proofErr w:type="spellEnd"/>
+      <w:r>
+        <w:t xml:space="preserve"> </w:t>
+      </w:r>
+      <w:proofErr w:type="spellStart"/>
+      <w:r>
+        <w:t>eu</w:t>
+      </w:r>
+      <w:proofErr w:type="spellEnd"/>
+      <w:r>
+        <w:t xml:space="preserve"> </w:t>
+      </w:r>
+      <w:proofErr w:type="spellStart"/>
+      <w:r>
+        <w:t>metus</w:t>
+      </w:r>
+      <w:proofErr w:type="spellEnd"/>
+      <w:r>
+        <w:t xml:space="preserve"> </w:t>
+      </w:r>
+      <w:proofErr w:type="spellStart"/>
+      <w:r>
+        <w:t>ullamcorper</w:t>
+      </w:r>
+      <w:proofErr w:type="spellEnd"/>
+      <w:r>
+        <w:t xml:space="preserve"> </w:t>
+      </w:r>
+      <w:proofErr w:type="spellStart"/>
+      <w:r>
+        <w:t>facilisis</w:t>
+      </w:r>
+      <w:proofErr w:type="spellEnd"/>
+      <w:r>
+        <w:t xml:space="preserve"> sit </w:t>
+      </w:r>
+      <w:proofErr w:type="spellStart"/>
+      <w:r>
+        <w:t>amet</w:t>
+      </w:r>
+      <w:proofErr w:type="spellEnd"/>
+      <w:r>
+        <w:t xml:space="preserve"> sit </w:t>
+      </w:r>
+      <w:proofErr w:type="spellStart"/>
+      <w:r>
+        <w:t>amet</w:t>
+      </w:r>
+      <w:proofErr w:type="spellEnd"/>
+      <w:r>
+        <w:t xml:space="preserve"> </w:t>
+      </w:r>
+      <w:proofErr w:type="spellStart"/>
+      <w:r>
+        <w:t>nisl</w:t>
+      </w:r>
+      <w:proofErr w:type="spellEnd"/>
+      <w:r>
+        <w:t>.</w:t>
       </w:r>
     </w:p>
     <w:p>
       <w:r>
-        <w:t xml:space="preserve">Lorem ipsum dolor sit amet, consectetur adipiscing elit. Sed viverra tellus vel sapien viverra, eu hendrerit nisl lacinia. Nullam sagittis, ligula sit amet dictum eleifend, neque nisi cursus velit, vitae ultrices leo mauris in odio. Fusce ultricies eget justo sed mollis. Nam at sapien eleifend, scelerisque mauris at, suscipit nisi. Sed sollicitudin orci tortor, eu gravida ipsum vestibulum eu. </w:t>
-      </w:r>
+        <w:t xml:space="preserve">Lorem ipsum dolor sit </w:t>
+      </w:r>
+      <w:proofErr w:type="spellStart"/>
+      <w:r>
+        <w:t>amet</w:t>
+      </w:r>
+      <w:proofErr w:type="spellEnd"/>
+      <w:r>
+        <w:t xml:space="preserve">, </w:t>
+      </w:r>
+      <w:proofErr w:type="spellStart"/>
+      <w:r>
+        <w:t>consectetur</w:t>
+      </w:r>
+      <w:proofErr w:type="spellEnd"/>
+      <w:r>
+        <w:t xml:space="preserve"> </w:t>
+      </w:r>
+      <w:proofErr w:type="spellStart"/>
+      <w:r>
+        <w:t>adipiscing</w:t>
+      </w:r>
+      <w:proofErr w:type="spellEnd"/>
+      <w:r>
+        <w:t xml:space="preserve"> </w:t>
+      </w:r>
+      <w:proofErr w:type="spellStart"/>
+      <w:r>
+        <w:t>elit</w:t>
+      </w:r>
+      <w:proofErr w:type="spellEnd"/>
+      <w:r>
+        <w:t xml:space="preserve">. Sed </w:t>
+      </w:r>
+      <w:proofErr w:type="spellStart"/>
+      <w:r>
+        <w:t>viverra</w:t>
+      </w:r>
+      <w:proofErr w:type="spellEnd"/>
+      <w:r>
+        <w:t xml:space="preserve"> </w:t>
+      </w:r>
+      <w:proofErr w:type="spellStart"/>
+      <w:r>
+        <w:t>tellus</w:t>
+      </w:r>
+      <w:proofErr w:type="spellEnd"/>
+      <w:r>
+        <w:t xml:space="preserve"> vel </w:t>
+      </w:r>
+      <w:proofErr w:type="spellStart"/>
+      <w:r>
+        <w:t>sapien</w:t>
+      </w:r>
+      <w:proofErr w:type="spellEnd"/>
+      <w:r>
+        <w:t xml:space="preserve"> </w:t>
+      </w:r>
+      <w:proofErr w:type="spellStart"/>
+      <w:r>
+        <w:t>viverra</w:t>
+      </w:r>
+      <w:proofErr w:type="spellEnd"/>
+      <w:r>
+        <w:t xml:space="preserve">, </w:t>
+      </w:r>
+      <w:proofErr w:type="spellStart"/>
+      <w:r>
+        <w:t>eu</w:t>
+      </w:r>
+      <w:proofErr w:type="spellEnd"/>
+      <w:r>
+        <w:t xml:space="preserve"> </w:t>
+      </w:r>
+      <w:proofErr w:type="spellStart"/>
+      <w:r>
+        <w:t>hendrerit</w:t>
+      </w:r>
+      <w:proofErr w:type="spellEnd"/>
+      <w:r>
+        <w:t xml:space="preserve"> </w:t>
+      </w:r>
+      <w:proofErr w:type="spellStart"/>
+      <w:r>
+        <w:t>nisl</w:t>
+      </w:r>
+      <w:proofErr w:type="spellEnd"/>
+      <w:r>
+        <w:t xml:space="preserve"> lacinia. </w:t>
+      </w:r>
+      <w:proofErr w:type="spellStart"/>
+      <w:r>
+        <w:t>Nullam</w:t>
+      </w:r>
+      <w:proofErr w:type="spellEnd"/>
+      <w:r>
+        <w:t xml:space="preserve"> </w:t>
+      </w:r>
+      <w:proofErr w:type="spellStart"/>
+      <w:r>
+        <w:t>sagittis</w:t>
+      </w:r>
+      <w:proofErr w:type="spellEnd"/>
+      <w:r>
+        <w:t xml:space="preserve">, ligula sit </w:t>
+      </w:r>
+      <w:proofErr w:type="spellStart"/>
+      <w:r>
+        <w:t>amet</w:t>
+      </w:r>
+      <w:proofErr w:type="spellEnd"/>
+      <w:r>
+        <w:t xml:space="preserve"> dictum </w:t>
+      </w:r>
+      <w:proofErr w:type="spellStart"/>
+      <w:r>
+        <w:t>eleifend</w:t>
+      </w:r>
+      <w:proofErr w:type="spellEnd"/>
+      <w:r>
+        <w:t xml:space="preserve">, </w:t>
+      </w:r>
+      <w:proofErr w:type="spellStart"/>
+      <w:r>
+        <w:t>neque</w:t>
+      </w:r>
+      <w:proofErr w:type="spellEnd"/>
+      <w:r>
+        <w:t xml:space="preserve"> nisi cursus </w:t>
+      </w:r>
+      <w:proofErr w:type="spellStart"/>
+      <w:r>
+        <w:t>velit</w:t>
+      </w:r>
+      <w:proofErr w:type="spellEnd"/>
+      <w:r>
+        <w:t xml:space="preserve">, vitae </w:t>
+      </w:r>
+      <w:proofErr w:type="spellStart"/>
+      <w:r>
+        <w:t>ultrices</w:t>
+      </w:r>
+      <w:proofErr w:type="spellEnd"/>
+      <w:r>
+        <w:t xml:space="preserve"> </w:t>
+      </w:r>
+      <w:proofErr w:type="spellStart"/>
+      <w:r>
+        <w:t>leo</w:t>
+      </w:r>
+      <w:proofErr w:type="spellEnd"/>
+      <w:r>
+        <w:t xml:space="preserve"> </w:t>
+      </w:r>
+      <w:proofErr w:type="spellStart"/>
+      <w:r>
+        <w:t>mauris</w:t>
+      </w:r>
+      <w:proofErr w:type="spellEnd"/>
+      <w:r>
+        <w:t xml:space="preserve"> in </w:t>
+      </w:r>
+      <w:proofErr w:type="spellStart"/>
+      <w:r>
+        <w:t>odio</w:t>
+      </w:r>
+      <w:proofErr w:type="spellEnd"/>
+      <w:r>
+        <w:t xml:space="preserve">. </w:t>
+      </w:r>
+      <w:proofErr w:type="spellStart"/>
+      <w:r>
+        <w:t>Fusce</w:t>
+      </w:r>
+      <w:proofErr w:type="spellEnd"/>
+      <w:r>
+        <w:t xml:space="preserve"> </w:t>
+      </w:r>
+      <w:proofErr w:type="spellStart"/>
+      <w:r>
+        <w:t>ultricies</w:t>
+      </w:r>
+      <w:proofErr w:type="spellEnd"/>
+      <w:r>
+        <w:t xml:space="preserve"> </w:t>
+      </w:r>
+      <w:proofErr w:type="spellStart"/>
+      <w:r>
+        <w:t>eget</w:t>
+      </w:r>
+      <w:proofErr w:type="spellEnd"/>
+      <w:r>
+        <w:t xml:space="preserve"> </w:t>
+      </w:r>
+      <w:proofErr w:type="spellStart"/>
+      <w:r>
+        <w:t>justo</w:t>
+      </w:r>
+      <w:proofErr w:type="spellEnd"/>
+      <w:r>
+        <w:t xml:space="preserve"> sed </w:t>
+      </w:r>
+      <w:proofErr w:type="spellStart"/>
+      <w:r>
+        <w:t>mollis</w:t>
+      </w:r>
+      <w:proofErr w:type="spellEnd"/>
+      <w:r>
+        <w:t xml:space="preserve">. Nam at </w:t>
+      </w:r>
+      <w:proofErr w:type="spellStart"/>
+      <w:r>
+        <w:t>sapien</w:t>
+      </w:r>
+      <w:proofErr w:type="spellEnd"/>
+      <w:r>
+        <w:t xml:space="preserve"> </w:t>
+      </w:r>
+      <w:proofErr w:type="spellStart"/>
+      <w:r>
+        <w:t>eleifend</w:t>
+      </w:r>
+      <w:proofErr w:type="spellEnd"/>
+      <w:r>
+        <w:t xml:space="preserve">, </w:t>
+      </w:r>
+      <w:proofErr w:type="spellStart"/>
+      <w:r>
+        <w:t>scelerisque</w:t>
+      </w:r>
+      <w:proofErr w:type="spellEnd"/>
+      <w:r>
+        <w:t xml:space="preserve"> </w:t>
+      </w:r>
+      <w:proofErr w:type="spellStart"/>
+      <w:r>
+        <w:t>mauris</w:t>
+      </w:r>
+      <w:proofErr w:type="spellEnd"/>
+      <w:r>
+        <w:t xml:space="preserve"> at, </w:t>
+      </w:r>
+      <w:proofErr w:type="spellStart"/>
+      <w:r>
+        <w:t>suscipit</w:t>
+      </w:r>
+      <w:proofErr w:type="spellEnd"/>
+      <w:r>
+        <w:t xml:space="preserve"> nisi. Sed </w:t>
+      </w:r>
+      <w:proofErr w:type="spellStart"/>
+      <w:r>
+        <w:t>sollicitudin</w:t>
+      </w:r>
+      <w:proofErr w:type="spellEnd"/>
+      <w:r>
+        <w:t xml:space="preserve"> </w:t>
+      </w:r>
+      <w:proofErr w:type="spellStart"/>
+      <w:r>
+        <w:t>orci</w:t>
+      </w:r>
+      <w:proofErr w:type="spellEnd"/>
+      <w:r>
+        <w:t xml:space="preserve"> </w:t>
+      </w:r>
+      <w:proofErr w:type="spellStart"/>
+      <w:r>
+        <w:t>tortor</w:t>
+      </w:r>
+      <w:proofErr w:type="spellEnd"/>
+      <w:r>
+        <w:t xml:space="preserve">, </w:t>
+      </w:r>
+      <w:proofErr w:type="spellStart"/>
+      <w:r>
+        <w:t>eu</w:t>
+      </w:r>
+      <w:proofErr w:type="spellEnd"/>
+      <w:r>
+        <w:t xml:space="preserve"> gravida ipsum vestibulum </w:t>
+      </w:r>
+      <w:proofErr w:type="spellStart"/>
+      <w:r>
+        <w:t>eu</w:t>
+      </w:r>
+      <w:proofErr w:type="spellEnd"/>
+      <w:r>
+        <w:t xml:space="preserve">. </w:t>
+      </w:r>
+      <w:proofErr w:type="spellStart"/>
+      <w:r>
+        <w:t>Quisque</w:t>
+      </w:r>
+      <w:proofErr w:type="spellEnd"/>
+      <w:r>
+        <w:t xml:space="preserve"> </w:t>
+      </w:r>
+      <w:proofErr w:type="spellStart"/>
+      <w:r>
+        <w:t>mattis</w:t>
+      </w:r>
+      <w:proofErr w:type="spellEnd"/>
+      <w:r>
+        <w:t xml:space="preserve"> </w:t>
+      </w:r>
+      <w:proofErr w:type="spellStart"/>
       <w:r>
         <w:lastRenderedPageBreak/>
-        <w:t>Quisque mattis lobortis lacus, eget pretium eros pretium a. Donec elit ligula, maximus sit amet vestibulum quis, consequat et mauris</w:t>
-      </w:r>
+        <w:t>lobortis</w:t>
+      </w:r>
+      <w:proofErr w:type="spellEnd"/>
+      <w:r>
+        <w:t xml:space="preserve"> </w:t>
+      </w:r>
+      <w:proofErr w:type="spellStart"/>
+      <w:r>
+        <w:t>lacus</w:t>
+      </w:r>
+      <w:proofErr w:type="spellEnd"/>
+      <w:r>
+        <w:t xml:space="preserve">, </w:t>
+      </w:r>
+      <w:proofErr w:type="spellStart"/>
+      <w:r>
+        <w:t>eget</w:t>
+      </w:r>
+      <w:proofErr w:type="spellEnd"/>
+      <w:r>
+        <w:t xml:space="preserve"> </w:t>
+      </w:r>
+      <w:proofErr w:type="spellStart"/>
+      <w:r>
+        <w:t>pretium</w:t>
+      </w:r>
+      <w:proofErr w:type="spellEnd"/>
+      <w:r>
+        <w:t xml:space="preserve"> eros </w:t>
+      </w:r>
+      <w:proofErr w:type="spellStart"/>
+      <w:r>
+        <w:t>pretium</w:t>
+      </w:r>
+      <w:proofErr w:type="spellEnd"/>
+      <w:r>
+        <w:t xml:space="preserve"> a. Donec </w:t>
+      </w:r>
+      <w:proofErr w:type="spellStart"/>
+      <w:r>
+        <w:t>elit</w:t>
+      </w:r>
+      <w:proofErr w:type="spellEnd"/>
+      <w:r>
+        <w:t xml:space="preserve"> ligula, maximus sit </w:t>
+      </w:r>
+      <w:proofErr w:type="spellStart"/>
+      <w:r>
+        <w:t>amet</w:t>
+      </w:r>
+      <w:proofErr w:type="spellEnd"/>
+      <w:r>
+        <w:t xml:space="preserve"> vestibulum </w:t>
+      </w:r>
+      <w:proofErr w:type="spellStart"/>
+      <w:r>
+        <w:t>quis</w:t>
+      </w:r>
+      <w:proofErr w:type="spellEnd"/>
+      <w:r>
+        <w:t xml:space="preserve">, </w:t>
+      </w:r>
+      <w:proofErr w:type="spellStart"/>
+      <w:r>
+        <w:t>consequat</w:t>
+      </w:r>
+      <w:proofErr w:type="spellEnd"/>
+      <w:r>
+        <w:t xml:space="preserve"> et </w:t>
+      </w:r>
+      <w:proofErr w:type="spellStart"/>
+      <w:r>
+        <w:t>mauris</w:t>
+      </w:r>
+      <w:proofErr w:type="spellEnd"/>
       <w:r>
         <w:t xml:space="preserve"> </w:t>
       </w:r>
@@ -422,6 +2494,7 @@
             <w:pPr>
               <w:pStyle w:val="Tablebody"/>
             </w:pPr>
+            <w:proofErr w:type="spellStart"/>
             <w:r>
               <w:t>TERRAIN</w:t>
             </w:r>
@@ -431,6 +2504,7 @@
               </w:rPr>
               <w:t>a</w:t>
             </w:r>
+            <w:proofErr w:type="spellEnd"/>
           </w:p>
         </w:tc>
         <w:tc>
@@ -781,6 +2855,7 @@
                 <w:rFonts w:ascii="Times New Roman" w:hAnsi="Times New Roman"/>
               </w:rPr>
             </w:pPr>
+            <w:proofErr w:type="spellStart"/>
             <w:r>
               <w:rPr>
                 <w:vertAlign w:val="superscript"/>
@@ -788,7 +2863,11 @@
               <w:t>a</w:t>
             </w:r>
             <w:r>
-              <w:t xml:space="preserve">This is a table footnote. This is a table footnote. </w:t>
+              <w:t>This</w:t>
+            </w:r>
+            <w:proofErr w:type="spellEnd"/>
+            <w:r>
+              <w:t xml:space="preserve"> is a table footnote. This is a table footnote. </w:t>
             </w:r>
           </w:p>
         </w:tc>
@@ -804,9 +2883,11 @@
       <w:pPr>
         <w:pStyle w:val="Heading1"/>
       </w:pPr>
+      <w:proofErr w:type="spellStart"/>
       <w:r>
         <w:t>Technical</w:t>
       </w:r>
+      <w:proofErr w:type="spellEnd"/>
       <w:r>
         <w:t xml:space="preserve"> </w:t>
       </w:r>
@@ -824,13 +2905,641 @@
         </w:rPr>
       </w:pPr>
       <w:r>
-        <w:t xml:space="preserve">Lorem ipsum dolor sit amet, consectetur adipiscing elit. </w:t>
-      </w:r>
-      <w:r>
-        <w:rPr>
-          <w:lang w:val="es-ES"/>
-        </w:rPr>
-        <w:t>Nulla posuere odio orci, ut imperdiet nisl egestas ac. Phasellus lobortis congue massa. Curabitur velit est, egestas vitae mauris ut, semper lobortis quam. Mauris vel ex sit amet magna consectetur egestas sed ac velit. Nunc eget dolor volutpat, cursus nulla at, dictum tortor. Duis dignissim nunc a maximus rutrum. Aenean cursus hendrerit gravida. Proin dolor nulla, facilisis molestie condimentum ut, consequat in tellus.</w:t>
+        <w:t xml:space="preserve">Lorem ipsum dolor sit </w:t>
+      </w:r>
+      <w:proofErr w:type="spellStart"/>
+      <w:r>
+        <w:t>amet</w:t>
+      </w:r>
+      <w:proofErr w:type="spellEnd"/>
+      <w:r>
+        <w:t xml:space="preserve">, </w:t>
+      </w:r>
+      <w:proofErr w:type="spellStart"/>
+      <w:r>
+        <w:t>consectetur</w:t>
+      </w:r>
+      <w:proofErr w:type="spellEnd"/>
+      <w:r>
+        <w:t xml:space="preserve"> </w:t>
+      </w:r>
+      <w:proofErr w:type="spellStart"/>
+      <w:r>
+        <w:t>adipiscing</w:t>
+      </w:r>
+      <w:proofErr w:type="spellEnd"/>
+      <w:r>
+        <w:t xml:space="preserve"> </w:t>
+      </w:r>
+      <w:proofErr w:type="spellStart"/>
+      <w:r>
+        <w:t>elit</w:t>
+      </w:r>
+      <w:proofErr w:type="spellEnd"/>
+      <w:r>
+        <w:t xml:space="preserve">. </w:t>
+      </w:r>
+      <w:proofErr w:type="spellStart"/>
+      <w:r>
+        <w:rPr>
+          <w:lang w:val="es-ES"/>
+        </w:rPr>
+        <w:t>Nulla</w:t>
+      </w:r>
+      <w:proofErr w:type="spellEnd"/>
+      <w:r>
+        <w:rPr>
+          <w:lang w:val="es-ES"/>
+        </w:rPr>
+        <w:t xml:space="preserve"> </w:t>
+      </w:r>
+      <w:proofErr w:type="spellStart"/>
+      <w:r>
+        <w:rPr>
+          <w:lang w:val="es-ES"/>
+        </w:rPr>
+        <w:t>posuere</w:t>
+      </w:r>
+      <w:proofErr w:type="spellEnd"/>
+      <w:r>
+        <w:rPr>
+          <w:lang w:val="es-ES"/>
+        </w:rPr>
+        <w:t xml:space="preserve"> odio </w:t>
+      </w:r>
+      <w:proofErr w:type="spellStart"/>
+      <w:r>
+        <w:rPr>
+          <w:lang w:val="es-ES"/>
+        </w:rPr>
+        <w:t>orci</w:t>
+      </w:r>
+      <w:proofErr w:type="spellEnd"/>
+      <w:r>
+        <w:rPr>
+          <w:lang w:val="es-ES"/>
+        </w:rPr>
+        <w:t xml:space="preserve">, ut </w:t>
+      </w:r>
+      <w:proofErr w:type="spellStart"/>
+      <w:r>
+        <w:rPr>
+          <w:lang w:val="es-ES"/>
+        </w:rPr>
+        <w:t>imperdiet</w:t>
+      </w:r>
+      <w:proofErr w:type="spellEnd"/>
+      <w:r>
+        <w:rPr>
+          <w:lang w:val="es-ES"/>
+        </w:rPr>
+        <w:t xml:space="preserve"> </w:t>
+      </w:r>
+      <w:proofErr w:type="spellStart"/>
+      <w:r>
+        <w:rPr>
+          <w:lang w:val="es-ES"/>
+        </w:rPr>
+        <w:t>nisl</w:t>
+      </w:r>
+      <w:proofErr w:type="spellEnd"/>
+      <w:r>
+        <w:rPr>
+          <w:lang w:val="es-ES"/>
+        </w:rPr>
+        <w:t xml:space="preserve"> </w:t>
+      </w:r>
+      <w:proofErr w:type="spellStart"/>
+      <w:r>
+        <w:rPr>
+          <w:lang w:val="es-ES"/>
+        </w:rPr>
+        <w:t>egestas</w:t>
+      </w:r>
+      <w:proofErr w:type="spellEnd"/>
+      <w:r>
+        <w:rPr>
+          <w:lang w:val="es-ES"/>
+        </w:rPr>
+        <w:t xml:space="preserve"> ac. </w:t>
+      </w:r>
+      <w:proofErr w:type="spellStart"/>
+      <w:r>
+        <w:rPr>
+          <w:lang w:val="es-ES"/>
+        </w:rPr>
+        <w:t>Phasellus</w:t>
+      </w:r>
+      <w:proofErr w:type="spellEnd"/>
+      <w:r>
+        <w:rPr>
+          <w:lang w:val="es-ES"/>
+        </w:rPr>
+        <w:t xml:space="preserve"> </w:t>
+      </w:r>
+      <w:proofErr w:type="spellStart"/>
+      <w:r>
+        <w:rPr>
+          <w:lang w:val="es-ES"/>
+        </w:rPr>
+        <w:t>lobortis</w:t>
+      </w:r>
+      <w:proofErr w:type="spellEnd"/>
+      <w:r>
+        <w:rPr>
+          <w:lang w:val="es-ES"/>
+        </w:rPr>
+        <w:t xml:space="preserve"> </w:t>
+      </w:r>
+      <w:proofErr w:type="spellStart"/>
+      <w:r>
+        <w:rPr>
+          <w:lang w:val="es-ES"/>
+        </w:rPr>
+        <w:t>congue</w:t>
+      </w:r>
+      <w:proofErr w:type="spellEnd"/>
+      <w:r>
+        <w:rPr>
+          <w:lang w:val="es-ES"/>
+        </w:rPr>
+        <w:t xml:space="preserve"> </w:t>
+      </w:r>
+      <w:proofErr w:type="spellStart"/>
+      <w:r>
+        <w:rPr>
+          <w:lang w:val="es-ES"/>
+        </w:rPr>
+        <w:t>massa</w:t>
+      </w:r>
+      <w:proofErr w:type="spellEnd"/>
+      <w:r>
+        <w:rPr>
+          <w:lang w:val="es-ES"/>
+        </w:rPr>
+        <w:t xml:space="preserve">. </w:t>
+      </w:r>
+      <w:proofErr w:type="spellStart"/>
+      <w:r>
+        <w:rPr>
+          <w:lang w:val="es-ES"/>
+        </w:rPr>
+        <w:t>Curabitur</w:t>
+      </w:r>
+      <w:proofErr w:type="spellEnd"/>
+      <w:r>
+        <w:rPr>
+          <w:lang w:val="es-ES"/>
+        </w:rPr>
+        <w:t xml:space="preserve"> </w:t>
+      </w:r>
+      <w:proofErr w:type="spellStart"/>
+      <w:r>
+        <w:rPr>
+          <w:lang w:val="es-ES"/>
+        </w:rPr>
+        <w:t>velit</w:t>
+      </w:r>
+      <w:proofErr w:type="spellEnd"/>
+      <w:r>
+        <w:rPr>
+          <w:lang w:val="es-ES"/>
+        </w:rPr>
+        <w:t xml:space="preserve"> </w:t>
+      </w:r>
+      <w:proofErr w:type="spellStart"/>
+      <w:r>
+        <w:rPr>
+          <w:lang w:val="es-ES"/>
+        </w:rPr>
+        <w:t>est</w:t>
+      </w:r>
+      <w:proofErr w:type="spellEnd"/>
+      <w:r>
+        <w:rPr>
+          <w:lang w:val="es-ES"/>
+        </w:rPr>
+        <w:t xml:space="preserve">, </w:t>
+      </w:r>
+      <w:proofErr w:type="spellStart"/>
+      <w:r>
+        <w:rPr>
+          <w:lang w:val="es-ES"/>
+        </w:rPr>
+        <w:t>egestas</w:t>
+      </w:r>
+      <w:proofErr w:type="spellEnd"/>
+      <w:r>
+        <w:rPr>
+          <w:lang w:val="es-ES"/>
+        </w:rPr>
+        <w:t xml:space="preserve"> vitae mauris ut, </w:t>
+      </w:r>
+      <w:proofErr w:type="spellStart"/>
+      <w:r>
+        <w:rPr>
+          <w:lang w:val="es-ES"/>
+        </w:rPr>
+        <w:t>semper</w:t>
+      </w:r>
+      <w:proofErr w:type="spellEnd"/>
+      <w:r>
+        <w:rPr>
+          <w:lang w:val="es-ES"/>
+        </w:rPr>
+        <w:t xml:space="preserve"> </w:t>
+      </w:r>
+      <w:proofErr w:type="spellStart"/>
+      <w:r>
+        <w:rPr>
+          <w:lang w:val="es-ES"/>
+        </w:rPr>
+        <w:t>lobortis</w:t>
+      </w:r>
+      <w:proofErr w:type="spellEnd"/>
+      <w:r>
+        <w:rPr>
+          <w:lang w:val="es-ES"/>
+        </w:rPr>
+        <w:t xml:space="preserve"> </w:t>
+      </w:r>
+      <w:proofErr w:type="spellStart"/>
+      <w:r>
+        <w:rPr>
+          <w:lang w:val="es-ES"/>
+        </w:rPr>
+        <w:t>quam</w:t>
+      </w:r>
+      <w:proofErr w:type="spellEnd"/>
+      <w:r>
+        <w:rPr>
+          <w:lang w:val="es-ES"/>
+        </w:rPr>
+        <w:t xml:space="preserve">. Mauris </w:t>
+      </w:r>
+      <w:proofErr w:type="spellStart"/>
+      <w:r>
+        <w:rPr>
+          <w:lang w:val="es-ES"/>
+        </w:rPr>
+        <w:t>vel</w:t>
+      </w:r>
+      <w:proofErr w:type="spellEnd"/>
+      <w:r>
+        <w:rPr>
+          <w:lang w:val="es-ES"/>
+        </w:rPr>
+        <w:t xml:space="preserve"> ex </w:t>
+      </w:r>
+      <w:proofErr w:type="spellStart"/>
+      <w:r>
+        <w:rPr>
+          <w:lang w:val="es-ES"/>
+        </w:rPr>
+        <w:t>sit</w:t>
+      </w:r>
+      <w:proofErr w:type="spellEnd"/>
+      <w:r>
+        <w:rPr>
+          <w:lang w:val="es-ES"/>
+        </w:rPr>
+        <w:t xml:space="preserve"> </w:t>
+      </w:r>
+      <w:proofErr w:type="spellStart"/>
+      <w:r>
+        <w:rPr>
+          <w:lang w:val="es-ES"/>
+        </w:rPr>
+        <w:t>amet</w:t>
+      </w:r>
+      <w:proofErr w:type="spellEnd"/>
+      <w:r>
+        <w:rPr>
+          <w:lang w:val="es-ES"/>
+        </w:rPr>
+        <w:t xml:space="preserve"> magna </w:t>
+      </w:r>
+      <w:proofErr w:type="spellStart"/>
+      <w:r>
+        <w:rPr>
+          <w:lang w:val="es-ES"/>
+        </w:rPr>
+        <w:t>consectetur</w:t>
+      </w:r>
+      <w:proofErr w:type="spellEnd"/>
+      <w:r>
+        <w:rPr>
+          <w:lang w:val="es-ES"/>
+        </w:rPr>
+        <w:t xml:space="preserve"> </w:t>
+      </w:r>
+      <w:proofErr w:type="spellStart"/>
+      <w:r>
+        <w:rPr>
+          <w:lang w:val="es-ES"/>
+        </w:rPr>
+        <w:t>egestas</w:t>
+      </w:r>
+      <w:proofErr w:type="spellEnd"/>
+      <w:r>
+        <w:rPr>
+          <w:lang w:val="es-ES"/>
+        </w:rPr>
+        <w:t xml:space="preserve"> sed ac </w:t>
+      </w:r>
+      <w:proofErr w:type="spellStart"/>
+      <w:r>
+        <w:rPr>
+          <w:lang w:val="es-ES"/>
+        </w:rPr>
+        <w:t>velit</w:t>
+      </w:r>
+      <w:proofErr w:type="spellEnd"/>
+      <w:r>
+        <w:rPr>
+          <w:lang w:val="es-ES"/>
+        </w:rPr>
+        <w:t xml:space="preserve">. Nunc </w:t>
+      </w:r>
+      <w:proofErr w:type="spellStart"/>
+      <w:r>
+        <w:rPr>
+          <w:lang w:val="es-ES"/>
+        </w:rPr>
+        <w:t>eget</w:t>
+      </w:r>
+      <w:proofErr w:type="spellEnd"/>
+      <w:r>
+        <w:rPr>
+          <w:lang w:val="es-ES"/>
+        </w:rPr>
+        <w:t xml:space="preserve"> dolor </w:t>
+      </w:r>
+      <w:proofErr w:type="spellStart"/>
+      <w:r>
+        <w:rPr>
+          <w:lang w:val="es-ES"/>
+        </w:rPr>
+        <w:t>volutpat</w:t>
+      </w:r>
+      <w:proofErr w:type="spellEnd"/>
+      <w:r>
+        <w:rPr>
+          <w:lang w:val="es-ES"/>
+        </w:rPr>
+        <w:t xml:space="preserve">, </w:t>
+      </w:r>
+      <w:proofErr w:type="spellStart"/>
+      <w:r>
+        <w:rPr>
+          <w:lang w:val="es-ES"/>
+        </w:rPr>
+        <w:t>cursus</w:t>
+      </w:r>
+      <w:proofErr w:type="spellEnd"/>
+      <w:r>
+        <w:rPr>
+          <w:lang w:val="es-ES"/>
+        </w:rPr>
+        <w:t xml:space="preserve"> </w:t>
+      </w:r>
+      <w:proofErr w:type="spellStart"/>
+      <w:r>
+        <w:rPr>
+          <w:lang w:val="es-ES"/>
+        </w:rPr>
+        <w:t>nulla</w:t>
+      </w:r>
+      <w:proofErr w:type="spellEnd"/>
+      <w:r>
+        <w:rPr>
+          <w:lang w:val="es-ES"/>
+        </w:rPr>
+        <w:t xml:space="preserve"> at, </w:t>
+      </w:r>
+      <w:proofErr w:type="spellStart"/>
+      <w:r>
+        <w:rPr>
+          <w:lang w:val="es-ES"/>
+        </w:rPr>
+        <w:t>dictum</w:t>
+      </w:r>
+      <w:proofErr w:type="spellEnd"/>
+      <w:r>
+        <w:rPr>
+          <w:lang w:val="es-ES"/>
+        </w:rPr>
+        <w:t xml:space="preserve"> tortor. </w:t>
+      </w:r>
+      <w:proofErr w:type="spellStart"/>
+      <w:r>
+        <w:rPr>
+          <w:lang w:val="es-ES"/>
+        </w:rPr>
+        <w:t>Duis</w:t>
+      </w:r>
+      <w:proofErr w:type="spellEnd"/>
+      <w:r>
+        <w:rPr>
+          <w:lang w:val="es-ES"/>
+        </w:rPr>
+        <w:t xml:space="preserve"> </w:t>
+      </w:r>
+      <w:proofErr w:type="spellStart"/>
+      <w:r>
+        <w:rPr>
+          <w:lang w:val="es-ES"/>
+        </w:rPr>
+        <w:t>dignissim</w:t>
+      </w:r>
+      <w:proofErr w:type="spellEnd"/>
+      <w:r>
+        <w:rPr>
+          <w:lang w:val="es-ES"/>
+        </w:rPr>
+        <w:t xml:space="preserve"> nunc a </w:t>
+      </w:r>
+      <w:proofErr w:type="spellStart"/>
+      <w:r>
+        <w:rPr>
+          <w:lang w:val="es-ES"/>
+        </w:rPr>
+        <w:t>maximus</w:t>
+      </w:r>
+      <w:proofErr w:type="spellEnd"/>
+      <w:r>
+        <w:rPr>
+          <w:lang w:val="es-ES"/>
+        </w:rPr>
+        <w:t xml:space="preserve"> </w:t>
+      </w:r>
+      <w:proofErr w:type="spellStart"/>
+      <w:r>
+        <w:rPr>
+          <w:lang w:val="es-ES"/>
+        </w:rPr>
+        <w:t>rutrum</w:t>
+      </w:r>
+      <w:proofErr w:type="spellEnd"/>
+      <w:r>
+        <w:rPr>
+          <w:lang w:val="es-ES"/>
+        </w:rPr>
+        <w:t xml:space="preserve">. </w:t>
+      </w:r>
+      <w:proofErr w:type="spellStart"/>
+      <w:r>
+        <w:rPr>
+          <w:lang w:val="es-ES"/>
+        </w:rPr>
+        <w:t>Aenean</w:t>
+      </w:r>
+      <w:proofErr w:type="spellEnd"/>
+      <w:r>
+        <w:rPr>
+          <w:lang w:val="es-ES"/>
+        </w:rPr>
+        <w:t xml:space="preserve"> </w:t>
+      </w:r>
+      <w:proofErr w:type="spellStart"/>
+      <w:r>
+        <w:rPr>
+          <w:lang w:val="es-ES"/>
+        </w:rPr>
+        <w:t>cursus</w:t>
+      </w:r>
+      <w:proofErr w:type="spellEnd"/>
+      <w:r>
+        <w:rPr>
+          <w:lang w:val="es-ES"/>
+        </w:rPr>
+        <w:t xml:space="preserve"> </w:t>
+      </w:r>
+      <w:proofErr w:type="spellStart"/>
+      <w:r>
+        <w:rPr>
+          <w:lang w:val="es-ES"/>
+        </w:rPr>
+        <w:t>hendrerit</w:t>
+      </w:r>
+      <w:proofErr w:type="spellEnd"/>
+      <w:r>
+        <w:rPr>
+          <w:lang w:val="es-ES"/>
+        </w:rPr>
+        <w:t xml:space="preserve"> </w:t>
+      </w:r>
+      <w:proofErr w:type="spellStart"/>
+      <w:r>
+        <w:rPr>
+          <w:lang w:val="es-ES"/>
+        </w:rPr>
+        <w:t>gravida</w:t>
+      </w:r>
+      <w:proofErr w:type="spellEnd"/>
+      <w:r>
+        <w:rPr>
+          <w:lang w:val="es-ES"/>
+        </w:rPr>
+        <w:t xml:space="preserve">. </w:t>
+      </w:r>
+      <w:proofErr w:type="spellStart"/>
+      <w:r>
+        <w:rPr>
+          <w:lang w:val="es-ES"/>
+        </w:rPr>
+        <w:t>Proin</w:t>
+      </w:r>
+      <w:proofErr w:type="spellEnd"/>
+      <w:r>
+        <w:rPr>
+          <w:lang w:val="es-ES"/>
+        </w:rPr>
+        <w:t xml:space="preserve"> dolor </w:t>
+      </w:r>
+      <w:proofErr w:type="spellStart"/>
+      <w:r>
+        <w:rPr>
+          <w:lang w:val="es-ES"/>
+        </w:rPr>
+        <w:t>nulla</w:t>
+      </w:r>
+      <w:proofErr w:type="spellEnd"/>
+      <w:r>
+        <w:rPr>
+          <w:lang w:val="es-ES"/>
+        </w:rPr>
+        <w:t xml:space="preserve">, </w:t>
+      </w:r>
+      <w:proofErr w:type="spellStart"/>
+      <w:r>
+        <w:rPr>
+          <w:lang w:val="es-ES"/>
+        </w:rPr>
+        <w:t>facilisis</w:t>
+      </w:r>
+      <w:proofErr w:type="spellEnd"/>
+      <w:r>
+        <w:rPr>
+          <w:lang w:val="es-ES"/>
+        </w:rPr>
+        <w:t xml:space="preserve"> </w:t>
+      </w:r>
+      <w:proofErr w:type="spellStart"/>
+      <w:r>
+        <w:rPr>
+          <w:lang w:val="es-ES"/>
+        </w:rPr>
+        <w:t>molestie</w:t>
+      </w:r>
+      <w:proofErr w:type="spellEnd"/>
+      <w:r>
+        <w:rPr>
+          <w:lang w:val="es-ES"/>
+        </w:rPr>
+        <w:t xml:space="preserve"> </w:t>
+      </w:r>
+      <w:proofErr w:type="spellStart"/>
+      <w:r>
+        <w:rPr>
+          <w:lang w:val="es-ES"/>
+        </w:rPr>
+        <w:t>condimentum</w:t>
+      </w:r>
+      <w:proofErr w:type="spellEnd"/>
+      <w:r>
+        <w:rPr>
+          <w:lang w:val="es-ES"/>
+        </w:rPr>
+        <w:t xml:space="preserve"> ut, </w:t>
+      </w:r>
+      <w:proofErr w:type="spellStart"/>
+      <w:r>
+        <w:rPr>
+          <w:lang w:val="es-ES"/>
+        </w:rPr>
+        <w:t>consequat</w:t>
+      </w:r>
+      <w:proofErr w:type="spellEnd"/>
+      <w:r>
+        <w:rPr>
+          <w:lang w:val="es-ES"/>
+        </w:rPr>
+        <w:t xml:space="preserve"> in </w:t>
+      </w:r>
+      <w:proofErr w:type="spellStart"/>
+      <w:r>
+        <w:rPr>
+          <w:lang w:val="es-ES"/>
+        </w:rPr>
+        <w:t>tellus</w:t>
+      </w:r>
+      <w:proofErr w:type="spellEnd"/>
+      <w:r>
+        <w:rPr>
+          <w:lang w:val="es-ES"/>
+        </w:rPr>
+        <w:t>.</w:t>
       </w:r>
     </w:p>
     <w:p>
@@ -1051,8 +3760,8 @@
       <w:footerReference w:type="even" r:id="rId13"/>
       <w:footerReference w:type="default" r:id="rId14"/>
       <w:footerReference w:type="first" r:id="rId15"/>
-      <w:pgSz w:w="11906" w:h="16838"/>
-      <w:pgMar w:top="1440" w:right="2160" w:bottom="1440" w:left="2160" w:header="1440" w:footer="1440" w:gutter="0"/>
+      <w:pgSz w:w="11900" w:h="16820"/>
+      <w:pgMar w:top="1673" w:right="1077" w:bottom="312" w:left="1077" w:header="1202" w:footer="1145" w:gutter="0"/>
       <w:cols w:space="720"/>
       <w:titlePg/>
       <w:docGrid w:linePitch="360"/>
@@ -1062,7 +3771,7 @@
 </file>
 
 <file path=word/endnotes.xml><?xml version="1.0" encoding="utf-8"?>
-<w:endnotes xmlns:wpc="http://schemas.microsoft.com/office/word/2010/wordprocessingCanvas" xmlns:cx="http://schemas.microsoft.com/office/drawing/2014/chartex" xmlns:cx1="http://schemas.microsoft.com/office/drawing/2015/9/8/chartex" xmlns:cx2="http://schemas.microsoft.com/office/drawing/2015/10/21/chartex" xmlns:cx3="http://schemas.microsoft.com/office/drawing/2016/5/9/chartex" xmlns:cx4="http://schemas.microsoft.com/office/drawing/2016/5/10/chartex" xmlns:cx5="http://schemas.microsoft.com/office/drawing/2016/5/11/chartex" xmlns:cx6="http://schemas.microsoft.com/office/drawing/2016/5/12/chartex" xmlns:cx7="http://schemas.microsoft.com/office/drawing/2016/5/13/chartex" xmlns:cx8="http://schemas.microsoft.com/office/drawing/2016/5/14/chartex" xmlns:mc="http://schemas.openxmlformats.org/markup-compatibility/2006" xmlns:aink="http://schemas.microsoft.com/office/drawing/2016/ink" xmlns:am3d="http://schemas.microsoft.com/office/drawing/2017/model3d" xmlns:o="urn:schemas-microsoft-com:office:office" xmlns:oel="http://schemas.microsoft.com/office/2019/extlst" xmlns:r="http://schemas.openxmlformats.org/officeDocument/2006/relationships" xmlns:m="http://schemas.openxmlformats.org/officeDocument/2006/math" xmlns:v="urn:schemas-microsoft-com:vml" xmlns:wp14="http://schemas.microsoft.com/office/word/2010/wordprocessingDrawing" xmlns:wp="http://schemas.openxmlformats.org/drawingml/2006/wordprocessingDrawing" xmlns:w10="urn:schemas-microsoft-com:office:word" xmlns:w="http://schemas.openxmlformats.org/wordprocessingml/2006/main" xmlns:w14="http://schemas.microsoft.com/office/word/2010/wordml" xmlns:w15="http://schemas.microsoft.com/office/word/2012/wordml" xmlns:w16cex="http://schemas.microsoft.com/office/word/2018/wordml/cex" xmlns:w16cid="http://schemas.microsoft.com/office/word/2016/wordml/cid" xmlns:w16="http://schemas.microsoft.com/office/word/2018/wordml" xmlns:w16du="http://schemas.microsoft.com/office/word/2023/wordml/word16du" xmlns:w16sdtdh="http://schemas.microsoft.com/office/word/2020/wordml/sdtdatahash" xmlns:w16sdtfl="http://schemas.microsoft.com/office/word/2024/wordml/sdtformatlock" xmlns:w16se="http://schemas.microsoft.com/office/word/2015/wordml/symex" xmlns:wpg="http://schemas.microsoft.com/office/word/2010/wordprocessingGroup" xmlns:wpi="http://schemas.microsoft.com/office/word/2010/wordprocessingInk" xmlns:wne="http://schemas.microsoft.com/office/word/2006/wordml" xmlns:wps="http://schemas.microsoft.com/office/word/2010/wordprocessingShape" mc:Ignorable="w14 w15 w16se w16cid w16 w16cex w16sdtdh w16sdtfl w16du wp14">
+<w:endnotes xmlns:wpc="http://schemas.microsoft.com/office/word/2010/wordprocessingCanvas" xmlns:cx="http://schemas.microsoft.com/office/drawing/2014/chartex" xmlns:cx1="http://schemas.microsoft.com/office/drawing/2015/9/8/chartex" xmlns:cx2="http://schemas.microsoft.com/office/drawing/2015/10/21/chartex" xmlns:cx3="http://schemas.microsoft.com/office/drawing/2016/5/9/chartex" xmlns:cx4="http://schemas.microsoft.com/office/drawing/2016/5/10/chartex" xmlns:cx5="http://schemas.microsoft.com/office/drawing/2016/5/11/chartex" xmlns:cx6="http://schemas.microsoft.com/office/drawing/2016/5/12/chartex" xmlns:cx7="http://schemas.microsoft.com/office/drawing/2016/5/13/chartex" xmlns:cx8="http://schemas.microsoft.com/office/drawing/2016/5/14/chartex" xmlns:mc="http://schemas.openxmlformats.org/markup-compatibility/2006" xmlns:aink="http://schemas.microsoft.com/office/drawing/2016/ink" xmlns:am3d="http://schemas.microsoft.com/office/drawing/2017/model3d" xmlns:o="urn:schemas-microsoft-com:office:office" xmlns:oel="http://schemas.microsoft.com/office/2019/extlst" xmlns:r="http://schemas.openxmlformats.org/officeDocument/2006/relationships" xmlns:m="http://schemas.openxmlformats.org/officeDocument/2006/math" xmlns:v="urn:schemas-microsoft-com:vml" xmlns:wp14="http://schemas.microsoft.com/office/word/2010/wordprocessingDrawing" xmlns:wp="http://schemas.openxmlformats.org/drawingml/2006/wordprocessingDrawing" xmlns:w10="urn:schemas-microsoft-com:office:word" xmlns:w="http://schemas.openxmlformats.org/wordprocessingml/2006/main" xmlns:w14="http://schemas.microsoft.com/office/word/2010/wordml" xmlns:w15="http://schemas.microsoft.com/office/word/2012/wordml" xmlns:w16cex="http://schemas.microsoft.com/office/word/2018/wordml/cex" xmlns:w16cid="http://schemas.microsoft.com/office/word/2016/wordml/cid" xmlns:w16="http://schemas.microsoft.com/office/word/2018/wordml" xmlns:w16du="http://schemas.microsoft.com/office/word/2023/wordml/word16du" xmlns:w16sdtdh="http://schemas.microsoft.com/office/word/2020/wordml/sdtdatahash" xmlns:w16se="http://schemas.microsoft.com/office/word/2015/wordml/symex" xmlns:wpg="http://schemas.microsoft.com/office/word/2010/wordprocessingGroup" xmlns:wpi="http://schemas.microsoft.com/office/word/2010/wordprocessingInk" xmlns:wne="http://schemas.microsoft.com/office/word/2006/wordml" xmlns:wps="http://schemas.microsoft.com/office/word/2010/wordprocessingShape" mc:Ignorable="w14 w15 w16se w16cid w16 w16cex w16sdtdh w16du wp14">
   <w:endnote w:type="separator" w:id="-1">
     <w:p>
       <w:pPr>
@@ -1097,7 +3806,7 @@
 </file>
 
 <file path=word/footer1.xml><?xml version="1.0" encoding="utf-8"?>
-<w:ftr xmlns:wpc="http://schemas.microsoft.com/office/word/2010/wordprocessingCanvas" xmlns:cx="http://schemas.microsoft.com/office/drawing/2014/chartex" xmlns:cx1="http://schemas.microsoft.com/office/drawing/2015/9/8/chartex" xmlns:cx2="http://schemas.microsoft.com/office/drawing/2015/10/21/chartex" xmlns:cx3="http://schemas.microsoft.com/office/drawing/2016/5/9/chartex" xmlns:cx4="http://schemas.microsoft.com/office/drawing/2016/5/10/chartex" xmlns:cx5="http://schemas.microsoft.com/office/drawing/2016/5/11/chartex" xmlns:cx6="http://schemas.microsoft.com/office/drawing/2016/5/12/chartex" xmlns:cx7="http://schemas.microsoft.com/office/drawing/2016/5/13/chartex" xmlns:cx8="http://schemas.microsoft.com/office/drawing/2016/5/14/chartex" xmlns:mc="http://schemas.openxmlformats.org/markup-compatibility/2006" xmlns:aink="http://schemas.microsoft.com/office/drawing/2016/ink" xmlns:am3d="http://schemas.microsoft.com/office/drawing/2017/model3d" xmlns:o="urn:schemas-microsoft-com:office:office" xmlns:oel="http://schemas.microsoft.com/office/2019/extlst" xmlns:r="http://schemas.openxmlformats.org/officeDocument/2006/relationships" xmlns:m="http://schemas.openxmlformats.org/officeDocument/2006/math" xmlns:v="urn:schemas-microsoft-com:vml" xmlns:wp14="http://schemas.microsoft.com/office/word/2010/wordprocessingDrawing" xmlns:wp="http://schemas.openxmlformats.org/drawingml/2006/wordprocessingDrawing" xmlns:w10="urn:schemas-microsoft-com:office:word" xmlns:w="http://schemas.openxmlformats.org/wordprocessingml/2006/main" xmlns:w14="http://schemas.microsoft.com/office/word/2010/wordml" xmlns:w15="http://schemas.microsoft.com/office/word/2012/wordml" xmlns:w16cex="http://schemas.microsoft.com/office/word/2018/wordml/cex" xmlns:w16cid="http://schemas.microsoft.com/office/word/2016/wordml/cid" xmlns:w16="http://schemas.microsoft.com/office/word/2018/wordml" xmlns:w16du="http://schemas.microsoft.com/office/word/2023/wordml/word16du" xmlns:w16sdtdh="http://schemas.microsoft.com/office/word/2020/wordml/sdtdatahash" xmlns:w16sdtfl="http://schemas.microsoft.com/office/word/2024/wordml/sdtformatlock" xmlns:w16se="http://schemas.microsoft.com/office/word/2015/wordml/symex" xmlns:wpg="http://schemas.microsoft.com/office/word/2010/wordprocessingGroup" xmlns:wpi="http://schemas.microsoft.com/office/word/2010/wordprocessingInk" xmlns:wne="http://schemas.microsoft.com/office/word/2006/wordml" xmlns:wps="http://schemas.microsoft.com/office/word/2010/wordprocessingShape" mc:Ignorable="w14 w15 w16se w16cid w16 w16cex w16sdtdh w16sdtfl w16du wp14">
+<w:ftr xmlns:wpc="http://schemas.microsoft.com/office/word/2010/wordprocessingCanvas" xmlns:cx="http://schemas.microsoft.com/office/drawing/2014/chartex" xmlns:cx1="http://schemas.microsoft.com/office/drawing/2015/9/8/chartex" xmlns:cx2="http://schemas.microsoft.com/office/drawing/2015/10/21/chartex" xmlns:cx3="http://schemas.microsoft.com/office/drawing/2016/5/9/chartex" xmlns:cx4="http://schemas.microsoft.com/office/drawing/2016/5/10/chartex" xmlns:cx5="http://schemas.microsoft.com/office/drawing/2016/5/11/chartex" xmlns:cx6="http://schemas.microsoft.com/office/drawing/2016/5/12/chartex" xmlns:cx7="http://schemas.microsoft.com/office/drawing/2016/5/13/chartex" xmlns:cx8="http://schemas.microsoft.com/office/drawing/2016/5/14/chartex" xmlns:mc="http://schemas.openxmlformats.org/markup-compatibility/2006" xmlns:aink="http://schemas.microsoft.com/office/drawing/2016/ink" xmlns:am3d="http://schemas.microsoft.com/office/drawing/2017/model3d" xmlns:o="urn:schemas-microsoft-com:office:office" xmlns:oel="http://schemas.microsoft.com/office/2019/extlst" xmlns:r="http://schemas.openxmlformats.org/officeDocument/2006/relationships" xmlns:m="http://schemas.openxmlformats.org/officeDocument/2006/math" xmlns:v="urn:schemas-microsoft-com:vml" xmlns:wp14="http://schemas.microsoft.com/office/word/2010/wordprocessingDrawing" xmlns:wp="http://schemas.openxmlformats.org/drawingml/2006/wordprocessingDrawing" xmlns:w10="urn:schemas-microsoft-com:office:word" xmlns:w="http://schemas.openxmlformats.org/wordprocessingml/2006/main" xmlns:w14="http://schemas.microsoft.com/office/word/2010/wordml" xmlns:w15="http://schemas.microsoft.com/office/word/2012/wordml" xmlns:w16cex="http://schemas.microsoft.com/office/word/2018/wordml/cex" xmlns:w16cid="http://schemas.microsoft.com/office/word/2016/wordml/cid" xmlns:w16="http://schemas.microsoft.com/office/word/2018/wordml" xmlns:w16du="http://schemas.microsoft.com/office/word/2023/wordml/word16du" xmlns:w16sdtdh="http://schemas.microsoft.com/office/word/2020/wordml/sdtdatahash" xmlns:w16se="http://schemas.microsoft.com/office/word/2015/wordml/symex" xmlns:wpg="http://schemas.microsoft.com/office/word/2010/wordprocessingGroup" xmlns:wpi="http://schemas.microsoft.com/office/word/2010/wordprocessingInk" xmlns:wne="http://schemas.microsoft.com/office/word/2006/wordml" xmlns:wps="http://schemas.microsoft.com/office/word/2010/wordprocessingShape" mc:Ignorable="w14 w15 w16se w16cid w16 w16cex w16sdtdh w16du wp14">
   <w:p>
     <w:pPr>
       <w:pStyle w:val="Footer"/>
@@ -1120,7 +3829,7 @@
 </file>
 
 <file path=word/footer2.xml><?xml version="1.0" encoding="utf-8"?>
-<w:ftr xmlns:wpc="http://schemas.microsoft.com/office/word/2010/wordprocessingCanvas" xmlns:cx="http://schemas.microsoft.com/office/drawing/2014/chartex" xmlns:cx1="http://schemas.microsoft.com/office/drawing/2015/9/8/chartex" xmlns:cx2="http://schemas.microsoft.com/office/drawing/2015/10/21/chartex" xmlns:cx3="http://schemas.microsoft.com/office/drawing/2016/5/9/chartex" xmlns:cx4="http://schemas.microsoft.com/office/drawing/2016/5/10/chartex" xmlns:cx5="http://schemas.microsoft.com/office/drawing/2016/5/11/chartex" xmlns:cx6="http://schemas.microsoft.com/office/drawing/2016/5/12/chartex" xmlns:cx7="http://schemas.microsoft.com/office/drawing/2016/5/13/chartex" xmlns:cx8="http://schemas.microsoft.com/office/drawing/2016/5/14/chartex" xmlns:mc="http://schemas.openxmlformats.org/markup-compatibility/2006" xmlns:aink="http://schemas.microsoft.com/office/drawing/2016/ink" xmlns:am3d="http://schemas.microsoft.com/office/drawing/2017/model3d" xmlns:o="urn:schemas-microsoft-com:office:office" xmlns:oel="http://schemas.microsoft.com/office/2019/extlst" xmlns:r="http://schemas.openxmlformats.org/officeDocument/2006/relationships" xmlns:m="http://schemas.openxmlformats.org/officeDocument/2006/math" xmlns:v="urn:schemas-microsoft-com:vml" xmlns:wp14="http://schemas.microsoft.com/office/word/2010/wordprocessingDrawing" xmlns:wp="http://schemas.openxmlformats.org/drawingml/2006/wordprocessingDrawing" xmlns:w10="urn:schemas-microsoft-com:office:word" xmlns:w="http://schemas.openxmlformats.org/wordprocessingml/2006/main" xmlns:w14="http://schemas.microsoft.com/office/word/2010/wordml" xmlns:w15="http://schemas.microsoft.com/office/word/2012/wordml" xmlns:w16cex="http://schemas.microsoft.com/office/word/2018/wordml/cex" xmlns:w16cid="http://schemas.microsoft.com/office/word/2016/wordml/cid" xmlns:w16="http://schemas.microsoft.com/office/word/2018/wordml" xmlns:w16du="http://schemas.microsoft.com/office/word/2023/wordml/word16du" xmlns:w16sdtdh="http://schemas.microsoft.com/office/word/2020/wordml/sdtdatahash" xmlns:w16sdtfl="http://schemas.microsoft.com/office/word/2024/wordml/sdtformatlock" xmlns:w16se="http://schemas.microsoft.com/office/word/2015/wordml/symex" xmlns:wpg="http://schemas.microsoft.com/office/word/2010/wordprocessingGroup" xmlns:wpi="http://schemas.microsoft.com/office/word/2010/wordprocessingInk" xmlns:wne="http://schemas.microsoft.com/office/word/2006/wordml" xmlns:wps="http://schemas.microsoft.com/office/word/2010/wordprocessingShape" mc:Ignorable="w14 w15 w16se w16cid w16 w16cex w16sdtdh w16sdtfl w16du wp14">
+<w:ftr xmlns:wpc="http://schemas.microsoft.com/office/word/2010/wordprocessingCanvas" xmlns:cx="http://schemas.microsoft.com/office/drawing/2014/chartex" xmlns:cx1="http://schemas.microsoft.com/office/drawing/2015/9/8/chartex" xmlns:cx2="http://schemas.microsoft.com/office/drawing/2015/10/21/chartex" xmlns:cx3="http://schemas.microsoft.com/office/drawing/2016/5/9/chartex" xmlns:cx4="http://schemas.microsoft.com/office/drawing/2016/5/10/chartex" xmlns:cx5="http://schemas.microsoft.com/office/drawing/2016/5/11/chartex" xmlns:cx6="http://schemas.microsoft.com/office/drawing/2016/5/12/chartex" xmlns:cx7="http://schemas.microsoft.com/office/drawing/2016/5/13/chartex" xmlns:cx8="http://schemas.microsoft.com/office/drawing/2016/5/14/chartex" xmlns:mc="http://schemas.openxmlformats.org/markup-compatibility/2006" xmlns:aink="http://schemas.microsoft.com/office/drawing/2016/ink" xmlns:am3d="http://schemas.microsoft.com/office/drawing/2017/model3d" xmlns:o="urn:schemas-microsoft-com:office:office" xmlns:oel="http://schemas.microsoft.com/office/2019/extlst" xmlns:r="http://schemas.openxmlformats.org/officeDocument/2006/relationships" xmlns:m="http://schemas.openxmlformats.org/officeDocument/2006/math" xmlns:v="urn:schemas-microsoft-com:vml" xmlns:wp14="http://schemas.microsoft.com/office/word/2010/wordprocessingDrawing" xmlns:wp="http://schemas.openxmlformats.org/drawingml/2006/wordprocessingDrawing" xmlns:w10="urn:schemas-microsoft-com:office:word" xmlns:w="http://schemas.openxmlformats.org/wordprocessingml/2006/main" xmlns:w14="http://schemas.microsoft.com/office/word/2010/wordml" xmlns:w15="http://schemas.microsoft.com/office/word/2012/wordml" xmlns:w16cex="http://schemas.microsoft.com/office/word/2018/wordml/cex" xmlns:w16cid="http://schemas.microsoft.com/office/word/2016/wordml/cid" xmlns:w16="http://schemas.microsoft.com/office/word/2018/wordml" xmlns:w16du="http://schemas.microsoft.com/office/word/2023/wordml/word16du" xmlns:w16sdtdh="http://schemas.microsoft.com/office/word/2020/wordml/sdtdatahash" xmlns:w16se="http://schemas.microsoft.com/office/word/2015/wordml/symex" xmlns:wpg="http://schemas.microsoft.com/office/word/2010/wordprocessingGroup" xmlns:wpi="http://schemas.microsoft.com/office/word/2010/wordprocessingInk" xmlns:wne="http://schemas.microsoft.com/office/word/2006/wordml" xmlns:wps="http://schemas.microsoft.com/office/word/2010/wordprocessingShape" mc:Ignorable="w14 w15 w16se w16cid w16 w16cex w16sdtdh w16du wp14">
   <w:p>
     <w:pPr>
       <w:pStyle w:val="Footer"/>
@@ -1140,7 +3849,7 @@
 </file>
 
 <file path=word/footer3.xml><?xml version="1.0" encoding="utf-8"?>
-<w:ftr xmlns:wpc="http://schemas.microsoft.com/office/word/2010/wordprocessingCanvas" xmlns:cx="http://schemas.microsoft.com/office/drawing/2014/chartex" xmlns:cx1="http://schemas.microsoft.com/office/drawing/2015/9/8/chartex" xmlns:cx2="http://schemas.microsoft.com/office/drawing/2015/10/21/chartex" xmlns:cx3="http://schemas.microsoft.com/office/drawing/2016/5/9/chartex" xmlns:cx4="http://schemas.microsoft.com/office/drawing/2016/5/10/chartex" xmlns:cx5="http://schemas.microsoft.com/office/drawing/2016/5/11/chartex" xmlns:cx6="http://schemas.microsoft.com/office/drawing/2016/5/12/chartex" xmlns:cx7="http://schemas.microsoft.com/office/drawing/2016/5/13/chartex" xmlns:cx8="http://schemas.microsoft.com/office/drawing/2016/5/14/chartex" xmlns:mc="http://schemas.openxmlformats.org/markup-compatibility/2006" xmlns:aink="http://schemas.microsoft.com/office/drawing/2016/ink" xmlns:am3d="http://schemas.microsoft.com/office/drawing/2017/model3d" xmlns:o="urn:schemas-microsoft-com:office:office" xmlns:oel="http://schemas.microsoft.com/office/2019/extlst" xmlns:r="http://schemas.openxmlformats.org/officeDocument/2006/relationships" xmlns:m="http://schemas.openxmlformats.org/officeDocument/2006/math" xmlns:v="urn:schemas-microsoft-com:vml" xmlns:wp14="http://schemas.microsoft.com/office/word/2010/wordprocessingDrawing" xmlns:wp="http://schemas.openxmlformats.org/drawingml/2006/wordprocessingDrawing" xmlns:w10="urn:schemas-microsoft-com:office:word" xmlns:w="http://schemas.openxmlformats.org/wordprocessingml/2006/main" xmlns:w14="http://schemas.microsoft.com/office/word/2010/wordml" xmlns:w15="http://schemas.microsoft.com/office/word/2012/wordml" xmlns:w16cex="http://schemas.microsoft.com/office/word/2018/wordml/cex" xmlns:w16cid="http://schemas.microsoft.com/office/word/2016/wordml/cid" xmlns:w16="http://schemas.microsoft.com/office/word/2018/wordml" xmlns:w16du="http://schemas.microsoft.com/office/word/2023/wordml/word16du" xmlns:w16sdtdh="http://schemas.microsoft.com/office/word/2020/wordml/sdtdatahash" xmlns:w16sdtfl="http://schemas.microsoft.com/office/word/2024/wordml/sdtformatlock" xmlns:w16se="http://schemas.microsoft.com/office/word/2015/wordml/symex" xmlns:wpg="http://schemas.microsoft.com/office/word/2010/wordprocessingGroup" xmlns:wpi="http://schemas.microsoft.com/office/word/2010/wordprocessingInk" xmlns:wne="http://schemas.microsoft.com/office/word/2006/wordml" xmlns:wps="http://schemas.microsoft.com/office/word/2010/wordprocessingShape" mc:Ignorable="w14 w15 w16se w16cid w16 w16cex w16sdtdh w16sdtfl w16du wp14">
+<w:ftr xmlns:wpc="http://schemas.microsoft.com/office/word/2010/wordprocessingCanvas" xmlns:cx="http://schemas.microsoft.com/office/drawing/2014/chartex" xmlns:cx1="http://schemas.microsoft.com/office/drawing/2015/9/8/chartex" xmlns:cx2="http://schemas.microsoft.com/office/drawing/2015/10/21/chartex" xmlns:cx3="http://schemas.microsoft.com/office/drawing/2016/5/9/chartex" xmlns:cx4="http://schemas.microsoft.com/office/drawing/2016/5/10/chartex" xmlns:cx5="http://schemas.microsoft.com/office/drawing/2016/5/11/chartex" xmlns:cx6="http://schemas.microsoft.com/office/drawing/2016/5/12/chartex" xmlns:cx7="http://schemas.microsoft.com/office/drawing/2016/5/13/chartex" xmlns:cx8="http://schemas.microsoft.com/office/drawing/2016/5/14/chartex" xmlns:mc="http://schemas.openxmlformats.org/markup-compatibility/2006" xmlns:aink="http://schemas.microsoft.com/office/drawing/2016/ink" xmlns:am3d="http://schemas.microsoft.com/office/drawing/2017/model3d" xmlns:o="urn:schemas-microsoft-com:office:office" xmlns:oel="http://schemas.microsoft.com/office/2019/extlst" xmlns:r="http://schemas.openxmlformats.org/officeDocument/2006/relationships" xmlns:m="http://schemas.openxmlformats.org/officeDocument/2006/math" xmlns:v="urn:schemas-microsoft-com:vml" xmlns:wp14="http://schemas.microsoft.com/office/word/2010/wordprocessingDrawing" xmlns:wp="http://schemas.openxmlformats.org/drawingml/2006/wordprocessingDrawing" xmlns:w10="urn:schemas-microsoft-com:office:word" xmlns:w="http://schemas.openxmlformats.org/wordprocessingml/2006/main" xmlns:w14="http://schemas.microsoft.com/office/word/2010/wordml" xmlns:w15="http://schemas.microsoft.com/office/word/2012/wordml" xmlns:w16cex="http://schemas.microsoft.com/office/word/2018/wordml/cex" xmlns:w16cid="http://schemas.microsoft.com/office/word/2016/wordml/cid" xmlns:w16="http://schemas.microsoft.com/office/word/2018/wordml" xmlns:w16du="http://schemas.microsoft.com/office/word/2023/wordml/word16du" xmlns:w16sdtdh="http://schemas.microsoft.com/office/word/2020/wordml/sdtdatahash" xmlns:w16se="http://schemas.microsoft.com/office/word/2015/wordml/symex" xmlns:wpg="http://schemas.microsoft.com/office/word/2010/wordprocessingGroup" xmlns:wpi="http://schemas.microsoft.com/office/word/2010/wordprocessingInk" xmlns:wne="http://schemas.microsoft.com/office/word/2006/wordml" xmlns:wps="http://schemas.microsoft.com/office/word/2010/wordprocessingShape" mc:Ignorable="w14 w15 w16se w16cid w16 w16cex w16sdtdh w16du wp14">
   <w:p>
     <w:pPr>
       <w:pStyle w:val="Footnote"/>
@@ -1277,12 +3986,75 @@
       </w:rPr>
       <w:t>London, UK</w:t>
     </w:r>
+  </w:p>
+  <w:p>
+    <w:pPr>
+      <w:pStyle w:val="Footnote"/>
+      <w:rPr>
+        <w:szCs w:val="13"/>
+        <w:lang w:val="es-ES"/>
+      </w:rPr>
+    </w:pPr>
+  </w:p>
+  <w:p>
+    <w:pPr>
+      <w:pStyle w:val="Footnote"/>
+      <w:rPr>
+        <w:szCs w:val="13"/>
+        <w:lang w:val="es-ES"/>
+      </w:rPr>
+    </w:pPr>
+  </w:p>
+  <w:p>
+    <w:pPr>
+      <w:pStyle w:val="Footnote"/>
+      <w:rPr>
+        <w:szCs w:val="13"/>
+        <w:lang w:val="es-ES"/>
+      </w:rPr>
+    </w:pPr>
+  </w:p>
+  <w:p>
+    <w:pPr>
+      <w:pStyle w:val="Footnote"/>
+      <w:rPr>
+        <w:szCs w:val="13"/>
+        <w:lang w:val="es-ES"/>
+      </w:rPr>
+    </w:pPr>
+  </w:p>
+  <w:p>
+    <w:pPr>
+      <w:pStyle w:val="Footnote"/>
+      <w:rPr>
+        <w:szCs w:val="13"/>
+        <w:lang w:val="es-ES"/>
+      </w:rPr>
+    </w:pPr>
+  </w:p>
+  <w:p>
+    <w:pPr>
+      <w:pStyle w:val="Footnote"/>
+      <w:rPr>
+        <w:szCs w:val="13"/>
+        <w:lang w:val="es-ES"/>
+      </w:rPr>
+    </w:pPr>
+  </w:p>
+  <w:p>
+    <w:pPr>
+      <w:pStyle w:val="Footnote"/>
+      <w:rPr>
+        <w:szCs w:val="13"/>
+        <w:lang w:val="es-ES"/>
+      </w:rPr>
+    </w:pPr>
   </w:p>
 </w:ftr>
 </file>
 
 <file path=word/footnotes.xml><?xml version="1.0" encoding="utf-8"?>
-<w:footnotes xmlns:wpc="http://schemas.microsoft.com/office/word/2010/wordprocessingCanvas" xmlns:cx="http://schemas.microsoft.com/office/drawing/2014/chartex" xmlns:cx1="http://schemas.microsoft.com/office/drawing/2015/9/8/chartex" xmlns:cx2="http://schemas.microsoft.com/office/drawing/2015/10/21/chartex" xmlns:cx3="http://schemas.microsoft.com/office/drawing/2016/5/9/chartex" xmlns:cx4="http://schemas.microsoft.com/office/drawing/2016/5/10/chartex" xmlns:cx5="http://schemas.microsoft.com/office/drawing/2016/5/11/chartex" xmlns:cx6="http://schemas.microsoft.com/office/drawing/2016/5/12/chartex" xmlns:cx7="http://schemas.microsoft.com/office/drawing/2016/5/13/chartex" xmlns:cx8="http://schemas.microsoft.com/office/drawing/2016/5/14/chartex" xmlns:mc="http://schemas.openxmlformats.org/markup-compatibility/2006" xmlns:aink="http://schemas.microsoft.com/office/drawing/2016/ink" xmlns:am3d="http://schemas.microsoft.com/office/drawing/2017/model3d" xmlns:o="urn:schemas-microsoft-com:office:office" xmlns:oel="http://schemas.microsoft.com/office/2019/extlst" xmlns:r="http://schemas.openxmlformats.org/officeDocument/2006/relationships" xmlns:m="http://schemas.openxmlformats.org/officeDocument/2006/math" xmlns:v="urn:schemas-microsoft-com:vml" xmlns:wp14="http://schemas.microsoft.com/office/word/2010/wordprocessingDrawing" xmlns:wp="http://schemas.openxmlformats.org/drawingml/2006/wordprocessingDrawing" xmlns:w10="urn:schemas-microsoft-com:office:word" xmlns:w="http://schemas.openxmlformats.org/wordprocessingml/2006/main" xmlns:w14="http://schemas.microsoft.com/office/word/2010/wordml" xmlns:w15="http://schemas.microsoft.com/office/word/2012/wordml" xmlns:w16cex="http://schemas.microsoft.com/office/word/2018/wordml/cex" xmlns:w16cid="http://schemas.microsoft.com/office/word/2016/wordml/cid" xmlns:w16="http://schemas.microsoft.com/office/word/2018/wordml" xmlns:w16du="http://schemas.microsoft.com/office/word/2023/wordml/word16du" xmlns:w16sdtdh="http://schemas.microsoft.com/office/word/2020/wordml/sdtdatahash" xmlns:w16sdtfl="http://schemas.microsoft.com/office/word/2024/wordml/sdtformatlock" xmlns:w16se="http://schemas.microsoft.com/office/word/2015/wordml/symex" xmlns:wpg="http://schemas.microsoft.com/office/word/2010/wordprocessingGroup" xmlns:wpi="http://schemas.microsoft.com/office/word/2010/wordprocessingInk" xmlns:wne="http://schemas.microsoft.com/office/word/2006/wordml" xmlns:wps="http://schemas.microsoft.com/office/word/2010/wordprocessingShape" mc:Ignorable="w14 w15 w16se w16cid w16 w16cex w16sdtdh w16sdtfl w16du wp14">
+<w:footnotes xmlns:wpc="http://schemas.microsoft.com/office/word/2010/wordprocessingCanvas" xmlns:cx="http://schemas.microsoft.com/office/drawing/2014/chartex" xmlns:cx1="http://schemas.microsoft.com/office/drawing/2015/9/8/chartex" xmlns:cx2="http://schemas.microsoft.com/office/drawing/2015/10/21/chartex" xmlns:cx3="http://schemas.microsoft.com/office/drawing/2016/5/9/chartex" xmlns:cx4="http://schemas.microsoft.com/office/drawing/2016/5/10/chartex" xmlns:cx5="http://schemas.microsoft.com/office/drawing/2016/5/11/chartex" xmlns:cx6="http://schemas.microsoft.com/office/drawing/2016/5/12/chartex" xmlns:cx7="http://schemas.microsoft.com/office/drawing/2016/5/13/chartex" xmlns:cx8="http://schemas.microsoft.com/office/drawing/2016/5/14/chartex" xmlns:mc="http://schemas.openxmlformats.org/markup-compatibility/2006" xmlns:aink="http://schemas.microsoft.com/office/drawing/2016/ink" xmlns:am3d="http://schemas.microsoft.com/office/drawing/2017/model3d" xmlns:o="urn:schemas-microsoft-com:office:office" xmlns:oel="http://schemas.microsoft.com/office/2019/extlst" xmlns:r="http://schemas.openxmlformats.org/officeDocument/2006/relationships" xmlns:m="http://schemas.openxmlformats.org/officeDocument/2006/math" xmlns:v="urn:schemas-microsoft-com:vml" xmlns:wp14="http://schemas.microsoft.com/office/word/2010/wordprocessingDrawing" xmlns:wp="http://schemas.openxmlformats.org/drawingml/2006/wordprocessingDrawing" xmlns:w10="urn:schemas-microsoft-com:office:word" xmlns:w="http://schemas.openxmlformats.org/wordprocessingml/2006/main" xmlns:w14="http://schemas.microsoft.com/office/word/2010/wordml" xmlns:w15="http://schemas.microsoft.com/office/word/2012/wordml" xmlns:w16cex="http://schemas.microsoft.com/office/word/2018/wordml/cex" xmlns:w16cid="http://schemas.microsoft.com/office/word/2016/wordml/cid" xmlns:w16="http://schemas.microsoft.com/office/word/2018/wordml" xmlns:w16du="http://schemas.microsoft.com/office/word/2023/wordml/word16du" xmlns:w16sdtdh="http://schemas.microsoft.com/office/word/2020/wordml/sdtdatahash" xmlns:w16se="http://schemas.microsoft.com/office/word/2015/wordml/symex" xmlns:wpg="http://schemas.microsoft.com/office/word/2010/wordprocessingGroup" xmlns:wpi="http://schemas.microsoft.com/office/word/2010/wordprocessingInk" xmlns:wne="http://schemas.microsoft.com/office/word/2006/wordml" xmlns:wps="http://schemas.microsoft.com/office/word/2010/wordprocessingShape" mc:Ignorable="w14 w15 w16se w16cid w16 w16cex w16sdtdh w16du wp14">
   <w:footnote w:type="separator" w:id="-1">
     <w:p>
       <w:pPr>
@@ -1319,10 +4091,15 @@
 </file>
 
 <file path=word/header1.xml><?xml version="1.0" encoding="utf-8"?>
-<w:hdr xmlns:wpc="http://schemas.microsoft.com/office/word/2010/wordprocessingCanvas" xmlns:cx="http://schemas.microsoft.com/office/drawing/2014/chartex" xmlns:cx1="http://schemas.microsoft.com/office/drawing/2015/9/8/chartex" xmlns:cx2="http://schemas.microsoft.com/office/drawing/2015/10/21/chartex" xmlns:cx3="http://schemas.microsoft.com/office/drawing/2016/5/9/chartex" xmlns:cx4="http://schemas.microsoft.com/office/drawing/2016/5/10/chartex" xmlns:cx5="http://schemas.microsoft.com/office/drawing/2016/5/11/chartex" xmlns:cx6="http://schemas.microsoft.com/office/drawing/2016/5/12/chartex" xmlns:cx7="http://schemas.microsoft.com/office/drawing/2016/5/13/chartex" xmlns:cx8="http://schemas.microsoft.com/office/drawing/2016/5/14/chartex" xmlns:mc="http://schemas.openxmlformats.org/markup-compatibility/2006" xmlns:aink="http://schemas.microsoft.com/office/drawing/2016/ink" xmlns:am3d="http://schemas.microsoft.com/office/drawing/2017/model3d" xmlns:o="urn:schemas-microsoft-com:office:office" xmlns:oel="http://schemas.microsoft.com/office/2019/extlst" xmlns:r="http://schemas.openxmlformats.org/officeDocument/2006/relationships" xmlns:m="http://schemas.openxmlformats.org/officeDocument/2006/math" xmlns:v="urn:schemas-microsoft-com:vml" xmlns:wp14="http://schemas.microsoft.com/office/word/2010/wordprocessingDrawing" xmlns:wp="http://schemas.openxmlformats.org/drawingml/2006/wordprocessingDrawing" xmlns:w10="urn:schemas-microsoft-com:office:word" xmlns:w="http://schemas.openxmlformats.org/wordprocessingml/2006/main" xmlns:w14="http://schemas.microsoft.com/office/word/2010/wordml" xmlns:w15="http://schemas.microsoft.com/office/word/2012/wordml" xmlns:w16cex="http://schemas.microsoft.com/office/word/2018/wordml/cex" xmlns:w16cid="http://schemas.microsoft.com/office/word/2016/wordml/cid" xmlns:w16="http://schemas.microsoft.com/office/word/2018/wordml" xmlns:w16du="http://schemas.microsoft.com/office/word/2023/wordml/word16du" xmlns:w16sdtdh="http://schemas.microsoft.com/office/word/2020/wordml/sdtdatahash" xmlns:w16sdtfl="http://schemas.microsoft.com/office/word/2024/wordml/sdtformatlock" xmlns:w16se="http://schemas.microsoft.com/office/word/2015/wordml/symex" xmlns:wpg="http://schemas.microsoft.com/office/word/2010/wordprocessingGroup" xmlns:wpi="http://schemas.microsoft.com/office/word/2010/wordprocessingInk" xmlns:wne="http://schemas.microsoft.com/office/word/2006/wordml" xmlns:wps="http://schemas.microsoft.com/office/word/2010/wordprocessingShape" mc:Ignorable="w14 w15 w16se w16cid w16 w16cex w16sdtdh w16sdtfl w16du wp14">
+<w:hdr xmlns:wpc="http://schemas.microsoft.com/office/word/2010/wordprocessingCanvas" xmlns:cx="http://schemas.microsoft.com/office/drawing/2014/chartex" xmlns:cx1="http://schemas.microsoft.com/office/drawing/2015/9/8/chartex" xmlns:cx2="http://schemas.microsoft.com/office/drawing/2015/10/21/chartex" xmlns:cx3="http://schemas.microsoft.com/office/drawing/2016/5/9/chartex" xmlns:cx4="http://schemas.microsoft.com/office/drawing/2016/5/10/chartex" xmlns:cx5="http://schemas.microsoft.com/office/drawing/2016/5/11/chartex" xmlns:cx6="http://schemas.microsoft.com/office/drawing/2016/5/12/chartex" xmlns:cx7="http://schemas.microsoft.com/office/drawing/2016/5/13/chartex" xmlns:cx8="http://schemas.microsoft.com/office/drawing/2016/5/14/chartex" xmlns:mc="http://schemas.openxmlformats.org/markup-compatibility/2006" xmlns:aink="http://schemas.microsoft.com/office/drawing/2016/ink" xmlns:am3d="http://schemas.microsoft.com/office/drawing/2017/model3d" xmlns:o="urn:schemas-microsoft-com:office:office" xmlns:oel="http://schemas.microsoft.com/office/2019/extlst" xmlns:r="http://schemas.openxmlformats.org/officeDocument/2006/relationships" xmlns:m="http://schemas.openxmlformats.org/officeDocument/2006/math" xmlns:v="urn:schemas-microsoft-com:vml" xmlns:wp14="http://schemas.microsoft.com/office/word/2010/wordprocessingDrawing" xmlns:wp="http://schemas.openxmlformats.org/drawingml/2006/wordprocessingDrawing" xmlns:w10="urn:schemas-microsoft-com:office:word" xmlns:w="http://schemas.openxmlformats.org/wordprocessingml/2006/main" xmlns:w14="http://schemas.microsoft.com/office/word/2010/wordml" xmlns:w15="http://schemas.microsoft.com/office/word/2012/wordml" xmlns:w16cex="http://schemas.microsoft.com/office/word/2018/wordml/cex" xmlns:w16cid="http://schemas.microsoft.com/office/word/2016/wordml/cid" xmlns:w16="http://schemas.microsoft.com/office/word/2018/wordml" xmlns:w16du="http://schemas.microsoft.com/office/word/2023/wordml/word16du" xmlns:w16sdtdh="http://schemas.microsoft.com/office/word/2020/wordml/sdtdatahash" xmlns:w16se="http://schemas.microsoft.com/office/word/2015/wordml/symex" xmlns:wpg="http://schemas.microsoft.com/office/word/2010/wordprocessingGroup" xmlns:wpi="http://schemas.microsoft.com/office/word/2010/wordprocessingInk" xmlns:wne="http://schemas.microsoft.com/office/word/2006/wordml" xmlns:wps="http://schemas.microsoft.com/office/word/2010/wordprocessingShape" mc:Ignorable="w14 w15 w16se w16cid w16 w16cex w16sdtdh w16du wp14">
   <w:p>
     <w:pPr>
       <w:pStyle w:val="Runningheadertitleandauthors"/>
+      <w:tabs>
+        <w:tab w:val="clear" w:pos="9360"/>
+        <w:tab w:val="right" w:pos="9746"/>
+      </w:tabs>
+      <w:jc w:val="left"/>
       <w:rPr>
         <w:rStyle w:val="Runningheaderpage-rangeChar"/>
       </w:rPr>
@@ -1331,67 +4108,46 @@
       <w:rPr>
         <w:rStyle w:val="Runningheaderpage-rangeChar"/>
       </w:rPr>
-      <w:t>##</w:t>
+      <w:t>NIME '26, June 23</w:t>
     </w:r>
     <w:r>
       <w:rPr>
         <w:rStyle w:val="Runningheaderpage-rangeChar"/>
       </w:rPr>
-      <w:t>:</w:t>
+      <w:t>–</w:t>
     </w:r>
     <w:r>
       <w:rPr>
         <w:rStyle w:val="Runningheaderpage-rangeChar"/>
       </w:rPr>
-      <w:fldChar w:fldCharType="begin"/>
+      <w:t>26, 2026, London, UK</w:t>
     </w:r>
     <w:r>
       <w:rPr>
         <w:rStyle w:val="Runningheaderpage-rangeChar"/>
       </w:rPr>
-      <w:instrText xml:space="preserve"> PAGE   \* MERGEFORMAT </w:instrText>
+      <w:tab/>
     </w:r>
     <w:r>
       <w:rPr>
         <w:rStyle w:val="Runningheaderpage-rangeChar"/>
       </w:rPr>
-      <w:fldChar w:fldCharType="separate"/>
+      <w:tab/>
     </w:r>
     <w:r>
       <w:rPr>
         <w:rStyle w:val="Runningheaderpage-rangeChar"/>
         <w:noProof/>
       </w:rPr>
-      <w:t>8</w:t>
+      <w:t>Author #1 et al.</w:t>
     </w:r>
     <w:r>
       <w:rPr>
         <w:rStyle w:val="Runningheaderpage-rangeChar"/>
         <w:noProof/>
       </w:rPr>
-      <w:fldChar w:fldCharType="end"/>
-    </w:r>
-    <w:r>
-      <w:rPr>
-        <w:rStyle w:val="Runningheaderpage-rangeChar"/>
-        <w:noProof/>
-      </w:rPr>
       <w:tab/>
       <w:t xml:space="preserve">                                                                                                                           </w:t>
-    </w:r>
-    <w:r>
-      <w:rPr>
-        <w:rStyle w:val="Runningheaderpage-rangeChar"/>
-        <w:noProof/>
-      </w:rPr>
-      <w:t>Author #1</w:t>
-    </w:r>
-    <w:r>
-      <w:rPr>
-        <w:rStyle w:val="Runningheaderpage-rangeChar"/>
-        <w:noProof/>
-      </w:rPr>
-      <w:t xml:space="preserve"> et al.</w:t>
     </w:r>
   </w:p>
   <w:p>
@@ -1403,13 +4159,53 @@
 </file>
 
 <file path=word/header2.xml><?xml version="1.0" encoding="utf-8"?>
-<w:hdr xmlns:wpc="http://schemas.microsoft.com/office/word/2010/wordprocessingCanvas" xmlns:cx="http://schemas.microsoft.com/office/drawing/2014/chartex" xmlns:cx1="http://schemas.microsoft.com/office/drawing/2015/9/8/chartex" xmlns:cx2="http://schemas.microsoft.com/office/drawing/2015/10/21/chartex" xmlns:cx3="http://schemas.microsoft.com/office/drawing/2016/5/9/chartex" xmlns:cx4="http://schemas.microsoft.com/office/drawing/2016/5/10/chartex" xmlns:cx5="http://schemas.microsoft.com/office/drawing/2016/5/11/chartex" xmlns:cx6="http://schemas.microsoft.com/office/drawing/2016/5/12/chartex" xmlns:cx7="http://schemas.microsoft.com/office/drawing/2016/5/13/chartex" xmlns:cx8="http://schemas.microsoft.com/office/drawing/2016/5/14/chartex" xmlns:mc="http://schemas.openxmlformats.org/markup-compatibility/2006" xmlns:aink="http://schemas.microsoft.com/office/drawing/2016/ink" xmlns:am3d="http://schemas.microsoft.com/office/drawing/2017/model3d" xmlns:o="urn:schemas-microsoft-com:office:office" xmlns:oel="http://schemas.microsoft.com/office/2019/extlst" xmlns:r="http://schemas.openxmlformats.org/officeDocument/2006/relationships" xmlns:m="http://schemas.openxmlformats.org/officeDocument/2006/math" xmlns:v="urn:schemas-microsoft-com:vml" xmlns:wp14="http://schemas.microsoft.com/office/word/2010/wordprocessingDrawing" xmlns:wp="http://schemas.openxmlformats.org/drawingml/2006/wordprocessingDrawing" xmlns:w10="urn:schemas-microsoft-com:office:word" xmlns:w="http://schemas.openxmlformats.org/wordprocessingml/2006/main" xmlns:w14="http://schemas.microsoft.com/office/word/2010/wordml" xmlns:w15="http://schemas.microsoft.com/office/word/2012/wordml" xmlns:w16cex="http://schemas.microsoft.com/office/word/2018/wordml/cex" xmlns:w16cid="http://schemas.microsoft.com/office/word/2016/wordml/cid" xmlns:w16="http://schemas.microsoft.com/office/word/2018/wordml" xmlns:w16du="http://schemas.microsoft.com/office/word/2023/wordml/word16du" xmlns:w16sdtdh="http://schemas.microsoft.com/office/word/2020/wordml/sdtdatahash" xmlns:w16sdtfl="http://schemas.microsoft.com/office/word/2024/wordml/sdtformatlock" xmlns:w16se="http://schemas.microsoft.com/office/word/2015/wordml/symex" xmlns:wpg="http://schemas.microsoft.com/office/word/2010/wordprocessingGroup" xmlns:wpi="http://schemas.microsoft.com/office/word/2010/wordprocessingInk" xmlns:wne="http://schemas.microsoft.com/office/word/2006/wordml" xmlns:wps="http://schemas.microsoft.com/office/word/2010/wordprocessingShape" mc:Ignorable="w14 w15 w16se w16cid w16 w16cex w16sdtdh w16sdtfl w16du wp14">
+<w:hdr xmlns:wpc="http://schemas.microsoft.com/office/word/2010/wordprocessingCanvas" xmlns:cx="http://schemas.microsoft.com/office/drawing/2014/chartex" xmlns:cx1="http://schemas.microsoft.com/office/drawing/2015/9/8/chartex" xmlns:cx2="http://schemas.microsoft.com/office/drawing/2015/10/21/chartex" xmlns:cx3="http://schemas.microsoft.com/office/drawing/2016/5/9/chartex" xmlns:cx4="http://schemas.microsoft.com/office/drawing/2016/5/10/chartex" xmlns:cx5="http://schemas.microsoft.com/office/drawing/2016/5/11/chartex" xmlns:cx6="http://schemas.microsoft.com/office/drawing/2016/5/12/chartex" xmlns:cx7="http://schemas.microsoft.com/office/drawing/2016/5/13/chartex" xmlns:cx8="http://schemas.microsoft.com/office/drawing/2016/5/14/chartex" xmlns:mc="http://schemas.openxmlformats.org/markup-compatibility/2006" xmlns:aink="http://schemas.microsoft.com/office/drawing/2016/ink" xmlns:am3d="http://schemas.microsoft.com/office/drawing/2017/model3d" xmlns:o="urn:schemas-microsoft-com:office:office" xmlns:oel="http://schemas.microsoft.com/office/2019/extlst" xmlns:r="http://schemas.openxmlformats.org/officeDocument/2006/relationships" xmlns:m="http://schemas.openxmlformats.org/officeDocument/2006/math" xmlns:v="urn:schemas-microsoft-com:vml" xmlns:wp14="http://schemas.microsoft.com/office/word/2010/wordprocessingDrawing" xmlns:wp="http://schemas.openxmlformats.org/drawingml/2006/wordprocessingDrawing" xmlns:w10="urn:schemas-microsoft-com:office:word" xmlns:w="http://schemas.openxmlformats.org/wordprocessingml/2006/main" xmlns:w14="http://schemas.microsoft.com/office/word/2010/wordml" xmlns:w15="http://schemas.microsoft.com/office/word/2012/wordml" xmlns:w16cex="http://schemas.microsoft.com/office/word/2018/wordml/cex" xmlns:w16cid="http://schemas.microsoft.com/office/word/2016/wordml/cid" xmlns:w16="http://schemas.microsoft.com/office/word/2018/wordml" xmlns:w16du="http://schemas.microsoft.com/office/word/2023/wordml/word16du" xmlns:w16sdtdh="http://schemas.microsoft.com/office/word/2020/wordml/sdtdatahash" xmlns:w16se="http://schemas.microsoft.com/office/word/2015/wordml/symex" xmlns:wpg="http://schemas.microsoft.com/office/word/2010/wordprocessingGroup" xmlns:wpi="http://schemas.microsoft.com/office/word/2010/wordprocessingInk" xmlns:wne="http://schemas.microsoft.com/office/word/2006/wordml" xmlns:wps="http://schemas.microsoft.com/office/word/2010/wordprocessingShape" mc:Ignorable="w14 w15 w16se w16cid w16 w16cex w16sdtdh w16du wp14">
   <w:p>
     <w:pPr>
       <w:pStyle w:val="Runningheadertitleandauthors"/>
+      <w:tabs>
+        <w:tab w:val="clear" w:pos="9360"/>
+        <w:tab w:val="right" w:pos="9746"/>
+      </w:tabs>
+      <w:jc w:val="left"/>
     </w:pPr>
     <w:r>
-      <w:t>Title: Your NIME Music Performance</w:t>
+      <w:t xml:space="preserve">Title: Your </w:t>
+    </w:r>
+    <w:proofErr w:type="spellStart"/>
+    <w:r>
+      <w:t>Alt.</w:t>
+    </w:r>
+    <w:r>
+      <w:t>NIME</w:t>
+    </w:r>
+    <w:proofErr w:type="spellEnd"/>
+    <w:r>
+      <w:t xml:space="preserve"> Contribution</w:t>
+    </w:r>
+    <w:r>
+      <w:tab/>
+    </w:r>
+    <w:r>
+      <w:tab/>
+    </w:r>
+    <w:r>
+      <w:rPr>
+        <w:rStyle w:val="Runningheaderpage-rangeChar"/>
+      </w:rPr>
+      <w:t>NIME '26, June 23</w:t>
+    </w:r>
+    <w:r>
+      <w:rPr>
+        <w:rStyle w:val="Runningheaderpage-rangeChar"/>
+      </w:rPr>
+      <w:t>–</w:t>
+    </w:r>
+    <w:r>
+      <w:rPr>
+        <w:rStyle w:val="Runningheaderpage-rangeChar"/>
+      </w:rPr>
+      <w:t>26, 2026, London, UK</w:t>
     </w:r>
     <w:r>
       <w:tab/>
@@ -1420,54 +4216,7 @@
         <w:rStyle w:val="Runningheaderpage-rangeChar"/>
         <w:rFonts w:eastAsiaTheme="minorEastAsia"/>
       </w:rPr>
-      <w:t xml:space="preserve">                                                                                                     </w:t>
-    </w:r>
-    <w:r>
-      <w:t xml:space="preserve">          </w:t>
-    </w:r>
-    <w:r>
-      <w:rPr>
-        <w:rStyle w:val="Runningheaderpage-rangeChar"/>
-      </w:rPr>
-      <w:t>39</w:t>
-    </w:r>
-    <w:r>
-      <w:rPr>
-        <w:rStyle w:val="Runningheaderpage-rangeChar"/>
-      </w:rPr>
-      <w:t>:</w:t>
-    </w:r>
-    <w:r>
-      <w:rPr>
-        <w:rStyle w:val="Runningheaderpage-rangeChar"/>
-      </w:rPr>
-      <w:fldChar w:fldCharType="begin"/>
-    </w:r>
-    <w:r>
-      <w:rPr>
-        <w:rStyle w:val="Runningheaderpage-rangeChar"/>
-      </w:rPr>
-      <w:instrText xml:space="preserve"> PAGE   \* MERGEFORMAT </w:instrText>
-    </w:r>
-    <w:r>
-      <w:rPr>
-        <w:rStyle w:val="Runningheaderpage-rangeChar"/>
-      </w:rPr>
-      <w:fldChar w:fldCharType="separate"/>
-    </w:r>
-    <w:r>
-      <w:rPr>
-        <w:rStyle w:val="Runningheaderpage-rangeChar"/>
-        <w:noProof/>
-      </w:rPr>
-      <w:t>9</w:t>
-    </w:r>
-    <w:r>
-      <w:rPr>
-        <w:rStyle w:val="Runningheaderpage-rangeChar"/>
-        <w:noProof/>
-      </w:rPr>
-      <w:fldChar w:fldCharType="end"/>
+      <w:t xml:space="preserve">                                                                                            </w:t>
     </w:r>
     <w:r>
       <w:rPr>
@@ -1495,7 +4244,7 @@
 </file>
 
 <file path=word/numbering.xml><?xml version="1.0" encoding="utf-8"?>
-<w:numbering xmlns:wpc="http://schemas.microsoft.com/office/word/2010/wordprocessingCanvas" xmlns:cx="http://schemas.microsoft.com/office/drawing/2014/chartex" xmlns:cx1="http://schemas.microsoft.com/office/drawing/2015/9/8/chartex" xmlns:cx2="http://schemas.microsoft.com/office/drawing/2015/10/21/chartex" xmlns:cx3="http://schemas.microsoft.com/office/drawing/2016/5/9/chartex" xmlns:cx4="http://schemas.microsoft.com/office/drawing/2016/5/10/chartex" xmlns:cx5="http://schemas.microsoft.com/office/drawing/2016/5/11/chartex" xmlns:cx6="http://schemas.microsoft.com/office/drawing/2016/5/12/chartex" xmlns:cx7="http://schemas.microsoft.com/office/drawing/2016/5/13/chartex" xmlns:cx8="http://schemas.microsoft.com/office/drawing/2016/5/14/chartex" xmlns:mc="http://schemas.openxmlformats.org/markup-compatibility/2006" xmlns:aink="http://schemas.microsoft.com/office/drawing/2016/ink" xmlns:am3d="http://schemas.microsoft.com/office/drawing/2017/model3d" xmlns:o="urn:schemas-microsoft-com:office:office" xmlns:oel="http://schemas.microsoft.com/office/2019/extlst" xmlns:r="http://schemas.openxmlformats.org/officeDocument/2006/relationships" xmlns:m="http://schemas.openxmlformats.org/officeDocument/2006/math" xmlns:v="urn:schemas-microsoft-com:vml" xmlns:wp14="http://schemas.microsoft.com/office/word/2010/wordprocessingDrawing" xmlns:wp="http://schemas.openxmlformats.org/drawingml/2006/wordprocessingDrawing" xmlns:w10="urn:schemas-microsoft-com:office:word" xmlns:w="http://schemas.openxmlformats.org/wordprocessingml/2006/main" xmlns:w14="http://schemas.microsoft.com/office/word/2010/wordml" xmlns:w15="http://schemas.microsoft.com/office/word/2012/wordml" xmlns:w16cex="http://schemas.microsoft.com/office/word/2018/wordml/cex" xmlns:w16cid="http://schemas.microsoft.com/office/word/2016/wordml/cid" xmlns:w16="http://schemas.microsoft.com/office/word/2018/wordml" xmlns:w16du="http://schemas.microsoft.com/office/word/2023/wordml/word16du" xmlns:w16sdtdh="http://schemas.microsoft.com/office/word/2020/wordml/sdtdatahash" xmlns:w16sdtfl="http://schemas.microsoft.com/office/word/2024/wordml/sdtformatlock" xmlns:w16se="http://schemas.microsoft.com/office/word/2015/wordml/symex" xmlns:wpg="http://schemas.microsoft.com/office/word/2010/wordprocessingGroup" xmlns:wpi="http://schemas.microsoft.com/office/word/2010/wordprocessingInk" xmlns:wne="http://schemas.microsoft.com/office/word/2006/wordml" xmlns:wps="http://schemas.microsoft.com/office/word/2010/wordprocessingShape" mc:Ignorable="w14 w15 w16se w16cid w16 w16cex w16sdtdh w16sdtfl w16du wp14">
+<w:numbering xmlns:wpc="http://schemas.microsoft.com/office/word/2010/wordprocessingCanvas" xmlns:cx="http://schemas.microsoft.com/office/drawing/2014/chartex" xmlns:cx1="http://schemas.microsoft.com/office/drawing/2015/9/8/chartex" xmlns:cx2="http://schemas.microsoft.com/office/drawing/2015/10/21/chartex" xmlns:cx3="http://schemas.microsoft.com/office/drawing/2016/5/9/chartex" xmlns:cx4="http://schemas.microsoft.com/office/drawing/2016/5/10/chartex" xmlns:cx5="http://schemas.microsoft.com/office/drawing/2016/5/11/chartex" xmlns:cx6="http://schemas.microsoft.com/office/drawing/2016/5/12/chartex" xmlns:cx7="http://schemas.microsoft.com/office/drawing/2016/5/13/chartex" xmlns:cx8="http://schemas.microsoft.com/office/drawing/2016/5/14/chartex" xmlns:mc="http://schemas.openxmlformats.org/markup-compatibility/2006" xmlns:aink="http://schemas.microsoft.com/office/drawing/2016/ink" xmlns:am3d="http://schemas.microsoft.com/office/drawing/2017/model3d" xmlns:o="urn:schemas-microsoft-com:office:office" xmlns:oel="http://schemas.microsoft.com/office/2019/extlst" xmlns:r="http://schemas.openxmlformats.org/officeDocument/2006/relationships" xmlns:m="http://schemas.openxmlformats.org/officeDocument/2006/math" xmlns:v="urn:schemas-microsoft-com:vml" xmlns:wp14="http://schemas.microsoft.com/office/word/2010/wordprocessingDrawing" xmlns:wp="http://schemas.openxmlformats.org/drawingml/2006/wordprocessingDrawing" xmlns:w10="urn:schemas-microsoft-com:office:word" xmlns:w="http://schemas.openxmlformats.org/wordprocessingml/2006/main" xmlns:w14="http://schemas.microsoft.com/office/word/2010/wordml" xmlns:w15="http://schemas.microsoft.com/office/word/2012/wordml" xmlns:w16cex="http://schemas.microsoft.com/office/word/2018/wordml/cex" xmlns:w16cid="http://schemas.microsoft.com/office/word/2016/wordml/cid" xmlns:w16="http://schemas.microsoft.com/office/word/2018/wordml" xmlns:w16du="http://schemas.microsoft.com/office/word/2023/wordml/word16du" xmlns:w16sdtdh="http://schemas.microsoft.com/office/word/2020/wordml/sdtdatahash" xmlns:w16se="http://schemas.microsoft.com/office/word/2015/wordml/symex" xmlns:wpg="http://schemas.microsoft.com/office/word/2010/wordprocessingGroup" xmlns:wpi="http://schemas.microsoft.com/office/word/2010/wordprocessingInk" xmlns:wne="http://schemas.microsoft.com/office/word/2006/wordml" xmlns:wps="http://schemas.microsoft.com/office/word/2010/wordprocessingShape" mc:Ignorable="w14 w15 w16se w16cid w16 w16cex w16sdtdh w16du wp14">
   <w:abstractNum w:abstractNumId="0" w15:restartNumberingAfterBreak="0">
     <w:nsid w:val="FFFFFF7C"/>
     <w:multiLevelType w:val="singleLevel"/>
@@ -1952,20 +4701,18 @@
   <w:abstractNum w:abstractNumId="12" w15:restartNumberingAfterBreak="0">
     <w:nsid w:val="3CC16A65"/>
     <w:multiLevelType w:val="multilevel"/>
-    <w:tmpl w:val="50822406"/>
+    <w:tmpl w:val="1D8E4434"/>
     <w:lvl w:ilvl="0">
       <w:start w:val="1"/>
       <w:numFmt w:val="decimal"/>
       <w:pStyle w:val="Heading1"/>
-      <w:lvlText w:val="%1."/>
+      <w:lvlText w:val="%1 "/>
       <w:lvlJc w:val="left"/>
       <w:pPr>
-        <w:tabs>
-          <w:tab w:val="num" w:pos="360"/>
-        </w:tabs>
         <w:ind w:left="288" w:hanging="288"/>
       </w:pPr>
       <w:rPr>
+        <w:rFonts w:hint="default"/>
         <w:b/>
         <w:bCs w:val="0"/>
         <w:i w:val="0"/>
@@ -2027,6 +4774,7 @@
         <w:ind w:left="410" w:hanging="320"/>
       </w:pPr>
       <w:rPr>
+        <w:rFonts w:hint="default"/>
         <w:b/>
         <w:bCs w:val="0"/>
         <w:i w:val="0"/>
@@ -2281,6 +5029,93 @@
     </w:lvl>
   </w:abstractNum>
   <w:abstractNum w:abstractNumId="14" w15:restartNumberingAfterBreak="0">
+    <w:nsid w:val="68542234"/>
+    <w:multiLevelType w:val="multilevel"/>
+    <w:tmpl w:val="0809001D"/>
+    <w:styleLink w:val="CurrentList1"/>
+    <w:lvl w:ilvl="0">
+      <w:start w:val="1"/>
+      <w:numFmt w:val="decimal"/>
+      <w:lvlText w:val="%1)"/>
+      <w:lvlJc w:val="left"/>
+      <w:pPr>
+        <w:ind w:left="360" w:hanging="360"/>
+      </w:pPr>
+    </w:lvl>
+    <w:lvl w:ilvl="1">
+      <w:start w:val="1"/>
+      <w:numFmt w:val="lowerLetter"/>
+      <w:lvlText w:val="%2)"/>
+      <w:lvlJc w:val="left"/>
+      <w:pPr>
+        <w:ind w:left="720" w:hanging="360"/>
+      </w:pPr>
+    </w:lvl>
+    <w:lvl w:ilvl="2">
+      <w:start w:val="1"/>
+      <w:numFmt w:val="lowerRoman"/>
+      <w:lvlText w:val="%3)"/>
+      <w:lvlJc w:val="left"/>
+      <w:pPr>
+        <w:ind w:left="1080" w:hanging="360"/>
+      </w:pPr>
+    </w:lvl>
+    <w:lvl w:ilvl="3">
+      <w:start w:val="1"/>
+      <w:numFmt w:val="decimal"/>
+      <w:lvlText w:val="(%4)"/>
+      <w:lvlJc w:val="left"/>
+      <w:pPr>
+        <w:ind w:left="1440" w:hanging="360"/>
+      </w:pPr>
+    </w:lvl>
+    <w:lvl w:ilvl="4">
+      <w:start w:val="1"/>
+      <w:numFmt w:val="lowerLetter"/>
+      <w:lvlText w:val="(%5)"/>
+      <w:lvlJc w:val="left"/>
+      <w:pPr>
+        <w:ind w:left="1800" w:hanging="360"/>
+      </w:pPr>
+    </w:lvl>
+    <w:lvl w:ilvl="5">
+      <w:start w:val="1"/>
+      <w:numFmt w:val="lowerRoman"/>
+      <w:lvlText w:val="(%6)"/>
+      <w:lvlJc w:val="left"/>
+      <w:pPr>
+        <w:ind w:left="2160" w:hanging="360"/>
+      </w:pPr>
+    </w:lvl>
+    <w:lvl w:ilvl="6">
+      <w:start w:val="1"/>
+      <w:numFmt w:val="decimal"/>
+      <w:lvlText w:val="%7."/>
+      <w:lvlJc w:val="left"/>
+      <w:pPr>
+        <w:ind w:left="2520" w:hanging="360"/>
+      </w:pPr>
+    </w:lvl>
+    <w:lvl w:ilvl="7">
+      <w:start w:val="1"/>
+      <w:numFmt w:val="lowerLetter"/>
+      <w:lvlText w:val="%8."/>
+      <w:lvlJc w:val="left"/>
+      <w:pPr>
+        <w:ind w:left="2880" w:hanging="360"/>
+      </w:pPr>
+    </w:lvl>
+    <w:lvl w:ilvl="8">
+      <w:start w:val="1"/>
+      <w:numFmt w:val="lowerRoman"/>
+      <w:lvlText w:val="%9."/>
+      <w:lvlJc w:val="left"/>
+      <w:pPr>
+        <w:ind w:left="3240" w:hanging="360"/>
+      </w:pPr>
+    </w:lvl>
+  </w:abstractNum>
+  <w:abstractNum w:abstractNumId="15" w15:restartNumberingAfterBreak="0">
     <w:nsid w:val="79521A45"/>
     <w:multiLevelType w:val="hybridMultilevel"/>
     <w:tmpl w:val="13228126"/>
@@ -2511,7 +5346,7 @@
     <w:abstractNumId w:val="0"/>
   </w:num>
   <w:num w:numId="31" w16cid:durableId="1982224450">
-    <w:abstractNumId w:val="14"/>
+    <w:abstractNumId w:val="15"/>
   </w:num>
   <w:num w:numId="32" w16cid:durableId="1958950487">
     <w:abstractNumId w:val="10"/>
@@ -2555,11 +5390,14 @@
   <w:num w:numId="45" w16cid:durableId="960307111">
     <w:abstractNumId w:val="11"/>
   </w:num>
+  <w:num w:numId="46" w16cid:durableId="903099174">
+    <w:abstractNumId w:val="14"/>
+  </w:num>
 </w:numbering>
 </file>
 
 <file path=word/styles.xml><?xml version="1.0" encoding="utf-8"?>
-<w:styles xmlns:mc="http://schemas.openxmlformats.org/markup-compatibility/2006" xmlns:r="http://schemas.openxmlformats.org/officeDocument/2006/relationships" xmlns:w="http://schemas.openxmlformats.org/wordprocessingml/2006/main" xmlns:w14="http://schemas.microsoft.com/office/word/2010/wordml" xmlns:w15="http://schemas.microsoft.com/office/word/2012/wordml" xmlns:w16cex="http://schemas.microsoft.com/office/word/2018/wordml/cex" xmlns:w16cid="http://schemas.microsoft.com/office/word/2016/wordml/cid" xmlns:w16="http://schemas.microsoft.com/office/word/2018/wordml" xmlns:w16du="http://schemas.microsoft.com/office/word/2023/wordml/word16du" xmlns:w16sdtdh="http://schemas.microsoft.com/office/word/2020/wordml/sdtdatahash" xmlns:w16sdtfl="http://schemas.microsoft.com/office/word/2024/wordml/sdtformatlock" xmlns:w16se="http://schemas.microsoft.com/office/word/2015/wordml/symex" mc:Ignorable="w14 w15 w16se w16cid w16 w16cex w16sdtdh w16sdtfl w16du">
+<w:styles xmlns:mc="http://schemas.openxmlformats.org/markup-compatibility/2006" xmlns:r="http://schemas.openxmlformats.org/officeDocument/2006/relationships" xmlns:w="http://schemas.openxmlformats.org/wordprocessingml/2006/main" xmlns:w14="http://schemas.microsoft.com/office/word/2010/wordml" xmlns:w15="http://schemas.microsoft.com/office/word/2012/wordml" xmlns:w16cex="http://schemas.microsoft.com/office/word/2018/wordml/cex" xmlns:w16cid="http://schemas.microsoft.com/office/word/2016/wordml/cid" xmlns:w16="http://schemas.microsoft.com/office/word/2018/wordml" xmlns:w16du="http://schemas.microsoft.com/office/word/2023/wordml/word16du" xmlns:w16sdtdh="http://schemas.microsoft.com/office/word/2020/wordml/sdtdatahash" xmlns:w16se="http://schemas.microsoft.com/office/word/2015/wordml/symex" mc:Ignorable="w14 w15 w16se w16cid w16 w16cex w16sdtdh w16du">
   <w:docDefaults>
     <w:rPrDefault>
       <w:rPr>
@@ -2952,6 +5790,10 @@
   <w:style w:type="paragraph" w:default="1" w:styleId="Normal">
     <w:name w:val="Normal"/>
     <w:qFormat/>
+    <w:rsid w:val="00EC2736"/>
+    <w:pPr>
+      <w:jc w:val="both"/>
+    </w:pPr>
     <w:rPr>
       <w:rFonts w:ascii="Times New Roman" w:hAnsi="Times New Roman"/>
       <w:sz w:val="24"/>
@@ -2965,7 +5807,7 @@
     <w:link w:val="Heading1Char"/>
     <w:uiPriority w:val="99"/>
     <w:qFormat/>
-    <w:rsid w:val="002258B7"/>
+    <w:rsid w:val="00EC2736"/>
     <w:pPr>
       <w:keepNext/>
       <w:numPr>
@@ -2991,7 +5833,7 @@
     <w:link w:val="Heading2Char"/>
     <w:uiPriority w:val="99"/>
     <w:qFormat/>
-    <w:rsid w:val="00884800"/>
+    <w:rsid w:val="00EC2736"/>
     <w:pPr>
       <w:keepNext/>
       <w:numPr>
@@ -2999,7 +5841,6 @@
         <w:numId w:val="33"/>
       </w:numPr>
       <w:spacing w:before="240" w:after="60"/>
-      <w:ind w:left="317" w:hanging="317"/>
       <w:outlineLvl w:val="1"/>
     </w:pPr>
     <w:rPr>
@@ -3017,6 +5858,7 @@
     <w:link w:val="Heading3Char"/>
     <w:uiPriority w:val="99"/>
     <w:qFormat/>
+    <w:rsid w:val="00EC2736"/>
     <w:pPr>
       <w:keepNext/>
       <w:numPr>
@@ -3041,6 +5883,7 @@
     <w:link w:val="Heading4Char"/>
     <w:uiPriority w:val="99"/>
     <w:qFormat/>
+    <w:rsid w:val="00EC2736"/>
     <w:pPr>
       <w:keepNext/>
       <w:numPr>
@@ -3065,6 +5908,7 @@
     <w:link w:val="Heading5Char"/>
     <w:uiPriority w:val="99"/>
     <w:qFormat/>
+    <w:rsid w:val="00EC2736"/>
     <w:pPr>
       <w:numPr>
         <w:ilvl w:val="4"/>
@@ -3090,6 +5934,7 @@
     <w:link w:val="Heading6Char"/>
     <w:uiPriority w:val="99"/>
     <w:qFormat/>
+    <w:rsid w:val="00EC2736"/>
     <w:pPr>
       <w:numPr>
         <w:ilvl w:val="5"/>
@@ -3113,6 +5958,7 @@
     <w:link w:val="Heading7Char"/>
     <w:uiPriority w:val="99"/>
     <w:qFormat/>
+    <w:rsid w:val="00EC2736"/>
     <w:pPr>
       <w:numPr>
         <w:ilvl w:val="6"/>
@@ -3132,6 +5978,7 @@
     <w:link w:val="Heading8Char"/>
     <w:uiPriority w:val="99"/>
     <w:qFormat/>
+    <w:rsid w:val="00EC2736"/>
     <w:pPr>
       <w:numPr>
         <w:ilvl w:val="7"/>
@@ -3153,6 +6000,7 @@
     <w:link w:val="Heading9Char"/>
     <w:uiPriority w:val="99"/>
     <w:qFormat/>
+    <w:rsid w:val="00EC2736"/>
     <w:pPr>
       <w:numPr>
         <w:ilvl w:val="8"/>
@@ -3452,7 +6300,6 @@
     <w:rsid w:val="0021418C"/>
     <w:pPr>
       <w:spacing w:after="0"/>
-      <w:jc w:val="both"/>
     </w:pPr>
     <w:rPr>
       <w:rFonts w:ascii="Century Schoolbook" w:hAnsi="Century Schoolbook"/>
@@ -3504,7 +6351,6 @@
       </w:tabs>
       <w:spacing w:before="60"/>
       <w:ind w:left="240" w:hanging="240"/>
-      <w:jc w:val="both"/>
     </w:pPr>
     <w:rPr>
       <w:rFonts w:ascii="Century Schoolbook" w:hAnsi="Century Schoolbook" w:cs="Times New Roman"/>
@@ -3535,7 +6381,6 @@
     <w:pPr>
       <w:spacing w:before="60" w:after="60"/>
       <w:ind w:left="720" w:right="720"/>
-      <w:jc w:val="both"/>
     </w:pPr>
     <w:rPr>
       <w:rFonts w:ascii="Century Schoolbook" w:hAnsi="Century Schoolbook" w:cs="Times New Roman"/>
@@ -3628,7 +6473,6 @@
     <w:rsid w:val="00EA2C67"/>
     <w:pPr>
       <w:ind w:left="288" w:hanging="288"/>
-      <w:jc w:val="both"/>
     </w:pPr>
     <w:rPr>
       <w:rFonts w:ascii="Century Schoolbook" w:hAnsi="Century Schoolbook" w:cs="Times New Roman"/>
@@ -3699,7 +6543,6 @@
     <w:uiPriority w:val="99"/>
     <w:pPr>
       <w:ind w:left="288" w:hanging="288"/>
-      <w:jc w:val="both"/>
     </w:pPr>
     <w:rPr>
       <w:rFonts w:ascii="NewCenturySchlbk" w:hAnsi="NewCenturySchlbk" w:cs="NewCenturySchlbk"/>
@@ -3714,7 +6557,6 @@
     <w:uiPriority w:val="99"/>
     <w:pPr>
       <w:spacing w:before="40" w:after="40"/>
-      <w:jc w:val="both"/>
     </w:pPr>
     <w:rPr>
       <w:rFonts w:ascii="NewCenturySchlbk" w:hAnsi="NewCenturySchlbk" w:cs="NewCenturySchlbk"/>
@@ -3883,7 +6725,6 @@
     <w:rsid w:val="002258B7"/>
     <w:pPr>
       <w:spacing w:before="200" w:after="60"/>
-      <w:jc w:val="both"/>
     </w:pPr>
     <w:rPr>
       <w:rFonts w:ascii="Arial" w:hAnsi="Arial" w:cs="Helvetica"/>
@@ -3919,7 +6760,6 @@
     <w:uiPriority w:val="99"/>
     <w:pPr>
       <w:ind w:left="709" w:right="-30" w:hanging="709"/>
-      <w:jc w:val="both"/>
     </w:pPr>
     <w:rPr>
       <w:rFonts w:ascii="Helvetica" w:hAnsi="Helvetica" w:cs="Helvetica"/>
@@ -4421,19 +7261,19 @@
       <w:szCs w:val="16"/>
     </w:rPr>
   </w:style>
-  <w:style w:type="paragraph" w:styleId="E-mailSignature">
+  <w:style w:type="paragraph" w:styleId="EmailSignature">
     <w:name w:val="E-mail Signature"/>
     <w:basedOn w:val="Normal"/>
-    <w:link w:val="E-mailSignatureChar"/>
+    <w:link w:val="EmailSignatureChar"/>
     <w:uiPriority w:val="99"/>
     <w:rPr>
       <w:rFonts w:cs="Times New Roman"/>
     </w:rPr>
   </w:style>
-  <w:style w:type="character" w:customStyle="1" w:styleId="E-mailSignatureChar">
-    <w:name w:val="E-mail Signature Char"/>
+  <w:style w:type="character" w:customStyle="1" w:styleId="EmailSignatureChar">
+    <w:name w:val="Email Signature Char"/>
     <w:basedOn w:val="DefaultParagraphFont"/>
-    <w:link w:val="E-mailSignature"/>
+    <w:link w:val="EmailSignature"/>
     <w:uiPriority w:val="99"/>
     <w:rPr>
       <w:rFonts w:ascii="Times New Roman" w:hAnsi="Times New Roman" w:cs="Times New Roman"/>
@@ -5550,6 +8390,16 @@
     <w:rPr>
       <w:vertAlign w:val="superscript"/>
     </w:rPr>
+  </w:style>
+  <w:style w:type="numbering" w:customStyle="1" w:styleId="CurrentList1">
+    <w:name w:val="Current List1"/>
+    <w:uiPriority w:val="99"/>
+    <w:rsid w:val="00EC2736"/>
+    <w:pPr>
+      <w:numPr>
+        <w:numId w:val="46"/>
+      </w:numPr>
+    </w:pPr>
   </w:style>
 </w:styles>
 </file>

</xml_diff>

<commit_message>
modified text for alt.nime
</commit_message>
<xml_diff>
--- a/word/nime-alt-template.docx
+++ b/word/nime-alt-template.docx
@@ -3887,11 +3887,19 @@
       </w:rPr>
       <w:br/>
     </w:r>
+    <w:proofErr w:type="spellStart"/>
     <w:r>
       <w:rPr>
         <w:szCs w:val="13"/>
       </w:rPr>
-      <w:t xml:space="preserve">Music Proceedings of the International Conference on New Interfaces for Musical Expression </w:t>
+      <w:t>NIME.Alt</w:t>
+    </w:r>
+    <w:proofErr w:type="spellEnd"/>
+    <w:r>
+      <w:rPr>
+        <w:szCs w:val="13"/>
+      </w:rPr>
+      <w:t xml:space="preserve"> Proceedings of the International Conference on New Interfaces for Musical Expression </w:t>
     </w:r>
   </w:p>
   <w:p>

</xml_diff>